<commit_message>
Removed old resume, updated new resume.
</commit_message>
<xml_diff>
--- a/Resume.docx
+++ b/Resume.docx
@@ -122,8 +122,8 @@
         <w:rPr>
           <w:rFonts w:eastAsia="Yu Gothic UI"/>
         </w:rPr>
-        <w:pict w14:anchorId="54B81F33">
-          <v:rect id="_x0000_i1025" style="width:0;height:1.5pt" o:hralign="center" o:hrstd="t" o:hr="t" fillcolor="#a0a0a0" stroked="f"/>
+        <w:pict w14:anchorId="111CE08C">
+          <v:rect id="_x0000_i1033" style="width:0;height:1.5pt" o:hralign="center" o:hrstd="t" o:hr="t" fillcolor="#a0a0a0" stroked="f"/>
         </w:pict>
       </w:r>
     </w:p>
@@ -193,7 +193,21 @@
           <w:rFonts w:eastAsia="Yu Gothic UI"/>
           <w:bCs/>
         </w:rPr>
-        <w:t>at</w:t>
+        <w:t xml:space="preserve">at </w:t>
+      </w:r>
+      <w:r>
+        <w:rPr>
+          <w:rFonts w:eastAsia="Yu Gothic UI"/>
+          <w:bCs/>
+        </w:rPr>
+        <w:t>Stevens Institute of Technology</w:t>
+      </w:r>
+      <w:r>
+        <w:rPr>
+          <w:rFonts w:eastAsia="Yu Gothic UI"/>
+          <w:bCs/>
+        </w:rPr>
+        <w:t>, NJ</w:t>
       </w:r>
       <w:r>
         <w:rPr>
@@ -207,27 +221,6 @@
           <w:rFonts w:eastAsia="Yu Gothic UI"/>
           <w:bCs/>
         </w:rPr>
-        <w:t>Stevens Institute of Technology</w:t>
-      </w:r>
-      <w:r>
-        <w:rPr>
-          <w:rFonts w:eastAsia="Yu Gothic UI"/>
-          <w:bCs/>
-        </w:rPr>
-        <w:t>, NJ</w:t>
-      </w:r>
-      <w:r>
-        <w:rPr>
-          <w:rFonts w:eastAsia="Yu Gothic UI"/>
-          <w:bCs/>
-        </w:rPr>
-        <w:t xml:space="preserve"> </w:t>
-      </w:r>
-      <w:r>
-        <w:rPr>
-          <w:rFonts w:eastAsia="Yu Gothic UI"/>
-          <w:bCs/>
-        </w:rPr>
         <w:t xml:space="preserve">  </w:t>
       </w:r>
       <w:r>
@@ -235,49 +228,14 @@
           <w:rFonts w:eastAsia="Yu Gothic UI"/>
           <w:bCs/>
         </w:rPr>
-        <w:t>A</w:t>
-      </w:r>
-      <w:r>
-        <w:rPr>
-          <w:rFonts w:eastAsia="Yu Gothic UI"/>
-          <w:bCs/>
-        </w:rPr>
-        <w:t>ug</w:t>
-      </w:r>
-      <w:r>
-        <w:rPr>
-          <w:rFonts w:eastAsia="Yu Gothic UI"/>
-          <w:bCs/>
-        </w:rPr>
-        <w:t xml:space="preserve"> 2022</w:t>
-      </w:r>
-      <w:r>
-        <w:rPr>
-          <w:rFonts w:eastAsia="Yu Gothic UI"/>
-          <w:bCs/>
-        </w:rPr>
-        <w:t xml:space="preserve"> </w:t>
-      </w:r>
-      <w:r>
-        <w:rPr>
-          <w:rFonts w:eastAsia="Yu Gothic UI"/>
-          <w:bCs/>
-        </w:rPr>
-        <w:t>–</w:t>
-      </w:r>
-      <w:r>
-        <w:rPr>
-          <w:rFonts w:eastAsia="Yu Gothic UI"/>
-          <w:bCs/>
-        </w:rPr>
-        <w:t xml:space="preserve"> </w:t>
-      </w:r>
-      <w:r>
-        <w:rPr>
-          <w:rFonts w:eastAsia="Yu Gothic UI"/>
-          <w:bCs/>
-        </w:rPr>
-        <w:t>Dec 2023</w:t>
+        <w:t xml:space="preserve"> Aug 2022</w:t>
+      </w:r>
+      <w:r>
+        <w:rPr>
+          <w:rFonts w:eastAsia="Yu Gothic UI"/>
+          <w:bCs/>
+        </w:rPr>
+        <w:t xml:space="preserve"> - Ongoing</w:t>
       </w:r>
     </w:p>
     <w:p>
@@ -306,14 +264,7 @@
           <w:rFonts w:eastAsia="Yu Gothic UI"/>
           <w:b/>
         </w:rPr>
-        <w:t xml:space="preserve"> in </w:t>
-      </w:r>
-      <w:r>
-        <w:rPr>
-          <w:rFonts w:eastAsia="Yu Gothic UI"/>
-          <w:b/>
-        </w:rPr>
-        <w:t>I</w:t>
+        <w:t xml:space="preserve"> in I</w:t>
       </w:r>
       <w:r>
         <w:rPr>
@@ -334,21 +285,7 @@
           <w:rFonts w:eastAsia="Yu Gothic UI"/>
           <w:bCs/>
         </w:rPr>
-        <w:t>at</w:t>
-      </w:r>
-      <w:r>
-        <w:rPr>
-          <w:rFonts w:eastAsia="Yu Gothic UI"/>
-          <w:bCs/>
-        </w:rPr>
-        <w:t xml:space="preserve"> </w:t>
-      </w:r>
-      <w:r>
-        <w:rPr>
-          <w:rFonts w:eastAsia="Yu Gothic UI"/>
-          <w:bCs/>
-        </w:rPr>
-        <w:t>JNTUH</w:t>
+        <w:t>at JNTUH</w:t>
       </w:r>
       <w:r>
         <w:rPr>
@@ -376,65 +313,20 @@
           <w:rFonts w:eastAsia="Yu Gothic UI"/>
           <w:b/>
         </w:rPr>
-        <w:t xml:space="preserve">    </w:t>
-      </w:r>
-      <w:r>
-        <w:rPr>
-          <w:rFonts w:eastAsia="Yu Gothic UI"/>
-          <w:b/>
-        </w:rPr>
-        <w:t xml:space="preserve">                        </w:t>
-      </w:r>
-      <w:r>
-        <w:rPr>
-          <w:rFonts w:eastAsia="Yu Gothic UI"/>
-          <w:b/>
-        </w:rPr>
-        <w:t xml:space="preserve"> </w:t>
-      </w:r>
-      <w:r>
-        <w:rPr>
-          <w:rFonts w:eastAsia="Yu Gothic UI"/>
-        </w:rPr>
-        <w:t>A</w:t>
-      </w:r>
-      <w:r>
-        <w:rPr>
-          <w:rFonts w:eastAsia="Yu Gothic UI"/>
-        </w:rPr>
-        <w:t>ug</w:t>
-      </w:r>
-      <w:r>
-        <w:rPr>
-          <w:rFonts w:eastAsia="Yu Gothic UI"/>
-        </w:rPr>
-        <w:t xml:space="preserve"> 2017 - </w:t>
-      </w:r>
-      <w:r>
-        <w:rPr>
-          <w:rFonts w:eastAsia="Yu Gothic UI"/>
-        </w:rPr>
-        <w:t>Aug</w:t>
-      </w:r>
-      <w:r>
-        <w:rPr>
-          <w:rFonts w:eastAsia="Yu Gothic UI"/>
-        </w:rPr>
-        <w:t xml:space="preserve"> 2021</w:t>
-      </w:r>
-      <w:r>
-        <w:rPr>
-          <w:rFonts w:eastAsia="Yu Gothic UI"/>
-          <w:b/>
-        </w:rPr>
-        <w:t xml:space="preserve">                                        </w:t>
-      </w:r>
-      <w:r>
-        <w:rPr>
-          <w:rFonts w:eastAsia="Yu Gothic UI"/>
-          <w:b/>
-        </w:rPr>
-        <w:t xml:space="preserve">     </w:t>
+        <w:t xml:space="preserve">                            </w:t>
+      </w:r>
+      <w:r>
+        <w:rPr>
+          <w:rFonts w:eastAsia="Yu Gothic UI"/>
+        </w:rPr>
+        <w:t>Aug 2017 - Aug 2021</w:t>
+      </w:r>
+      <w:r>
+        <w:rPr>
+          <w:rFonts w:eastAsia="Yu Gothic UI"/>
+          <w:b/>
+        </w:rPr>
+        <w:t xml:space="preserve">                                             </w:t>
       </w:r>
     </w:p>
     <w:p>
@@ -451,8 +343,8 @@
         <w:rPr>
           <w:rFonts w:eastAsia="Yu Gothic UI"/>
         </w:rPr>
-        <w:pict w14:anchorId="563A041C">
-          <v:rect id="_x0000_i1026" style="width:0;height:1.5pt" o:hralign="center" o:hrstd="t" o:hr="t" fillcolor="#a0a0a0" stroked="f"/>
+        <w:pict w14:anchorId="1BDF17EE">
+          <v:rect id="_x0000_i1034" style="width:0;height:1.5pt" o:hralign="center" o:hrstd="t" o:hr="t" fillcolor="#a0a0a0" stroked="f"/>
         </w:pict>
       </w:r>
     </w:p>
@@ -493,7 +385,67 @@
         <w:rPr>
           <w:rFonts w:eastAsia="Yu Gothic UI"/>
         </w:rPr>
-        <w:t>:</w:t>
+        <w:t>: JavaScript</w:t>
+      </w:r>
+      <w:r>
+        <w:rPr>
+          <w:rFonts w:eastAsia="Yu Gothic UI"/>
+        </w:rPr>
+        <w:t xml:space="preserve"> (</w:t>
+      </w:r>
+      <w:r>
+        <w:rPr>
+          <w:rFonts w:eastAsia="Yu Gothic UI"/>
+        </w:rPr>
+        <w:t>Node.js</w:t>
+      </w:r>
+      <w:r>
+        <w:rPr>
+          <w:rFonts w:eastAsia="Yu Gothic UI"/>
+        </w:rPr>
+        <w:t xml:space="preserve">, </w:t>
+      </w:r>
+      <w:r>
+        <w:rPr>
+          <w:rFonts w:eastAsia="Yu Gothic UI"/>
+        </w:rPr>
+        <w:t>React, Angular</w:t>
+      </w:r>
+      <w:r>
+        <w:rPr>
+          <w:rFonts w:eastAsia="Yu Gothic UI"/>
+        </w:rPr>
+        <w:t>, Next.js)</w:t>
+      </w:r>
+      <w:r>
+        <w:rPr>
+          <w:rFonts w:eastAsia="Yu Gothic UI"/>
+        </w:rPr>
+        <w:t>, C</w:t>
+      </w:r>
+      <w:r>
+        <w:rPr>
+          <w:rFonts w:eastAsia="Yu Gothic UI"/>
+        </w:rPr>
+        <w:t xml:space="preserve"> (IPC, I/O, Processes, Threads), </w:t>
+      </w:r>
+      <w:r>
+        <w:rPr>
+          <w:rFonts w:eastAsia="Yu Gothic UI"/>
+        </w:rPr>
+        <w:t>Typescript, Python</w:t>
+      </w:r>
+      <w:r>
+        <w:rPr>
+          <w:rFonts w:eastAsia="Yu Gothic UI"/>
+        </w:rPr>
+        <w:t xml:space="preserve"> (NumPy, Sklearn, Matplotlib, Machine Learning)</w:t>
+      </w:r>
+      <w:r>
+        <w:rPr>
+          <w:rFonts w:eastAsia="Yu Gothic UI"/>
+        </w:rPr>
+        <w:t>,</w:t>
       </w:r>
       <w:r>
         <w:rPr>
@@ -505,127 +457,7 @@
         <w:rPr>
           <w:rFonts w:eastAsia="Yu Gothic UI"/>
         </w:rPr>
-        <w:t>JavaScript</w:t>
-      </w:r>
-      <w:r>
-        <w:rPr>
-          <w:rFonts w:eastAsia="Yu Gothic UI"/>
-        </w:rPr>
-        <w:t xml:space="preserve"> (</w:t>
-      </w:r>
-      <w:r>
-        <w:rPr>
-          <w:rFonts w:eastAsia="Yu Gothic UI"/>
-        </w:rPr>
-        <w:t>Node.js</w:t>
-      </w:r>
-      <w:r>
-        <w:rPr>
-          <w:rFonts w:eastAsia="Yu Gothic UI"/>
-        </w:rPr>
-        <w:t xml:space="preserve">, </w:t>
-      </w:r>
-      <w:r>
-        <w:rPr>
-          <w:rFonts w:eastAsia="Yu Gothic UI"/>
-        </w:rPr>
-        <w:t>React</w:t>
-      </w:r>
-      <w:r>
-        <w:rPr>
-          <w:rFonts w:eastAsia="Yu Gothic UI"/>
-        </w:rPr>
-        <w:t>, Angular</w:t>
-      </w:r>
-      <w:r>
-        <w:rPr>
-          <w:rFonts w:eastAsia="Yu Gothic UI"/>
-        </w:rPr>
-        <w:t xml:space="preserve">, </w:t>
-      </w:r>
-      <w:r>
-        <w:rPr>
-          <w:rFonts w:eastAsia="Yu Gothic UI"/>
-        </w:rPr>
-        <w:t>Next</w:t>
-      </w:r>
-      <w:r>
-        <w:rPr>
-          <w:rFonts w:eastAsia="Yu Gothic UI"/>
-        </w:rPr>
-        <w:t>.js</w:t>
-      </w:r>
-      <w:r>
-        <w:rPr>
-          <w:rFonts w:eastAsia="Yu Gothic UI"/>
-        </w:rPr>
-        <w:t>)</w:t>
-      </w:r>
-      <w:r>
-        <w:rPr>
-          <w:rFonts w:eastAsia="Yu Gothic UI"/>
-        </w:rPr>
-        <w:t xml:space="preserve">, </w:t>
-      </w:r>
-      <w:r>
-        <w:rPr>
-          <w:rFonts w:eastAsia="Yu Gothic UI"/>
-        </w:rPr>
-        <w:t>C</w:t>
-      </w:r>
-      <w:r>
-        <w:rPr>
-          <w:rFonts w:eastAsia="Yu Gothic UI"/>
-        </w:rPr>
-        <w:t xml:space="preserve"> (IPC, I/O, Processes, </w:t>
-      </w:r>
-      <w:r>
-        <w:rPr>
-          <w:rFonts w:eastAsia="Yu Gothic UI"/>
-        </w:rPr>
-        <w:t>T</w:t>
-      </w:r>
-      <w:r>
-        <w:rPr>
-          <w:rFonts w:eastAsia="Yu Gothic UI"/>
-        </w:rPr>
-        <w:t>hreads)</w:t>
-      </w:r>
-      <w:r>
-        <w:rPr>
-          <w:rFonts w:eastAsia="Yu Gothic UI"/>
-        </w:rPr>
-        <w:t xml:space="preserve">, </w:t>
-      </w:r>
-      <w:r>
-        <w:rPr>
-          <w:rFonts w:eastAsia="Yu Gothic UI"/>
-        </w:rPr>
-        <w:t xml:space="preserve">Typescript, </w:t>
-      </w:r>
-      <w:r>
-        <w:rPr>
-          <w:rFonts w:eastAsia="Yu Gothic UI"/>
-        </w:rPr>
-        <w:t>Python</w:t>
-      </w:r>
-      <w:r>
-        <w:rPr>
-          <w:rFonts w:eastAsia="Yu Gothic UI"/>
-        </w:rPr>
-        <w:t xml:space="preserve"> (NumPy, Sklearn, Matplotlib</w:t>
-      </w:r>
-      <w:r>
-        <w:rPr>
-          <w:rFonts w:eastAsia="Yu Gothic UI"/>
-        </w:rPr>
-        <w:t>, Machine Learning</w:t>
-      </w:r>
-      <w:r>
-        <w:rPr>
-          <w:rFonts w:eastAsia="Yu Gothic UI"/>
-        </w:rPr>
-        <w:t>)</w:t>
+        <w:t>HTML, CSS</w:t>
       </w:r>
       <w:r>
         <w:rPr>
@@ -643,7 +475,7 @@
         <w:rPr>
           <w:rFonts w:eastAsia="Yu Gothic UI"/>
         </w:rPr>
-        <w:t>HTML, CSS</w:t>
+        <w:t>Java (JPA, Android)</w:t>
       </w:r>
       <w:r>
         <w:rPr>
@@ -661,61 +493,13 @@
         <w:rPr>
           <w:rFonts w:eastAsia="Yu Gothic UI"/>
         </w:rPr>
-        <w:t>Java</w:t>
-      </w:r>
-      <w:r>
-        <w:rPr>
-          <w:rFonts w:eastAsia="Yu Gothic UI"/>
-        </w:rPr>
-        <w:t xml:space="preserve"> (JPA</w:t>
-      </w:r>
-      <w:r>
-        <w:rPr>
-          <w:rFonts w:eastAsia="Yu Gothic UI"/>
-        </w:rPr>
-        <w:t>, Android</w:t>
-      </w:r>
-      <w:r>
-        <w:rPr>
-          <w:rFonts w:eastAsia="Yu Gothic UI"/>
-        </w:rPr>
-        <w:t>)</w:t>
-      </w:r>
-      <w:r>
-        <w:rPr>
-          <w:rFonts w:eastAsia="Yu Gothic UI"/>
-        </w:rPr>
-        <w:t>,</w:t>
-      </w:r>
-      <w:r>
-        <w:rPr>
-          <w:rFonts w:eastAsia="Yu Gothic UI"/>
-        </w:rPr>
-        <w:t xml:space="preserve"> </w:t>
-      </w:r>
-      <w:r>
-        <w:rPr>
-          <w:rFonts w:eastAsia="Yu Gothic UI"/>
-        </w:rPr>
         <w:t>Bash,</w:t>
       </w:r>
       <w:r>
         <w:rPr>
           <w:rFonts w:eastAsia="Yu Gothic UI"/>
         </w:rPr>
-        <w:t xml:space="preserve"> </w:t>
-      </w:r>
-      <w:r>
-        <w:rPr>
-          <w:rFonts w:eastAsia="Yu Gothic UI"/>
-        </w:rPr>
-        <w:t>C#</w:t>
-      </w:r>
-      <w:r>
-        <w:rPr>
-          <w:rFonts w:eastAsia="Yu Gothic UI"/>
-        </w:rPr>
-        <w:t>.</w:t>
+        <w:t xml:space="preserve"> C#.</w:t>
       </w:r>
     </w:p>
     <w:p>
@@ -746,73 +530,13 @@
         <w:rPr>
           <w:rFonts w:eastAsia="Yu Gothic UI"/>
         </w:rPr>
-        <w:t>: MySQL, MongoDB,</w:t>
-      </w:r>
-      <w:r>
-        <w:rPr>
-          <w:rFonts w:eastAsia="Yu Gothic UI"/>
-        </w:rPr>
-        <w:t xml:space="preserve"> Redis, SQL,</w:t>
-      </w:r>
-      <w:r>
-        <w:rPr>
-          <w:rFonts w:eastAsia="Yu Gothic UI"/>
-        </w:rPr>
-        <w:t xml:space="preserve"> </w:t>
-      </w:r>
-      <w:r>
-        <w:rPr>
-          <w:rFonts w:eastAsia="Yu Gothic UI"/>
-        </w:rPr>
-        <w:t>PostgreSQL</w:t>
-      </w:r>
-      <w:r>
-        <w:rPr>
-          <w:rFonts w:eastAsia="Yu Gothic UI"/>
-        </w:rPr>
-        <w:t>, Git</w:t>
-      </w:r>
-      <w:r>
-        <w:rPr>
-          <w:rFonts w:eastAsia="Yu Gothic UI"/>
-        </w:rPr>
-        <w:t xml:space="preserve">, </w:t>
-      </w:r>
-      <w:r>
-        <w:rPr>
-          <w:rFonts w:eastAsia="Yu Gothic UI"/>
-        </w:rPr>
-        <w:t>Jira</w:t>
-      </w:r>
-      <w:r>
-        <w:rPr>
-          <w:rFonts w:eastAsia="Yu Gothic UI"/>
-        </w:rPr>
-        <w:t xml:space="preserve">, </w:t>
-      </w:r>
-      <w:r>
-        <w:rPr>
-          <w:rFonts w:eastAsia="Yu Gothic UI"/>
-        </w:rPr>
-        <w:t>Agile</w:t>
-      </w:r>
-      <w:r>
-        <w:rPr>
-          <w:rFonts w:eastAsia="Yu Gothic UI"/>
-        </w:rPr>
-        <w:t>, Scru</w:t>
-      </w:r>
-      <w:r>
-        <w:rPr>
-          <w:rFonts w:eastAsia="Yu Gothic UI"/>
-        </w:rPr>
-        <w:t>m</w:t>
-      </w:r>
-      <w:r>
-        <w:rPr>
-          <w:rFonts w:eastAsia="Yu Gothic UI"/>
-        </w:rPr>
-        <w:t xml:space="preserve">, VS Code. </w:t>
+        <w:t>: MySQL, MongoDB, Redis, SQL, PostgreSQL</w:t>
+      </w:r>
+      <w:r>
+        <w:rPr>
+          <w:rFonts w:eastAsia="Yu Gothic UI"/>
+        </w:rPr>
+        <w:t xml:space="preserve">, Git, Jira, Agile, Scrum, VS Code. </w:t>
       </w:r>
     </w:p>
     <w:p>
@@ -837,49 +561,7 @@
         <w:rPr>
           <w:rFonts w:eastAsia="Yu Gothic UI"/>
         </w:rPr>
-        <w:t>: AWS (Lambda, IAM, EC2, ALB, ECS, CloudWatch, S3, CloudFront, RDS), Docker, Kubernetes, Nginx, Linux (</w:t>
-      </w:r>
-      <w:r>
-        <w:rPr>
-          <w:rFonts w:eastAsia="Yu Gothic UI"/>
-        </w:rPr>
-        <w:t xml:space="preserve">RHEL, </w:t>
-      </w:r>
-      <w:r>
-        <w:rPr>
-          <w:rFonts w:eastAsia="Yu Gothic UI"/>
-        </w:rPr>
-        <w:t>Fedora</w:t>
-      </w:r>
-      <w:r>
-        <w:rPr>
-          <w:rFonts w:eastAsia="Yu Gothic UI"/>
-        </w:rPr>
-        <w:t>, Ubuntu</w:t>
-      </w:r>
-      <w:r>
-        <w:rPr>
-          <w:rFonts w:eastAsia="Yu Gothic UI"/>
-        </w:rPr>
-        <w:t>, Arch</w:t>
-      </w:r>
-      <w:r>
-        <w:rPr>
-          <w:rFonts w:eastAsia="Yu Gothic UI"/>
-        </w:rPr>
-        <w:t>), VPN, CI / CD Pipelines</w:t>
-      </w:r>
-      <w:r>
-        <w:rPr>
-          <w:rFonts w:eastAsia="Yu Gothic UI"/>
-        </w:rPr>
-        <w:t xml:space="preserve"> (Circle CI, Gitlab)</w:t>
-      </w:r>
-      <w:r>
-        <w:rPr>
-          <w:rFonts w:eastAsia="Yu Gothic UI"/>
-        </w:rPr>
-        <w:t>, Digital Ocean.</w:t>
+        <w:t>: AWS (Lambda, IAM, EC2, ALB, ECS, CloudWatch, S3, CloudFront, RDS), Docker, Kubernetes, Nginx, Linux (RHEL, Fedora, Ubuntu, Arch), VPN, CI / CD Pipelines (Circle CI, Gitlab), Digital Ocean.</w:t>
       </w:r>
     </w:p>
     <w:p>
@@ -893,8 +575,8 @@
         <w:rPr>
           <w:rFonts w:eastAsia="Yu Gothic UI"/>
         </w:rPr>
-        <w:pict w14:anchorId="12A11458">
-          <v:rect id="_x0000_i1027" style="width:0;height:1.5pt" o:hralign="center" o:hrstd="t" o:hr="t" fillcolor="#a0a0a0" stroked="f"/>
+        <w:pict w14:anchorId="58A5BA5C">
+          <v:rect id="_x0000_i1035" style="width:0;height:1.5pt" o:hralign="center" o:hrstd="t" o:hr="t" fillcolor="#a0a0a0" stroked="f"/>
         </w:pict>
       </w:r>
     </w:p>
@@ -913,15 +595,7 @@
           <w:b/>
           <w:bCs/>
         </w:rPr>
-        <w:t>E</w:t>
-      </w:r>
-      <w:r>
-        <w:rPr>
-          <w:rFonts w:eastAsia="Yu Gothic UI"/>
-          <w:b/>
-          <w:bCs/>
-        </w:rPr>
-        <w:t>XPERIENCE</w:t>
+        <w:t>EXPERIENCE</w:t>
       </w:r>
     </w:p>
     <w:p>
@@ -965,19 +639,7 @@
         <w:rPr>
           <w:rFonts w:eastAsia="Yu Gothic UI"/>
         </w:rPr>
-        <w:t>Quadrus Medical Technologies, NY</w:t>
-      </w:r>
-      <w:r>
-        <w:rPr>
-          <w:rFonts w:eastAsia="Yu Gothic UI"/>
-        </w:rPr>
-        <w:t>C, USA</w:t>
-      </w:r>
-      <w:r>
-        <w:rPr>
-          <w:rFonts w:eastAsia="Yu Gothic UI"/>
-        </w:rPr>
-        <w:t xml:space="preserve">                  June 2023 - Present</w:t>
+        <w:t>Quadrus Medical Technologies, NY                          June 2023 - Present</w:t>
       </w:r>
     </w:p>
     <w:p>
@@ -1077,43 +739,7 @@
         <w:rPr>
           <w:rFonts w:eastAsia="Yu Gothic UI"/>
         </w:rPr>
-        <w:t xml:space="preserve">using </w:t>
-      </w:r>
-      <w:r>
-        <w:rPr>
-          <w:rFonts w:eastAsia="Yu Gothic UI"/>
-        </w:rPr>
-        <w:t>various</w:t>
-      </w:r>
-      <w:r>
-        <w:rPr>
-          <w:rFonts w:eastAsia="Yu Gothic UI"/>
-        </w:rPr>
-        <w:t xml:space="preserve"> ciphers</w:t>
-      </w:r>
-      <w:r>
-        <w:rPr>
-          <w:rFonts w:eastAsia="Yu Gothic UI"/>
-        </w:rPr>
-        <w:t xml:space="preserve"> (RSA</w:t>
-      </w:r>
-      <w:r>
-        <w:rPr>
-          <w:rFonts w:eastAsia="Yu Gothic UI"/>
-        </w:rPr>
-        <w:t xml:space="preserve"> &amp;</w:t>
-      </w:r>
-      <w:r>
-        <w:rPr>
-          <w:rFonts w:eastAsia="Yu Gothic UI"/>
-        </w:rPr>
-        <w:t xml:space="preserve"> AES256)</w:t>
-      </w:r>
-      <w:r>
-        <w:rPr>
-          <w:rFonts w:eastAsia="Yu Gothic UI"/>
-        </w:rPr>
-        <w:t xml:space="preserve"> </w:t>
+        <w:t xml:space="preserve">using various ciphers (RSA &amp; AES256) </w:t>
       </w:r>
       <w:r>
         <w:rPr>
@@ -1147,55 +773,7 @@
         <w:rPr>
           <w:rFonts w:eastAsia="Yu Gothic UI"/>
         </w:rPr>
-        <w:t xml:space="preserve"> than previous methods</w:t>
-      </w:r>
-      <w:r>
-        <w:rPr>
-          <w:rFonts w:eastAsia="Yu Gothic UI"/>
-        </w:rPr>
-        <w:t xml:space="preserve"> </w:t>
-      </w:r>
-      <w:r>
-        <w:rPr>
-          <w:rFonts w:eastAsia="Yu Gothic UI"/>
-        </w:rPr>
-        <w:t>with the help</w:t>
-      </w:r>
-      <w:r>
-        <w:rPr>
-          <w:rFonts w:eastAsia="Yu Gothic UI"/>
-        </w:rPr>
-        <w:t xml:space="preserve"> </w:t>
-      </w:r>
-      <w:r>
-        <w:rPr>
-          <w:rFonts w:eastAsia="Yu Gothic UI"/>
-        </w:rPr>
-        <w:t xml:space="preserve">of </w:t>
-      </w:r>
-      <w:r>
-        <w:rPr>
-          <w:rFonts w:eastAsia="Yu Gothic UI"/>
-        </w:rPr>
-        <w:t>child processes, threads, IPC</w:t>
-      </w:r>
-      <w:r>
-        <w:rPr>
-          <w:rFonts w:eastAsia="Yu Gothic UI"/>
-        </w:rPr>
-        <w:t xml:space="preserve"> </w:t>
-      </w:r>
-      <w:r>
-        <w:rPr>
-          <w:rFonts w:eastAsia="Yu Gothic UI"/>
-        </w:rPr>
-        <w:t>&amp;</w:t>
-      </w:r>
-      <w:r>
-        <w:rPr>
-          <w:rFonts w:eastAsia="Yu Gothic UI"/>
-        </w:rPr>
-        <w:t xml:space="preserve"> clever IO optimizations</w:t>
+        <w:t xml:space="preserve"> than previous methods with the help of child processes, threads, IPC &amp; clever IO optimizations</w:t>
       </w:r>
       <w:r>
         <w:rPr>
@@ -1227,19 +805,7 @@
         <w:rPr>
           <w:rFonts w:eastAsia="Yu Gothic UI"/>
         </w:rPr>
-        <w:t>Simplified conversion funnels for the binary data generated by medical devices to streamline into human</w:t>
-      </w:r>
-      <w:r>
-        <w:rPr>
-          <w:rFonts w:eastAsia="Yu Gothic UI"/>
-        </w:rPr>
-        <w:t>-</w:t>
-      </w:r>
-      <w:r>
-        <w:rPr>
-          <w:rFonts w:eastAsia="Yu Gothic UI"/>
-        </w:rPr>
-        <w:t>readable CSV files via Python scripts for easy data visualization.</w:t>
+        <w:t>Simplified conversion funnels for the binary data generated by medical devices to streamline into human-readable CSV files via Python scripts for easy data visualization.</w:t>
       </w:r>
     </w:p>
     <w:p>
@@ -1283,31 +849,7 @@
         <w:rPr>
           <w:rFonts w:eastAsia="Yu Gothic UI"/>
         </w:rPr>
-        <w:t>KIoT Innovations</w:t>
-      </w:r>
-      <w:r>
-        <w:rPr>
-          <w:rFonts w:eastAsia="Yu Gothic UI"/>
-        </w:rPr>
-        <w:t xml:space="preserve">, Hyderabad, India    </w:t>
-      </w:r>
-      <w:r>
-        <w:rPr>
-          <w:rFonts w:eastAsia="Yu Gothic UI"/>
-        </w:rPr>
-        <w:t xml:space="preserve">                         </w:t>
-      </w:r>
-      <w:r>
-        <w:rPr>
-          <w:rFonts w:eastAsia="Yu Gothic UI"/>
-        </w:rPr>
-        <w:t xml:space="preserve">  </w:t>
-      </w:r>
-      <w:r>
-        <w:rPr>
-          <w:rFonts w:eastAsia="Yu Gothic UI"/>
-        </w:rPr>
-        <w:t>Mar 2022 - Jul 2022</w:t>
+        <w:t>KIoT Innovations, Hyderabad, India                               Mar 2022 - Jul 2022</w:t>
       </w:r>
     </w:p>
     <w:p>
@@ -1491,13 +1033,7 @@
         <w:rPr>
           <w:rFonts w:eastAsia="Yu Gothic UI"/>
         </w:rPr>
-        <w:t xml:space="preserve">hybrid </w:t>
-      </w:r>
-      <w:r>
-        <w:rPr>
-          <w:rFonts w:eastAsia="Yu Gothic UI"/>
-        </w:rPr>
-        <w:t>application</w:t>
+        <w:t>hybrid application</w:t>
       </w:r>
       <w:r>
         <w:rPr>
@@ -1541,85 +1077,43 @@
         <w:rPr>
           <w:rFonts w:eastAsia="Yu Gothic UI"/>
         </w:rPr>
-        <w:t>, smart homes, automation, workflows</w:t>
-      </w:r>
-      <w:r>
-        <w:rPr>
-          <w:rFonts w:eastAsia="Yu Gothic UI"/>
-        </w:rPr>
-        <w:t>,</w:t>
-      </w:r>
+        <w:t xml:space="preserve">, smart homes, automation, workflows, etc., which was licensed &amp; sold to </w:t>
+      </w:r>
+      <w:r>
+        <w:rPr>
+          <w:rFonts w:eastAsia="Yu Gothic UI"/>
+          <w:b/>
+          <w:bCs/>
+        </w:rPr>
+        <w:t xml:space="preserve">100 </w:t>
+      </w:r>
+      <w:r>
+        <w:rPr>
+          <w:rFonts w:eastAsia="Yu Gothic UI"/>
+          <w:b/>
+          <w:bCs/>
+        </w:rPr>
+        <w:t xml:space="preserve">businesses </w:t>
+      </w:r>
+      <w:r>
+        <w:rPr>
+          <w:rFonts w:eastAsia="Yu Gothic UI"/>
+        </w:rPr>
+        <w:t xml:space="preserve">like </w:t>
+      </w:r>
+      <w:proofErr w:type="spellStart"/>
+      <w:r>
+        <w:rPr>
+          <w:rFonts w:eastAsia="Yu Gothic UI"/>
+        </w:rPr>
+        <w:t>VGuard</w:t>
+      </w:r>
+      <w:proofErr w:type="spellEnd"/>
       <w:r>
         <w:rPr>
           <w:rFonts w:eastAsia="Yu Gothic UI"/>
         </w:rPr>
         <w:t xml:space="preserve"> etc.</w:t>
-      </w:r>
-      <w:r>
-        <w:rPr>
-          <w:rFonts w:eastAsia="Yu Gothic UI"/>
-        </w:rPr>
-        <w:t>,</w:t>
-      </w:r>
-      <w:r>
-        <w:rPr>
-          <w:rFonts w:eastAsia="Yu Gothic UI"/>
-        </w:rPr>
-        <w:t xml:space="preserve"> </w:t>
-      </w:r>
-      <w:r>
-        <w:rPr>
-          <w:rFonts w:eastAsia="Yu Gothic UI"/>
-        </w:rPr>
-        <w:t xml:space="preserve">which </w:t>
-      </w:r>
-      <w:r>
-        <w:rPr>
-          <w:rFonts w:eastAsia="Yu Gothic UI"/>
-        </w:rPr>
-        <w:t xml:space="preserve">was licensed </w:t>
-      </w:r>
-      <w:r>
-        <w:rPr>
-          <w:rFonts w:eastAsia="Yu Gothic UI"/>
-        </w:rPr>
-        <w:t xml:space="preserve">&amp; sold </w:t>
-      </w:r>
-      <w:r>
-        <w:rPr>
-          <w:rFonts w:eastAsia="Yu Gothic UI"/>
-        </w:rPr>
-        <w:t xml:space="preserve">to </w:t>
-      </w:r>
-      <w:r>
-        <w:rPr>
-          <w:rFonts w:eastAsia="Yu Gothic UI"/>
-          <w:b/>
-          <w:bCs/>
-        </w:rPr>
-        <w:t xml:space="preserve">100 </w:t>
-      </w:r>
-      <w:r>
-        <w:rPr>
-          <w:rFonts w:eastAsia="Yu Gothic UI"/>
-          <w:b/>
-          <w:bCs/>
-        </w:rPr>
-        <w:t>businesses</w:t>
-      </w:r>
-      <w:r>
-        <w:rPr>
-          <w:rFonts w:eastAsia="Yu Gothic UI"/>
-          <w:b/>
-          <w:bCs/>
-        </w:rPr>
-        <w:t xml:space="preserve"> </w:t>
-      </w:r>
-      <w:r>
-        <w:rPr>
-          <w:rFonts w:eastAsia="Yu Gothic UI"/>
-        </w:rPr>
-        <w:t>like VGuard etc.</w:t>
       </w:r>
     </w:p>
     <w:p>
@@ -1910,55 +1404,7 @@
         <w:rPr>
           <w:rFonts w:eastAsia="Yu Gothic UI"/>
         </w:rPr>
-        <w:t xml:space="preserve"> Fresh Prints</w:t>
-      </w:r>
-      <w:r>
-        <w:rPr>
-          <w:rFonts w:eastAsia="Yu Gothic UI"/>
-        </w:rPr>
-        <w:t xml:space="preserve">, </w:t>
-      </w:r>
-      <w:r>
-        <w:rPr>
-          <w:rFonts w:eastAsia="Yu Gothic UI"/>
-        </w:rPr>
-        <w:t>NYC</w:t>
-      </w:r>
-      <w:r>
-        <w:rPr>
-          <w:rFonts w:eastAsia="Yu Gothic UI"/>
-        </w:rPr>
-        <w:t xml:space="preserve">, </w:t>
-      </w:r>
-      <w:r>
-        <w:rPr>
-          <w:rFonts w:eastAsia="Yu Gothic UI"/>
-        </w:rPr>
-        <w:t xml:space="preserve">USA           </w:t>
-      </w:r>
-      <w:r>
-        <w:rPr>
-          <w:rFonts w:eastAsia="Yu Gothic UI"/>
-        </w:rPr>
-        <w:t xml:space="preserve">           </w:t>
-      </w:r>
-      <w:r>
-        <w:rPr>
-          <w:rFonts w:eastAsia="Yu Gothic UI"/>
-        </w:rPr>
-        <w:t xml:space="preserve">                      </w:t>
-      </w:r>
-      <w:r>
-        <w:rPr>
-          <w:rFonts w:eastAsia="Yu Gothic UI"/>
-        </w:rPr>
-        <w:t xml:space="preserve">            </w:t>
-      </w:r>
-      <w:r>
-        <w:rPr>
-          <w:rFonts w:eastAsia="Yu Gothic UI"/>
-        </w:rPr>
-        <w:t>Sep 2020 - Mar 2022</w:t>
+        <w:t xml:space="preserve"> Fresh Prints, Hyderabad, India                                             Sep 2020 - Mar 2022</w:t>
       </w:r>
     </w:p>
     <w:p>
@@ -1979,31 +1425,7 @@
         <w:rPr>
           <w:rFonts w:eastAsia="Yu Gothic UI"/>
         </w:rPr>
-        <w:t xml:space="preserve">Built an </w:t>
-      </w:r>
-      <w:r>
-        <w:rPr>
-          <w:rFonts w:eastAsia="Yu Gothic UI"/>
-        </w:rPr>
-        <w:t>OMS for Fresh</w:t>
-      </w:r>
-      <w:r>
-        <w:rPr>
-          <w:rFonts w:eastAsia="Yu Gothic UI"/>
-        </w:rPr>
-        <w:t xml:space="preserve"> </w:t>
-      </w:r>
-      <w:r>
-        <w:rPr>
-          <w:rFonts w:eastAsia="Yu Gothic UI"/>
-        </w:rPr>
-        <w:t xml:space="preserve">Prints which </w:t>
-      </w:r>
-      <w:r>
-        <w:rPr>
-          <w:rFonts w:eastAsia="Yu Gothic UI"/>
-        </w:rPr>
-        <w:t xml:space="preserve">was responsible for handling a </w:t>
+        <w:t xml:space="preserve">Built a scalable OMS for Fresh Prints, responsible for handling a </w:t>
       </w:r>
       <w:r>
         <w:rPr>
@@ -2017,27 +1439,31 @@
         <w:rPr>
           <w:rFonts w:eastAsia="Yu Gothic UI"/>
         </w:rPr>
-        <w:t xml:space="preserve"> with features like invoices, orders, users’ management </w:t>
-      </w:r>
-      <w:r>
-        <w:rPr>
-          <w:rFonts w:eastAsia="Yu Gothic UI"/>
-        </w:rPr>
-        <w:t>etc.</w:t>
-      </w:r>
-      <w:r>
-        <w:rPr>
-          <w:rFonts w:eastAsia="Yu Gothic UI"/>
-        </w:rPr>
-        <w:t xml:space="preserve"> using latest version of </w:t>
-      </w:r>
-      <w:r>
-        <w:rPr>
-          <w:rFonts w:eastAsia="Yu Gothic UI"/>
-          <w:b/>
-          <w:bCs/>
-        </w:rPr>
-        <w:t>Angular and Node</w:t>
+        <w:t xml:space="preserve"> with features like invoices, orders, user management etc., using the latest versions of </w:t>
+      </w:r>
+      <w:r>
+        <w:rPr>
+          <w:rFonts w:eastAsia="Yu Gothic UI"/>
+          <w:b/>
+          <w:bCs/>
+        </w:rPr>
+        <w:t>Angular</w:t>
+      </w:r>
+      <w:r>
+        <w:rPr>
+          <w:rFonts w:eastAsia="Yu Gothic UI"/>
+          <w:b/>
+          <w:bCs/>
+        </w:rPr>
+        <w:t xml:space="preserve"> &amp; </w:t>
+      </w:r>
+      <w:r>
+        <w:rPr>
+          <w:rFonts w:eastAsia="Yu Gothic UI"/>
+          <w:b/>
+          <w:bCs/>
+        </w:rPr>
+        <w:t>Node</w:t>
       </w:r>
       <w:r>
         <w:rPr>
@@ -2108,31 +1534,13 @@
         <w:rPr>
           <w:rFonts w:eastAsia="Yu Gothic UI"/>
         </w:rPr>
-        <w:t xml:space="preserve"> by revamping the </w:t>
-      </w:r>
-      <w:r>
-        <w:rPr>
-          <w:rFonts w:eastAsia="Yu Gothic UI"/>
-        </w:rPr>
-        <w:t>user interfaces &amp; experience</w:t>
-      </w:r>
-      <w:r>
-        <w:rPr>
-          <w:rFonts w:eastAsia="Yu Gothic UI"/>
-        </w:rPr>
-        <w:t xml:space="preserve"> of funnels based on the user behavior and analytics from </w:t>
-      </w:r>
-      <w:r>
-        <w:rPr>
-          <w:rFonts w:eastAsia="Yu Gothic UI"/>
-        </w:rPr>
-        <w:t>Mix panel</w:t>
-      </w:r>
-      <w:r>
-        <w:rPr>
-          <w:rFonts w:eastAsia="Yu Gothic UI"/>
-        </w:rPr>
-        <w:t xml:space="preserve"> and google analytics</w:t>
+        <w:t xml:space="preserve"> by revamping the user interfaces &amp; experience of funnels based on the user behavior and analytics from Mix panel and google analytics</w:t>
+      </w:r>
+      <w:r>
+        <w:rPr>
+          <w:rFonts w:eastAsia="Yu Gothic UI"/>
+        </w:rPr>
+        <w:t>.</w:t>
       </w:r>
     </w:p>
     <w:p>
@@ -2268,25 +1676,25 @@
         <w:rPr>
           <w:rFonts w:eastAsia="Yu Gothic UI"/>
         </w:rPr>
-        <w:t>Bit</w:t>
-      </w:r>
-      <w:r>
-        <w:rPr>
-          <w:rFonts w:eastAsia="Yu Gothic UI"/>
-        </w:rPr>
-        <w:t xml:space="preserve"> </w:t>
-      </w:r>
-      <w:r>
-        <w:rPr>
-          <w:rFonts w:eastAsia="Yu Gothic UI"/>
-        </w:rPr>
-        <w:t>Bucket</w:t>
-      </w:r>
-      <w:r>
-        <w:rPr>
-          <w:rFonts w:eastAsia="Yu Gothic UI"/>
-        </w:rPr>
-        <w:t xml:space="preserve">, Circle Ci and </w:t>
+        <w:t>Bit Bucket</w:t>
+      </w:r>
+      <w:r>
+        <w:rPr>
+          <w:rFonts w:eastAsia="Yu Gothic UI"/>
+        </w:rPr>
+        <w:t>, Circle Ci</w:t>
+      </w:r>
+      <w:r>
+        <w:rPr>
+          <w:rFonts w:eastAsia="Yu Gothic UI"/>
+        </w:rPr>
+        <w:t>,</w:t>
+      </w:r>
+      <w:r>
+        <w:rPr>
+          <w:rFonts w:eastAsia="Yu Gothic UI"/>
+        </w:rPr>
+        <w:t xml:space="preserve"> and </w:t>
       </w:r>
       <w:r>
         <w:rPr>
@@ -2321,7 +1729,31 @@
         <w:rPr>
           <w:rFonts w:eastAsia="Yu Gothic UI"/>
         </w:rPr>
-        <w:t>Dealt with complex business logic and transformed into super-fast REST APIs in Node.js</w:t>
+        <w:t xml:space="preserve">Dealt with complex business logic </w:t>
+      </w:r>
+      <w:r>
+        <w:rPr>
+          <w:rFonts w:eastAsia="Yu Gothic UI"/>
+        </w:rPr>
+        <w:t>&amp;</w:t>
+      </w:r>
+      <w:r>
+        <w:rPr>
+          <w:rFonts w:eastAsia="Yu Gothic UI"/>
+        </w:rPr>
+        <w:t xml:space="preserve"> transformed </w:t>
+      </w:r>
+      <w:r>
+        <w:rPr>
+          <w:rFonts w:eastAsia="Yu Gothic UI"/>
+        </w:rPr>
+        <w:t xml:space="preserve">it </w:t>
+      </w:r>
+      <w:r>
+        <w:rPr>
+          <w:rFonts w:eastAsia="Yu Gothic UI"/>
+        </w:rPr>
+        <w:t>into super-fast REST APIs in Node.js</w:t>
       </w:r>
       <w:r>
         <w:rPr>
@@ -2370,8 +1802,8 @@
         <w:rPr>
           <w:rFonts w:eastAsia="Yu Gothic UI"/>
         </w:rPr>
-        <w:pict w14:anchorId="775CFEF7">
-          <v:rect id="_x0000_i1028" style="width:0;height:1.5pt" o:hralign="center" o:hrstd="t" o:hr="t" fillcolor="#a0a0a0" stroked="f"/>
+        <w:pict w14:anchorId="68EB3E66">
+          <v:rect id="_x0000_i1036" style="width:0;height:1.5pt" o:hralign="center" o:hrstd="t" o:hr="t" fillcolor="#a0a0a0" stroked="f"/>
         </w:pict>
       </w:r>
     </w:p>
@@ -2419,7 +1851,55 @@
         <w:rPr>
           <w:rFonts w:eastAsia="Yu Gothic UI"/>
         </w:rPr>
-        <w:t>: It is a JAVA app that captures the font style from the handwritten alphabet images given which are parsed and utilized to construct handwritten manuscripts for any given text</w:t>
+        <w:t>: It is a JAVA app</w:t>
+      </w:r>
+      <w:r>
+        <w:rPr>
+          <w:rFonts w:eastAsia="Yu Gothic UI"/>
+        </w:rPr>
+        <w:t>lication</w:t>
+      </w:r>
+      <w:r>
+        <w:rPr>
+          <w:rFonts w:eastAsia="Yu Gothic UI"/>
+        </w:rPr>
+        <w:t xml:space="preserve"> that captures the font style from the handwritten alphabet images given</w:t>
+      </w:r>
+      <w:r>
+        <w:rPr>
+          <w:rFonts w:eastAsia="Yu Gothic UI"/>
+        </w:rPr>
+        <w:t xml:space="preserve">, </w:t>
+      </w:r>
+      <w:r>
+        <w:rPr>
+          <w:rFonts w:eastAsia="Yu Gothic UI"/>
+        </w:rPr>
+        <w:t>parsed</w:t>
+      </w:r>
+      <w:r>
+        <w:rPr>
+          <w:rFonts w:eastAsia="Yu Gothic UI"/>
+        </w:rPr>
+        <w:t>,</w:t>
+      </w:r>
+      <w:r>
+        <w:rPr>
+          <w:rFonts w:eastAsia="Yu Gothic UI"/>
+        </w:rPr>
+        <w:t xml:space="preserve"> and </w:t>
+      </w:r>
+      <w:r>
+        <w:rPr>
+          <w:rFonts w:eastAsia="Yu Gothic UI"/>
+        </w:rPr>
+        <w:t xml:space="preserve">used </w:t>
+      </w:r>
+      <w:r>
+        <w:rPr>
+          <w:rFonts w:eastAsia="Yu Gothic UI"/>
+        </w:rPr>
+        <w:t>to construct handwritten manuscripts for any given text</w:t>
       </w:r>
       <w:r>
         <w:rPr>
@@ -2455,69 +1935,13 @@
           <w:b/>
           <w:bCs/>
         </w:rPr>
-        <w:t>:</w:t>
-      </w:r>
-      <w:r>
-        <w:rPr>
-          <w:rFonts w:eastAsia="Yu Gothic UI"/>
-          <w:b/>
-          <w:bCs/>
-        </w:rPr>
-        <w:t xml:space="preserve"> </w:t>
-      </w:r>
-      <w:r>
-        <w:rPr>
-          <w:rFonts w:eastAsia="Yu Gothic UI"/>
-        </w:rPr>
-        <w:t>It is an HTTP/1.0 web server</w:t>
-      </w:r>
-      <w:r>
-        <w:rPr>
-          <w:rFonts w:eastAsia="Yu Gothic UI"/>
-        </w:rPr>
-        <w:t xml:space="preserve"> written in C</w:t>
-      </w:r>
-      <w:r>
-        <w:rPr>
-          <w:rFonts w:eastAsia="Yu Gothic UI"/>
-        </w:rPr>
-        <w:t xml:space="preserve"> that </w:t>
-      </w:r>
-      <w:r>
-        <w:rPr>
-          <w:rFonts w:eastAsia="Yu Gothic UI"/>
-        </w:rPr>
-        <w:t xml:space="preserve">has features like </w:t>
-      </w:r>
-      <w:r>
-        <w:rPr>
-          <w:rFonts w:eastAsia="Yu Gothic UI"/>
-        </w:rPr>
-        <w:t>serv</w:t>
-      </w:r>
-      <w:r>
-        <w:rPr>
-          <w:rFonts w:eastAsia="Yu Gothic UI"/>
-        </w:rPr>
-        <w:t xml:space="preserve">ing </w:t>
-      </w:r>
-      <w:r>
-        <w:rPr>
-          <w:rFonts w:eastAsia="Yu Gothic UI"/>
-        </w:rPr>
-        <w:t>content, directory indexing, CGI execution, logging, option to run as daemon and handl</w:t>
-      </w:r>
-      <w:r>
-        <w:rPr>
-          <w:rFonts w:eastAsia="Yu Gothic UI"/>
-        </w:rPr>
-        <w:t>ing</w:t>
-      </w:r>
-      <w:r>
-        <w:rPr>
-          <w:rFonts w:eastAsia="Yu Gothic UI"/>
-        </w:rPr>
-        <w:t xml:space="preserve"> multiple concurrent requests.</w:t>
+        <w:t xml:space="preserve">: </w:t>
+      </w:r>
+      <w:r>
+        <w:rPr>
+          <w:rFonts w:eastAsia="Yu Gothic UI"/>
+        </w:rPr>
+        <w:t>It is an HTTP/1.0 web server written in C with features like serving content, directory indexing, CGI execution, logging, option to run as a daemon, and handling multiple concurrent requests.</w:t>
       </w:r>
     </w:p>
     <w:sectPr>

</xml_diff>

<commit_message>
Updated resume based on feedback from vmock.
</commit_message>
<xml_diff>
--- a/Resume.docx
+++ b/Resume.docx
@@ -7,18 +7,18 @@
         <w:ind w:left="-566" w:right="-607"/>
         <w:jc w:val="center"/>
         <w:rPr>
-          <w:rFonts w:eastAsia="Yu Gothic UI"/>
-          <w:b/>
-          <w:sz w:val="28"/>
-          <w:szCs w:val="28"/>
-        </w:rPr>
-      </w:pPr>
-      <w:r>
-        <w:rPr>
-          <w:rFonts w:eastAsia="Yu Gothic UI"/>
-          <w:b/>
-          <w:sz w:val="28"/>
-          <w:szCs w:val="28"/>
+          <w:rFonts w:ascii="Times New Roman" w:eastAsia="Yu Gothic UI" w:hAnsi="Times New Roman" w:cs="Times New Roman"/>
+          <w:b/>
+          <w:sz w:val="26"/>
+          <w:szCs w:val="26"/>
+        </w:rPr>
+      </w:pPr>
+      <w:r>
+        <w:rPr>
+          <w:rFonts w:ascii="Times New Roman" w:eastAsia="Yu Gothic UI" w:hAnsi="Times New Roman" w:cs="Times New Roman"/>
+          <w:b/>
+          <w:sz w:val="26"/>
+          <w:szCs w:val="26"/>
         </w:rPr>
         <w:t>Kashi Vishwanath Bondugula</w:t>
       </w:r>
@@ -27,14 +27,15 @@
       <w:pPr>
         <w:ind w:left="-566" w:right="-607"/>
         <w:jc w:val="center"/>
+        <w:rPr>
+          <w:rFonts w:ascii="Times New Roman" w:hAnsi="Times New Roman" w:cs="Times New Roman"/>
+        </w:rPr>
       </w:pPr>
       <w:hyperlink r:id="rId6">
         <w:r>
           <w:rPr>
-            <w:rFonts w:eastAsia="Yu Gothic UI"/>
+            <w:rFonts w:ascii="Times New Roman" w:eastAsia="Yu Gothic UI" w:hAnsi="Times New Roman" w:cs="Times New Roman"/>
             <w:color w:val="1155CC"/>
-            <w:sz w:val="20"/>
-            <w:szCs w:val="20"/>
             <w:u w:val="single"/>
           </w:rPr>
           <w:t>kbondugu@stevens.edu</w:t>
@@ -42,9 +43,7 @@
       </w:hyperlink>
       <w:r>
         <w:rPr>
-          <w:rFonts w:eastAsia="Yu Gothic UI"/>
-          <w:sz w:val="20"/>
-          <w:szCs w:val="20"/>
+          <w:rFonts w:ascii="Times New Roman" w:eastAsia="Yu Gothic UI" w:hAnsi="Times New Roman" w:cs="Times New Roman"/>
         </w:rPr>
         <w:t xml:space="preserve"> | (551) 344-8035 | </w:t>
       </w:r>
@@ -52,29 +51,23 @@
         <w:r>
           <w:rPr>
             <w:rStyle w:val="Hyperlink"/>
-            <w:rFonts w:eastAsia="Yu Gothic UI"/>
+            <w:rFonts w:ascii="Times New Roman" w:eastAsia="Yu Gothic UI" w:hAnsi="Times New Roman" w:cs="Times New Roman"/>
             <w:color w:val="1155CC"/>
-            <w:sz w:val="20"/>
-            <w:szCs w:val="20"/>
           </w:rPr>
           <w:t>github.com/vishwa5854</w:t>
         </w:r>
       </w:hyperlink>
       <w:r>
         <w:rPr>
-          <w:rFonts w:eastAsia="Yu Gothic UI"/>
-          <w:sz w:val="20"/>
-          <w:szCs w:val="20"/>
+          <w:rFonts w:ascii="Times New Roman" w:eastAsia="Yu Gothic UI" w:hAnsi="Times New Roman" w:cs="Times New Roman"/>
         </w:rPr>
         <w:t xml:space="preserve"> | </w:t>
       </w:r>
       <w:hyperlink r:id="rId8">
         <w:r>
           <w:rPr>
-            <w:rFonts w:eastAsia="Yu Gothic UI"/>
+            <w:rFonts w:ascii="Times New Roman" w:eastAsia="Yu Gothic UI" w:hAnsi="Times New Roman" w:cs="Times New Roman"/>
             <w:color w:val="1155CC"/>
-            <w:sz w:val="20"/>
-            <w:szCs w:val="20"/>
             <w:u w:val="single"/>
           </w:rPr>
           <w:t>linkedin.com/in/vishwanath-bondugula</w:t>
@@ -82,48 +75,73 @@
       </w:hyperlink>
       <w:r>
         <w:rPr>
-          <w:rFonts w:eastAsia="Yu Gothic UI"/>
+          <w:rFonts w:ascii="Times New Roman" w:eastAsia="Yu Gothic UI" w:hAnsi="Times New Roman" w:cs="Times New Roman"/>
           <w:color w:val="1155CC"/>
-          <w:sz w:val="20"/>
-          <w:szCs w:val="20"/>
         </w:rPr>
         <w:t xml:space="preserve"> </w:t>
       </w:r>
       <w:r>
         <w:rPr>
-          <w:rFonts w:eastAsia="Yu Gothic UI"/>
+          <w:rFonts w:ascii="Times New Roman" w:eastAsia="Yu Gothic UI" w:hAnsi="Times New Roman" w:cs="Times New Roman"/>
           <w:color w:val="000000" w:themeColor="text1"/>
-          <w:sz w:val="20"/>
-          <w:szCs w:val="20"/>
-        </w:rPr>
-        <w:t>| N</w:t>
-      </w:r>
-      <w:r>
-        <w:rPr>
-          <w:rFonts w:eastAsia="Yu Gothic UI"/>
+        </w:rPr>
+        <w:t xml:space="preserve">| </w:t>
+      </w:r>
+      <w:hyperlink r:id="rId9" w:history="1">
+        <w:r>
+          <w:rPr>
+            <w:rStyle w:val="Hyperlink"/>
+            <w:rFonts w:ascii="Times New Roman" w:eastAsia="Yu Gothic UI" w:hAnsi="Times New Roman" w:cs="Times New Roman"/>
+          </w:rPr>
+          <w:t xml:space="preserve">       vi-</w:t>
+        </w:r>
+        <w:proofErr w:type="spellStart"/>
+        <w:r>
+          <w:rPr>
+            <w:rStyle w:val="Hyperlink"/>
+            <w:rFonts w:ascii="Times New Roman" w:eastAsia="Yu Gothic UI" w:hAnsi="Times New Roman" w:cs="Times New Roman"/>
+          </w:rPr>
+          <w:t>sh.tech</w:t>
+        </w:r>
+        <w:proofErr w:type="spellEnd"/>
+      </w:hyperlink>
+      <w:r>
+        <w:rPr>
+          <w:rFonts w:ascii="Times New Roman" w:eastAsia="Yu Gothic UI" w:hAnsi="Times New Roman" w:cs="Times New Roman"/>
           <w:color w:val="000000" w:themeColor="text1"/>
-          <w:sz w:val="20"/>
-          <w:szCs w:val="20"/>
-        </w:rPr>
-        <w:t>Y</w:t>
+        </w:rPr>
+        <w:t xml:space="preserve"> | </w:t>
+      </w:r>
+      <w:r>
+        <w:rPr>
+          <w:rFonts w:ascii="Times New Roman" w:eastAsia="Yu Gothic UI" w:hAnsi="Times New Roman" w:cs="Times New Roman"/>
+          <w:color w:val="000000" w:themeColor="text1"/>
+        </w:rPr>
+        <w:t xml:space="preserve">New York City, </w:t>
+      </w:r>
+      <w:r>
+        <w:rPr>
+          <w:rFonts w:ascii="Times New Roman" w:eastAsia="Yu Gothic UI" w:hAnsi="Times New Roman" w:cs="Times New Roman"/>
+          <w:color w:val="000000" w:themeColor="text1"/>
+        </w:rPr>
+        <w:t>NY</w:t>
       </w:r>
     </w:p>
     <w:p>
       <w:pPr>
+        <w:spacing w:line="360" w:lineRule="auto"/>
         <w:ind w:left="-566" w:right="-607"/>
         <w:jc w:val="center"/>
         <w:rPr>
-          <w:rFonts w:eastAsia="Yu Gothic UI"/>
-          <w:sz w:val="12"/>
-          <w:szCs w:val="12"/>
-        </w:rPr>
-      </w:pPr>
-      <w:r>
-        <w:rPr>
-          <w:rFonts w:eastAsia="Yu Gothic UI"/>
+          <w:rFonts w:ascii="Times New Roman" w:eastAsia="Yu Gothic UI" w:hAnsi="Times New Roman" w:cs="Times New Roman"/>
+        </w:rPr>
+      </w:pPr>
+      <w:r>
+        <w:rPr>
+          <w:rFonts w:ascii="Times New Roman" w:eastAsia="Yu Gothic UI" w:hAnsi="Times New Roman" w:cs="Times New Roman"/>
         </w:rPr>
         <w:pict w14:anchorId="111CE08C">
-          <v:rect id="_x0000_i1033" style="width:0;height:1.5pt" o:hralign="center" o:hrstd="t" o:hr="t" fillcolor="#a0a0a0" stroked="f"/>
+          <v:rect id="_x0000_i1025" style="width:0;height:1.5pt" o:hralign="center" o:hrstd="t" o:hr="t" fillcolor="#a0a0a0" stroked="f"/>
         </w:pict>
       </w:r>
     </w:p>
@@ -131,14 +149,14 @@
       <w:pPr>
         <w:ind w:left="-566" w:right="-607"/>
         <w:rPr>
-          <w:rFonts w:eastAsia="Yu Gothic UI"/>
-          <w:b/>
-          <w:bCs/>
-        </w:rPr>
-      </w:pPr>
-      <w:r>
-        <w:rPr>
-          <w:rFonts w:eastAsia="Yu Gothic UI"/>
+          <w:rFonts w:ascii="Times New Roman" w:eastAsia="Yu Gothic UI" w:hAnsi="Times New Roman" w:cs="Times New Roman"/>
+          <w:b/>
+          <w:bCs/>
+        </w:rPr>
+      </w:pPr>
+      <w:r>
+        <w:rPr>
+          <w:rFonts w:ascii="Times New Roman" w:eastAsia="Yu Gothic UI" w:hAnsi="Times New Roman" w:cs="Times New Roman"/>
           <w:b/>
           <w:bCs/>
         </w:rPr>
@@ -149,449 +167,599 @@
       <w:pPr>
         <w:ind w:left="-566" w:right="-607"/>
         <w:rPr>
-          <w:rFonts w:eastAsia="Yu Gothic UI"/>
-          <w:bCs/>
-        </w:rPr>
-      </w:pPr>
-      <w:r>
-        <w:rPr>
-          <w:rFonts w:eastAsia="Yu Gothic UI"/>
-          <w:b/>
-        </w:rPr>
-        <w:t>M</w:t>
-      </w:r>
-      <w:r>
-        <w:rPr>
-          <w:rFonts w:eastAsia="Yu Gothic UI"/>
-          <w:b/>
-        </w:rPr>
-        <w:t>aster of Science</w:t>
-      </w:r>
-      <w:r>
-        <w:rPr>
-          <w:rFonts w:eastAsia="Yu Gothic UI"/>
-          <w:b/>
-        </w:rPr>
-        <w:t xml:space="preserve"> in C</w:t>
-      </w:r>
-      <w:r>
-        <w:rPr>
-          <w:rFonts w:eastAsia="Yu Gothic UI"/>
-          <w:b/>
-        </w:rPr>
-        <w:t>omputer Science</w:t>
-      </w:r>
-      <w:r>
-        <w:rPr>
-          <w:rFonts w:eastAsia="Yu Gothic UI"/>
+          <w:rFonts w:ascii="Times New Roman" w:eastAsia="Yu Gothic UI" w:hAnsi="Times New Roman" w:cs="Times New Roman"/>
+        </w:rPr>
+      </w:pPr>
+      <w:r>
+        <w:rPr>
+          <w:rFonts w:ascii="Times New Roman" w:eastAsia="Yu Gothic UI" w:hAnsi="Times New Roman" w:cs="Times New Roman"/>
+          <w:b/>
+        </w:rPr>
+        <w:t>Master of Science in Computer Science</w:t>
+      </w:r>
+      <w:r>
+        <w:rPr>
+          <w:rFonts w:ascii="Times New Roman" w:eastAsia="Yu Gothic UI" w:hAnsi="Times New Roman" w:cs="Times New Roman"/>
+          <w:bCs/>
+        </w:rPr>
+        <w:t xml:space="preserve"> at Stevens Institute of Technology, NJ</w:t>
+      </w:r>
+      <w:r>
+        <w:rPr>
+          <w:rFonts w:ascii="Times New Roman" w:eastAsia="Yu Gothic UI" w:hAnsi="Times New Roman" w:cs="Times New Roman"/>
+          <w:bCs/>
+        </w:rPr>
+        <w:t xml:space="preserve">                     </w:t>
+      </w:r>
+      <w:r>
+        <w:rPr>
+          <w:rFonts w:ascii="Times New Roman" w:eastAsia="Yu Gothic UI" w:hAnsi="Times New Roman" w:cs="Times New Roman"/>
+          <w:bCs/>
+        </w:rPr>
+        <w:t xml:space="preserve">Aug 2022 </w:t>
+      </w:r>
+      <w:r>
+        <w:rPr>
+          <w:rFonts w:ascii="Times New Roman" w:eastAsia="Yu Gothic UI" w:hAnsi="Times New Roman" w:cs="Times New Roman"/>
+          <w:bCs/>
+        </w:rPr>
+        <w:t>-</w:t>
+      </w:r>
+      <w:r>
+        <w:rPr>
+          <w:rFonts w:ascii="Times New Roman" w:eastAsia="Yu Gothic UI" w:hAnsi="Times New Roman" w:cs="Times New Roman"/>
           <w:bCs/>
         </w:rPr>
         <w:t xml:space="preserve"> </w:t>
       </w:r>
       <w:r>
         <w:rPr>
-          <w:rFonts w:eastAsia="Yu Gothic UI"/>
-          <w:bCs/>
-        </w:rPr>
-        <w:t xml:space="preserve">at </w:t>
-      </w:r>
-      <w:r>
-        <w:rPr>
-          <w:rFonts w:eastAsia="Yu Gothic UI"/>
-          <w:bCs/>
-        </w:rPr>
-        <w:t>Stevens Institute of Technology</w:t>
-      </w:r>
-      <w:r>
-        <w:rPr>
-          <w:rFonts w:eastAsia="Yu Gothic UI"/>
-          <w:bCs/>
-        </w:rPr>
-        <w:t>, NJ</w:t>
-      </w:r>
-      <w:r>
-        <w:rPr>
-          <w:rFonts w:eastAsia="Yu Gothic UI"/>
-          <w:bCs/>
-        </w:rPr>
-        <w:t xml:space="preserve"> </w:t>
-      </w:r>
-      <w:r>
-        <w:rPr>
-          <w:rFonts w:eastAsia="Yu Gothic UI"/>
-          <w:bCs/>
-        </w:rPr>
-        <w:t xml:space="preserve">  </w:t>
-      </w:r>
-      <w:r>
-        <w:rPr>
-          <w:rFonts w:eastAsia="Yu Gothic UI"/>
-          <w:bCs/>
-        </w:rPr>
-        <w:t xml:space="preserve"> Aug 2022</w:t>
-      </w:r>
-      <w:r>
-        <w:rPr>
-          <w:rFonts w:eastAsia="Yu Gothic UI"/>
-          <w:bCs/>
-        </w:rPr>
-        <w:t xml:space="preserve"> - Ongoing</w:t>
+          <w:rFonts w:ascii="Times New Roman" w:eastAsia="Yu Gothic UI" w:hAnsi="Times New Roman" w:cs="Times New Roman"/>
+          <w:bCs/>
+        </w:rPr>
+        <w:t>Dec 2023</w:t>
+      </w:r>
+      <w:r>
+        <w:rPr>
+          <w:rFonts w:ascii="Times New Roman" w:eastAsia="Yu Gothic UI" w:hAnsi="Times New Roman" w:cs="Times New Roman"/>
+          <w:b/>
+        </w:rPr>
+        <w:t xml:space="preserve">                                            </w:t>
       </w:r>
     </w:p>
     <w:p>
       <w:pPr>
         <w:ind w:left="-566" w:right="-607"/>
-        <w:rPr>
-          <w:rFonts w:eastAsia="Yu Gothic UI"/>
-        </w:rPr>
-      </w:pPr>
-      <w:r>
-        <w:rPr>
-          <w:rFonts w:eastAsia="Yu Gothic UI"/>
-          <w:b/>
-        </w:rPr>
-        <w:t>B</w:t>
-      </w:r>
-      <w:r>
-        <w:rPr>
-          <w:rFonts w:eastAsia="Yu Gothic UI"/>
-          <w:b/>
-        </w:rPr>
-        <w:t>Tech</w:t>
-      </w:r>
-      <w:r>
-        <w:rPr>
-          <w:rFonts w:eastAsia="Yu Gothic UI"/>
-          <w:b/>
-        </w:rPr>
-        <w:t xml:space="preserve"> in I</w:t>
-      </w:r>
-      <w:r>
-        <w:rPr>
-          <w:rFonts w:eastAsia="Yu Gothic UI"/>
-          <w:b/>
-        </w:rPr>
-        <w:t>nformation Technology</w:t>
-      </w:r>
-      <w:r>
-        <w:rPr>
-          <w:rFonts w:eastAsia="Yu Gothic UI"/>
-          <w:bCs/>
-        </w:rPr>
-        <w:t xml:space="preserve"> </w:t>
-      </w:r>
-      <w:r>
-        <w:rPr>
-          <w:rFonts w:eastAsia="Yu Gothic UI"/>
-          <w:bCs/>
-        </w:rPr>
-        <w:t>at JNTUH</w:t>
-      </w:r>
-      <w:r>
-        <w:rPr>
-          <w:rFonts w:eastAsia="Yu Gothic UI"/>
-          <w:bCs/>
-        </w:rPr>
-        <w:t>, Hyd</w:t>
-      </w:r>
-      <w:r>
-        <w:rPr>
-          <w:rFonts w:eastAsia="Yu Gothic UI"/>
-          <w:bCs/>
-        </w:rPr>
-        <w:t>erabad</w:t>
-      </w:r>
-      <w:r>
-        <w:rPr>
-          <w:rFonts w:eastAsia="Yu Gothic UI"/>
-          <w:bCs/>
-        </w:rPr>
-        <w:t>, India</w:t>
-      </w:r>
-      <w:r>
-        <w:rPr>
-          <w:rFonts w:eastAsia="Yu Gothic UI"/>
-          <w:b/>
-        </w:rPr>
-        <w:t xml:space="preserve">                            </w:t>
-      </w:r>
-      <w:r>
-        <w:rPr>
-          <w:rFonts w:eastAsia="Yu Gothic UI"/>
-        </w:rPr>
-        <w:t>Aug 2017 - Aug 2021</w:t>
-      </w:r>
-      <w:r>
-        <w:rPr>
-          <w:rFonts w:eastAsia="Yu Gothic UI"/>
-          <w:b/>
-        </w:rPr>
-        <w:t xml:space="preserve">                                             </w:t>
+        <w:jc w:val="both"/>
+        <w:rPr>
+          <w:rFonts w:ascii="Times New Roman" w:eastAsia="Yu Gothic UI" w:hAnsi="Times New Roman" w:cs="Times New Roman"/>
+        </w:rPr>
+      </w:pPr>
+      <w:r>
+        <w:rPr>
+          <w:rFonts w:ascii="Times New Roman" w:eastAsia="Yu Gothic UI" w:hAnsi="Times New Roman" w:cs="Times New Roman"/>
+        </w:rPr>
+        <w:pict w14:anchorId="1BDF17EE">
+          <v:rect id="_x0000_i1026" style="width:0;height:1.5pt" o:hralign="center" o:hrstd="t" o:hr="t" fillcolor="#a0a0a0" stroked="f"/>
+        </w:pict>
       </w:r>
     </w:p>
     <w:p>
       <w:pPr>
         <w:ind w:left="-566" w:right="-607"/>
-        <w:jc w:val="both"/>
-        <w:rPr>
-          <w:rFonts w:eastAsia="Yu Gothic UI"/>
-          <w:sz w:val="12"/>
-          <w:szCs w:val="12"/>
-        </w:rPr>
-      </w:pPr>
-      <w:r>
-        <w:rPr>
-          <w:rFonts w:eastAsia="Yu Gothic UI"/>
-        </w:rPr>
-        <w:pict w14:anchorId="1BDF17EE">
-          <v:rect id="_x0000_i1034" style="width:0;height:1.5pt" o:hralign="center" o:hrstd="t" o:hr="t" fillcolor="#a0a0a0" stroked="f"/>
-        </w:pict>
+        <w:rPr>
+          <w:rFonts w:ascii="Times New Roman" w:eastAsia="Yu Gothic UI" w:hAnsi="Times New Roman" w:cs="Times New Roman"/>
+          <w:b/>
+          <w:bCs/>
+        </w:rPr>
+      </w:pPr>
+      <w:r>
+        <w:rPr>
+          <w:rFonts w:ascii="Times New Roman" w:eastAsia="Yu Gothic UI" w:hAnsi="Times New Roman" w:cs="Times New Roman"/>
+          <w:b/>
+          <w:bCs/>
+        </w:rPr>
+        <w:t>SKILLS</w:t>
       </w:r>
     </w:p>
     <w:p>
       <w:pPr>
+        <w:spacing w:line="324" w:lineRule="auto"/>
         <w:ind w:left="-566" w:right="-607"/>
-        <w:rPr>
-          <w:rFonts w:eastAsia="Yu Gothic UI"/>
-          <w:b/>
-          <w:bCs/>
-        </w:rPr>
-      </w:pPr>
-      <w:r>
-        <w:rPr>
-          <w:rFonts w:eastAsia="Yu Gothic UI"/>
-          <w:b/>
-          <w:bCs/>
-        </w:rPr>
-        <w:t>SKILLS</w:t>
+        <w:jc w:val="both"/>
+        <w:rPr>
+          <w:rFonts w:ascii="Times New Roman" w:eastAsia="Yu Gothic UI" w:hAnsi="Times New Roman" w:cs="Times New Roman"/>
+        </w:rPr>
+      </w:pPr>
+      <w:r>
+        <w:rPr>
+          <w:rFonts w:ascii="Times New Roman" w:eastAsia="Yu Gothic UI" w:hAnsi="Times New Roman" w:cs="Times New Roman"/>
+          <w:b/>
+          <w:bCs/>
+        </w:rPr>
+        <w:t>Pro</w:t>
+      </w:r>
+      <w:r>
+        <w:rPr>
+          <w:rFonts w:ascii="Times New Roman" w:eastAsia="Yu Gothic UI" w:hAnsi="Times New Roman" w:cs="Times New Roman"/>
+          <w:b/>
+          <w:bCs/>
+        </w:rPr>
+        <w:t xml:space="preserve">gramming </w:t>
+      </w:r>
+      <w:r>
+        <w:rPr>
+          <w:rFonts w:ascii="Times New Roman" w:eastAsia="Yu Gothic UI" w:hAnsi="Times New Roman" w:cs="Times New Roman"/>
+          <w:b/>
+          <w:bCs/>
+        </w:rPr>
+        <w:t>Languages</w:t>
+      </w:r>
+      <w:r>
+        <w:rPr>
+          <w:rFonts w:ascii="Times New Roman" w:eastAsia="Yu Gothic UI" w:hAnsi="Times New Roman" w:cs="Times New Roman"/>
+        </w:rPr>
+        <w:t>: JavaScript (Node.js, React, Angular</w:t>
+      </w:r>
+      <w:r>
+        <w:rPr>
+          <w:rFonts w:ascii="Times New Roman" w:eastAsia="Yu Gothic UI" w:hAnsi="Times New Roman" w:cs="Times New Roman"/>
+        </w:rPr>
+        <w:t>, E</w:t>
+      </w:r>
+      <w:r>
+        <w:rPr>
+          <w:rFonts w:ascii="Times New Roman" w:eastAsia="Yu Gothic UI" w:hAnsi="Times New Roman" w:cs="Times New Roman"/>
+        </w:rPr>
+        <w:t>S</w:t>
+      </w:r>
+      <w:r>
+        <w:rPr>
+          <w:rFonts w:ascii="Times New Roman" w:eastAsia="Yu Gothic UI" w:hAnsi="Times New Roman" w:cs="Times New Roman"/>
+        </w:rPr>
+        <w:t>6</w:t>
+      </w:r>
+      <w:r>
+        <w:rPr>
+          <w:rFonts w:ascii="Times New Roman" w:eastAsia="Yu Gothic UI" w:hAnsi="Times New Roman" w:cs="Times New Roman"/>
+        </w:rPr>
+        <w:t>, Express.js</w:t>
+      </w:r>
+      <w:r>
+        <w:rPr>
+          <w:rFonts w:ascii="Times New Roman" w:eastAsia="Yu Gothic UI" w:hAnsi="Times New Roman" w:cs="Times New Roman"/>
+        </w:rPr>
+        <w:t>, Electron.js</w:t>
+      </w:r>
+      <w:r>
+        <w:rPr>
+          <w:rFonts w:ascii="Times New Roman" w:eastAsia="Yu Gothic UI" w:hAnsi="Times New Roman" w:cs="Times New Roman"/>
+        </w:rPr>
+        <w:t xml:space="preserve">), </w:t>
+      </w:r>
+      <w:r>
+        <w:rPr>
+          <w:rFonts w:ascii="Times New Roman" w:eastAsia="Yu Gothic UI" w:hAnsi="Times New Roman" w:cs="Times New Roman"/>
+        </w:rPr>
+        <w:t xml:space="preserve">HTML, CSS, </w:t>
+      </w:r>
+      <w:r>
+        <w:rPr>
+          <w:rFonts w:ascii="Times New Roman" w:eastAsia="Yu Gothic UI" w:hAnsi="Times New Roman" w:cs="Times New Roman"/>
+        </w:rPr>
+        <w:t xml:space="preserve">Bootstrap, </w:t>
+      </w:r>
+      <w:r>
+        <w:rPr>
+          <w:rFonts w:ascii="Times New Roman" w:eastAsia="Yu Gothic UI" w:hAnsi="Times New Roman" w:cs="Times New Roman"/>
+        </w:rPr>
+        <w:t>JSON</w:t>
+      </w:r>
+      <w:r>
+        <w:rPr>
+          <w:rFonts w:ascii="Times New Roman" w:eastAsia="Yu Gothic UI" w:hAnsi="Times New Roman" w:cs="Times New Roman"/>
+        </w:rPr>
+        <w:t xml:space="preserve">, </w:t>
+      </w:r>
+      <w:r>
+        <w:rPr>
+          <w:rFonts w:ascii="Times New Roman" w:eastAsia="Yu Gothic UI" w:hAnsi="Times New Roman" w:cs="Times New Roman"/>
+        </w:rPr>
+        <w:t>Typescript</w:t>
+      </w:r>
+      <w:r>
+        <w:rPr>
+          <w:rFonts w:ascii="Times New Roman" w:eastAsia="Yu Gothic UI" w:hAnsi="Times New Roman" w:cs="Times New Roman"/>
+        </w:rPr>
+        <w:t xml:space="preserve">, </w:t>
+      </w:r>
+      <w:r>
+        <w:rPr>
+          <w:rFonts w:ascii="Times New Roman" w:eastAsia="Yu Gothic UI" w:hAnsi="Times New Roman" w:cs="Times New Roman"/>
+        </w:rPr>
+        <w:t>C</w:t>
+      </w:r>
+      <w:r>
+        <w:rPr>
+          <w:rFonts w:ascii="Times New Roman" w:eastAsia="Yu Gothic UI" w:hAnsi="Times New Roman" w:cs="Times New Roman"/>
+        </w:rPr>
+        <w:t>,</w:t>
+      </w:r>
+      <w:r>
+        <w:rPr>
+          <w:rFonts w:ascii="Times New Roman" w:eastAsia="Yu Gothic UI" w:hAnsi="Times New Roman" w:cs="Times New Roman"/>
+        </w:rPr>
+        <w:t xml:space="preserve"> </w:t>
+      </w:r>
+      <w:r>
+        <w:rPr>
+          <w:rFonts w:ascii="Times New Roman" w:eastAsia="Yu Gothic UI" w:hAnsi="Times New Roman" w:cs="Times New Roman"/>
+        </w:rPr>
+        <w:t xml:space="preserve">Python (NumPy, Sklearn, </w:t>
+      </w:r>
+      <w:r>
+        <w:rPr>
+          <w:rFonts w:ascii="Times New Roman" w:eastAsia="Yu Gothic UI" w:hAnsi="Times New Roman" w:cs="Times New Roman"/>
+        </w:rPr>
+        <w:t>ML</w:t>
+      </w:r>
+      <w:r>
+        <w:rPr>
+          <w:rFonts w:ascii="Times New Roman" w:eastAsia="Yu Gothic UI" w:hAnsi="Times New Roman" w:cs="Times New Roman"/>
+        </w:rPr>
+        <w:t>)</w:t>
+      </w:r>
+      <w:r>
+        <w:rPr>
+          <w:rFonts w:ascii="Times New Roman" w:eastAsia="Yu Gothic UI" w:hAnsi="Times New Roman" w:cs="Times New Roman"/>
+        </w:rPr>
+        <w:t xml:space="preserve">, </w:t>
+      </w:r>
+      <w:r>
+        <w:rPr>
+          <w:rFonts w:ascii="Times New Roman" w:eastAsia="Yu Gothic UI" w:hAnsi="Times New Roman" w:cs="Times New Roman"/>
+        </w:rPr>
+        <w:t>Java</w:t>
+      </w:r>
+      <w:r>
+        <w:rPr>
+          <w:rFonts w:ascii="Times New Roman" w:eastAsia="Yu Gothic UI" w:hAnsi="Times New Roman" w:cs="Times New Roman"/>
+        </w:rPr>
+        <w:t xml:space="preserve">, </w:t>
+      </w:r>
+      <w:r>
+        <w:rPr>
+          <w:rFonts w:ascii="Times New Roman" w:eastAsia="Yu Gothic UI" w:hAnsi="Times New Roman" w:cs="Times New Roman"/>
+        </w:rPr>
+        <w:t>Android</w:t>
+      </w:r>
+      <w:r>
+        <w:rPr>
+          <w:rFonts w:ascii="Times New Roman" w:eastAsia="Yu Gothic UI" w:hAnsi="Times New Roman" w:cs="Times New Roman"/>
+        </w:rPr>
+        <w:t>, React Native</w:t>
+      </w:r>
+      <w:r>
+        <w:rPr>
+          <w:rFonts w:ascii="Times New Roman" w:eastAsia="Yu Gothic UI" w:hAnsi="Times New Roman" w:cs="Times New Roman"/>
+        </w:rPr>
+        <w:t xml:space="preserve">, Bash, </w:t>
+      </w:r>
+      <w:r>
+        <w:rPr>
+          <w:rStyle w:val="bg-green-50"/>
+          <w:rFonts w:ascii="Times New Roman" w:hAnsi="Times New Roman" w:cs="Times New Roman"/>
+        </w:rPr>
+        <w:t>C#</w:t>
+      </w:r>
+      <w:r>
+        <w:rPr>
+          <w:rFonts w:ascii="Times New Roman" w:eastAsia="Yu Gothic UI" w:hAnsi="Times New Roman" w:cs="Times New Roman"/>
+        </w:rPr>
+        <w:t>, YAML</w:t>
+      </w:r>
+      <w:r>
+        <w:rPr>
+          <w:rFonts w:ascii="Times New Roman" w:eastAsia="Yu Gothic UI" w:hAnsi="Times New Roman" w:cs="Times New Roman"/>
+        </w:rPr>
+        <w:t>.</w:t>
       </w:r>
     </w:p>
     <w:p>
       <w:pPr>
-        <w:ind w:left="-566" w:right="-607"/>
-        <w:rPr>
-          <w:rFonts w:eastAsia="Yu Gothic UI"/>
-        </w:rPr>
-      </w:pPr>
-      <w:r>
-        <w:rPr>
-          <w:rFonts w:eastAsia="Yu Gothic UI"/>
-          <w:b/>
-          <w:bCs/>
-        </w:rPr>
-        <w:t>Languages</w:t>
-      </w:r>
-      <w:r>
-        <w:rPr>
-          <w:rFonts w:eastAsia="Yu Gothic UI"/>
-        </w:rPr>
-        <w:t>: JavaScript</w:t>
-      </w:r>
-      <w:r>
-        <w:rPr>
-          <w:rFonts w:eastAsia="Yu Gothic UI"/>
-        </w:rPr>
-        <w:t xml:space="preserve"> (</w:t>
-      </w:r>
-      <w:r>
-        <w:rPr>
-          <w:rFonts w:eastAsia="Yu Gothic UI"/>
-        </w:rPr>
-        <w:t>Node.js</w:t>
-      </w:r>
-      <w:r>
-        <w:rPr>
-          <w:rFonts w:eastAsia="Yu Gothic UI"/>
+        <w:spacing w:before="40" w:line="324" w:lineRule="auto"/>
+        <w:ind w:left="-562" w:right="-605"/>
+        <w:jc w:val="both"/>
+        <w:rPr>
+          <w:rFonts w:ascii="Times New Roman" w:eastAsia="Yu Gothic UI" w:hAnsi="Times New Roman" w:cs="Times New Roman"/>
+        </w:rPr>
+      </w:pPr>
+      <w:r>
+        <w:rPr>
+          <w:rFonts w:ascii="Times New Roman" w:eastAsia="Yu Gothic UI" w:hAnsi="Times New Roman" w:cs="Times New Roman"/>
+          <w:b/>
+          <w:bCs/>
+        </w:rPr>
+        <w:t xml:space="preserve">Databases </w:t>
+      </w:r>
+      <w:r>
+        <w:rPr>
+          <w:rFonts w:ascii="Times New Roman" w:eastAsia="Yu Gothic UI" w:hAnsi="Times New Roman" w:cs="Times New Roman"/>
+          <w:b/>
+          <w:bCs/>
+        </w:rPr>
+        <w:t xml:space="preserve">&amp; </w:t>
+      </w:r>
+      <w:r>
+        <w:rPr>
+          <w:rFonts w:ascii="Times New Roman" w:eastAsia="Yu Gothic UI" w:hAnsi="Times New Roman" w:cs="Times New Roman"/>
+          <w:b/>
+          <w:bCs/>
+        </w:rPr>
+        <w:t>Tools</w:t>
+      </w:r>
+      <w:r>
+        <w:rPr>
+          <w:rFonts w:ascii="Times New Roman" w:eastAsia="Yu Gothic UI" w:hAnsi="Times New Roman" w:cs="Times New Roman"/>
+        </w:rPr>
+        <w:t>: MySQL</w:t>
+      </w:r>
+      <w:r>
+        <w:rPr>
+          <w:rFonts w:ascii="Times New Roman" w:eastAsia="Yu Gothic UI" w:hAnsi="Times New Roman" w:cs="Times New Roman"/>
+        </w:rPr>
+        <w:t>, PostgreSQL</w:t>
+      </w:r>
+      <w:r>
+        <w:rPr>
+          <w:rFonts w:ascii="Times New Roman" w:eastAsia="Yu Gothic UI" w:hAnsi="Times New Roman" w:cs="Times New Roman"/>
+        </w:rPr>
+        <w:t xml:space="preserve">, MongoDB, Redis, </w:t>
+      </w:r>
+      <w:r>
+        <w:rPr>
+          <w:rFonts w:ascii="Times New Roman" w:eastAsia="Yu Gothic UI" w:hAnsi="Times New Roman" w:cs="Times New Roman"/>
+        </w:rPr>
+        <w:t xml:space="preserve">Agile (Scrum), </w:t>
+      </w:r>
+      <w:r>
+        <w:rPr>
+          <w:rFonts w:ascii="Times New Roman" w:eastAsia="Yu Gothic UI" w:hAnsi="Times New Roman" w:cs="Times New Roman"/>
+        </w:rPr>
+        <w:t>Git</w:t>
+      </w:r>
+      <w:r>
+        <w:rPr>
+          <w:rFonts w:ascii="Times New Roman" w:eastAsia="Yu Gothic UI" w:hAnsi="Times New Roman" w:cs="Times New Roman"/>
         </w:rPr>
         <w:t xml:space="preserve">, </w:t>
       </w:r>
       <w:r>
         <w:rPr>
-          <w:rFonts w:eastAsia="Yu Gothic UI"/>
-        </w:rPr>
-        <w:t>React, Angular</w:t>
-      </w:r>
-      <w:r>
-        <w:rPr>
-          <w:rFonts w:eastAsia="Yu Gothic UI"/>
-        </w:rPr>
-        <w:t>, Next.js)</w:t>
-      </w:r>
-      <w:r>
-        <w:rPr>
-          <w:rFonts w:eastAsia="Yu Gothic UI"/>
-        </w:rPr>
-        <w:t>, C</w:t>
-      </w:r>
-      <w:r>
-        <w:rPr>
-          <w:rFonts w:eastAsia="Yu Gothic UI"/>
-        </w:rPr>
-        <w:t xml:space="preserve"> (IPC, I/O, Processes, Threads), </w:t>
-      </w:r>
-      <w:r>
-        <w:rPr>
-          <w:rFonts w:eastAsia="Yu Gothic UI"/>
-        </w:rPr>
-        <w:t>Typescript, Python</w:t>
-      </w:r>
-      <w:r>
-        <w:rPr>
-          <w:rFonts w:eastAsia="Yu Gothic UI"/>
-        </w:rPr>
-        <w:t xml:space="preserve"> (NumPy, Sklearn, Matplotlib, Machine Learning)</w:t>
-      </w:r>
-      <w:r>
-        <w:rPr>
-          <w:rFonts w:eastAsia="Yu Gothic UI"/>
-        </w:rPr>
-        <w:t>,</w:t>
-      </w:r>
-      <w:r>
-        <w:rPr>
-          <w:rFonts w:eastAsia="Yu Gothic UI"/>
+          <w:rFonts w:ascii="Times New Roman" w:eastAsia="Yu Gothic UI" w:hAnsi="Times New Roman" w:cs="Times New Roman"/>
+        </w:rPr>
+        <w:t>Jira</w:t>
+      </w:r>
+      <w:r>
+        <w:rPr>
+          <w:rFonts w:ascii="Times New Roman" w:eastAsia="Yu Gothic UI" w:hAnsi="Times New Roman" w:cs="Times New Roman"/>
+        </w:rPr>
+        <w:t>, VS</w:t>
+      </w:r>
+      <w:r>
+        <w:rPr>
+          <w:rFonts w:ascii="Times New Roman" w:eastAsia="Yu Gothic UI" w:hAnsi="Times New Roman" w:cs="Times New Roman"/>
         </w:rPr>
         <w:t xml:space="preserve"> </w:t>
       </w:r>
       <w:r>
         <w:rPr>
-          <w:rFonts w:eastAsia="Yu Gothic UI"/>
-        </w:rPr>
-        <w:t>HTML, CSS</w:t>
-      </w:r>
-      <w:r>
-        <w:rPr>
-          <w:rFonts w:eastAsia="Yu Gothic UI"/>
-        </w:rPr>
-        <w:t>,</w:t>
-      </w:r>
-      <w:r>
-        <w:rPr>
-          <w:rFonts w:eastAsia="Yu Gothic UI"/>
+          <w:rFonts w:ascii="Times New Roman" w:eastAsia="Yu Gothic UI" w:hAnsi="Times New Roman" w:cs="Times New Roman"/>
+        </w:rPr>
+        <w:t>Code</w:t>
+      </w:r>
+      <w:r>
+        <w:rPr>
+          <w:rFonts w:ascii="Times New Roman" w:eastAsia="Yu Gothic UI" w:hAnsi="Times New Roman" w:cs="Times New Roman"/>
+        </w:rPr>
+        <w:t>, SSH, SCP</w:t>
+      </w:r>
+      <w:r>
+        <w:rPr>
+          <w:rFonts w:ascii="Times New Roman" w:eastAsia="Yu Gothic UI" w:hAnsi="Times New Roman" w:cs="Times New Roman"/>
+        </w:rPr>
+        <w:t>.</w:t>
+      </w:r>
+      <w:r>
+        <w:rPr>
+          <w:rFonts w:ascii="Times New Roman" w:eastAsia="Yu Gothic UI" w:hAnsi="Times New Roman" w:cs="Times New Roman"/>
         </w:rPr>
         <w:t xml:space="preserve"> </w:t>
-      </w:r>
-      <w:r>
-        <w:rPr>
-          <w:rFonts w:eastAsia="Yu Gothic UI"/>
-        </w:rPr>
-        <w:t>Java (JPA, Android)</w:t>
-      </w:r>
-      <w:r>
-        <w:rPr>
-          <w:rFonts w:eastAsia="Yu Gothic UI"/>
-        </w:rPr>
-        <w:t>,</w:t>
-      </w:r>
-      <w:r>
-        <w:rPr>
-          <w:rFonts w:eastAsia="Yu Gothic UI"/>
-        </w:rPr>
-        <w:t xml:space="preserve"> </w:t>
-      </w:r>
-      <w:r>
-        <w:rPr>
-          <w:rFonts w:eastAsia="Yu Gothic UI"/>
-        </w:rPr>
-        <w:t>Bash,</w:t>
-      </w:r>
-      <w:r>
-        <w:rPr>
-          <w:rFonts w:eastAsia="Yu Gothic UI"/>
-        </w:rPr>
-        <w:t xml:space="preserve"> C#.</w:t>
       </w:r>
     </w:p>
     <w:p>
       <w:pPr>
-        <w:spacing w:before="40"/>
+        <w:spacing w:before="40" w:line="324" w:lineRule="auto"/>
         <w:ind w:left="-562" w:right="-605"/>
-        <w:rPr>
-          <w:rFonts w:eastAsia="Yu Gothic UI"/>
-        </w:rPr>
-      </w:pPr>
-      <w:r>
-        <w:rPr>
-          <w:rFonts w:eastAsia="Yu Gothic UI"/>
-          <w:b/>
-          <w:bCs/>
-        </w:rPr>
-        <w:t xml:space="preserve">Tools &amp; </w:t>
-      </w:r>
-      <w:r>
-        <w:rPr>
-          <w:rFonts w:eastAsia="Yu Gothic UI"/>
-          <w:b/>
-          <w:bCs/>
-        </w:rPr>
-        <w:t>Databases</w:t>
-      </w:r>
-      <w:r>
-        <w:rPr>
-          <w:rFonts w:eastAsia="Yu Gothic UI"/>
-        </w:rPr>
-        <w:t>: MySQL, MongoDB, Redis, SQL, PostgreSQL</w:t>
-      </w:r>
-      <w:r>
-        <w:rPr>
-          <w:rFonts w:eastAsia="Yu Gothic UI"/>
-        </w:rPr>
-        <w:t xml:space="preserve">, Git, Jira, Agile, Scrum, VS Code. </w:t>
+        <w:jc w:val="both"/>
+        <w:rPr>
+          <w:rFonts w:ascii="Times New Roman" w:eastAsia="Yu Gothic UI" w:hAnsi="Times New Roman" w:cs="Times New Roman"/>
+          <w:b/>
+          <w:bCs/>
+        </w:rPr>
+      </w:pPr>
+      <w:r>
+        <w:rPr>
+          <w:rFonts w:ascii="Times New Roman" w:eastAsia="Yu Gothic UI" w:hAnsi="Times New Roman" w:cs="Times New Roman"/>
+          <w:b/>
+          <w:bCs/>
+        </w:rPr>
+        <w:t>Cloud</w:t>
+      </w:r>
+      <w:r>
+        <w:rPr>
+          <w:rFonts w:ascii="Times New Roman" w:eastAsia="Yu Gothic UI" w:hAnsi="Times New Roman" w:cs="Times New Roman"/>
+        </w:rPr>
+        <w:t>: AWS (Lambda, IAM, EC2, ALB, ECS</w:t>
+      </w:r>
+      <w:r>
+        <w:rPr>
+          <w:rFonts w:ascii="Times New Roman" w:eastAsia="Yu Gothic UI" w:hAnsi="Times New Roman" w:cs="Times New Roman"/>
+        </w:rPr>
+        <w:t xml:space="preserve">, </w:t>
+      </w:r>
+      <w:r>
+        <w:rPr>
+          <w:rFonts w:ascii="Times New Roman" w:eastAsia="Yu Gothic UI" w:hAnsi="Times New Roman" w:cs="Times New Roman"/>
+        </w:rPr>
+        <w:t>Cloud</w:t>
+      </w:r>
+      <w:r>
+        <w:rPr>
+          <w:rFonts w:ascii="Times New Roman" w:eastAsia="Yu Gothic UI" w:hAnsi="Times New Roman" w:cs="Times New Roman"/>
+        </w:rPr>
+        <w:t xml:space="preserve"> </w:t>
+      </w:r>
+      <w:r>
+        <w:rPr>
+          <w:rFonts w:ascii="Times New Roman" w:eastAsia="Yu Gothic UI" w:hAnsi="Times New Roman" w:cs="Times New Roman"/>
+        </w:rPr>
+        <w:t>Watch, S3, Cloud</w:t>
+      </w:r>
+      <w:r>
+        <w:rPr>
+          <w:rFonts w:ascii="Times New Roman" w:eastAsia="Yu Gothic UI" w:hAnsi="Times New Roman" w:cs="Times New Roman"/>
+        </w:rPr>
+        <w:t xml:space="preserve"> </w:t>
+      </w:r>
+      <w:r>
+        <w:rPr>
+          <w:rFonts w:ascii="Times New Roman" w:eastAsia="Yu Gothic UI" w:hAnsi="Times New Roman" w:cs="Times New Roman"/>
+        </w:rPr>
+        <w:t xml:space="preserve">Front, RDS), </w:t>
+      </w:r>
+      <w:r>
+        <w:rPr>
+          <w:rFonts w:ascii="Times New Roman" w:eastAsia="Yu Gothic UI" w:hAnsi="Times New Roman" w:cs="Times New Roman"/>
+        </w:rPr>
+        <w:t xml:space="preserve">GCP, </w:t>
+      </w:r>
+      <w:r>
+        <w:rPr>
+          <w:rFonts w:ascii="Times New Roman" w:eastAsia="Yu Gothic UI" w:hAnsi="Times New Roman" w:cs="Times New Roman"/>
+        </w:rPr>
+        <w:t>Docker,</w:t>
+      </w:r>
+      <w:r>
+        <w:rPr>
+          <w:rFonts w:ascii="Times New Roman" w:eastAsia="Yu Gothic UI" w:hAnsi="Times New Roman" w:cs="Times New Roman"/>
+        </w:rPr>
+        <w:t xml:space="preserve"> </w:t>
+      </w:r>
+      <w:r>
+        <w:rPr>
+          <w:rFonts w:ascii="Times New Roman" w:eastAsia="Yu Gothic UI" w:hAnsi="Times New Roman" w:cs="Times New Roman"/>
+        </w:rPr>
+        <w:t>Kubernetes, Nginx, Linux (Fedora, Ubuntu), CI/CD Pipelines</w:t>
+      </w:r>
+      <w:r>
+        <w:rPr>
+          <w:rFonts w:ascii="Times New Roman" w:eastAsia="Yu Gothic UI" w:hAnsi="Times New Roman" w:cs="Times New Roman"/>
+        </w:rPr>
+        <w:t xml:space="preserve"> </w:t>
+      </w:r>
+      <w:r>
+        <w:rPr>
+          <w:rFonts w:ascii="Times New Roman" w:eastAsia="Yu Gothic UI" w:hAnsi="Times New Roman" w:cs="Times New Roman"/>
+        </w:rPr>
+        <w:t>(Circle CI, Git</w:t>
+      </w:r>
+      <w:r>
+        <w:rPr>
+          <w:rFonts w:ascii="Times New Roman" w:eastAsia="Yu Gothic UI" w:hAnsi="Times New Roman" w:cs="Times New Roman"/>
+        </w:rPr>
+        <w:t>L</w:t>
+      </w:r>
+      <w:r>
+        <w:rPr>
+          <w:rFonts w:ascii="Times New Roman" w:eastAsia="Yu Gothic UI" w:hAnsi="Times New Roman" w:cs="Times New Roman"/>
+        </w:rPr>
+        <w:t>ab)</w:t>
+      </w:r>
+      <w:r>
+        <w:rPr>
+          <w:rFonts w:ascii="Times New Roman" w:eastAsia="Yu Gothic UI" w:hAnsi="Times New Roman" w:cs="Times New Roman"/>
+        </w:rPr>
+        <w:t xml:space="preserve">, HTTP, </w:t>
+      </w:r>
+      <w:proofErr w:type="spellStart"/>
+      <w:r>
+        <w:rPr>
+          <w:rFonts w:ascii="Times New Roman" w:eastAsia="Yu Gothic UI" w:hAnsi="Times New Roman" w:cs="Times New Roman"/>
+        </w:rPr>
+        <w:t>gRPC</w:t>
+      </w:r>
+      <w:proofErr w:type="spellEnd"/>
+      <w:r>
+        <w:rPr>
+          <w:rFonts w:ascii="Times New Roman" w:eastAsia="Yu Gothic UI" w:hAnsi="Times New Roman" w:cs="Times New Roman"/>
+        </w:rPr>
+        <w:t xml:space="preserve">, </w:t>
+      </w:r>
+      <w:r>
+        <w:rPr>
+          <w:rFonts w:ascii="Times New Roman" w:eastAsia="Yu Gothic UI" w:hAnsi="Times New Roman" w:cs="Times New Roman"/>
+        </w:rPr>
+        <w:t xml:space="preserve">DHT, </w:t>
+      </w:r>
+      <w:r>
+        <w:rPr>
+          <w:rFonts w:ascii="Times New Roman" w:eastAsia="Yu Gothic UI" w:hAnsi="Times New Roman" w:cs="Times New Roman"/>
+        </w:rPr>
+        <w:t>Micro Services</w:t>
+      </w:r>
+      <w:r>
+        <w:rPr>
+          <w:rFonts w:ascii="Times New Roman" w:eastAsia="Yu Gothic UI" w:hAnsi="Times New Roman" w:cs="Times New Roman"/>
+        </w:rPr>
+        <w:t>, MQTT</w:t>
+      </w:r>
+      <w:r>
+        <w:rPr>
+          <w:rFonts w:ascii="Times New Roman" w:eastAsia="Yu Gothic UI" w:hAnsi="Times New Roman" w:cs="Times New Roman"/>
+        </w:rPr>
+        <w:t>.</w:t>
       </w:r>
     </w:p>
     <w:p>
       <w:pPr>
-        <w:spacing w:before="40"/>
-        <w:ind w:left="-562" w:right="-605"/>
-        <w:rPr>
-          <w:rFonts w:eastAsia="Yu Gothic UI"/>
-          <w:b/>
-          <w:bCs/>
-        </w:rPr>
-      </w:pPr>
-      <w:r>
-        <w:rPr>
-          <w:rFonts w:eastAsia="Yu Gothic UI"/>
-          <w:b/>
-          <w:bCs/>
-        </w:rPr>
-        <w:t>Cloud</w:t>
-      </w:r>
-      <w:r>
-        <w:rPr>
-          <w:rFonts w:eastAsia="Yu Gothic UI"/>
-        </w:rPr>
-        <w:t>: AWS (Lambda, IAM, EC2, ALB, ECS, CloudWatch, S3, CloudFront, RDS), Docker, Kubernetes, Nginx, Linux (RHEL, Fedora, Ubuntu, Arch), VPN, CI / CD Pipelines (Circle CI, Gitlab), Digital Ocean.</w:t>
+        <w:ind w:left="-540" w:right="-607"/>
+        <w:rPr>
+          <w:rFonts w:ascii="Times New Roman" w:eastAsia="Yu Gothic UI" w:hAnsi="Times New Roman" w:cs="Times New Roman"/>
+        </w:rPr>
+      </w:pPr>
+      <w:r>
+        <w:rPr>
+          <w:rFonts w:ascii="Times New Roman" w:eastAsia="Yu Gothic UI" w:hAnsi="Times New Roman" w:cs="Times New Roman"/>
+        </w:rPr>
+        <w:pict w14:anchorId="58A5BA5C">
+          <v:rect id="_x0000_i1027" style="width:0;height:1.5pt" o:hralign="center" o:hrstd="t" o:hr="t" fillcolor="#a0a0a0" stroked="f"/>
+        </w:pict>
       </w:r>
     </w:p>
     <w:p>
       <w:pPr>
-        <w:ind w:left="-540" w:right="-607"/>
-        <w:rPr>
-          <w:rFonts w:eastAsia="Yu Gothic UI"/>
-        </w:rPr>
-      </w:pPr>
-      <w:r>
-        <w:rPr>
-          <w:rFonts w:eastAsia="Yu Gothic UI"/>
-        </w:rPr>
-        <w:pict w14:anchorId="58A5BA5C">
-          <v:rect id="_x0000_i1035" style="width:0;height:1.5pt" o:hralign="center" o:hrstd="t" o:hr="t" fillcolor="#a0a0a0" stroked="f"/>
-        </w:pict>
-      </w:r>
-    </w:p>
-    <w:p>
-      <w:pPr>
+        <w:spacing w:line="360" w:lineRule="auto"/>
         <w:ind w:left="-566" w:right="-607"/>
         <w:rPr>
-          <w:rFonts w:eastAsia="Yu Gothic UI"/>
-          <w:b/>
-          <w:bCs/>
-        </w:rPr>
-      </w:pPr>
-      <w:r>
-        <w:rPr>
-          <w:rFonts w:eastAsia="Yu Gothic UI"/>
+          <w:rFonts w:ascii="Times New Roman" w:eastAsia="Yu Gothic UI" w:hAnsi="Times New Roman" w:cs="Times New Roman"/>
+          <w:b/>
+          <w:bCs/>
+        </w:rPr>
+      </w:pPr>
+      <w:r>
+        <w:rPr>
+          <w:rFonts w:ascii="Times New Roman" w:eastAsia="Yu Gothic UI" w:hAnsi="Times New Roman" w:cs="Times New Roman"/>
           <w:b/>
           <w:bCs/>
         </w:rPr>
@@ -604,42 +772,60 @@
         <w:ind w:left="-562" w:right="-605"/>
         <w:jc w:val="both"/>
         <w:rPr>
-          <w:rFonts w:eastAsia="Yu Gothic UI"/>
-        </w:rPr>
-      </w:pPr>
-      <w:r>
-        <w:rPr>
-          <w:rFonts w:eastAsia="Yu Gothic UI"/>
-          <w:b/>
-        </w:rPr>
-        <w:t>Full Stack Developer Intern</w:t>
-      </w:r>
-      <w:r>
-        <w:rPr>
-          <w:rFonts w:eastAsia="Yu Gothic UI"/>
+          <w:rFonts w:ascii="Times New Roman" w:eastAsia="Yu Gothic UI" w:hAnsi="Times New Roman" w:cs="Times New Roman"/>
+        </w:rPr>
+      </w:pPr>
+      <w:r>
+        <w:rPr>
+          <w:rFonts w:ascii="Times New Roman" w:eastAsia="Yu Gothic UI" w:hAnsi="Times New Roman" w:cs="Times New Roman"/>
+          <w:b/>
+        </w:rPr>
+        <w:t xml:space="preserve">Full Stack Developer </w:t>
+      </w:r>
+      <w:r>
+        <w:rPr>
+          <w:rFonts w:ascii="Times New Roman" w:eastAsia="Yu Gothic UI" w:hAnsi="Times New Roman" w:cs="Times New Roman"/>
+          <w:bCs/>
+        </w:rPr>
+        <w:t>at</w:t>
+      </w:r>
+      <w:r>
+        <w:rPr>
+          <w:rFonts w:ascii="Times New Roman" w:eastAsia="Yu Gothic UI" w:hAnsi="Times New Roman" w:cs="Times New Roman"/>
           <w:b/>
         </w:rPr>
         <w:t xml:space="preserve"> </w:t>
       </w:r>
       <w:r>
         <w:rPr>
-          <w:rFonts w:eastAsia="Yu Gothic UI"/>
-          <w:bCs/>
-        </w:rPr>
-        <w:t>at</w:t>
-      </w:r>
-      <w:r>
-        <w:rPr>
-          <w:rFonts w:eastAsia="Yu Gothic UI"/>
-          <w:b/>
+          <w:rFonts w:ascii="Times New Roman" w:eastAsia="Yu Gothic UI" w:hAnsi="Times New Roman" w:cs="Times New Roman"/>
+        </w:rPr>
+        <w:t xml:space="preserve">Quadrus Medical Technologies, </w:t>
+      </w:r>
+      <w:r>
+        <w:rPr>
+          <w:rFonts w:ascii="Times New Roman" w:eastAsia="Yu Gothic UI" w:hAnsi="Times New Roman" w:cs="Times New Roman"/>
+          <w:color w:val="000000" w:themeColor="text1"/>
+        </w:rPr>
+        <w:t>New York City, NY</w:t>
+      </w:r>
+      <w:r>
+        <w:rPr>
+          <w:rFonts w:ascii="Times New Roman" w:eastAsia="Yu Gothic UI" w:hAnsi="Times New Roman" w:cs="Times New Roman"/>
+        </w:rPr>
+        <w:t xml:space="preserve">                               </w:t>
+      </w:r>
+      <w:r>
+        <w:rPr>
+          <w:rFonts w:ascii="Times New Roman" w:eastAsia="Yu Gothic UI" w:hAnsi="Times New Roman" w:cs="Times New Roman"/>
         </w:rPr>
         <w:t xml:space="preserve"> </w:t>
       </w:r>
       <w:r>
         <w:rPr>
-          <w:rFonts w:eastAsia="Yu Gothic UI"/>
-        </w:rPr>
-        <w:t>Quadrus Medical Technologies, NY                          June 2023 - Present</w:t>
+          <w:rFonts w:ascii="Times New Roman" w:eastAsia="Yu Gothic UI" w:hAnsi="Times New Roman" w:cs="Times New Roman"/>
+        </w:rPr>
+        <w:t>June 2023 - Present</w:t>
       </w:r>
     </w:p>
     <w:p>
@@ -649,143 +835,46 @@
           <w:ilvl w:val="0"/>
           <w:numId w:val="7"/>
         </w:numPr>
-        <w:ind w:left="-90" w:right="-607"/>
+        <w:spacing w:line="324" w:lineRule="auto"/>
+        <w:ind w:left="-86" w:right="-605"/>
         <w:jc w:val="both"/>
         <w:rPr>
-          <w:rFonts w:eastAsia="Yu Gothic UI"/>
-        </w:rPr>
-      </w:pPr>
-      <w:r>
-        <w:rPr>
-          <w:rFonts w:eastAsia="Yu Gothic UI"/>
-        </w:rPr>
-        <w:t>Fortified</w:t>
-      </w:r>
-      <w:r>
-        <w:rPr>
-          <w:rFonts w:eastAsia="Yu Gothic UI"/>
-        </w:rPr>
-        <w:t xml:space="preserve"> security of </w:t>
-      </w:r>
-      <w:r>
-        <w:rPr>
-          <w:rFonts w:eastAsia="Yu Gothic UI"/>
-        </w:rPr>
-        <w:t xml:space="preserve">data from </w:t>
-      </w:r>
-      <w:r>
-        <w:rPr>
-          <w:rFonts w:eastAsia="Yu Gothic UI"/>
-        </w:rPr>
-        <w:t>medical devices by developing Zcrypt—a powerful cryptographic tool</w:t>
-      </w:r>
-      <w:r>
-        <w:rPr>
-          <w:rFonts w:eastAsia="Yu Gothic UI"/>
-        </w:rPr>
-        <w:t xml:space="preserve"> (CLI, Web App &amp; Shared Libraries)</w:t>
-      </w:r>
-      <w:r>
-        <w:rPr>
-          <w:rFonts w:eastAsia="Yu Gothic UI"/>
-        </w:rPr>
-        <w:t xml:space="preserve"> developed in </w:t>
-      </w:r>
-      <w:r>
-        <w:rPr>
-          <w:rFonts w:eastAsia="Yu Gothic UI"/>
-          <w:b/>
-          <w:bCs/>
-        </w:rPr>
-        <w:t>C</w:t>
-      </w:r>
-      <w:r>
-        <w:rPr>
-          <w:rFonts w:eastAsia="Yu Gothic UI"/>
-        </w:rPr>
-        <w:t xml:space="preserve"> based on </w:t>
-      </w:r>
-      <w:r>
-        <w:rPr>
-          <w:rFonts w:eastAsia="Yu Gothic UI"/>
-        </w:rPr>
-        <w:t>Open SSL 3.0</w:t>
-      </w:r>
-      <w:r>
-        <w:rPr>
-          <w:rFonts w:eastAsia="Yu Gothic UI"/>
-        </w:rPr>
-        <w:t xml:space="preserve"> that </w:t>
-      </w:r>
-      <w:r>
-        <w:rPr>
-          <w:rFonts w:eastAsia="Yu Gothic UI"/>
-        </w:rPr>
-        <w:t>ensur</w:t>
-      </w:r>
-      <w:r>
-        <w:rPr>
-          <w:rFonts w:eastAsia="Yu Gothic UI"/>
-        </w:rPr>
-        <w:t>es</w:t>
-      </w:r>
-      <w:r>
-        <w:rPr>
-          <w:rFonts w:eastAsia="Yu Gothic UI"/>
-        </w:rPr>
-        <w:t xml:space="preserve"> utmost protection </w:t>
-      </w:r>
-      <w:r>
-        <w:rPr>
-          <w:rFonts w:eastAsia="Yu Gothic UI"/>
-        </w:rPr>
-        <w:t xml:space="preserve">using various ciphers (RSA &amp; AES256) </w:t>
-      </w:r>
-      <w:r>
-        <w:rPr>
-          <w:rFonts w:eastAsia="Yu Gothic UI"/>
-        </w:rPr>
-        <w:t>throughout the data lifecycle</w:t>
-      </w:r>
-      <w:r>
-        <w:rPr>
-          <w:rFonts w:eastAsia="Yu Gothic UI"/>
-        </w:rPr>
-        <w:t xml:space="preserve"> at speeds </w:t>
-      </w:r>
-      <w:r>
-        <w:rPr>
-          <w:rFonts w:eastAsia="Yu Gothic UI"/>
-          <w:b/>
-          <w:bCs/>
-        </w:rPr>
-        <w:t>1</w:t>
-      </w:r>
-      <w:r>
-        <w:rPr>
-          <w:rFonts w:eastAsia="Yu Gothic UI"/>
-          <w:b/>
-          <w:bCs/>
-        </w:rPr>
-        <w:t>79% faster</w:t>
-      </w:r>
-      <w:r>
-        <w:rPr>
-          <w:rFonts w:eastAsia="Yu Gothic UI"/>
-        </w:rPr>
-        <w:t xml:space="preserve"> than previous methods with the help of child processes, threads, IPC &amp; clever IO optimizations</w:t>
-      </w:r>
-      <w:r>
-        <w:rPr>
-          <w:rFonts w:eastAsia="Yu Gothic UI"/>
+          <w:rFonts w:ascii="Times New Roman" w:eastAsia="Yu Gothic UI" w:hAnsi="Times New Roman" w:cs="Times New Roman"/>
+        </w:rPr>
+      </w:pPr>
+      <w:r>
+        <w:rPr>
+          <w:rFonts w:ascii="Times New Roman" w:eastAsia="Yu Gothic UI" w:hAnsi="Times New Roman" w:cs="Times New Roman"/>
+        </w:rPr>
+        <w:t xml:space="preserve">Spearheaded design of </w:t>
+      </w:r>
+      <w:r>
+        <w:rPr>
+          <w:rFonts w:ascii="Times New Roman" w:eastAsia="Yu Gothic UI" w:hAnsi="Times New Roman" w:cs="Times New Roman"/>
+          <w:b/>
+          <w:bCs/>
+        </w:rPr>
+        <w:t>architecture</w:t>
+      </w:r>
+      <w:r>
+        <w:rPr>
+          <w:rFonts w:ascii="Times New Roman" w:eastAsia="Yu Gothic UI" w:hAnsi="Times New Roman" w:cs="Times New Roman"/>
+        </w:rPr>
+        <w:t xml:space="preserve"> for complex problems, oversaw development and </w:t>
+      </w:r>
+      <w:r>
+        <w:rPr>
+          <w:rFonts w:ascii="Times New Roman" w:eastAsia="Yu Gothic UI" w:hAnsi="Times New Roman" w:cs="Times New Roman"/>
+          <w:b/>
+          <w:bCs/>
+        </w:rPr>
+        <w:t>team leadership</w:t>
+      </w:r>
+      <w:r>
+        <w:rPr>
+          <w:rFonts w:ascii="Times New Roman" w:eastAsia="Yu Gothic UI" w:hAnsi="Times New Roman" w:cs="Times New Roman"/>
         </w:rPr>
         <w:t>.</w:t>
-      </w:r>
-      <w:r>
-        <w:rPr>
-          <w:rFonts w:eastAsia="Yu Gothic UI"/>
-        </w:rPr>
-        <w:t xml:space="preserve"> </w:t>
       </w:r>
     </w:p>
     <w:p>
@@ -795,61 +884,80 @@
           <w:ilvl w:val="0"/>
           <w:numId w:val="7"/>
         </w:numPr>
-        <w:ind w:left="-90" w:right="-607"/>
+        <w:spacing w:line="324" w:lineRule="auto"/>
+        <w:ind w:left="-86" w:right="-605"/>
         <w:jc w:val="both"/>
         <w:rPr>
-          <w:rFonts w:eastAsia="Yu Gothic UI"/>
-        </w:rPr>
-      </w:pPr>
-      <w:r>
-        <w:rPr>
-          <w:rFonts w:eastAsia="Yu Gothic UI"/>
-        </w:rPr>
-        <w:t>Simplified conversion funnels for the binary data generated by medical devices to streamline into human-readable CSV files via Python scripts for easy data visualization.</w:t>
-      </w:r>
-    </w:p>
-    <w:p>
-      <w:pPr>
-        <w:spacing w:line="300" w:lineRule="auto"/>
-        <w:ind w:left="-562" w:right="-605"/>
-        <w:jc w:val="both"/>
-        <w:rPr>
-          <w:rFonts w:eastAsia="Yu Gothic UI"/>
-        </w:rPr>
-      </w:pPr>
-      <w:r>
-        <w:rPr>
-          <w:rFonts w:eastAsia="Yu Gothic UI"/>
-          <w:b/>
-        </w:rPr>
-        <w:t>Senior Software Engineer</w:t>
-      </w:r>
-      <w:r>
-        <w:rPr>
-          <w:rFonts w:eastAsia="Yu Gothic UI"/>
-          <w:b/>
-        </w:rPr>
-        <w:t xml:space="preserve"> </w:t>
-      </w:r>
-      <w:r>
-        <w:rPr>
-          <w:rFonts w:eastAsia="Yu Gothic UI"/>
-          <w:bCs/>
-        </w:rPr>
-        <w:t>at</w:t>
-      </w:r>
-      <w:r>
-        <w:rPr>
-          <w:rFonts w:eastAsia="Yu Gothic UI"/>
-          <w:b/>
-        </w:rPr>
-        <w:t xml:space="preserve"> </w:t>
-      </w:r>
-      <w:r>
-        <w:rPr>
-          <w:rFonts w:eastAsia="Yu Gothic UI"/>
-        </w:rPr>
-        <w:t>KIoT Innovations, Hyderabad, India                               Mar 2022 - Jul 2022</w:t>
+          <w:rFonts w:ascii="Times New Roman" w:eastAsia="Yu Gothic UI" w:hAnsi="Times New Roman" w:cs="Times New Roman"/>
+        </w:rPr>
+      </w:pPr>
+      <w:r>
+        <w:rPr>
+          <w:rFonts w:ascii="Times New Roman" w:eastAsia="Yu Gothic UI" w:hAnsi="Times New Roman" w:cs="Times New Roman"/>
+        </w:rPr>
+        <w:t xml:space="preserve">Redefined the </w:t>
+      </w:r>
+      <w:r>
+        <w:rPr>
+          <w:rFonts w:ascii="Times New Roman" w:eastAsia="Yu Gothic UI" w:hAnsi="Times New Roman" w:cs="Times New Roman"/>
+          <w:b/>
+          <w:bCs/>
+        </w:rPr>
+        <w:t>SDLC</w:t>
+      </w:r>
+      <w:r>
+        <w:rPr>
+          <w:rFonts w:ascii="Times New Roman" w:eastAsia="Yu Gothic UI" w:hAnsi="Times New Roman" w:cs="Times New Roman"/>
+          <w:b/>
+          <w:bCs/>
+        </w:rPr>
+        <w:t xml:space="preserve">, </w:t>
+      </w:r>
+      <w:r>
+        <w:rPr>
+          <w:rFonts w:ascii="Times New Roman" w:eastAsia="Yu Gothic UI" w:hAnsi="Times New Roman" w:cs="Times New Roman"/>
+        </w:rPr>
+        <w:t>i</w:t>
+      </w:r>
+      <w:r>
+        <w:rPr>
+          <w:rFonts w:ascii="Times New Roman" w:eastAsia="Yu Gothic UI" w:hAnsi="Times New Roman" w:cs="Times New Roman"/>
+        </w:rPr>
+        <w:t xml:space="preserve">mproved </w:t>
+      </w:r>
+      <w:r>
+        <w:rPr>
+          <w:rFonts w:ascii="Times New Roman" w:eastAsia="Yu Gothic UI" w:hAnsi="Times New Roman" w:cs="Times New Roman"/>
+          <w:b/>
+          <w:bCs/>
+        </w:rPr>
+        <w:t>software quality</w:t>
+      </w:r>
+      <w:r>
+        <w:rPr>
+          <w:rFonts w:ascii="Times New Roman" w:eastAsia="Yu Gothic UI" w:hAnsi="Times New Roman" w:cs="Times New Roman"/>
+        </w:rPr>
+        <w:t xml:space="preserve"> &amp; </w:t>
+      </w:r>
+      <w:r>
+        <w:rPr>
+          <w:rFonts w:ascii="Times New Roman" w:eastAsia="Yu Gothic UI" w:hAnsi="Times New Roman" w:cs="Times New Roman"/>
+          <w:b/>
+          <w:bCs/>
+        </w:rPr>
+        <w:t>accelerated</w:t>
+      </w:r>
+      <w:r>
+        <w:rPr>
+          <w:rFonts w:ascii="Times New Roman" w:eastAsia="Yu Gothic UI" w:hAnsi="Times New Roman" w:cs="Times New Roman"/>
+        </w:rPr>
+        <w:t xml:space="preserve"> development processes</w:t>
+      </w:r>
+      <w:r>
+        <w:rPr>
+          <w:rFonts w:ascii="Times New Roman" w:eastAsia="Yu Gothic UI" w:hAnsi="Times New Roman" w:cs="Times New Roman"/>
+        </w:rPr>
+        <w:t xml:space="preserve"> by introducing VCS with Gitlab, code reviews, automated CI/CD/CT pipelines, better task management with Agile methodologies.</w:t>
       </w:r>
     </w:p>
     <w:p>
@@ -859,143 +967,38 @@
           <w:ilvl w:val="0"/>
           <w:numId w:val="7"/>
         </w:numPr>
-        <w:ind w:left="-90" w:right="-607"/>
+        <w:spacing w:line="324" w:lineRule="auto"/>
+        <w:ind w:left="-86" w:right="-605"/>
         <w:jc w:val="both"/>
         <w:rPr>
-          <w:rFonts w:eastAsia="Yu Gothic UI"/>
-        </w:rPr>
-      </w:pPr>
-      <w:r>
-        <w:rPr>
-          <w:rFonts w:eastAsia="Yu Gothic UI"/>
-        </w:rPr>
-        <w:t>L</w:t>
-      </w:r>
-      <w:r>
-        <w:rPr>
-          <w:rFonts w:eastAsia="Yu Gothic UI"/>
-        </w:rPr>
-        <w:t xml:space="preserve">ed the Weather Automation project: </w:t>
-      </w:r>
-      <w:r>
-        <w:rPr>
-          <w:rFonts w:eastAsia="Yu Gothic UI"/>
-        </w:rPr>
-        <w:t xml:space="preserve">An </w:t>
-      </w:r>
-      <w:r>
-        <w:rPr>
-          <w:rFonts w:eastAsia="Yu Gothic UI"/>
-        </w:rPr>
-        <w:t>IoT automation (e.g.,</w:t>
-      </w:r>
-      <w:r>
-        <w:rPr>
-          <w:rFonts w:eastAsia="Yu Gothic UI"/>
-        </w:rPr>
-        <w:t xml:space="preserve"> smart</w:t>
-      </w:r>
-      <w:r>
-        <w:rPr>
-          <w:rFonts w:eastAsia="Yu Gothic UI"/>
-        </w:rPr>
-        <w:t xml:space="preserve"> curtains &amp; lights) based on the weather (sunrise, rainy/cloudy, etc.)</w:t>
-      </w:r>
-      <w:r>
-        <w:rPr>
-          <w:rFonts w:eastAsia="Yu Gothic UI"/>
-        </w:rPr>
-        <w:t xml:space="preserve"> at </w:t>
-      </w:r>
-      <w:r>
-        <w:rPr>
-          <w:rFonts w:eastAsia="Yu Gothic UI"/>
-        </w:rPr>
-        <w:t xml:space="preserve">customer's </w:t>
-      </w:r>
-      <w:r>
-        <w:rPr>
-          <w:rFonts w:eastAsia="Yu Gothic UI"/>
-        </w:rPr>
-        <w:t xml:space="preserve">home </w:t>
-      </w:r>
-      <w:r>
-        <w:rPr>
-          <w:rFonts w:eastAsia="Yu Gothic UI"/>
-        </w:rPr>
-        <w:t>location</w:t>
-      </w:r>
-      <w:r>
-        <w:rPr>
-          <w:rFonts w:eastAsia="Yu Gothic UI"/>
-        </w:rPr>
-        <w:t>,</w:t>
-      </w:r>
-      <w:r>
-        <w:rPr>
-          <w:rFonts w:eastAsia="Yu Gothic UI"/>
-        </w:rPr>
-        <w:t xml:space="preserve"> built using Open</w:t>
-      </w:r>
-      <w:r>
-        <w:rPr>
-          <w:rFonts w:eastAsia="Yu Gothic UI"/>
+          <w:rFonts w:ascii="Times New Roman" w:eastAsia="Yu Gothic UI" w:hAnsi="Times New Roman" w:cs="Times New Roman"/>
+        </w:rPr>
+      </w:pPr>
+      <w:r>
+        <w:rPr>
+          <w:rFonts w:ascii="Times New Roman" w:eastAsia="Yu Gothic UI" w:hAnsi="Times New Roman" w:cs="Times New Roman"/>
+          <w:b/>
+          <w:bCs/>
+        </w:rPr>
+        <w:t>Architected</w:t>
+      </w:r>
+      <w:r>
+        <w:rPr>
+          <w:rFonts w:ascii="Times New Roman" w:eastAsia="Yu Gothic UI" w:hAnsi="Times New Roman" w:cs="Times New Roman"/>
         </w:rPr>
         <w:t xml:space="preserve"> </w:t>
       </w:r>
       <w:r>
         <w:rPr>
-          <w:rFonts w:eastAsia="Yu Gothic UI"/>
-        </w:rPr>
-        <w:t xml:space="preserve">Weather API, Bull with </w:t>
-      </w:r>
-      <w:r>
-        <w:rPr>
-          <w:rFonts w:eastAsia="Yu Gothic UI"/>
-          <w:b/>
-          <w:bCs/>
-        </w:rPr>
-        <w:t>Redis</w:t>
-      </w:r>
-      <w:r>
-        <w:rPr>
-          <w:rFonts w:eastAsia="Yu Gothic UI"/>
-        </w:rPr>
-        <w:t xml:space="preserve"> for task scheduling, and </w:t>
-      </w:r>
-      <w:r>
-        <w:rPr>
-          <w:rFonts w:eastAsia="Yu Gothic UI"/>
-          <w:b/>
-          <w:bCs/>
-        </w:rPr>
-        <w:t>Node.js microservices</w:t>
-      </w:r>
-      <w:r>
-        <w:rPr>
-          <w:rFonts w:eastAsia="Yu Gothic UI"/>
-        </w:rPr>
-        <w:t xml:space="preserve"> for actions &amp; triggers</w:t>
-      </w:r>
-      <w:r>
-        <w:rPr>
-          <w:rFonts w:eastAsia="Yu Gothic UI"/>
-        </w:rPr>
-        <w:t xml:space="preserve">, </w:t>
-      </w:r>
-      <w:r>
-        <w:rPr>
-          <w:rFonts w:eastAsia="Yu Gothic UI"/>
-          <w:b/>
-          <w:bCs/>
-        </w:rPr>
-        <w:t>Angular</w:t>
-      </w:r>
-      <w:r>
-        <w:rPr>
-          <w:rFonts w:eastAsia="Yu Gothic UI"/>
-        </w:rPr>
-        <w:t xml:space="preserve"> for UI.</w:t>
+          <w:rFonts w:ascii="Times New Roman" w:eastAsia="Yu Gothic UI" w:hAnsi="Times New Roman" w:cs="Times New Roman"/>
+        </w:rPr>
+        <w:t xml:space="preserve">&amp; developed </w:t>
+      </w:r>
+      <w:r>
+        <w:rPr>
+          <w:rFonts w:ascii="Times New Roman" w:eastAsia="Yu Gothic UI" w:hAnsi="Times New Roman" w:cs="Times New Roman"/>
+        </w:rPr>
+        <w:t>a networked data acquisition system for medical devices to work in cloud or LAN.</w:t>
       </w:r>
     </w:p>
     <w:p>
@@ -1005,115 +1008,82 @@
           <w:ilvl w:val="0"/>
           <w:numId w:val="7"/>
         </w:numPr>
-        <w:ind w:left="-90" w:right="-607"/>
+        <w:spacing w:line="324" w:lineRule="auto"/>
+        <w:ind w:left="-86" w:right="-605"/>
         <w:jc w:val="both"/>
         <w:rPr>
-          <w:rFonts w:eastAsia="Yu Gothic UI"/>
-        </w:rPr>
-      </w:pPr>
-      <w:r>
-        <w:rPr>
-          <w:rFonts w:eastAsia="Yu Gothic UI"/>
-        </w:rPr>
-        <w:t>Built a cross</w:t>
-      </w:r>
-      <w:r>
-        <w:rPr>
-          <w:rFonts w:eastAsia="Yu Gothic UI"/>
-        </w:rPr>
-        <w:t>-</w:t>
-      </w:r>
-      <w:r>
-        <w:rPr>
-          <w:rFonts w:eastAsia="Yu Gothic UI"/>
-        </w:rPr>
-        <w:t xml:space="preserve">platform </w:t>
-      </w:r>
-      <w:r>
-        <w:rPr>
-          <w:rFonts w:eastAsia="Yu Gothic UI"/>
-        </w:rPr>
-        <w:t>hybrid application</w:t>
-      </w:r>
-      <w:r>
-        <w:rPr>
-          <w:rFonts w:eastAsia="Yu Gothic UI"/>
-        </w:rPr>
-        <w:t xml:space="preserve"> </w:t>
-      </w:r>
-      <w:r>
-        <w:rPr>
-          <w:rFonts w:eastAsia="Yu Gothic UI"/>
-        </w:rPr>
-        <w:t xml:space="preserve">using </w:t>
-      </w:r>
-      <w:r>
-        <w:rPr>
-          <w:rFonts w:eastAsia="Yu Gothic UI"/>
-        </w:rPr>
-        <w:t xml:space="preserve">Ionic </w:t>
-      </w:r>
-      <w:r>
-        <w:rPr>
-          <w:rFonts w:eastAsia="Yu Gothic UI"/>
-        </w:rPr>
-        <w:t xml:space="preserve">with </w:t>
-      </w:r>
-      <w:r>
-        <w:rPr>
-          <w:rFonts w:eastAsia="Yu Gothic UI"/>
-          <w:b/>
-          <w:bCs/>
-        </w:rPr>
-        <w:t>Angular</w:t>
-      </w:r>
-      <w:r>
-        <w:rPr>
-          <w:rFonts w:eastAsia="Yu Gothic UI"/>
-        </w:rPr>
-        <w:t xml:space="preserve"> for managing IoT devices</w:t>
-      </w:r>
-      <w:r>
-        <w:rPr>
-          <w:rFonts w:eastAsia="Yu Gothic UI"/>
-        </w:rPr>
-        <w:t xml:space="preserve">, smart homes, automation, workflows, etc., which was licensed &amp; sold to </w:t>
-      </w:r>
-      <w:r>
-        <w:rPr>
-          <w:rFonts w:eastAsia="Yu Gothic UI"/>
-          <w:b/>
-          <w:bCs/>
-        </w:rPr>
-        <w:t xml:space="preserve">100 </w:t>
-      </w:r>
-      <w:r>
-        <w:rPr>
-          <w:rFonts w:eastAsia="Yu Gothic UI"/>
-          <w:b/>
-          <w:bCs/>
-        </w:rPr>
-        <w:t xml:space="preserve">businesses </w:t>
-      </w:r>
-      <w:r>
-        <w:rPr>
-          <w:rFonts w:eastAsia="Yu Gothic UI"/>
-        </w:rPr>
-        <w:t xml:space="preserve">like </w:t>
-      </w:r>
-      <w:proofErr w:type="spellStart"/>
-      <w:r>
-        <w:rPr>
-          <w:rFonts w:eastAsia="Yu Gothic UI"/>
-        </w:rPr>
-        <w:t>VGuard</w:t>
-      </w:r>
-      <w:proofErr w:type="spellEnd"/>
-      <w:r>
-        <w:rPr>
-          <w:rFonts w:eastAsia="Yu Gothic UI"/>
-        </w:rPr>
-        <w:t xml:space="preserve"> etc.</w:t>
+          <w:rFonts w:ascii="Times New Roman" w:eastAsia="Yu Gothic UI" w:hAnsi="Times New Roman" w:cs="Times New Roman"/>
+        </w:rPr>
+      </w:pPr>
+      <w:r>
+        <w:rPr>
+          <w:rFonts w:ascii="Times New Roman" w:eastAsia="Yu Gothic UI" w:hAnsi="Times New Roman" w:cs="Times New Roman"/>
+        </w:rPr>
+        <w:t>Fortified security of data from medical devices by developing Zcrypt—a powerful cryptographic tool (</w:t>
+      </w:r>
+      <w:r>
+        <w:rPr>
+          <w:rFonts w:ascii="Times New Roman" w:eastAsia="Yu Gothic UI" w:hAnsi="Times New Roman" w:cs="Times New Roman"/>
+        </w:rPr>
+        <w:t xml:space="preserve">a </w:t>
+      </w:r>
+      <w:r>
+        <w:rPr>
+          <w:rFonts w:ascii="Times New Roman" w:eastAsia="Yu Gothic UI" w:hAnsi="Times New Roman" w:cs="Times New Roman"/>
+        </w:rPr>
+        <w:t>CLI, Web App &amp; Shared Lib</w:t>
+      </w:r>
+      <w:r>
+        <w:rPr>
+          <w:rFonts w:ascii="Times New Roman" w:eastAsia="Yu Gothic UI" w:hAnsi="Times New Roman" w:cs="Times New Roman"/>
+        </w:rPr>
+        <w:t>s</w:t>
+      </w:r>
+      <w:r>
+        <w:rPr>
+          <w:rFonts w:ascii="Times New Roman" w:eastAsia="Yu Gothic UI" w:hAnsi="Times New Roman" w:cs="Times New Roman"/>
+        </w:rPr>
+        <w:t xml:space="preserve">) developed in </w:t>
+      </w:r>
+      <w:r>
+        <w:rPr>
+          <w:rFonts w:ascii="Times New Roman" w:eastAsia="Yu Gothic UI" w:hAnsi="Times New Roman" w:cs="Times New Roman"/>
+          <w:b/>
+          <w:bCs/>
+        </w:rPr>
+        <w:t>C</w:t>
+      </w:r>
+      <w:r>
+        <w:rPr>
+          <w:rFonts w:ascii="Times New Roman" w:eastAsia="Yu Gothic UI" w:hAnsi="Times New Roman" w:cs="Times New Roman"/>
+        </w:rPr>
+        <w:t xml:space="preserve"> based on Open SSL 3.0 that </w:t>
+      </w:r>
+      <w:r>
+        <w:rPr>
+          <w:rFonts w:ascii="Times New Roman" w:eastAsia="Yu Gothic UI" w:hAnsi="Times New Roman" w:cs="Times New Roman"/>
+        </w:rPr>
+        <w:t xml:space="preserve">is </w:t>
+      </w:r>
+      <w:r>
+        <w:rPr>
+          <w:rFonts w:ascii="Times New Roman" w:eastAsia="Yu Gothic UI" w:hAnsi="Times New Roman" w:cs="Times New Roman"/>
+          <w:b/>
+          <w:bCs/>
+        </w:rPr>
+        <w:t>179% faster</w:t>
+      </w:r>
+      <w:r>
+        <w:rPr>
+          <w:rFonts w:ascii="Times New Roman" w:eastAsia="Yu Gothic UI" w:hAnsi="Times New Roman" w:cs="Times New Roman"/>
+        </w:rPr>
+        <w:t xml:space="preserve"> than previous methods</w:t>
+      </w:r>
+      <w:r>
+        <w:rPr>
+          <w:rFonts w:ascii="Times New Roman" w:eastAsia="Yu Gothic UI" w:hAnsi="Times New Roman" w:cs="Times New Roman"/>
+        </w:rPr>
+        <w:t>.</w:t>
       </w:r>
     </w:p>
     <w:p>
@@ -1123,33 +1093,78 @@
           <w:ilvl w:val="0"/>
           <w:numId w:val="7"/>
         </w:numPr>
-        <w:ind w:left="-90" w:right="-607"/>
+        <w:spacing w:line="324" w:lineRule="auto"/>
+        <w:ind w:left="-86" w:right="-605"/>
         <w:jc w:val="both"/>
         <w:rPr>
-          <w:rFonts w:eastAsia="Yu Gothic UI"/>
-        </w:rPr>
-      </w:pPr>
-      <w:r>
-        <w:rPr>
-          <w:color w:val="000000"/>
-        </w:rPr>
-        <w:t xml:space="preserve">Improved operations and HR interactions with clients by building a CRM dashboard using </w:t>
-      </w:r>
-      <w:r>
-        <w:rPr>
-          <w:b/>
-          <w:bCs/>
-          <w:color w:val="000000"/>
-        </w:rPr>
-        <w:t>React.js</w:t>
-      </w:r>
-      <w:r>
-        <w:rPr>
-          <w:b/>
-          <w:bCs/>
-          <w:color w:val="000000"/>
+          <w:rFonts w:ascii="Times New Roman" w:eastAsia="Yu Gothic UI" w:hAnsi="Times New Roman" w:cs="Times New Roman"/>
+        </w:rPr>
+      </w:pPr>
+      <w:r>
+        <w:rPr>
+          <w:rFonts w:ascii="Times New Roman" w:eastAsia="Yu Gothic UI" w:hAnsi="Times New Roman" w:cs="Times New Roman"/>
+        </w:rPr>
+        <w:t>Designed &amp; developed an interactive web app</w:t>
+      </w:r>
+      <w:r>
+        <w:rPr>
+          <w:rFonts w:ascii="Times New Roman" w:eastAsia="Yu Gothic UI" w:hAnsi="Times New Roman" w:cs="Times New Roman"/>
         </w:rPr>
         <w:t xml:space="preserve"> </w:t>
+      </w:r>
+      <w:r>
+        <w:rPr>
+          <w:rFonts w:ascii="Times New Roman" w:eastAsia="Yu Gothic UI" w:hAnsi="Times New Roman" w:cs="Times New Roman"/>
+        </w:rPr>
+        <w:t xml:space="preserve">for predicting kidney disease </w:t>
+      </w:r>
+      <w:r>
+        <w:rPr>
+          <w:rFonts w:ascii="Times New Roman" w:eastAsia="Yu Gothic UI" w:hAnsi="Times New Roman" w:cs="Times New Roman"/>
+        </w:rPr>
+        <w:t xml:space="preserve">for a given patient </w:t>
+      </w:r>
+      <w:r>
+        <w:rPr>
+          <w:rFonts w:ascii="Times New Roman" w:eastAsia="Yu Gothic UI" w:hAnsi="Times New Roman" w:cs="Times New Roman"/>
+        </w:rPr>
+        <w:t xml:space="preserve">using React.js, Node.js, PostgreSQL, </w:t>
+      </w:r>
+      <w:r>
+        <w:rPr>
+          <w:rFonts w:ascii="Times New Roman" w:eastAsia="Yu Gothic UI" w:hAnsi="Times New Roman" w:cs="Times New Roman"/>
+        </w:rPr>
+        <w:t xml:space="preserve">&amp; </w:t>
+      </w:r>
+      <w:r>
+        <w:rPr>
+          <w:rFonts w:ascii="Times New Roman" w:eastAsia="Yu Gothic UI" w:hAnsi="Times New Roman" w:cs="Times New Roman"/>
+        </w:rPr>
+        <w:t xml:space="preserve">a desktop app for managing </w:t>
+      </w:r>
+      <w:r>
+        <w:rPr>
+          <w:rFonts w:ascii="Times New Roman" w:eastAsia="Yu Gothic UI" w:hAnsi="Times New Roman" w:cs="Times New Roman"/>
+        </w:rPr>
+        <w:t xml:space="preserve">Real Time Clock </w:t>
+      </w:r>
+      <w:r>
+        <w:rPr>
+          <w:rFonts w:ascii="Times New Roman" w:eastAsia="Yu Gothic UI" w:hAnsi="Times New Roman" w:cs="Times New Roman"/>
+        </w:rPr>
+        <w:t>dongles using Electron.js</w:t>
+      </w:r>
+      <w:r>
+        <w:rPr>
+          <w:rFonts w:ascii="Times New Roman" w:eastAsia="Yu Gothic UI" w:hAnsi="Times New Roman" w:cs="Times New Roman"/>
+        </w:rPr>
+        <w:t xml:space="preserve">, </w:t>
+      </w:r>
+      <w:r>
+        <w:rPr>
+          <w:rFonts w:ascii="Times New Roman" w:eastAsia="Yu Gothic UI" w:hAnsi="Times New Roman" w:cs="Times New Roman"/>
+        </w:rPr>
+        <w:t>Python.</w:t>
       </w:r>
     </w:p>
     <w:p>
@@ -1159,89 +1174,127 @@
           <w:ilvl w:val="0"/>
           <w:numId w:val="7"/>
         </w:numPr>
-        <w:ind w:left="-90" w:right="-607"/>
+        <w:spacing w:line="324" w:lineRule="auto"/>
+        <w:ind w:left="-86" w:right="-605"/>
         <w:jc w:val="both"/>
         <w:rPr>
-          <w:rFonts w:eastAsia="Yu Gothic UI"/>
-        </w:rPr>
-      </w:pPr>
-      <w:r>
-        <w:rPr>
-          <w:rFonts w:eastAsia="Yu Gothic UI"/>
-        </w:rPr>
-        <w:t xml:space="preserve">Devised a </w:t>
-      </w:r>
-      <w:r>
-        <w:rPr>
-          <w:rFonts w:eastAsia="Yu Gothic UI"/>
-          <w:b/>
-          <w:bCs/>
-        </w:rPr>
-        <w:t>strategic solution</w:t>
-      </w:r>
-      <w:r>
-        <w:rPr>
-          <w:rFonts w:eastAsia="Yu Gothic UI"/>
-        </w:rPr>
-        <w:t xml:space="preserve"> to optimize system</w:t>
-      </w:r>
-      <w:r>
-        <w:rPr>
-          <w:rFonts w:eastAsia="Yu Gothic UI"/>
-        </w:rPr>
-        <w:t xml:space="preserve"> (APIs, DB queries)</w:t>
-      </w:r>
-      <w:r>
-        <w:rPr>
-          <w:rFonts w:eastAsia="Yu Gothic UI"/>
-        </w:rPr>
-        <w:t xml:space="preserve"> performance by </w:t>
-      </w:r>
-      <w:r>
-        <w:rPr>
-          <w:rFonts w:eastAsia="Yu Gothic UI"/>
-          <w:b/>
-          <w:bCs/>
-        </w:rPr>
-        <w:t>4</w:t>
-      </w:r>
-      <w:r>
-        <w:rPr>
-          <w:rFonts w:eastAsia="Yu Gothic UI"/>
-          <w:b/>
-          <w:bCs/>
-        </w:rPr>
-        <w:t>3%</w:t>
-      </w:r>
-      <w:r>
-        <w:rPr>
-          <w:rFonts w:eastAsia="Yu Gothic UI"/>
+          <w:rFonts w:ascii="Times New Roman" w:eastAsia="Yu Gothic UI" w:hAnsi="Times New Roman" w:cs="Times New Roman"/>
+        </w:rPr>
+      </w:pPr>
+      <w:r>
+        <w:rPr>
+          <w:rFonts w:ascii="Times New Roman" w:eastAsia="Yu Gothic UI" w:hAnsi="Times New Roman" w:cs="Times New Roman"/>
+        </w:rPr>
+        <w:t>Simplified conversion funnels for the binary data generated by medical devices to streamline into readable time</w:t>
+      </w:r>
+      <w:r>
+        <w:rPr>
+          <w:rFonts w:ascii="Times New Roman" w:eastAsia="Yu Gothic UI" w:hAnsi="Times New Roman" w:cs="Times New Roman"/>
         </w:rPr>
         <w:t xml:space="preserve"> </w:t>
       </w:r>
       <w:r>
         <w:rPr>
-          <w:rFonts w:eastAsia="Yu Gothic UI"/>
-        </w:rPr>
-        <w:t xml:space="preserve">&amp; </w:t>
-      </w:r>
-      <w:r>
-        <w:rPr>
-          <w:rFonts w:eastAsia="Yu Gothic UI"/>
-        </w:rPr>
-        <w:t>remove</w:t>
-      </w:r>
-      <w:r>
-        <w:rPr>
-          <w:rFonts w:eastAsia="Yu Gothic UI"/>
-        </w:rPr>
-        <w:t>d</w:t>
-      </w:r>
-      <w:r>
-        <w:rPr>
-          <w:rFonts w:eastAsia="Yu Gothic UI"/>
-        </w:rPr>
-        <w:t xml:space="preserve"> deficiencies in the existing infrastructure, by monitoring and collecting data using Newrelic.</w:t>
+          <w:rFonts w:ascii="Times New Roman" w:eastAsia="Yu Gothic UI" w:hAnsi="Times New Roman" w:cs="Times New Roman"/>
+        </w:rPr>
+        <w:t xml:space="preserve">series CSV data files with relative times using </w:t>
+      </w:r>
+      <w:r>
+        <w:rPr>
+          <w:rFonts w:ascii="Times New Roman" w:eastAsia="Yu Gothic UI" w:hAnsi="Times New Roman" w:cs="Times New Roman"/>
+          <w:b/>
+          <w:bCs/>
+        </w:rPr>
+        <w:t>Python</w:t>
+      </w:r>
+      <w:r>
+        <w:rPr>
+          <w:rFonts w:ascii="Times New Roman" w:eastAsia="Yu Gothic UI" w:hAnsi="Times New Roman" w:cs="Times New Roman"/>
+          <w:b/>
+          <w:bCs/>
+        </w:rPr>
+        <w:t xml:space="preserve"> </w:t>
+      </w:r>
+      <w:r>
+        <w:rPr>
+          <w:rFonts w:ascii="Times New Roman" w:eastAsia="Yu Gothic UI" w:hAnsi="Times New Roman" w:cs="Times New Roman"/>
+        </w:rPr>
+        <w:t xml:space="preserve">for </w:t>
+      </w:r>
+      <w:r>
+        <w:rPr>
+          <w:rFonts w:ascii="Times New Roman" w:eastAsia="Yu Gothic UI" w:hAnsi="Times New Roman" w:cs="Times New Roman"/>
+          <w:b/>
+          <w:bCs/>
+        </w:rPr>
+        <w:t>Data Analysis</w:t>
+      </w:r>
+      <w:r>
+        <w:rPr>
+          <w:rFonts w:ascii="Times New Roman" w:eastAsia="Yu Gothic UI" w:hAnsi="Times New Roman" w:cs="Times New Roman"/>
+        </w:rPr>
+        <w:t xml:space="preserve"> with end-to-end test cases.</w:t>
+      </w:r>
+    </w:p>
+    <w:p>
+      <w:pPr>
+        <w:spacing w:before="160" w:line="300" w:lineRule="auto"/>
+        <w:ind w:left="-562" w:right="-605"/>
+        <w:jc w:val="both"/>
+        <w:rPr>
+          <w:rFonts w:ascii="Times New Roman" w:eastAsia="Yu Gothic UI" w:hAnsi="Times New Roman" w:cs="Times New Roman"/>
+        </w:rPr>
+      </w:pPr>
+      <w:r>
+        <w:rPr>
+          <w:rFonts w:ascii="Times New Roman" w:eastAsia="Yu Gothic UI" w:hAnsi="Times New Roman" w:cs="Times New Roman"/>
+          <w:b/>
+        </w:rPr>
+        <w:t xml:space="preserve">Senior Software Engineer </w:t>
+      </w:r>
+      <w:r>
+        <w:rPr>
+          <w:rFonts w:ascii="Times New Roman" w:eastAsia="Yu Gothic UI" w:hAnsi="Times New Roman" w:cs="Times New Roman"/>
+          <w:bCs/>
+        </w:rPr>
+        <w:t>at</w:t>
+      </w:r>
+      <w:r>
+        <w:rPr>
+          <w:rFonts w:ascii="Times New Roman" w:eastAsia="Yu Gothic UI" w:hAnsi="Times New Roman" w:cs="Times New Roman"/>
+          <w:b/>
+        </w:rPr>
+        <w:t xml:space="preserve"> </w:t>
+      </w:r>
+      <w:r>
+        <w:rPr>
+          <w:rFonts w:ascii="Times New Roman" w:eastAsia="Yu Gothic UI" w:hAnsi="Times New Roman" w:cs="Times New Roman"/>
+        </w:rPr>
+        <w:t xml:space="preserve">KIoT Innovations, Hyderabad, India                      </w:t>
+      </w:r>
+      <w:r>
+        <w:rPr>
+          <w:rFonts w:ascii="Times New Roman" w:eastAsia="Yu Gothic UI" w:hAnsi="Times New Roman" w:cs="Times New Roman"/>
+        </w:rPr>
+        <w:tab/>
+      </w:r>
+      <w:r>
+        <w:rPr>
+          <w:rFonts w:ascii="Times New Roman" w:eastAsia="Yu Gothic UI" w:hAnsi="Times New Roman" w:cs="Times New Roman"/>
+        </w:rPr>
+        <w:t xml:space="preserve">         </w:t>
+      </w:r>
+      <w:r>
+        <w:rPr>
+          <w:rFonts w:ascii="Times New Roman" w:eastAsia="Yu Gothic UI" w:hAnsi="Times New Roman" w:cs="Times New Roman"/>
+        </w:rPr>
+        <w:t xml:space="preserve">   </w:t>
+      </w:r>
+      <w:r>
+        <w:rPr>
+          <w:rFonts w:ascii="Times New Roman" w:eastAsia="Yu Gothic UI" w:hAnsi="Times New Roman" w:cs="Times New Roman"/>
+        </w:rPr>
+        <w:t>Mar 2022 - Jul 2022</w:t>
       </w:r>
     </w:p>
     <w:p>
@@ -1251,160 +1304,441 @@
           <w:ilvl w:val="0"/>
           <w:numId w:val="7"/>
         </w:numPr>
-        <w:ind w:left="-90" w:right="-607"/>
+        <w:spacing w:line="324" w:lineRule="auto"/>
+        <w:ind w:left="-86" w:right="-605"/>
         <w:jc w:val="both"/>
         <w:rPr>
-          <w:rFonts w:eastAsia="Yu Gothic UI"/>
-        </w:rPr>
-      </w:pPr>
-      <w:r>
-        <w:rPr>
-          <w:rFonts w:eastAsia="Yu Gothic UI"/>
-        </w:rPr>
-        <w:t xml:space="preserve">Improved </w:t>
-      </w:r>
-      <w:r>
-        <w:rPr>
-          <w:rFonts w:eastAsia="Yu Gothic UI"/>
-          <w:b/>
-          <w:bCs/>
-        </w:rPr>
-        <w:t>software quality</w:t>
-      </w:r>
-      <w:r>
-        <w:rPr>
-          <w:rFonts w:eastAsia="Yu Gothic UI"/>
+          <w:rFonts w:ascii="Times New Roman" w:eastAsia="Yu Gothic UI" w:hAnsi="Times New Roman" w:cs="Times New Roman"/>
+        </w:rPr>
+      </w:pPr>
+      <w:r>
+        <w:rPr>
+          <w:rFonts w:ascii="Times New Roman" w:hAnsi="Times New Roman" w:cs="Times New Roman"/>
+        </w:rPr>
+        <w:t xml:space="preserve">Led the Weather Automation project: An IoT automation based on the weather at customer's home location, built using </w:t>
+      </w:r>
+      <w:r>
+        <w:rPr>
+          <w:rFonts w:ascii="Times New Roman" w:hAnsi="Times New Roman" w:cs="Times New Roman"/>
+          <w:b/>
+          <w:bCs/>
+        </w:rPr>
+        <w:t>Bull</w:t>
+      </w:r>
+      <w:r>
+        <w:rPr>
+          <w:rFonts w:ascii="Times New Roman" w:hAnsi="Times New Roman" w:cs="Times New Roman"/>
+        </w:rPr>
+        <w:t xml:space="preserve"> with </w:t>
+      </w:r>
+      <w:r>
+        <w:rPr>
+          <w:rFonts w:ascii="Times New Roman" w:hAnsi="Times New Roman" w:cs="Times New Roman"/>
+          <w:b/>
+          <w:bCs/>
+        </w:rPr>
+        <w:t>Redis</w:t>
+      </w:r>
+      <w:r>
+        <w:rPr>
+          <w:rFonts w:ascii="Times New Roman" w:hAnsi="Times New Roman" w:cs="Times New Roman"/>
+        </w:rPr>
+        <w:t xml:space="preserve"> for task scheduling, </w:t>
+      </w:r>
+      <w:r>
+        <w:rPr>
+          <w:rFonts w:ascii="Times New Roman" w:hAnsi="Times New Roman" w:cs="Times New Roman"/>
+          <w:b/>
+          <w:bCs/>
+        </w:rPr>
+        <w:t>Node.js microservices</w:t>
+      </w:r>
+      <w:r>
+        <w:rPr>
+          <w:rFonts w:ascii="Times New Roman" w:hAnsi="Times New Roman" w:cs="Times New Roman"/>
+        </w:rPr>
+        <w:t xml:space="preserve"> for actions,</w:t>
+      </w:r>
+      <w:r>
+        <w:rPr>
+          <w:rFonts w:ascii="Times New Roman" w:hAnsi="Times New Roman" w:cs="Times New Roman"/>
         </w:rPr>
         <w:t xml:space="preserve"> </w:t>
       </w:r>
       <w:r>
         <w:rPr>
-          <w:rFonts w:eastAsia="Yu Gothic UI"/>
-        </w:rPr>
-        <w:t>&amp;</w:t>
-      </w:r>
-      <w:r>
-        <w:rPr>
-          <w:rFonts w:eastAsia="Yu Gothic UI"/>
+          <w:rFonts w:ascii="Times New Roman" w:hAnsi="Times New Roman" w:cs="Times New Roman"/>
+          <w:b/>
+          <w:bCs/>
+        </w:rPr>
+        <w:t>Ionic</w:t>
+      </w:r>
+      <w:r>
+        <w:rPr>
+          <w:rFonts w:ascii="Times New Roman" w:hAnsi="Times New Roman" w:cs="Times New Roman"/>
+        </w:rPr>
+        <w:t xml:space="preserve"> +</w:t>
+      </w:r>
+      <w:r>
+        <w:rPr>
+          <w:rFonts w:ascii="Times New Roman" w:hAnsi="Times New Roman" w:cs="Times New Roman"/>
         </w:rPr>
         <w:t xml:space="preserve"> </w:t>
       </w:r>
       <w:r>
         <w:rPr>
-          <w:rFonts w:eastAsia="Yu Gothic UI"/>
-          <w:b/>
-          <w:bCs/>
-        </w:rPr>
-        <w:t>accelerated</w:t>
-      </w:r>
-      <w:r>
-        <w:rPr>
-          <w:rFonts w:eastAsia="Yu Gothic UI"/>
-        </w:rPr>
-        <w:t xml:space="preserve"> development processes by establishing coding standards</w:t>
-      </w:r>
-      <w:r>
-        <w:rPr>
-          <w:rFonts w:eastAsia="Yu Gothic UI"/>
-        </w:rPr>
-        <w:t xml:space="preserve">, </w:t>
-      </w:r>
-      <w:r>
-        <w:rPr>
-          <w:rFonts w:eastAsia="Yu Gothic UI"/>
-        </w:rPr>
-        <w:t xml:space="preserve">code reviews </w:t>
-      </w:r>
-      <w:r>
-        <w:rPr>
-          <w:rFonts w:eastAsia="Yu Gothic UI"/>
-        </w:rPr>
-        <w:t>&amp;</w:t>
-      </w:r>
-      <w:r>
-        <w:rPr>
-          <w:rFonts w:eastAsia="Yu Gothic UI"/>
-        </w:rPr>
-        <w:t xml:space="preserve"> implementing Agile methodologies such as Scrum, </w:t>
-      </w:r>
-      <w:r>
-        <w:rPr>
-          <w:rFonts w:eastAsia="Yu Gothic UI"/>
-        </w:rPr>
-        <w:t>CI</w:t>
-      </w:r>
-      <w:r>
-        <w:rPr>
-          <w:rFonts w:eastAsia="Yu Gothic UI"/>
-        </w:rPr>
-        <w:t xml:space="preserve">, </w:t>
-      </w:r>
-      <w:r>
-        <w:rPr>
-          <w:rFonts w:eastAsia="Yu Gothic UI"/>
-        </w:rPr>
-        <w:t>CD</w:t>
-      </w:r>
-      <w:r>
-        <w:rPr>
-          <w:rFonts w:eastAsia="Yu Gothic UI"/>
-        </w:rPr>
-        <w:t xml:space="preserve">, &amp; </w:t>
-      </w:r>
-      <w:r>
-        <w:rPr>
-          <w:rFonts w:eastAsia="Yu Gothic UI"/>
-        </w:rPr>
-        <w:t xml:space="preserve">CT </w:t>
-      </w:r>
-      <w:r>
-        <w:rPr>
-          <w:rFonts w:eastAsia="Yu Gothic UI"/>
-        </w:rPr>
-        <w:t xml:space="preserve">pipelines, leading to enhanced productivity and </w:t>
-      </w:r>
-      <w:r>
-        <w:rPr>
-          <w:rFonts w:eastAsia="Yu Gothic UI"/>
-          <w:b/>
-          <w:bCs/>
-        </w:rPr>
-        <w:t>higher-quality deliverables</w:t>
-      </w:r>
-      <w:r>
-        <w:rPr>
-          <w:rFonts w:eastAsia="Yu Gothic UI"/>
-        </w:rPr>
-        <w:t>.</w:t>
+          <w:rFonts w:ascii="Times New Roman" w:hAnsi="Times New Roman" w:cs="Times New Roman"/>
+          <w:b/>
+          <w:bCs/>
+        </w:rPr>
+        <w:t>Angular</w:t>
+      </w:r>
+      <w:r>
+        <w:rPr>
+          <w:rFonts w:ascii="Times New Roman" w:hAnsi="Times New Roman" w:cs="Times New Roman"/>
+        </w:rPr>
+        <w:t xml:space="preserve"> for UI.</w:t>
       </w:r>
     </w:p>
     <w:p>
       <w:pPr>
-        <w:spacing w:before="60"/>
-        <w:ind w:left="-540" w:right="-607"/>
+        <w:pStyle w:val="ListParagraph"/>
+        <w:numPr>
+          <w:ilvl w:val="0"/>
+          <w:numId w:val="7"/>
+        </w:numPr>
+        <w:spacing w:line="324" w:lineRule="auto"/>
+        <w:ind w:left="-86" w:right="-605"/>
         <w:jc w:val="both"/>
         <w:rPr>
-          <w:rFonts w:eastAsia="Yu Gothic UI"/>
-        </w:rPr>
-      </w:pPr>
-      <w:r>
-        <w:rPr>
-          <w:rFonts w:eastAsia="Yu Gothic UI"/>
+          <w:rFonts w:ascii="Times New Roman" w:eastAsia="Yu Gothic UI" w:hAnsi="Times New Roman" w:cs="Times New Roman"/>
+        </w:rPr>
+      </w:pPr>
+      <w:r>
+        <w:rPr>
+          <w:rFonts w:ascii="Times New Roman" w:eastAsia="Yu Gothic UI" w:hAnsi="Times New Roman" w:cs="Times New Roman"/>
+        </w:rPr>
+        <w:t xml:space="preserve">Devised a </w:t>
+      </w:r>
+      <w:r>
+        <w:rPr>
+          <w:rFonts w:ascii="Times New Roman" w:eastAsia="Yu Gothic UI" w:hAnsi="Times New Roman" w:cs="Times New Roman"/>
+          <w:b/>
+          <w:bCs/>
+        </w:rPr>
+        <w:t>strategic solution</w:t>
+      </w:r>
+      <w:r>
+        <w:rPr>
+          <w:rFonts w:ascii="Times New Roman" w:eastAsia="Yu Gothic UI" w:hAnsi="Times New Roman" w:cs="Times New Roman"/>
+        </w:rPr>
+        <w:t xml:space="preserve"> to optimize system</w:t>
+      </w:r>
+      <w:r>
+        <w:rPr>
+          <w:rFonts w:ascii="Times New Roman" w:eastAsia="Yu Gothic UI" w:hAnsi="Times New Roman" w:cs="Times New Roman"/>
+        </w:rPr>
+        <w:t>s</w:t>
+      </w:r>
+      <w:r>
+        <w:rPr>
+          <w:rFonts w:ascii="Times New Roman" w:eastAsia="Yu Gothic UI" w:hAnsi="Times New Roman" w:cs="Times New Roman"/>
+        </w:rPr>
+        <w:t xml:space="preserve"> (APIs, DB queries) </w:t>
+      </w:r>
+      <w:r>
+        <w:rPr>
+          <w:rFonts w:ascii="Times New Roman" w:eastAsia="Yu Gothic UI" w:hAnsi="Times New Roman" w:cs="Times New Roman"/>
+          <w:b/>
+          <w:bCs/>
+        </w:rPr>
+        <w:t>performance by</w:t>
+      </w:r>
+      <w:r>
+        <w:rPr>
+          <w:rFonts w:ascii="Times New Roman" w:eastAsia="Yu Gothic UI" w:hAnsi="Times New Roman" w:cs="Times New Roman"/>
+        </w:rPr>
+        <w:t xml:space="preserve"> </w:t>
+      </w:r>
+      <w:r>
+        <w:rPr>
+          <w:rFonts w:ascii="Times New Roman" w:eastAsia="Yu Gothic UI" w:hAnsi="Times New Roman" w:cs="Times New Roman"/>
+          <w:b/>
+          <w:bCs/>
+        </w:rPr>
+        <w:t>43%</w:t>
+      </w:r>
+      <w:r>
+        <w:rPr>
+          <w:rFonts w:ascii="Times New Roman" w:eastAsia="Yu Gothic UI" w:hAnsi="Times New Roman" w:cs="Times New Roman"/>
+        </w:rPr>
+        <w:t xml:space="preserve"> &amp; removed defects in the existing infrastructure, by monitoring, collecting &amp; analyzing data using Newrelic.</w:t>
+      </w:r>
+    </w:p>
+    <w:p>
+      <w:pPr>
+        <w:pStyle w:val="ListParagraph"/>
+        <w:numPr>
+          <w:ilvl w:val="0"/>
+          <w:numId w:val="7"/>
+        </w:numPr>
+        <w:spacing w:line="324" w:lineRule="auto"/>
+        <w:ind w:left="-86" w:right="-605"/>
+        <w:jc w:val="both"/>
+        <w:rPr>
+          <w:rFonts w:ascii="Times New Roman" w:eastAsia="Yu Gothic UI" w:hAnsi="Times New Roman" w:cs="Times New Roman"/>
+        </w:rPr>
+      </w:pPr>
+      <w:r>
+        <w:rPr>
+          <w:rFonts w:ascii="Times New Roman" w:eastAsia="Yu Gothic UI" w:hAnsi="Times New Roman" w:cs="Times New Roman"/>
+        </w:rPr>
+        <w:t xml:space="preserve">Built </w:t>
+      </w:r>
+      <w:r>
+        <w:rPr>
+          <w:rFonts w:ascii="Times New Roman" w:eastAsia="Yu Gothic UI" w:hAnsi="Times New Roman" w:cs="Times New Roman"/>
+        </w:rPr>
+        <w:t xml:space="preserve">multiple features in </w:t>
+      </w:r>
+      <w:r>
+        <w:rPr>
+          <w:rFonts w:ascii="Times New Roman" w:eastAsia="Yu Gothic UI" w:hAnsi="Times New Roman" w:cs="Times New Roman"/>
+        </w:rPr>
+        <w:t xml:space="preserve">a cross-platform hybrid </w:t>
+      </w:r>
+      <w:r>
+        <w:rPr>
+          <w:rFonts w:ascii="Times New Roman" w:eastAsia="Yu Gothic UI" w:hAnsi="Times New Roman" w:cs="Times New Roman"/>
+        </w:rPr>
+        <w:t xml:space="preserve">mobile </w:t>
+      </w:r>
+      <w:r>
+        <w:rPr>
+          <w:rFonts w:ascii="Times New Roman" w:eastAsia="Yu Gothic UI" w:hAnsi="Times New Roman" w:cs="Times New Roman"/>
+        </w:rPr>
+        <w:t xml:space="preserve">application using </w:t>
+      </w:r>
+      <w:r>
+        <w:rPr>
+          <w:rFonts w:ascii="Times New Roman" w:eastAsia="Yu Gothic UI" w:hAnsi="Times New Roman" w:cs="Times New Roman"/>
+          <w:b/>
+          <w:bCs/>
+        </w:rPr>
+        <w:t>Ionic</w:t>
+      </w:r>
+      <w:r>
+        <w:rPr>
+          <w:rFonts w:ascii="Times New Roman" w:eastAsia="Yu Gothic UI" w:hAnsi="Times New Roman" w:cs="Times New Roman"/>
+        </w:rPr>
+        <w:t xml:space="preserve"> with </w:t>
+      </w:r>
+      <w:r>
+        <w:rPr>
+          <w:rFonts w:ascii="Times New Roman" w:eastAsia="Yu Gothic UI" w:hAnsi="Times New Roman" w:cs="Times New Roman"/>
+          <w:b/>
+          <w:bCs/>
+        </w:rPr>
+        <w:t>Angular</w:t>
+      </w:r>
+      <w:r>
+        <w:rPr>
+          <w:rFonts w:ascii="Times New Roman" w:eastAsia="Yu Gothic UI" w:hAnsi="Times New Roman" w:cs="Times New Roman"/>
+        </w:rPr>
+        <w:t xml:space="preserve"> for managing IoT devices, smart homes, automation</w:t>
+      </w:r>
+      <w:r>
+        <w:rPr>
+          <w:rFonts w:ascii="Times New Roman" w:eastAsia="Yu Gothic UI" w:hAnsi="Times New Roman" w:cs="Times New Roman"/>
+        </w:rPr>
+        <w:t>s</w:t>
+      </w:r>
+      <w:r>
+        <w:rPr>
+          <w:rFonts w:ascii="Times New Roman" w:eastAsia="Yu Gothic UI" w:hAnsi="Times New Roman" w:cs="Times New Roman"/>
+        </w:rPr>
+        <w:t xml:space="preserve"> </w:t>
+      </w:r>
+      <w:r>
+        <w:rPr>
+          <w:rFonts w:ascii="Times New Roman" w:eastAsia="Yu Gothic UI" w:hAnsi="Times New Roman" w:cs="Times New Roman"/>
+        </w:rPr>
+        <w:t xml:space="preserve">etc., which was licensed &amp; sold to </w:t>
+      </w:r>
+      <w:r>
+        <w:rPr>
+          <w:rFonts w:ascii="Times New Roman" w:eastAsia="Yu Gothic UI" w:hAnsi="Times New Roman" w:cs="Times New Roman"/>
+          <w:b/>
+          <w:bCs/>
+        </w:rPr>
+        <w:t xml:space="preserve">100 businesses </w:t>
+      </w:r>
+      <w:r>
+        <w:rPr>
+          <w:rFonts w:ascii="Times New Roman" w:eastAsia="Yu Gothic UI" w:hAnsi="Times New Roman" w:cs="Times New Roman"/>
+        </w:rPr>
+        <w:t xml:space="preserve">like </w:t>
+      </w:r>
+      <w:proofErr w:type="spellStart"/>
+      <w:r>
+        <w:rPr>
+          <w:rFonts w:ascii="Times New Roman" w:eastAsia="Yu Gothic UI" w:hAnsi="Times New Roman" w:cs="Times New Roman"/>
+        </w:rPr>
+        <w:t>VGuard</w:t>
+      </w:r>
+      <w:proofErr w:type="spellEnd"/>
+      <w:r>
+        <w:rPr>
+          <w:rFonts w:ascii="Times New Roman" w:eastAsia="Yu Gothic UI" w:hAnsi="Times New Roman" w:cs="Times New Roman"/>
+        </w:rPr>
+        <w:t xml:space="preserve"> etc.</w:t>
+      </w:r>
+    </w:p>
+    <w:p>
+      <w:pPr>
+        <w:pStyle w:val="ListParagraph"/>
+        <w:numPr>
+          <w:ilvl w:val="0"/>
+          <w:numId w:val="7"/>
+        </w:numPr>
+        <w:spacing w:line="324" w:lineRule="auto"/>
+        <w:ind w:left="-86" w:right="-605"/>
+        <w:jc w:val="both"/>
+        <w:rPr>
+          <w:rFonts w:ascii="Times New Roman" w:eastAsia="Yu Gothic UI" w:hAnsi="Times New Roman" w:cs="Times New Roman"/>
+        </w:rPr>
+      </w:pPr>
+      <w:r>
+        <w:rPr>
+          <w:rFonts w:ascii="Times New Roman" w:hAnsi="Times New Roman" w:cs="Times New Roman"/>
+          <w:color w:val="000000"/>
+        </w:rPr>
+        <w:t xml:space="preserve">Improved operations and HR interactions with clients by building a CRM dashboard using </w:t>
+      </w:r>
+      <w:r>
+        <w:rPr>
+          <w:rFonts w:ascii="Times New Roman" w:hAnsi="Times New Roman" w:cs="Times New Roman"/>
+          <w:b/>
+          <w:bCs/>
+          <w:color w:val="000000"/>
+        </w:rPr>
+        <w:t>React.js</w:t>
+      </w:r>
+      <w:r>
+        <w:rPr>
+          <w:rFonts w:ascii="Times New Roman" w:hAnsi="Times New Roman" w:cs="Times New Roman"/>
+          <w:b/>
+          <w:bCs/>
+          <w:color w:val="000000"/>
+        </w:rPr>
+        <w:t>.</w:t>
+      </w:r>
+    </w:p>
+    <w:p>
+      <w:pPr>
+        <w:pStyle w:val="ListParagraph"/>
+        <w:numPr>
+          <w:ilvl w:val="0"/>
+          <w:numId w:val="7"/>
+        </w:numPr>
+        <w:spacing w:line="324" w:lineRule="auto"/>
+        <w:ind w:left="-86" w:right="-605"/>
+        <w:jc w:val="both"/>
+        <w:rPr>
+          <w:rFonts w:ascii="Times New Roman" w:eastAsia="Yu Gothic UI" w:hAnsi="Times New Roman" w:cs="Times New Roman"/>
+        </w:rPr>
+      </w:pPr>
+      <w:r>
+        <w:rPr>
+          <w:rFonts w:ascii="Times New Roman" w:eastAsia="Yu Gothic UI" w:hAnsi="Times New Roman" w:cs="Times New Roman"/>
+          <w:b/>
+          <w:bCs/>
+        </w:rPr>
+        <w:t>Secured</w:t>
+      </w:r>
+      <w:r>
+        <w:rPr>
+          <w:rFonts w:ascii="Times New Roman" w:eastAsia="Yu Gothic UI" w:hAnsi="Times New Roman" w:cs="Times New Roman"/>
+        </w:rPr>
+        <w:t xml:space="preserve"> </w:t>
+      </w:r>
+      <w:r>
+        <w:rPr>
+          <w:rFonts w:ascii="Times New Roman" w:eastAsia="Yu Gothic UI" w:hAnsi="Times New Roman" w:cs="Times New Roman"/>
+        </w:rPr>
+        <w:t xml:space="preserve">cloud </w:t>
+      </w:r>
+      <w:r>
+        <w:rPr>
+          <w:rFonts w:ascii="Times New Roman" w:eastAsia="Yu Gothic UI" w:hAnsi="Times New Roman" w:cs="Times New Roman"/>
+        </w:rPr>
+        <w:t>infrastructure by enforcing isolation of access, better firewall</w:t>
+      </w:r>
+      <w:r>
+        <w:rPr>
+          <w:rFonts w:ascii="Times New Roman" w:eastAsia="Yu Gothic UI" w:hAnsi="Times New Roman" w:cs="Times New Roman"/>
+        </w:rPr>
+        <w:t xml:space="preserve"> rules, encrypting credentials</w:t>
+      </w:r>
+      <w:r>
+        <w:rPr>
+          <w:rFonts w:ascii="Times New Roman" w:eastAsia="Yu Gothic UI" w:hAnsi="Times New Roman" w:cs="Times New Roman"/>
+        </w:rPr>
+        <w:t xml:space="preserve"> etc.</w:t>
+      </w:r>
+    </w:p>
+    <w:p>
+      <w:pPr>
+        <w:spacing w:before="160"/>
+        <w:ind w:left="-547" w:right="-605"/>
+        <w:jc w:val="both"/>
+        <w:rPr>
+          <w:rFonts w:ascii="Times New Roman" w:eastAsia="Yu Gothic UI" w:hAnsi="Times New Roman" w:cs="Times New Roman"/>
+        </w:rPr>
+      </w:pPr>
+      <w:r>
+        <w:rPr>
+          <w:rFonts w:ascii="Times New Roman" w:eastAsia="Yu Gothic UI" w:hAnsi="Times New Roman" w:cs="Times New Roman"/>
           <w:b/>
         </w:rPr>
         <w:t xml:space="preserve">Full Stack Developer </w:t>
       </w:r>
       <w:r>
         <w:rPr>
-          <w:rFonts w:eastAsia="Yu Gothic UI"/>
-        </w:rPr>
-        <w:t>at</w:t>
-      </w:r>
-      <w:r>
-        <w:rPr>
-          <w:rFonts w:eastAsia="Yu Gothic UI"/>
-        </w:rPr>
-        <w:t xml:space="preserve"> Fresh Prints, Hyderabad, India                                             Sep 2020 - Mar 2022</w:t>
+          <w:rFonts w:ascii="Times New Roman" w:eastAsia="Yu Gothic UI" w:hAnsi="Times New Roman" w:cs="Times New Roman"/>
+        </w:rPr>
+        <w:t xml:space="preserve">at Fresh Prints, </w:t>
+      </w:r>
+      <w:r>
+        <w:rPr>
+          <w:rFonts w:ascii="Times New Roman" w:eastAsia="Yu Gothic UI" w:hAnsi="Times New Roman" w:cs="Times New Roman"/>
+          <w:color w:val="000000" w:themeColor="text1"/>
+        </w:rPr>
+        <w:t>New York City, NY</w:t>
+      </w:r>
+      <w:r>
+        <w:rPr>
+          <w:rFonts w:ascii="Times New Roman" w:eastAsia="Yu Gothic UI" w:hAnsi="Times New Roman" w:cs="Times New Roman"/>
+        </w:rPr>
+        <w:t xml:space="preserve">     </w:t>
+      </w:r>
+      <w:r>
+        <w:rPr>
+          <w:rFonts w:ascii="Times New Roman" w:eastAsia="Yu Gothic UI" w:hAnsi="Times New Roman" w:cs="Times New Roman"/>
+        </w:rPr>
+        <w:t xml:space="preserve"> </w:t>
+      </w:r>
+      <w:r>
+        <w:rPr>
+          <w:rFonts w:ascii="Times New Roman" w:eastAsia="Yu Gothic UI" w:hAnsi="Times New Roman" w:cs="Times New Roman"/>
+        </w:rPr>
+        <w:t xml:space="preserve">                                                     </w:t>
+      </w:r>
+      <w:r>
+        <w:rPr>
+          <w:rFonts w:ascii="Times New Roman" w:eastAsia="Yu Gothic UI" w:hAnsi="Times New Roman" w:cs="Times New Roman"/>
+        </w:rPr>
+        <w:t>Sep 2020 - Mar 2022</w:t>
       </w:r>
     </w:p>
     <w:p>
@@ -1414,78 +1748,78 @@
           <w:ilvl w:val="0"/>
           <w:numId w:val="9"/>
         </w:numPr>
-        <w:spacing w:before="60"/>
-        <w:ind w:left="-90" w:right="-607"/>
+        <w:spacing w:before="60" w:line="324" w:lineRule="auto"/>
+        <w:ind w:left="-86" w:right="-605"/>
         <w:jc w:val="both"/>
         <w:rPr>
-          <w:rFonts w:eastAsia="Yu Gothic UI"/>
-        </w:rPr>
-      </w:pPr>
-      <w:r>
-        <w:rPr>
-          <w:rFonts w:eastAsia="Yu Gothic UI"/>
-        </w:rPr>
-        <w:t xml:space="preserve">Built a scalable OMS for Fresh Prints, responsible for handling a </w:t>
-      </w:r>
-      <w:r>
-        <w:rPr>
-          <w:rFonts w:eastAsia="Yu Gothic UI"/>
-          <w:b/>
-          <w:bCs/>
-        </w:rPr>
-        <w:t>million-dollar business</w:t>
-      </w:r>
-      <w:r>
-        <w:rPr>
-          <w:rFonts w:eastAsia="Yu Gothic UI"/>
-        </w:rPr>
-        <w:t xml:space="preserve"> with features like invoices, orders, user management etc., using the latest versions of </w:t>
-      </w:r>
-      <w:r>
-        <w:rPr>
-          <w:rFonts w:eastAsia="Yu Gothic UI"/>
-          <w:b/>
-          <w:bCs/>
-        </w:rPr>
-        <w:t>Angular</w:t>
-      </w:r>
-      <w:r>
-        <w:rPr>
-          <w:rFonts w:eastAsia="Yu Gothic UI"/>
-          <w:b/>
-          <w:bCs/>
-        </w:rPr>
-        <w:t xml:space="preserve"> &amp; </w:t>
-      </w:r>
-      <w:r>
-        <w:rPr>
-          <w:rFonts w:eastAsia="Yu Gothic UI"/>
-          <w:b/>
-          <w:bCs/>
-        </w:rPr>
-        <w:t>Node</w:t>
-      </w:r>
-      <w:r>
-        <w:rPr>
-          <w:rFonts w:eastAsia="Yu Gothic UI"/>
-          <w:b/>
-          <w:bCs/>
-        </w:rPr>
-        <w:t>.</w:t>
-      </w:r>
-      <w:r>
-        <w:rPr>
-          <w:rFonts w:eastAsia="Yu Gothic UI"/>
-          <w:b/>
-          <w:bCs/>
-        </w:rPr>
-        <w:t>js</w:t>
-      </w:r>
-      <w:r>
-        <w:rPr>
-          <w:rFonts w:eastAsia="Yu Gothic UI"/>
-        </w:rPr>
-        <w:t>.</w:t>
+          <w:rFonts w:ascii="Times New Roman" w:eastAsia="Yu Gothic UI" w:hAnsi="Times New Roman" w:cs="Times New Roman"/>
+        </w:rPr>
+      </w:pPr>
+      <w:r>
+        <w:rPr>
+          <w:rFonts w:ascii="Times New Roman" w:eastAsia="Yu Gothic UI" w:hAnsi="Times New Roman" w:cs="Times New Roman"/>
+        </w:rPr>
+        <w:t xml:space="preserve">Built a scalable </w:t>
+      </w:r>
+      <w:r>
+        <w:rPr>
+          <w:rFonts w:ascii="Times New Roman" w:eastAsia="Yu Gothic UI" w:hAnsi="Times New Roman" w:cs="Times New Roman"/>
+          <w:b/>
+          <w:bCs/>
+        </w:rPr>
+        <w:t>O</w:t>
+      </w:r>
+      <w:r>
+        <w:rPr>
+          <w:rFonts w:ascii="Times New Roman" w:eastAsia="Yu Gothic UI" w:hAnsi="Times New Roman" w:cs="Times New Roman"/>
+          <w:b/>
+          <w:bCs/>
+        </w:rPr>
+        <w:t>rder Management System</w:t>
+      </w:r>
+      <w:r>
+        <w:rPr>
+          <w:rFonts w:ascii="Times New Roman" w:eastAsia="Yu Gothic UI" w:hAnsi="Times New Roman" w:cs="Times New Roman"/>
+        </w:rPr>
+        <w:t xml:space="preserve"> for Fresh Prints</w:t>
+      </w:r>
+      <w:r>
+        <w:rPr>
+          <w:rFonts w:ascii="Times New Roman" w:eastAsia="Yu Gothic UI" w:hAnsi="Times New Roman" w:cs="Times New Roman"/>
+        </w:rPr>
+        <w:t xml:space="preserve"> with </w:t>
+      </w:r>
+      <w:r>
+        <w:rPr>
+          <w:rFonts w:ascii="Times New Roman" w:eastAsia="Yu Gothic UI" w:hAnsi="Times New Roman" w:cs="Times New Roman"/>
+        </w:rPr>
+        <w:t xml:space="preserve">features </w:t>
+      </w:r>
+      <w:r>
+        <w:rPr>
+          <w:rFonts w:ascii="Times New Roman" w:eastAsia="Yu Gothic UI" w:hAnsi="Times New Roman" w:cs="Times New Roman"/>
+        </w:rPr>
+        <w:t>such as</w:t>
+      </w:r>
+      <w:r>
+        <w:rPr>
+          <w:rFonts w:ascii="Times New Roman" w:eastAsia="Yu Gothic UI" w:hAnsi="Times New Roman" w:cs="Times New Roman"/>
+        </w:rPr>
+        <w:t xml:space="preserve"> invoices, orders, user management etc., using latest versions of </w:t>
+      </w:r>
+      <w:r>
+        <w:rPr>
+          <w:rFonts w:ascii="Times New Roman" w:eastAsia="Yu Gothic UI" w:hAnsi="Times New Roman" w:cs="Times New Roman"/>
+          <w:b/>
+          <w:bCs/>
+        </w:rPr>
+        <w:t>Angular &amp; Node.js</w:t>
+      </w:r>
+      <w:r>
+        <w:rPr>
+          <w:rFonts w:ascii="Times New Roman" w:eastAsia="Yu Gothic UI" w:hAnsi="Times New Roman" w:cs="Times New Roman"/>
+        </w:rPr>
+        <w:t xml:space="preserve"> to accommodate rapid expansion of business.</w:t>
       </w:r>
     </w:p>
     <w:p>
@@ -1495,22 +1829,28 @@
           <w:ilvl w:val="0"/>
           <w:numId w:val="9"/>
         </w:numPr>
-        <w:spacing w:before="60"/>
-        <w:ind w:left="-90" w:right="-607"/>
+        <w:spacing w:before="60" w:line="324" w:lineRule="auto"/>
+        <w:ind w:left="-86" w:right="-605"/>
         <w:jc w:val="both"/>
         <w:rPr>
-          <w:rFonts w:eastAsia="Yu Gothic UI"/>
-        </w:rPr>
-      </w:pPr>
-      <w:r>
-        <w:rPr>
-          <w:rFonts w:eastAsia="Yu Gothic UI"/>
-        </w:rPr>
-        <w:t xml:space="preserve">Enhanced the sales by </w:t>
-      </w:r>
-      <w:r>
-        <w:rPr>
-          <w:rFonts w:eastAsia="Yu Gothic UI"/>
+          <w:rFonts w:ascii="Times New Roman" w:eastAsia="Yu Gothic UI" w:hAnsi="Times New Roman" w:cs="Times New Roman"/>
+        </w:rPr>
+      </w:pPr>
+      <w:r>
+        <w:rPr>
+          <w:rFonts w:ascii="Times New Roman" w:eastAsia="Yu Gothic UI" w:hAnsi="Times New Roman" w:cs="Times New Roman"/>
+        </w:rPr>
+        <w:t>E</w:t>
+      </w:r>
+      <w:r>
+        <w:rPr>
+          <w:rFonts w:ascii="Times New Roman" w:eastAsia="Yu Gothic UI" w:hAnsi="Times New Roman" w:cs="Times New Roman"/>
+        </w:rPr>
+        <w:t xml:space="preserve">nhanced sales by </w:t>
+      </w:r>
+      <w:r>
+        <w:rPr>
+          <w:rFonts w:ascii="Times New Roman" w:eastAsia="Yu Gothic UI" w:hAnsi="Times New Roman" w:cs="Times New Roman"/>
           <w:b/>
           <w:bCs/>
         </w:rPr>
@@ -1518,27 +1858,105 @@
       </w:r>
       <w:r>
         <w:rPr>
-          <w:rFonts w:eastAsia="Yu Gothic UI"/>
-        </w:rPr>
-        <w:t xml:space="preserve"> and increased CPM by </w:t>
-      </w:r>
-      <w:r>
-        <w:rPr>
-          <w:rFonts w:eastAsia="Yu Gothic UI"/>
-          <w:b/>
-          <w:bCs/>
-        </w:rPr>
-        <w:t>20%</w:t>
-      </w:r>
-      <w:r>
-        <w:rPr>
-          <w:rFonts w:eastAsia="Yu Gothic UI"/>
-        </w:rPr>
-        <w:t xml:space="preserve"> by revamping the user interfaces &amp; experience of funnels based on the user behavior and analytics from Mix panel and google analytics</w:t>
-      </w:r>
-      <w:r>
-        <w:rPr>
-          <w:rFonts w:eastAsia="Yu Gothic UI"/>
+          <w:rFonts w:ascii="Times New Roman" w:eastAsia="Yu Gothic UI" w:hAnsi="Times New Roman" w:cs="Times New Roman"/>
+          <w:b/>
+          <w:bCs/>
+        </w:rPr>
+        <w:t xml:space="preserve">, </w:t>
+      </w:r>
+      <w:r>
+        <w:rPr>
+          <w:rFonts w:ascii="Times New Roman" w:eastAsia="Yu Gothic UI" w:hAnsi="Times New Roman" w:cs="Times New Roman"/>
+        </w:rPr>
+        <w:t>conversion to sales</w:t>
+      </w:r>
+      <w:r>
+        <w:rPr>
+          <w:rFonts w:ascii="Times New Roman" w:eastAsia="Yu Gothic UI" w:hAnsi="Times New Roman" w:cs="Times New Roman"/>
+        </w:rPr>
+        <w:t xml:space="preserve"> by revamping the user interfaces &amp; experience of funnels based on user behavior </w:t>
+      </w:r>
+      <w:r>
+        <w:rPr>
+          <w:rFonts w:ascii="Times New Roman" w:eastAsia="Yu Gothic UI" w:hAnsi="Times New Roman" w:cs="Times New Roman"/>
+        </w:rPr>
+        <w:t>&amp;</w:t>
+      </w:r>
+      <w:r>
+        <w:rPr>
+          <w:rFonts w:ascii="Times New Roman" w:eastAsia="Yu Gothic UI" w:hAnsi="Times New Roman" w:cs="Times New Roman"/>
+        </w:rPr>
+        <w:t xml:space="preserve"> analytics from </w:t>
+      </w:r>
+      <w:r>
+        <w:rPr>
+          <w:rFonts w:ascii="Times New Roman" w:eastAsia="Yu Gothic UI" w:hAnsi="Times New Roman" w:cs="Times New Roman"/>
+          <w:b/>
+          <w:bCs/>
+        </w:rPr>
+        <w:t>Mix panel</w:t>
+      </w:r>
+      <w:r>
+        <w:rPr>
+          <w:rFonts w:ascii="Times New Roman" w:eastAsia="Yu Gothic UI" w:hAnsi="Times New Roman" w:cs="Times New Roman"/>
+          <w:b/>
+          <w:bCs/>
+        </w:rPr>
+        <w:t xml:space="preserve">, </w:t>
+      </w:r>
+      <w:r>
+        <w:rPr>
+          <w:rFonts w:ascii="Times New Roman" w:eastAsia="Yu Gothic UI" w:hAnsi="Times New Roman" w:cs="Times New Roman"/>
+          <w:b/>
+          <w:bCs/>
+        </w:rPr>
+        <w:t>G</w:t>
+      </w:r>
+      <w:r>
+        <w:rPr>
+          <w:rFonts w:ascii="Times New Roman" w:eastAsia="Yu Gothic UI" w:hAnsi="Times New Roman" w:cs="Times New Roman"/>
+          <w:b/>
+          <w:bCs/>
+        </w:rPr>
+        <w:t xml:space="preserve">oogle </w:t>
+      </w:r>
+      <w:r>
+        <w:rPr>
+          <w:rFonts w:ascii="Times New Roman" w:eastAsia="Yu Gothic UI" w:hAnsi="Times New Roman" w:cs="Times New Roman"/>
+          <w:b/>
+          <w:bCs/>
+        </w:rPr>
+        <w:t>A</w:t>
+      </w:r>
+      <w:r>
+        <w:rPr>
+          <w:rFonts w:ascii="Times New Roman" w:eastAsia="Yu Gothic UI" w:hAnsi="Times New Roman" w:cs="Times New Roman"/>
+          <w:b/>
+          <w:bCs/>
+        </w:rPr>
+        <w:t>nalytics</w:t>
+      </w:r>
+      <w:r>
+        <w:rPr>
+          <w:rFonts w:ascii="Times New Roman" w:eastAsia="Yu Gothic UI" w:hAnsi="Times New Roman" w:cs="Times New Roman"/>
+        </w:rPr>
+        <w:t>, UTM param</w:t>
+      </w:r>
+      <w:r>
+        <w:rPr>
+          <w:rFonts w:ascii="Times New Roman" w:eastAsia="Yu Gothic UI" w:hAnsi="Times New Roman" w:cs="Times New Roman"/>
+        </w:rPr>
+        <w:t>eters</w:t>
+      </w:r>
+      <w:r>
+        <w:rPr>
+          <w:rFonts w:ascii="Times New Roman" w:eastAsia="Yu Gothic UI" w:hAnsi="Times New Roman" w:cs="Times New Roman"/>
+        </w:rPr>
+        <w:t xml:space="preserve"> to understand promotions</w:t>
+      </w:r>
+      <w:r>
+        <w:rPr>
+          <w:rFonts w:ascii="Times New Roman" w:eastAsia="Yu Gothic UI" w:hAnsi="Times New Roman" w:cs="Times New Roman"/>
         </w:rPr>
         <w:t>.</w:t>
       </w:r>
@@ -1550,48 +1968,42 @@
           <w:ilvl w:val="0"/>
           <w:numId w:val="9"/>
         </w:numPr>
-        <w:spacing w:before="60"/>
-        <w:ind w:left="-90" w:right="-607"/>
+        <w:spacing w:before="60" w:line="324" w:lineRule="auto"/>
+        <w:ind w:left="-86" w:right="-605"/>
         <w:jc w:val="both"/>
         <w:rPr>
-          <w:rFonts w:eastAsia="Yu Gothic UI"/>
-        </w:rPr>
-      </w:pPr>
-      <w:r>
-        <w:rPr>
-          <w:rFonts w:eastAsia="Yu Gothic UI"/>
+          <w:rFonts w:ascii="Times New Roman" w:eastAsia="Yu Gothic UI" w:hAnsi="Times New Roman" w:cs="Times New Roman"/>
+        </w:rPr>
+      </w:pPr>
+      <w:r>
+        <w:rPr>
+          <w:rFonts w:ascii="Times New Roman" w:eastAsia="Yu Gothic UI" w:hAnsi="Times New Roman" w:cs="Times New Roman"/>
         </w:rPr>
         <w:t xml:space="preserve">Revamped the </w:t>
       </w:r>
       <w:r>
         <w:rPr>
-          <w:rFonts w:eastAsia="Yu Gothic UI"/>
+          <w:rFonts w:ascii="Times New Roman" w:eastAsia="Yu Gothic UI" w:hAnsi="Times New Roman" w:cs="Times New Roman"/>
           <w:bCs/>
         </w:rPr>
         <w:t xml:space="preserve">SEO by </w:t>
       </w:r>
       <w:r>
         <w:rPr>
-          <w:rFonts w:eastAsia="Yu Gothic UI"/>
+          <w:rFonts w:ascii="Times New Roman" w:eastAsia="Yu Gothic UI" w:hAnsi="Times New Roman" w:cs="Times New Roman"/>
           <w:b/>
         </w:rPr>
         <w:t>59%</w:t>
       </w:r>
       <w:r>
         <w:rPr>
-          <w:rFonts w:eastAsia="Yu Gothic UI"/>
-        </w:rPr>
-        <w:t xml:space="preserve"> through initial page load optimizations, JS code minification, </w:t>
-      </w:r>
-      <w:r>
-        <w:rPr>
-          <w:rFonts w:eastAsia="Yu Gothic UI"/>
-        </w:rPr>
-        <w:t xml:space="preserve">moved deployment to </w:t>
-      </w:r>
-      <w:r>
-        <w:rPr>
-          <w:rFonts w:eastAsia="Yu Gothic UI"/>
+          <w:rFonts w:ascii="Times New Roman" w:eastAsia="Yu Gothic UI" w:hAnsi="Times New Roman" w:cs="Times New Roman"/>
+        </w:rPr>
+        <w:t xml:space="preserve"> through initial page load optimizations, JS code minification, moved deployment to </w:t>
+      </w:r>
+      <w:r>
+        <w:rPr>
+          <w:rFonts w:ascii="Times New Roman" w:eastAsia="Yu Gothic UI" w:hAnsi="Times New Roman" w:cs="Times New Roman"/>
           <w:b/>
           <w:bCs/>
         </w:rPr>
@@ -1599,37 +2011,71 @@
       </w:r>
       <w:r>
         <w:rPr>
+          <w:rFonts w:ascii="Times New Roman" w:hAnsi="Times New Roman" w:cs="Times New Roman"/>
           <w:b/>
           <w:bCs/>
         </w:rPr>
         <w:t>WS</w:t>
       </w:r>
       <w:r>
+        <w:rPr>
+          <w:rFonts w:ascii="Times New Roman" w:hAnsi="Times New Roman" w:cs="Times New Roman"/>
+        </w:rPr>
         <w:t xml:space="preserve"> CloudFront</w:t>
       </w:r>
       <w:r>
         <w:rPr>
-          <w:rFonts w:eastAsia="Yu Gothic UI"/>
-        </w:rPr>
-        <w:t>, updated cache policy</w:t>
-      </w:r>
-      <w:r>
-        <w:rPr>
-          <w:rFonts w:eastAsia="Yu Gothic UI"/>
-        </w:rPr>
-        <w:t xml:space="preserve">, </w:t>
-      </w:r>
-      <w:r>
-        <w:rPr>
-          <w:rFonts w:eastAsia="Yu Gothic UI"/>
-        </w:rPr>
-        <w:t>lazy loaded modules</w:t>
-      </w:r>
-      <w:r>
-        <w:rPr>
-          <w:rFonts w:eastAsia="Yu Gothic UI"/>
-        </w:rPr>
-        <w:t xml:space="preserve"> &amp; compression of assets</w:t>
+          <w:rFonts w:ascii="Times New Roman" w:eastAsia="Yu Gothic UI" w:hAnsi="Times New Roman" w:cs="Times New Roman"/>
+        </w:rPr>
+        <w:t>, updated cache policy, lazy load</w:t>
+      </w:r>
+      <w:r>
+        <w:rPr>
+          <w:rFonts w:ascii="Times New Roman" w:eastAsia="Yu Gothic UI" w:hAnsi="Times New Roman" w:cs="Times New Roman"/>
+        </w:rPr>
+        <w:t>ing</w:t>
+      </w:r>
+      <w:r>
+        <w:rPr>
+          <w:rFonts w:ascii="Times New Roman" w:eastAsia="Yu Gothic UI" w:hAnsi="Times New Roman" w:cs="Times New Roman"/>
+        </w:rPr>
+        <w:t>,</w:t>
+      </w:r>
+      <w:r>
+        <w:rPr>
+          <w:rFonts w:ascii="Times New Roman" w:eastAsia="Yu Gothic UI" w:hAnsi="Times New Roman" w:cs="Times New Roman"/>
+        </w:rPr>
+        <w:t xml:space="preserve"> compression of assets</w:t>
+      </w:r>
+      <w:r>
+        <w:rPr>
+          <w:rFonts w:ascii="Times New Roman" w:eastAsia="Yu Gothic UI" w:hAnsi="Times New Roman" w:cs="Times New Roman"/>
+        </w:rPr>
+        <w:t>, server</w:t>
+      </w:r>
+      <w:r>
+        <w:rPr>
+          <w:rFonts w:ascii="Times New Roman" w:eastAsia="Yu Gothic UI" w:hAnsi="Times New Roman" w:cs="Times New Roman"/>
+        </w:rPr>
+        <w:t>-</w:t>
+      </w:r>
+      <w:r>
+        <w:rPr>
+          <w:rFonts w:ascii="Times New Roman" w:eastAsia="Yu Gothic UI" w:hAnsi="Times New Roman" w:cs="Times New Roman"/>
+        </w:rPr>
+        <w:t>side rendering</w:t>
+      </w:r>
+      <w:r>
+        <w:rPr>
+          <w:rFonts w:ascii="Times New Roman" w:eastAsia="Yu Gothic UI" w:hAnsi="Times New Roman" w:cs="Times New Roman"/>
+        </w:rPr>
+        <w:t xml:space="preserve"> (SSR)</w:t>
+      </w:r>
+      <w:r>
+        <w:rPr>
+          <w:rFonts w:ascii="Times New Roman" w:eastAsia="Yu Gothic UI" w:hAnsi="Times New Roman" w:cs="Times New Roman"/>
+        </w:rPr>
+        <w:t>.</w:t>
       </w:r>
     </w:p>
     <w:p>
@@ -1639,28 +2085,22 @@
           <w:ilvl w:val="0"/>
           <w:numId w:val="9"/>
         </w:numPr>
-        <w:spacing w:before="60"/>
-        <w:ind w:left="-90" w:right="-607"/>
+        <w:spacing w:before="60" w:line="324" w:lineRule="auto"/>
+        <w:ind w:left="-86" w:right="-605"/>
         <w:jc w:val="both"/>
         <w:rPr>
-          <w:rFonts w:eastAsia="Yu Gothic UI"/>
-        </w:rPr>
-      </w:pPr>
-      <w:r>
-        <w:rPr>
-          <w:rFonts w:eastAsia="Yu Gothic UI"/>
-        </w:rPr>
-        <w:t>D</w:t>
-      </w:r>
-      <w:r>
-        <w:rPr>
-          <w:rFonts w:eastAsia="Yu Gothic UI"/>
-        </w:rPr>
-        <w:t xml:space="preserve">rafted a </w:t>
-      </w:r>
-      <w:r>
-        <w:rPr>
-          <w:rFonts w:eastAsia="Yu Gothic UI"/>
+          <w:rFonts w:ascii="Times New Roman" w:eastAsia="Yu Gothic UI" w:hAnsi="Times New Roman" w:cs="Times New Roman"/>
+        </w:rPr>
+      </w:pPr>
+      <w:r>
+        <w:rPr>
+          <w:rFonts w:ascii="Times New Roman" w:eastAsia="Yu Gothic UI" w:hAnsi="Times New Roman" w:cs="Times New Roman"/>
+        </w:rPr>
+        <w:t xml:space="preserve">Drafted a </w:t>
+      </w:r>
+      <w:r>
+        <w:rPr>
+          <w:rFonts w:ascii="Times New Roman" w:eastAsia="Yu Gothic UI" w:hAnsi="Times New Roman" w:cs="Times New Roman"/>
           <w:b/>
           <w:bCs/>
         </w:rPr>
@@ -1668,37 +2108,13 @@
       </w:r>
       <w:r>
         <w:rPr>
-          <w:rFonts w:eastAsia="Yu Gothic UI"/>
-        </w:rPr>
-        <w:t xml:space="preserve"> pipeline using </w:t>
-      </w:r>
-      <w:r>
-        <w:rPr>
-          <w:rFonts w:eastAsia="Yu Gothic UI"/>
-        </w:rPr>
-        <w:t>Bit Bucket</w:t>
-      </w:r>
-      <w:r>
-        <w:rPr>
-          <w:rFonts w:eastAsia="Yu Gothic UI"/>
-        </w:rPr>
-        <w:t>, Circle Ci</w:t>
-      </w:r>
-      <w:r>
-        <w:rPr>
-          <w:rFonts w:eastAsia="Yu Gothic UI"/>
-        </w:rPr>
-        <w:t>,</w:t>
-      </w:r>
-      <w:r>
-        <w:rPr>
-          <w:rFonts w:eastAsia="Yu Gothic UI"/>
-        </w:rPr>
-        <w:t xml:space="preserve"> and </w:t>
-      </w:r>
-      <w:r>
-        <w:rPr>
-          <w:rFonts w:eastAsia="Yu Gothic UI"/>
+          <w:rFonts w:ascii="Times New Roman" w:eastAsia="Yu Gothic UI" w:hAnsi="Times New Roman" w:cs="Times New Roman"/>
+        </w:rPr>
+        <w:t xml:space="preserve"> pipeline using Bit Bucket, Circle Ci, and </w:t>
+      </w:r>
+      <w:r>
+        <w:rPr>
+          <w:rFonts w:ascii="Times New Roman" w:eastAsia="Yu Gothic UI" w:hAnsi="Times New Roman" w:cs="Times New Roman"/>
           <w:b/>
           <w:bCs/>
         </w:rPr>
@@ -1706,9 +2122,33 @@
       </w:r>
       <w:r>
         <w:rPr>
-          <w:rFonts w:eastAsia="Yu Gothic UI"/>
-        </w:rPr>
-        <w:t xml:space="preserve"> ECS to deploy builds automatically to corresponding environments when all the tests pass on a commit with branching strategies.</w:t>
+          <w:rFonts w:ascii="Times New Roman" w:eastAsia="Yu Gothic UI" w:hAnsi="Times New Roman" w:cs="Times New Roman"/>
+        </w:rPr>
+        <w:t xml:space="preserve"> ECS to deploy builds automatically to corresponding environments </w:t>
+      </w:r>
+      <w:r>
+        <w:rPr>
+          <w:rFonts w:ascii="Times New Roman" w:eastAsia="Yu Gothic UI" w:hAnsi="Times New Roman" w:cs="Times New Roman"/>
+        </w:rPr>
+        <w:t>if</w:t>
+      </w:r>
+      <w:r>
+        <w:rPr>
+          <w:rFonts w:ascii="Times New Roman" w:eastAsia="Yu Gothic UI" w:hAnsi="Times New Roman" w:cs="Times New Roman"/>
+        </w:rPr>
+        <w:t xml:space="preserve"> all the tests pass on a commit</w:t>
+      </w:r>
+      <w:r>
+        <w:rPr>
+          <w:rFonts w:ascii="Times New Roman" w:eastAsia="Yu Gothic UI" w:hAnsi="Times New Roman" w:cs="Times New Roman"/>
+        </w:rPr>
+        <w:t xml:space="preserve"> to improve Web Development flow</w:t>
+      </w:r>
+      <w:r>
+        <w:rPr>
+          <w:rFonts w:ascii="Times New Roman" w:eastAsia="Yu Gothic UI" w:hAnsi="Times New Roman" w:cs="Times New Roman"/>
+        </w:rPr>
+        <w:t>.</w:t>
       </w:r>
     </w:p>
     <w:p>
@@ -1718,74 +2158,30 @@
           <w:ilvl w:val="0"/>
           <w:numId w:val="9"/>
         </w:numPr>
-        <w:spacing w:before="60"/>
-        <w:ind w:left="-90" w:right="-607"/>
+        <w:spacing w:before="60" w:line="324" w:lineRule="auto"/>
+        <w:ind w:left="-86" w:right="-605"/>
         <w:jc w:val="both"/>
         <w:rPr>
-          <w:rFonts w:eastAsia="Yu Gothic UI"/>
-        </w:rPr>
-      </w:pPr>
-      <w:r>
-        <w:rPr>
-          <w:rFonts w:eastAsia="Yu Gothic UI"/>
-        </w:rPr>
-        <w:t xml:space="preserve">Dealt with complex business logic </w:t>
-      </w:r>
-      <w:r>
-        <w:rPr>
-          <w:rFonts w:eastAsia="Yu Gothic UI"/>
-        </w:rPr>
-        <w:t>&amp;</w:t>
-      </w:r>
-      <w:r>
-        <w:rPr>
-          <w:rFonts w:eastAsia="Yu Gothic UI"/>
-        </w:rPr>
-        <w:t xml:space="preserve"> transformed </w:t>
-      </w:r>
-      <w:r>
-        <w:rPr>
-          <w:rFonts w:eastAsia="Yu Gothic UI"/>
-        </w:rPr>
-        <w:t xml:space="preserve">it </w:t>
-      </w:r>
-      <w:r>
-        <w:rPr>
-          <w:rFonts w:eastAsia="Yu Gothic UI"/>
-        </w:rPr>
-        <w:t>into super-fast REST APIs in Node.js</w:t>
-      </w:r>
-      <w:r>
-        <w:rPr>
-          <w:rFonts w:eastAsia="Yu Gothic UI"/>
-        </w:rPr>
-        <w:t>, o</w:t>
-      </w:r>
-      <w:r>
-        <w:rPr>
-          <w:rFonts w:eastAsia="Yu Gothic UI"/>
-        </w:rPr>
-        <w:t>ptimized performance using caching with Redis</w:t>
-      </w:r>
-      <w:r>
-        <w:rPr>
-          <w:rFonts w:eastAsia="Yu Gothic UI"/>
-        </w:rPr>
-        <w:t xml:space="preserve">, handled </w:t>
-      </w:r>
-      <w:r>
-        <w:rPr>
-          <w:rFonts w:eastAsia="Yu Gothic UI"/>
-          <w:b/>
-          <w:bCs/>
-        </w:rPr>
-        <w:t>transaction</w:t>
-      </w:r>
-      <w:r>
-        <w:rPr>
-          <w:rFonts w:eastAsia="Yu Gothic UI"/>
-        </w:rPr>
-        <w:t xml:space="preserve"> failures, payment refunds &amp; CRON jobs.</w:t>
+          <w:rFonts w:ascii="Times New Roman" w:eastAsia="Yu Gothic UI" w:hAnsi="Times New Roman" w:cs="Times New Roman"/>
+        </w:rPr>
+      </w:pPr>
+      <w:r>
+        <w:rPr>
+          <w:rFonts w:ascii="Times New Roman" w:eastAsia="Yu Gothic UI" w:hAnsi="Times New Roman" w:cs="Times New Roman"/>
+        </w:rPr>
+        <w:t xml:space="preserve">Optimized existing REST APIs by refining complex </w:t>
+      </w:r>
+      <w:r>
+        <w:rPr>
+          <w:rFonts w:ascii="Times New Roman" w:eastAsia="Yu Gothic UI" w:hAnsi="Times New Roman" w:cs="Times New Roman"/>
+        </w:rPr>
+        <w:t xml:space="preserve">dB </w:t>
+      </w:r>
+      <w:r>
+        <w:rPr>
+          <w:rFonts w:ascii="Times New Roman" w:eastAsia="Yu Gothic UI" w:hAnsi="Times New Roman" w:cs="Times New Roman"/>
+        </w:rPr>
+        <w:t>queries (joins, subqueries) into simpler ones &amp; caching.</w:t>
       </w:r>
     </w:p>
     <w:p>
@@ -1793,17 +2189,16 @@
         <w:ind w:left="-566" w:right="-607"/>
         <w:jc w:val="both"/>
         <w:rPr>
-          <w:rFonts w:eastAsia="Yu Gothic UI"/>
-          <w:sz w:val="12"/>
-          <w:szCs w:val="12"/>
-        </w:rPr>
-      </w:pPr>
-      <w:r>
-        <w:rPr>
-          <w:rFonts w:eastAsia="Yu Gothic UI"/>
-        </w:rPr>
+          <w:rFonts w:ascii="Times New Roman" w:eastAsia="Yu Gothic UI" w:hAnsi="Times New Roman" w:cs="Times New Roman"/>
+        </w:rPr>
+      </w:pPr>
+      <w:r>
+        <w:rPr>
+          <w:rFonts w:ascii="Times New Roman" w:eastAsia="Yu Gothic UI" w:hAnsi="Times New Roman" w:cs="Times New Roman"/>
+        </w:rPr>
+        <w:lastRenderedPageBreak/>
         <w:pict w14:anchorId="68EB3E66">
-          <v:rect id="_x0000_i1036" style="width:0;height:1.5pt" o:hralign="center" o:hrstd="t" o:hr="t" fillcolor="#a0a0a0" stroked="f"/>
+          <v:rect id="_x0000_i1028" style="width:0;height:1.5pt" o:hralign="center" o:hrstd="t" o:hr="t" fillcolor="#a0a0a0" stroked="f"/>
         </w:pict>
       </w:r>
     </w:p>
@@ -1812,14 +2207,14 @@
         <w:ind w:left="-566" w:right="-607"/>
         <w:jc w:val="both"/>
         <w:rPr>
-          <w:rFonts w:eastAsia="Yu Gothic UI"/>
-          <w:b/>
-          <w:bCs/>
-        </w:rPr>
-      </w:pPr>
-      <w:r>
-        <w:rPr>
-          <w:rFonts w:eastAsia="Yu Gothic UI"/>
+          <w:rFonts w:ascii="Times New Roman" w:eastAsia="Yu Gothic UI" w:hAnsi="Times New Roman" w:cs="Times New Roman"/>
+          <w:b/>
+          <w:bCs/>
+        </w:rPr>
+      </w:pPr>
+      <w:r>
+        <w:rPr>
+          <w:rFonts w:ascii="Times New Roman" w:eastAsia="Yu Gothic UI" w:hAnsi="Times New Roman" w:cs="Times New Roman"/>
           <w:b/>
           <w:bCs/>
         </w:rPr>
@@ -1833,15 +2228,16 @@
           <w:ilvl w:val="0"/>
           <w:numId w:val="10"/>
         </w:numPr>
-        <w:ind w:left="-90" w:right="-607"/>
+        <w:spacing w:line="324" w:lineRule="auto"/>
+        <w:ind w:left="-86" w:right="-605"/>
         <w:jc w:val="both"/>
         <w:rPr>
-          <w:rFonts w:eastAsia="Yu Gothic UI"/>
-        </w:rPr>
-      </w:pPr>
-      <w:r>
-        <w:rPr>
-          <w:rFonts w:eastAsia="Yu Gothic UI"/>
+          <w:rFonts w:ascii="Times New Roman" w:eastAsia="Yu Gothic UI" w:hAnsi="Times New Roman" w:cs="Times New Roman"/>
+        </w:rPr>
+      </w:pPr>
+      <w:r>
+        <w:rPr>
+          <w:rFonts w:ascii="Times New Roman" w:eastAsia="Yu Gothic UI" w:hAnsi="Times New Roman" w:cs="Times New Roman"/>
           <w:b/>
           <w:bCs/>
         </w:rPr>
@@ -1849,63 +2245,39 @@
       </w:r>
       <w:r>
         <w:rPr>
-          <w:rFonts w:eastAsia="Yu Gothic UI"/>
-        </w:rPr>
-        <w:t>: It is a JAVA app</w:t>
-      </w:r>
-      <w:r>
-        <w:rPr>
-          <w:rFonts w:eastAsia="Yu Gothic UI"/>
-        </w:rPr>
-        <w:t>lication</w:t>
-      </w:r>
-      <w:r>
-        <w:rPr>
-          <w:rFonts w:eastAsia="Yu Gothic UI"/>
-        </w:rPr>
-        <w:t xml:space="preserve"> that captures the font style from the handwritten alphabet images given</w:t>
-      </w:r>
-      <w:r>
-        <w:rPr>
-          <w:rFonts w:eastAsia="Yu Gothic UI"/>
-        </w:rPr>
-        <w:t xml:space="preserve">, </w:t>
-      </w:r>
-      <w:r>
-        <w:rPr>
-          <w:rFonts w:eastAsia="Yu Gothic UI"/>
-        </w:rPr>
-        <w:t>parsed</w:t>
-      </w:r>
-      <w:r>
-        <w:rPr>
-          <w:rFonts w:eastAsia="Yu Gothic UI"/>
-        </w:rPr>
-        <w:t>,</w:t>
-      </w:r>
-      <w:r>
-        <w:rPr>
-          <w:rFonts w:eastAsia="Yu Gothic UI"/>
-        </w:rPr>
-        <w:t xml:space="preserve"> and </w:t>
-      </w:r>
-      <w:r>
-        <w:rPr>
-          <w:rFonts w:eastAsia="Yu Gothic UI"/>
-        </w:rPr>
-        <w:t xml:space="preserve">used </w:t>
-      </w:r>
-      <w:r>
-        <w:rPr>
-          <w:rFonts w:eastAsia="Yu Gothic UI"/>
-        </w:rPr>
-        <w:t>to construct handwritten manuscripts for any given text</w:t>
-      </w:r>
-      <w:r>
-        <w:rPr>
-          <w:rFonts w:eastAsia="Yu Gothic UI"/>
-        </w:rPr>
-        <w:t>.</w:t>
+          <w:rFonts w:ascii="Times New Roman" w:eastAsia="Yu Gothic UI" w:hAnsi="Times New Roman" w:cs="Times New Roman"/>
+        </w:rPr>
+        <w:t xml:space="preserve">: </w:t>
+      </w:r>
+      <w:r>
+        <w:rPr>
+          <w:rFonts w:ascii="Times New Roman" w:eastAsia="Yu Gothic UI" w:hAnsi="Times New Roman" w:cs="Times New Roman"/>
+        </w:rPr>
+        <w:t xml:space="preserve">Redefined </w:t>
+      </w:r>
+      <w:r>
+        <w:rPr>
+          <w:rFonts w:ascii="Times New Roman" w:eastAsia="Yu Gothic UI" w:hAnsi="Times New Roman" w:cs="Times New Roman"/>
+        </w:rPr>
+        <w:t>handwritten manuscripts</w:t>
+      </w:r>
+      <w:r>
+        <w:rPr>
+          <w:rFonts w:ascii="Times New Roman" w:eastAsia="Yu Gothic UI" w:hAnsi="Times New Roman" w:cs="Times New Roman"/>
+        </w:rPr>
+        <w:t xml:space="preserve"> by building a JAVA app which will construct handwritten manuscripts by capturing the font style of the user from their handwritten alphabet images for any </w:t>
+      </w:r>
+      <w:r>
+        <w:rPr>
+          <w:rFonts w:ascii="Times New Roman" w:eastAsia="Yu Gothic UI" w:hAnsi="Times New Roman" w:cs="Times New Roman"/>
+        </w:rPr>
+        <w:t xml:space="preserve">given </w:t>
+      </w:r>
+      <w:r>
+        <w:rPr>
+          <w:rFonts w:ascii="Times New Roman" w:eastAsia="Yu Gothic UI" w:hAnsi="Times New Roman" w:cs="Times New Roman"/>
+        </w:rPr>
+        <w:t>text.</w:t>
       </w:r>
     </w:p>
     <w:p>
@@ -1915,33 +2287,434 @@
           <w:ilvl w:val="0"/>
           <w:numId w:val="10"/>
         </w:numPr>
-        <w:ind w:left="-90" w:right="-607"/>
+        <w:spacing w:line="324" w:lineRule="auto"/>
+        <w:ind w:left="-86" w:right="-605"/>
         <w:jc w:val="both"/>
         <w:rPr>
-          <w:rFonts w:eastAsia="Yu Gothic UI"/>
-        </w:rPr>
-      </w:pPr>
-      <w:r>
-        <w:rPr>
-          <w:rFonts w:eastAsia="Yu Gothic UI"/>
-          <w:b/>
-          <w:bCs/>
-        </w:rPr>
-        <w:t>SWS</w:t>
-      </w:r>
-      <w:r>
-        <w:rPr>
-          <w:rFonts w:eastAsia="Yu Gothic UI"/>
-          <w:b/>
-          <w:bCs/>
+          <w:rFonts w:ascii="Times New Roman" w:eastAsia="Yu Gothic UI" w:hAnsi="Times New Roman" w:cs="Times New Roman"/>
+        </w:rPr>
+      </w:pPr>
+      <w:r>
+        <w:rPr>
+          <w:rFonts w:ascii="Times New Roman" w:eastAsia="Yu Gothic UI" w:hAnsi="Times New Roman" w:cs="Times New Roman"/>
+          <w:b/>
+          <w:bCs/>
+        </w:rPr>
+        <w:t xml:space="preserve">SWS: </w:t>
+      </w:r>
+      <w:r>
+        <w:rPr>
+          <w:rFonts w:ascii="Times New Roman" w:eastAsia="Yu Gothic UI" w:hAnsi="Times New Roman" w:cs="Times New Roman"/>
+        </w:rPr>
+        <w:t>Created</w:t>
+      </w:r>
+      <w:r>
+        <w:rPr>
+          <w:rFonts w:ascii="Times New Roman" w:eastAsia="Yu Gothic UI" w:hAnsi="Times New Roman" w:cs="Times New Roman"/>
+        </w:rPr>
+        <w:t xml:space="preserve"> a</w:t>
+      </w:r>
+      <w:r>
+        <w:rPr>
+          <w:rFonts w:ascii="Times New Roman" w:eastAsia="Yu Gothic UI" w:hAnsi="Times New Roman" w:cs="Times New Roman"/>
+        </w:rPr>
+        <w:t>n</w:t>
+      </w:r>
+      <w:r>
+        <w:rPr>
+          <w:rFonts w:ascii="Times New Roman" w:eastAsia="Yu Gothic UI" w:hAnsi="Times New Roman" w:cs="Times New Roman"/>
+        </w:rPr>
+        <w:t xml:space="preserve"> HTTP/1.0 web server written in C with features like serving </w:t>
+      </w:r>
+      <w:r>
+        <w:rPr>
+          <w:rFonts w:ascii="Times New Roman" w:eastAsia="Yu Gothic UI" w:hAnsi="Times New Roman" w:cs="Times New Roman"/>
+        </w:rPr>
+        <w:t xml:space="preserve">static </w:t>
+      </w:r>
+      <w:r>
+        <w:rPr>
+          <w:rFonts w:ascii="Times New Roman" w:eastAsia="Yu Gothic UI" w:hAnsi="Times New Roman" w:cs="Times New Roman"/>
+        </w:rPr>
+        <w:t>content, directory indexing, CGI execution, logging, run as a daemon</w:t>
+      </w:r>
+      <w:r>
+        <w:rPr>
+          <w:rFonts w:ascii="Times New Roman" w:eastAsia="Yu Gothic UI" w:hAnsi="Times New Roman" w:cs="Times New Roman"/>
+        </w:rPr>
+        <w:t xml:space="preserve"> &amp;</w:t>
+      </w:r>
+      <w:r>
+        <w:rPr>
+          <w:rFonts w:ascii="Times New Roman" w:eastAsia="Yu Gothic UI" w:hAnsi="Times New Roman" w:cs="Times New Roman"/>
+        </w:rPr>
+        <w:t xml:space="preserve"> handling multiple concurrent requests</w:t>
+      </w:r>
+      <w:r>
+        <w:rPr>
+          <w:rFonts w:ascii="Times New Roman" w:eastAsia="Yu Gothic UI" w:hAnsi="Times New Roman" w:cs="Times New Roman"/>
+        </w:rPr>
+        <w:t xml:space="preserve"> using sub-processes</w:t>
+      </w:r>
+      <w:r>
+        <w:rPr>
+          <w:rFonts w:ascii="Times New Roman" w:eastAsia="Yu Gothic UI" w:hAnsi="Times New Roman" w:cs="Times New Roman"/>
+        </w:rPr>
+        <w:t>.</w:t>
+      </w:r>
+    </w:p>
+    <w:p>
+      <w:pPr>
+        <w:pStyle w:val="ListParagraph"/>
+        <w:numPr>
+          <w:ilvl w:val="0"/>
+          <w:numId w:val="10"/>
+        </w:numPr>
+        <w:shd w:val="clear" w:color="auto" w:fill="FFFFFF"/>
+        <w:spacing w:line="324" w:lineRule="auto"/>
+        <w:ind w:left="-86" w:right="-605"/>
+        <w:jc w:val="both"/>
+        <w:rPr>
+          <w:rFonts w:ascii="Times New Roman" w:hAnsi="Times New Roman" w:cs="Times New Roman"/>
+          <w:color w:val="272829"/>
+        </w:rPr>
+      </w:pPr>
+      <w:r>
+        <w:rPr>
+          <w:rFonts w:ascii="Times New Roman" w:hAnsi="Times New Roman" w:cs="Times New Roman"/>
+          <w:b/>
+          <w:bCs/>
+          <w:color w:val="000000" w:themeColor="text1"/>
+        </w:rPr>
+        <w:t xml:space="preserve">Little Free Libraries: </w:t>
+      </w:r>
+      <w:r>
+        <w:rPr>
+          <w:rFonts w:ascii="Times New Roman" w:hAnsi="Times New Roman" w:cs="Times New Roman"/>
+          <w:color w:val="000000" w:themeColor="text1"/>
+        </w:rPr>
+        <w:t>Co</w:t>
+      </w:r>
+      <w:r>
+        <w:rPr>
+          <w:rFonts w:ascii="Times New Roman" w:hAnsi="Times New Roman" w:cs="Times New Roman"/>
+          <w:color w:val="000000" w:themeColor="text1"/>
+        </w:rPr>
+        <w:t xml:space="preserve">nnected users to Little Free libraries across Hoboken using a scalable responsive web app </w:t>
+      </w:r>
+      <w:r>
+        <w:rPr>
+          <w:rFonts w:ascii="Times New Roman" w:hAnsi="Times New Roman" w:cs="Times New Roman"/>
+          <w:color w:val="272829"/>
+        </w:rPr>
+        <w:t>built using </w:t>
+      </w:r>
+      <w:r>
+        <w:rPr>
+          <w:rFonts w:ascii="Times New Roman" w:hAnsi="Times New Roman" w:cs="Times New Roman"/>
+          <w:b/>
+          <w:bCs/>
+          <w:color w:val="272829"/>
+        </w:rPr>
+        <w:t>Node.js, React, Mongo DB</w:t>
+      </w:r>
+      <w:r>
+        <w:rPr>
+          <w:rFonts w:ascii="Times New Roman" w:hAnsi="Times New Roman" w:cs="Times New Roman"/>
+          <w:color w:val="272829"/>
+        </w:rPr>
+        <w:t xml:space="preserve">. Users can create libraries, add comments to a library and rate the fullness </w:t>
+      </w:r>
+      <w:r>
+        <w:rPr>
+          <w:rFonts w:ascii="Times New Roman" w:hAnsi="Times New Roman" w:cs="Times New Roman"/>
+          <w:color w:val="272829"/>
+        </w:rPr>
+        <w:t>of library</w:t>
+      </w:r>
+      <w:r>
+        <w:rPr>
+          <w:rFonts w:ascii="Times New Roman" w:hAnsi="Times New Roman" w:cs="Times New Roman"/>
+          <w:color w:val="272829"/>
+        </w:rPr>
+        <w:t xml:space="preserve"> so donors know when it needs to be refilled and book readers know when to visit the library.</w:t>
+      </w:r>
+    </w:p>
+    <w:p>
+      <w:pPr>
+        <w:pStyle w:val="ListParagraph"/>
+        <w:numPr>
+          <w:ilvl w:val="0"/>
+          <w:numId w:val="10"/>
+        </w:numPr>
+        <w:shd w:val="clear" w:color="auto" w:fill="FFFFFF"/>
+        <w:spacing w:line="324" w:lineRule="auto"/>
+        <w:ind w:left="-86" w:right="-605"/>
+        <w:jc w:val="both"/>
+        <w:rPr>
+          <w:rFonts w:ascii="Times New Roman" w:hAnsi="Times New Roman" w:cs="Times New Roman"/>
+          <w:color w:val="000000" w:themeColor="text1"/>
+        </w:rPr>
+      </w:pPr>
+      <w:r>
+        <w:rPr>
+          <w:rFonts w:ascii="Times New Roman" w:hAnsi="Times New Roman" w:cs="Times New Roman"/>
+          <w:b/>
+          <w:bCs/>
+          <w:color w:val="000000" w:themeColor="text1"/>
+        </w:rPr>
+        <w:t xml:space="preserve">Live Radio: </w:t>
+      </w:r>
+      <w:r>
+        <w:rPr>
+          <w:rFonts w:ascii="Times New Roman" w:hAnsi="Times New Roman" w:cs="Times New Roman"/>
+          <w:color w:val="000000" w:themeColor="text1"/>
+        </w:rPr>
+        <w:t>Built</w:t>
+      </w:r>
+      <w:r>
+        <w:rPr>
+          <w:rFonts w:ascii="Times New Roman" w:hAnsi="Times New Roman" w:cs="Times New Roman"/>
+          <w:b/>
+          <w:bCs/>
+          <w:color w:val="000000" w:themeColor="text1"/>
+        </w:rPr>
+        <w:t xml:space="preserve"> </w:t>
+      </w:r>
+      <w:r>
+        <w:rPr>
+          <w:rFonts w:ascii="Times New Roman" w:hAnsi="Times New Roman" w:cs="Times New Roman"/>
+          <w:color w:val="000000" w:themeColor="text1"/>
+        </w:rPr>
+        <w:t>a</w:t>
+      </w:r>
+      <w:r>
+        <w:rPr>
+          <w:rFonts w:ascii="Times New Roman" w:hAnsi="Times New Roman" w:cs="Times New Roman"/>
+          <w:color w:val="000000" w:themeColor="text1"/>
+        </w:rPr>
+        <w:t xml:space="preserve"> live radio player on the web and a native Android application</w:t>
+      </w:r>
+      <w:r>
+        <w:rPr>
+          <w:rFonts w:ascii="Times New Roman" w:hAnsi="Times New Roman" w:cs="Times New Roman"/>
+          <w:color w:val="000000" w:themeColor="text1"/>
+        </w:rPr>
+        <w:t xml:space="preserve"> (web view)</w:t>
+      </w:r>
+      <w:r>
+        <w:rPr>
+          <w:rFonts w:ascii="Times New Roman" w:hAnsi="Times New Roman" w:cs="Times New Roman"/>
+          <w:color w:val="000000" w:themeColor="text1"/>
+        </w:rPr>
+        <w:t xml:space="preserve"> built with </w:t>
+      </w:r>
+      <w:r>
+        <w:rPr>
+          <w:rFonts w:ascii="Times New Roman" w:hAnsi="Times New Roman" w:cs="Times New Roman"/>
+          <w:color w:val="000000" w:themeColor="text1"/>
+        </w:rPr>
+        <w:t xml:space="preserve">scalable </w:t>
+      </w:r>
+      <w:r>
+        <w:rPr>
+          <w:rFonts w:ascii="Times New Roman" w:hAnsi="Times New Roman" w:cs="Times New Roman"/>
+          <w:color w:val="000000" w:themeColor="text1"/>
+        </w:rPr>
+        <w:t>responsive design</w:t>
+      </w:r>
+      <w:r>
+        <w:rPr>
+          <w:rFonts w:ascii="Times New Roman" w:hAnsi="Times New Roman" w:cs="Times New Roman"/>
+          <w:color w:val="000000" w:themeColor="text1"/>
+        </w:rPr>
+        <w:t xml:space="preserve"> using</w:t>
+      </w:r>
+      <w:r>
+        <w:rPr>
+          <w:rFonts w:ascii="Times New Roman" w:hAnsi="Times New Roman" w:cs="Times New Roman"/>
+          <w:color w:val="000000" w:themeColor="text1"/>
+        </w:rPr>
+        <w:t xml:space="preserve"> J</w:t>
+      </w:r>
+      <w:r>
+        <w:rPr>
+          <w:rFonts w:ascii="Times New Roman" w:hAnsi="Times New Roman" w:cs="Times New Roman"/>
+          <w:color w:val="000000" w:themeColor="text1"/>
+        </w:rPr>
+        <w:t>avaScript</w:t>
+      </w:r>
+      <w:r>
+        <w:rPr>
+          <w:rFonts w:ascii="Times New Roman" w:hAnsi="Times New Roman" w:cs="Times New Roman"/>
+          <w:color w:val="000000" w:themeColor="text1"/>
+        </w:rPr>
+        <w:t xml:space="preserve"> media API</w:t>
+      </w:r>
+      <w:r>
+        <w:rPr>
+          <w:rFonts w:ascii="Times New Roman" w:hAnsi="Times New Roman" w:cs="Times New Roman"/>
+          <w:color w:val="000000" w:themeColor="text1"/>
+        </w:rPr>
+        <w:t>, this is a freelance project for a client</w:t>
+      </w:r>
+      <w:r>
+        <w:rPr>
+          <w:rFonts w:ascii="Times New Roman" w:hAnsi="Times New Roman" w:cs="Times New Roman"/>
+          <w:color w:val="000000" w:themeColor="text1"/>
+        </w:rPr>
+        <w:t>.</w:t>
+      </w:r>
+    </w:p>
+    <w:p>
+      <w:pPr>
+        <w:pStyle w:val="ListParagraph"/>
+        <w:numPr>
+          <w:ilvl w:val="0"/>
+          <w:numId w:val="10"/>
+        </w:numPr>
+        <w:shd w:val="clear" w:color="auto" w:fill="FFFFFF"/>
+        <w:spacing w:line="324" w:lineRule="auto"/>
+        <w:ind w:left="-86" w:right="-605"/>
+        <w:jc w:val="both"/>
+        <w:rPr>
+          <w:rFonts w:ascii="Times New Roman" w:hAnsi="Times New Roman" w:cs="Times New Roman"/>
+          <w:b/>
+          <w:bCs/>
+          <w:color w:val="000000" w:themeColor="text1"/>
+        </w:rPr>
+      </w:pPr>
+      <w:r>
+        <w:rPr>
+          <w:rFonts w:ascii="Times New Roman" w:hAnsi="Times New Roman" w:cs="Times New Roman"/>
+          <w:b/>
+          <w:bCs/>
+          <w:color w:val="000000" w:themeColor="text1"/>
+        </w:rPr>
+        <w:t>Scrabble</w:t>
+      </w:r>
+      <w:r>
+        <w:rPr>
+          <w:rFonts w:ascii="Times New Roman" w:hAnsi="Times New Roman" w:cs="Times New Roman"/>
+          <w:b/>
+          <w:bCs/>
+          <w:color w:val="000000" w:themeColor="text1"/>
         </w:rPr>
         <w:t xml:space="preserve">: </w:t>
       </w:r>
       <w:r>
         <w:rPr>
-          <w:rFonts w:eastAsia="Yu Gothic UI"/>
-        </w:rPr>
-        <w:t>It is an HTTP/1.0 web server written in C with features like serving content, directory indexing, CGI execution, logging, option to run as a daemon, and handling multiple concurrent requests.</w:t>
+          <w:rFonts w:ascii="Times New Roman" w:hAnsi="Times New Roman" w:cs="Times New Roman"/>
+          <w:color w:val="000000" w:themeColor="text1"/>
+        </w:rPr>
+        <w:t>P</w:t>
+      </w:r>
+      <w:r>
+        <w:rPr>
+          <w:rFonts w:ascii="Times New Roman" w:hAnsi="Times New Roman" w:cs="Times New Roman"/>
+          <w:color w:val="000000" w:themeColor="text1"/>
+        </w:rPr>
+        <w:t>redict</w:t>
+      </w:r>
+      <w:r>
+        <w:rPr>
+          <w:rFonts w:ascii="Times New Roman" w:hAnsi="Times New Roman" w:cs="Times New Roman"/>
+          <w:color w:val="000000" w:themeColor="text1"/>
+        </w:rPr>
+        <w:t>ed</w:t>
+      </w:r>
+      <w:r>
+        <w:rPr>
+          <w:rFonts w:ascii="Times New Roman" w:hAnsi="Times New Roman" w:cs="Times New Roman"/>
+          <w:color w:val="000000" w:themeColor="text1"/>
+        </w:rPr>
+        <w:t xml:space="preserve"> the rating of the players in the game of Scrabble based on given gameplay</w:t>
+      </w:r>
+      <w:r>
+        <w:rPr>
+          <w:rFonts w:ascii="Times New Roman" w:hAnsi="Times New Roman" w:cs="Times New Roman"/>
+          <w:color w:val="000000" w:themeColor="text1"/>
+        </w:rPr>
+        <w:t>.</w:t>
+      </w:r>
+      <w:r>
+        <w:rPr>
+          <w:rFonts w:ascii="Times New Roman" w:hAnsi="Times New Roman" w:cs="Times New Roman"/>
+          <w:color w:val="000000" w:themeColor="text1"/>
+        </w:rPr>
+        <w:t xml:space="preserve"> Preprocessed data,</w:t>
+      </w:r>
+      <w:r>
+        <w:rPr>
+          <w:rFonts w:ascii="Times New Roman" w:hAnsi="Times New Roman" w:cs="Times New Roman"/>
+          <w:color w:val="000000" w:themeColor="text1"/>
+        </w:rPr>
+        <w:t xml:space="preserve"> found highly co</w:t>
+      </w:r>
+      <w:r>
+        <w:rPr>
+          <w:rFonts w:ascii="Times New Roman" w:hAnsi="Times New Roman" w:cs="Times New Roman"/>
+          <w:color w:val="000000" w:themeColor="text1"/>
+        </w:rPr>
+        <w:t>r</w:t>
+      </w:r>
+      <w:r>
+        <w:rPr>
+          <w:rFonts w:ascii="Times New Roman" w:hAnsi="Times New Roman" w:cs="Times New Roman"/>
+          <w:color w:val="000000" w:themeColor="text1"/>
+        </w:rPr>
+        <w:t>related attributes</w:t>
+      </w:r>
+      <w:r>
+        <w:rPr>
+          <w:rFonts w:ascii="Times New Roman" w:hAnsi="Times New Roman" w:cs="Times New Roman"/>
+          <w:color w:val="000000" w:themeColor="text1"/>
+        </w:rPr>
+        <w:t xml:space="preserve"> and</w:t>
+      </w:r>
+      <w:r>
+        <w:rPr>
+          <w:rFonts w:ascii="Times New Roman" w:hAnsi="Times New Roman" w:cs="Times New Roman"/>
+          <w:color w:val="000000" w:themeColor="text1"/>
+        </w:rPr>
+        <w:t xml:space="preserve"> </w:t>
+      </w:r>
+      <w:r>
+        <w:rPr>
+          <w:rFonts w:ascii="Times New Roman" w:hAnsi="Times New Roman" w:cs="Times New Roman"/>
+          <w:color w:val="000000" w:themeColor="text1"/>
+        </w:rPr>
+        <w:t xml:space="preserve">modelled using KNN, Neural Networks </w:t>
+      </w:r>
+      <w:r>
+        <w:rPr>
+          <w:rFonts w:ascii="Times New Roman" w:hAnsi="Times New Roman" w:cs="Times New Roman"/>
+          <w:color w:val="000000" w:themeColor="text1"/>
+        </w:rPr>
+        <w:t xml:space="preserve">in </w:t>
+      </w:r>
+      <w:r>
+        <w:rPr>
+          <w:rFonts w:ascii="Times New Roman" w:hAnsi="Times New Roman" w:cs="Times New Roman"/>
+          <w:color w:val="000000" w:themeColor="text1"/>
+        </w:rPr>
+        <w:t xml:space="preserve">Python, </w:t>
+      </w:r>
+      <w:proofErr w:type="spellStart"/>
+      <w:r>
+        <w:rPr>
+          <w:rFonts w:ascii="Times New Roman" w:hAnsi="Times New Roman" w:cs="Times New Roman"/>
+          <w:color w:val="000000" w:themeColor="text1"/>
+        </w:rPr>
+        <w:t>SKLearn</w:t>
+      </w:r>
+      <w:proofErr w:type="spellEnd"/>
+      <w:r>
+        <w:rPr>
+          <w:rFonts w:ascii="Times New Roman" w:hAnsi="Times New Roman" w:cs="Times New Roman"/>
+          <w:color w:val="000000" w:themeColor="text1"/>
+        </w:rPr>
+        <w:t>.</w:t>
       </w:r>
     </w:p>
     <w:sectPr>
@@ -3737,6 +4510,25 @@
       <w:shd w:val="clear" w:color="auto" w:fill="E1DFDD"/>
     </w:rPr>
   </w:style>
+  <w:style w:type="character" w:customStyle="1" w:styleId="bg-green-50">
+    <w:name w:val="bg-green-50"/>
+    <w:basedOn w:val="DefaultParagraphFont"/>
+    <w:rsid w:val="00C677C8"/>
+  </w:style>
+  <w:style w:type="paragraph" w:customStyle="1" w:styleId="text-align-justify">
+    <w:name w:val="text-align-justify"/>
+    <w:basedOn w:val="Normal"/>
+    <w:rsid w:val="00D7558B"/>
+    <w:pPr>
+      <w:spacing w:before="100" w:beforeAutospacing="1" w:after="100" w:afterAutospacing="1" w:line="240" w:lineRule="auto"/>
+    </w:pPr>
+    <w:rPr>
+      <w:rFonts w:ascii="Times New Roman" w:eastAsia="Times New Roman" w:hAnsi="Times New Roman" w:cs="Times New Roman"/>
+      <w:sz w:val="24"/>
+      <w:szCs w:val="24"/>
+      <w:lang w:val="en-US"/>
+    </w:rPr>
+  </w:style>
 </w:styles>
 </file>
 

</xml_diff>

<commit_message>
Added one page resumes with Times new roman 11 size font and letter size paper
</commit_message>
<xml_diff>
--- a/Resume.docx
+++ b/Resume.docx
@@ -93,24 +93,15 @@
             <w:rStyle w:val="Hyperlink"/>
             <w:rFonts w:ascii="Times New Roman" w:eastAsia="Yu Gothic UI" w:hAnsi="Times New Roman" w:cs="Times New Roman"/>
           </w:rPr>
-          <w:t xml:space="preserve">       vi-</w:t>
+          <w:t>portfolio</w:t>
         </w:r>
-        <w:proofErr w:type="spellStart"/>
-        <w:r>
-          <w:rPr>
-            <w:rStyle w:val="Hyperlink"/>
-            <w:rFonts w:ascii="Times New Roman" w:eastAsia="Yu Gothic UI" w:hAnsi="Times New Roman" w:cs="Times New Roman"/>
-          </w:rPr>
-          <w:t>sh.tech</w:t>
-        </w:r>
-        <w:proofErr w:type="spellEnd"/>
       </w:hyperlink>
       <w:r>
         <w:rPr>
           <w:rFonts w:ascii="Times New Roman" w:eastAsia="Yu Gothic UI" w:hAnsi="Times New Roman" w:cs="Times New Roman"/>
           <w:color w:val="000000" w:themeColor="text1"/>
         </w:rPr>
-        <w:t xml:space="preserve"> | </w:t>
+        <w:t xml:space="preserve"> </w:t>
       </w:r>
       <w:r>
         <w:rPr>
@@ -129,7 +120,6 @@
     </w:p>
     <w:p>
       <w:pPr>
-        <w:spacing w:line="360" w:lineRule="auto"/>
         <w:ind w:left="-566" w:right="-607"/>
         <w:jc w:val="center"/>
         <w:rPr>
@@ -141,13 +131,14 @@
           <w:rFonts w:ascii="Times New Roman" w:eastAsia="Yu Gothic UI" w:hAnsi="Times New Roman" w:cs="Times New Roman"/>
         </w:rPr>
         <w:pict w14:anchorId="111CE08C">
-          <v:rect id="_x0000_i1025" style="width:0;height:1.5pt" o:hralign="center" o:hrstd="t" o:hr="t" fillcolor="#a0a0a0" stroked="f"/>
+          <v:rect id="_x0000_i1025" style="width:0;height:1.5pt" o:hrstd="t" o:hr="t" fillcolor="#a0a0a0" stroked="f"/>
         </w:pict>
       </w:r>
     </w:p>
     <w:p>
       <w:pPr>
         <w:ind w:left="-566" w:right="-607"/>
+        <w:jc w:val="both"/>
         <w:rPr>
           <w:rFonts w:ascii="Times New Roman" w:eastAsia="Yu Gothic UI" w:hAnsi="Times New Roman" w:cs="Times New Roman"/>
           <w:b/>
@@ -166,6 +157,7 @@
     <w:p>
       <w:pPr>
         <w:ind w:left="-566" w:right="-607"/>
+        <w:jc w:val="both"/>
         <w:rPr>
           <w:rFonts w:ascii="Times New Roman" w:eastAsia="Yu Gothic UI" w:hAnsi="Times New Roman" w:cs="Times New Roman"/>
         </w:rPr>
@@ -182,7 +174,23 @@
           <w:rFonts w:ascii="Times New Roman" w:eastAsia="Yu Gothic UI" w:hAnsi="Times New Roman" w:cs="Times New Roman"/>
           <w:bCs/>
         </w:rPr>
-        <w:t xml:space="preserve"> at Stevens Institute of Technology, NJ</w:t>
+        <w:t xml:space="preserve"> at </w:t>
+      </w:r>
+      <w:r>
+        <w:rPr>
+          <w:rFonts w:ascii="Times New Roman" w:eastAsia="Yu Gothic UI" w:hAnsi="Times New Roman" w:cs="Times New Roman"/>
+          <w:bCs/>
+          <w:i/>
+          <w:iCs/>
+        </w:rPr>
+        <w:t>Stevens Institute of Technology, NJ</w:t>
+      </w:r>
+      <w:r>
+        <w:rPr>
+          <w:rFonts w:ascii="Times New Roman" w:eastAsia="Yu Gothic UI" w:hAnsi="Times New Roman" w:cs="Times New Roman"/>
+          <w:bCs/>
+        </w:rPr>
+        <w:t xml:space="preserve">    </w:t>
       </w:r>
       <w:r>
         <w:rPr>
@@ -190,6 +198,9 @@
           <w:bCs/>
         </w:rPr>
         <w:t xml:space="preserve">                     </w:t>
+      </w:r>
+      <w:r>
+        <w:t xml:space="preserve">      </w:t>
       </w:r>
       <w:r>
         <w:rPr>
@@ -240,13 +251,14 @@
           <w:rFonts w:ascii="Times New Roman" w:eastAsia="Yu Gothic UI" w:hAnsi="Times New Roman" w:cs="Times New Roman"/>
         </w:rPr>
         <w:pict w14:anchorId="1BDF17EE">
-          <v:rect id="_x0000_i1026" style="width:0;height:1.5pt" o:hralign="center" o:hrstd="t" o:hr="t" fillcolor="#a0a0a0" stroked="f"/>
+          <v:rect id="_x0000_i1026" style="width:0;height:1.5pt" o:hrstd="t" o:hr="t" fillcolor="#a0a0a0" stroked="f"/>
         </w:pict>
       </w:r>
     </w:p>
     <w:p>
       <w:pPr>
         <w:ind w:left="-566" w:right="-607"/>
+        <w:jc w:val="both"/>
         <w:rPr>
           <w:rFonts w:ascii="Times New Roman" w:eastAsia="Yu Gothic UI" w:hAnsi="Times New Roman" w:cs="Times New Roman"/>
           <w:b/>
@@ -264,7 +276,6 @@
     </w:p>
     <w:p>
       <w:pPr>
-        <w:spacing w:line="324" w:lineRule="auto"/>
         <w:ind w:left="-566" w:right="-607"/>
         <w:jc w:val="both"/>
         <w:rPr>
@@ -341,13 +352,86 @@
         <w:rPr>
           <w:rFonts w:ascii="Times New Roman" w:eastAsia="Yu Gothic UI" w:hAnsi="Times New Roman" w:cs="Times New Roman"/>
         </w:rPr>
-        <w:t xml:space="preserve">HTML, CSS, </w:t>
-      </w:r>
-      <w:r>
-        <w:rPr>
-          <w:rFonts w:ascii="Times New Roman" w:eastAsia="Yu Gothic UI" w:hAnsi="Times New Roman" w:cs="Times New Roman"/>
-        </w:rPr>
-        <w:t xml:space="preserve">Bootstrap, </w:t>
+        <w:t>HTML, CSS, Bootstrap</w:t>
+      </w:r>
+      <w:r>
+        <w:rPr>
+          <w:rFonts w:ascii="Times New Roman" w:eastAsia="Yu Gothic UI" w:hAnsi="Times New Roman" w:cs="Times New Roman"/>
+        </w:rPr>
+        <w:t xml:space="preserve">, </w:t>
+      </w:r>
+      <w:r>
+        <w:rPr>
+          <w:rFonts w:ascii="Times New Roman" w:eastAsia="Yu Gothic UI" w:hAnsi="Times New Roman" w:cs="Times New Roman"/>
+        </w:rPr>
+        <w:t xml:space="preserve">Typescript, </w:t>
+      </w:r>
+      <w:r>
+        <w:rPr>
+          <w:rFonts w:ascii="Times New Roman" w:eastAsia="Yu Gothic UI" w:hAnsi="Times New Roman" w:cs="Times New Roman"/>
+        </w:rPr>
+        <w:t xml:space="preserve">C, </w:t>
+      </w:r>
+      <w:r>
+        <w:rPr>
+          <w:rFonts w:ascii="Times New Roman" w:eastAsia="Yu Gothic UI" w:hAnsi="Times New Roman" w:cs="Times New Roman"/>
+        </w:rPr>
+        <w:t xml:space="preserve">Python (NumPy, Sklearn, </w:t>
+      </w:r>
+      <w:r>
+        <w:rPr>
+          <w:rFonts w:ascii="Times New Roman" w:eastAsia="Yu Gothic UI" w:hAnsi="Times New Roman" w:cs="Times New Roman"/>
+        </w:rPr>
+        <w:t>ML</w:t>
+      </w:r>
+      <w:r>
+        <w:rPr>
+          <w:rFonts w:ascii="Times New Roman" w:eastAsia="Yu Gothic UI" w:hAnsi="Times New Roman" w:cs="Times New Roman"/>
+        </w:rPr>
+        <w:t>)</w:t>
+      </w:r>
+      <w:r>
+        <w:rPr>
+          <w:rFonts w:ascii="Times New Roman" w:eastAsia="Yu Gothic UI" w:hAnsi="Times New Roman" w:cs="Times New Roman"/>
+        </w:rPr>
+        <w:t xml:space="preserve">, </w:t>
+      </w:r>
+      <w:r>
+        <w:rPr>
+          <w:rFonts w:ascii="Times New Roman" w:eastAsia="Yu Gothic UI" w:hAnsi="Times New Roman" w:cs="Times New Roman"/>
+        </w:rPr>
+        <w:t>Java</w:t>
+      </w:r>
+      <w:r>
+        <w:rPr>
+          <w:rFonts w:ascii="Times New Roman" w:eastAsia="Yu Gothic UI" w:hAnsi="Times New Roman" w:cs="Times New Roman"/>
+        </w:rPr>
+        <w:t>, Android, React Native</w:t>
+      </w:r>
+      <w:r>
+        <w:rPr>
+          <w:rFonts w:ascii="Times New Roman" w:eastAsia="Yu Gothic UI" w:hAnsi="Times New Roman" w:cs="Times New Roman"/>
+        </w:rPr>
+        <w:t xml:space="preserve">, Bash, </w:t>
+      </w:r>
+      <w:r>
+        <w:rPr>
+          <w:rStyle w:val="bg-green-50"/>
+          <w:rFonts w:ascii="Times New Roman" w:hAnsi="Times New Roman" w:cs="Times New Roman"/>
+        </w:rPr>
+        <w:t>C#</w:t>
+      </w:r>
+      <w:r>
+        <w:rPr>
+          <w:rFonts w:ascii="Times New Roman" w:eastAsia="Yu Gothic UI" w:hAnsi="Times New Roman" w:cs="Times New Roman"/>
+        </w:rPr>
+        <w:t>,</w:t>
+      </w:r>
+      <w:r>
+        <w:rPr>
+          <w:rFonts w:ascii="Times New Roman" w:eastAsia="Yu Gothic UI" w:hAnsi="Times New Roman" w:cs="Times New Roman"/>
+        </w:rPr>
+        <w:t xml:space="preserve"> </w:t>
       </w:r>
       <w:r>
         <w:rPr>
@@ -365,98 +449,7 @@
         <w:rPr>
           <w:rFonts w:ascii="Times New Roman" w:eastAsia="Yu Gothic UI" w:hAnsi="Times New Roman" w:cs="Times New Roman"/>
         </w:rPr>
-        <w:t>Typescript</w:t>
-      </w:r>
-      <w:r>
-        <w:rPr>
-          <w:rFonts w:ascii="Times New Roman" w:eastAsia="Yu Gothic UI" w:hAnsi="Times New Roman" w:cs="Times New Roman"/>
-        </w:rPr>
-        <w:t xml:space="preserve">, </w:t>
-      </w:r>
-      <w:r>
-        <w:rPr>
-          <w:rFonts w:ascii="Times New Roman" w:eastAsia="Yu Gothic UI" w:hAnsi="Times New Roman" w:cs="Times New Roman"/>
-        </w:rPr>
-        <w:t>C</w:t>
-      </w:r>
-      <w:r>
-        <w:rPr>
-          <w:rFonts w:ascii="Times New Roman" w:eastAsia="Yu Gothic UI" w:hAnsi="Times New Roman" w:cs="Times New Roman"/>
-        </w:rPr>
-        <w:t>,</w:t>
-      </w:r>
-      <w:r>
-        <w:rPr>
-          <w:rFonts w:ascii="Times New Roman" w:eastAsia="Yu Gothic UI" w:hAnsi="Times New Roman" w:cs="Times New Roman"/>
-        </w:rPr>
-        <w:t xml:space="preserve"> </w:t>
-      </w:r>
-      <w:r>
-        <w:rPr>
-          <w:rFonts w:ascii="Times New Roman" w:eastAsia="Yu Gothic UI" w:hAnsi="Times New Roman" w:cs="Times New Roman"/>
-        </w:rPr>
-        <w:t xml:space="preserve">Python (NumPy, Sklearn, </w:t>
-      </w:r>
-      <w:r>
-        <w:rPr>
-          <w:rFonts w:ascii="Times New Roman" w:eastAsia="Yu Gothic UI" w:hAnsi="Times New Roman" w:cs="Times New Roman"/>
-        </w:rPr>
-        <w:t>ML</w:t>
-      </w:r>
-      <w:r>
-        <w:rPr>
-          <w:rFonts w:ascii="Times New Roman" w:eastAsia="Yu Gothic UI" w:hAnsi="Times New Roman" w:cs="Times New Roman"/>
-        </w:rPr>
-        <w:t>)</w:t>
-      </w:r>
-      <w:r>
-        <w:rPr>
-          <w:rFonts w:ascii="Times New Roman" w:eastAsia="Yu Gothic UI" w:hAnsi="Times New Roman" w:cs="Times New Roman"/>
-        </w:rPr>
-        <w:t xml:space="preserve">, </w:t>
-      </w:r>
-      <w:r>
-        <w:rPr>
-          <w:rFonts w:ascii="Times New Roman" w:eastAsia="Yu Gothic UI" w:hAnsi="Times New Roman" w:cs="Times New Roman"/>
-        </w:rPr>
-        <w:t>Java</w:t>
-      </w:r>
-      <w:r>
-        <w:rPr>
-          <w:rFonts w:ascii="Times New Roman" w:eastAsia="Yu Gothic UI" w:hAnsi="Times New Roman" w:cs="Times New Roman"/>
-        </w:rPr>
-        <w:t xml:space="preserve">, </w:t>
-      </w:r>
-      <w:r>
-        <w:rPr>
-          <w:rFonts w:ascii="Times New Roman" w:eastAsia="Yu Gothic UI" w:hAnsi="Times New Roman" w:cs="Times New Roman"/>
-        </w:rPr>
-        <w:t>Android</w:t>
-      </w:r>
-      <w:r>
-        <w:rPr>
-          <w:rFonts w:ascii="Times New Roman" w:eastAsia="Yu Gothic UI" w:hAnsi="Times New Roman" w:cs="Times New Roman"/>
-        </w:rPr>
-        <w:t>, React Native</w:t>
-      </w:r>
-      <w:r>
-        <w:rPr>
-          <w:rFonts w:ascii="Times New Roman" w:eastAsia="Yu Gothic UI" w:hAnsi="Times New Roman" w:cs="Times New Roman"/>
-        </w:rPr>
-        <w:t xml:space="preserve">, Bash, </w:t>
-      </w:r>
-      <w:r>
-        <w:rPr>
-          <w:rStyle w:val="bg-green-50"/>
-          <w:rFonts w:ascii="Times New Roman" w:hAnsi="Times New Roman" w:cs="Times New Roman"/>
-        </w:rPr>
-        <w:t>C#</w:t>
-      </w:r>
-      <w:r>
-        <w:rPr>
-          <w:rFonts w:ascii="Times New Roman" w:eastAsia="Yu Gothic UI" w:hAnsi="Times New Roman" w:cs="Times New Roman"/>
-        </w:rPr>
-        <w:t>, YAML</w:t>
+        <w:t>YAML</w:t>
       </w:r>
       <w:r>
         <w:rPr>
@@ -467,7 +460,7 @@
     </w:p>
     <w:p>
       <w:pPr>
-        <w:spacing w:before="40" w:line="324" w:lineRule="auto"/>
+        <w:spacing w:before="40"/>
         <w:ind w:left="-562" w:right="-605"/>
         <w:jc w:val="both"/>
         <w:rPr>
@@ -480,15 +473,7 @@
           <w:b/>
           <w:bCs/>
         </w:rPr>
-        <w:t xml:space="preserve">Databases </w:t>
-      </w:r>
-      <w:r>
-        <w:rPr>
-          <w:rFonts w:ascii="Times New Roman" w:eastAsia="Yu Gothic UI" w:hAnsi="Times New Roman" w:cs="Times New Roman"/>
-          <w:b/>
-          <w:bCs/>
-        </w:rPr>
-        <w:t xml:space="preserve">&amp; </w:t>
+        <w:t xml:space="preserve">Databases &amp; </w:t>
       </w:r>
       <w:r>
         <w:rPr>
@@ -520,7 +505,7 @@
         <w:rPr>
           <w:rFonts w:ascii="Times New Roman" w:eastAsia="Yu Gothic UI" w:hAnsi="Times New Roman" w:cs="Times New Roman"/>
         </w:rPr>
-        <w:t xml:space="preserve">Agile (Scrum), </w:t>
+        <w:t xml:space="preserve">Agile, </w:t>
       </w:r>
       <w:r>
         <w:rPr>
@@ -562,7 +547,13 @@
         <w:rPr>
           <w:rFonts w:ascii="Times New Roman" w:eastAsia="Yu Gothic UI" w:hAnsi="Times New Roman" w:cs="Times New Roman"/>
         </w:rPr>
-        <w:t>, SSH, SCP</w:t>
+        <w:t xml:space="preserve">, SSH, </w:t>
+      </w:r>
+      <w:r>
+        <w:rPr>
+          <w:rFonts w:ascii="Times New Roman" w:eastAsia="Yu Gothic UI" w:hAnsi="Times New Roman" w:cs="Times New Roman"/>
+        </w:rPr>
+        <w:t>Vi &amp; other Linux tools</w:t>
       </w:r>
       <w:r>
         <w:rPr>
@@ -579,7 +570,7 @@
     </w:p>
     <w:p>
       <w:pPr>
-        <w:spacing w:before="40" w:line="324" w:lineRule="auto"/>
+        <w:spacing w:before="40"/>
         <w:ind w:left="-562" w:right="-605"/>
         <w:jc w:val="both"/>
         <w:rPr>
@@ -612,7 +603,19 @@
         <w:rPr>
           <w:rFonts w:ascii="Times New Roman" w:eastAsia="Yu Gothic UI" w:hAnsi="Times New Roman" w:cs="Times New Roman"/>
         </w:rPr>
-        <w:t>Cloud</w:t>
+        <w:t xml:space="preserve">CloudWatch, S3, CloudFront, RDS), </w:t>
+      </w:r>
+      <w:r>
+        <w:rPr>
+          <w:rFonts w:ascii="Times New Roman" w:eastAsia="Yu Gothic UI" w:hAnsi="Times New Roman" w:cs="Times New Roman"/>
+        </w:rPr>
+        <w:t xml:space="preserve">GCP, </w:t>
+      </w:r>
+      <w:r>
+        <w:rPr>
+          <w:rFonts w:ascii="Times New Roman" w:eastAsia="Yu Gothic UI" w:hAnsi="Times New Roman" w:cs="Times New Roman"/>
+        </w:rPr>
+        <w:t>Docker,</w:t>
       </w:r>
       <w:r>
         <w:rPr>
@@ -624,7 +627,7 @@
         <w:rPr>
           <w:rFonts w:ascii="Times New Roman" w:eastAsia="Yu Gothic UI" w:hAnsi="Times New Roman" w:cs="Times New Roman"/>
         </w:rPr>
-        <w:t>Watch, S3, Cloud</w:t>
+        <w:t>Kubernetes, Nginx, Linux (Fedora, Ubuntu), CI/CD Pipelines</w:t>
       </w:r>
       <w:r>
         <w:rPr>
@@ -636,19 +639,7 @@
         <w:rPr>
           <w:rFonts w:ascii="Times New Roman" w:eastAsia="Yu Gothic UI" w:hAnsi="Times New Roman" w:cs="Times New Roman"/>
         </w:rPr>
-        <w:t xml:space="preserve">Front, RDS), </w:t>
-      </w:r>
-      <w:r>
-        <w:rPr>
-          <w:rFonts w:ascii="Times New Roman" w:eastAsia="Yu Gothic UI" w:hAnsi="Times New Roman" w:cs="Times New Roman"/>
-        </w:rPr>
-        <w:t xml:space="preserve">GCP, </w:t>
-      </w:r>
-      <w:r>
-        <w:rPr>
-          <w:rFonts w:ascii="Times New Roman" w:eastAsia="Yu Gothic UI" w:hAnsi="Times New Roman" w:cs="Times New Roman"/>
-        </w:rPr>
-        <w:t>Docker,</w:t>
+        <w:t>(Circle</w:t>
       </w:r>
       <w:r>
         <w:rPr>
@@ -660,7 +651,31 @@
         <w:rPr>
           <w:rFonts w:ascii="Times New Roman" w:eastAsia="Yu Gothic UI" w:hAnsi="Times New Roman" w:cs="Times New Roman"/>
         </w:rPr>
-        <w:t>Kubernetes, Nginx, Linux (Fedora, Ubuntu), CI/CD Pipelines</w:t>
+        <w:t>CI, Gitlab)</w:t>
+      </w:r>
+      <w:r>
+        <w:rPr>
+          <w:rFonts w:ascii="Times New Roman" w:eastAsia="Yu Gothic UI" w:hAnsi="Times New Roman" w:cs="Times New Roman"/>
+        </w:rPr>
+        <w:t xml:space="preserve">, HTTP, </w:t>
+      </w:r>
+      <w:r>
+        <w:rPr>
+          <w:rFonts w:ascii="Times New Roman" w:eastAsia="Yu Gothic UI" w:hAnsi="Times New Roman" w:cs="Times New Roman"/>
+        </w:rPr>
+        <w:t xml:space="preserve">gRPC, </w:t>
+      </w:r>
+      <w:r>
+        <w:rPr>
+          <w:rFonts w:ascii="Times New Roman" w:eastAsia="Yu Gothic UI" w:hAnsi="Times New Roman" w:cs="Times New Roman"/>
+        </w:rPr>
+        <w:t xml:space="preserve">DHT, </w:t>
+      </w:r>
+      <w:r>
+        <w:rPr>
+          <w:rFonts w:ascii="Times New Roman" w:eastAsia="Yu Gothic UI" w:hAnsi="Times New Roman" w:cs="Times New Roman"/>
+        </w:rPr>
+        <w:t>Micro</w:t>
       </w:r>
       <w:r>
         <w:rPr>
@@ -672,57 +687,19 @@
         <w:rPr>
           <w:rFonts w:ascii="Times New Roman" w:eastAsia="Yu Gothic UI" w:hAnsi="Times New Roman" w:cs="Times New Roman"/>
         </w:rPr>
-        <w:t>(Circle CI, Git</w:t>
-      </w:r>
-      <w:r>
-        <w:rPr>
-          <w:rFonts w:ascii="Times New Roman" w:eastAsia="Yu Gothic UI" w:hAnsi="Times New Roman" w:cs="Times New Roman"/>
-        </w:rPr>
-        <w:t>L</w:t>
-      </w:r>
-      <w:r>
-        <w:rPr>
-          <w:rFonts w:ascii="Times New Roman" w:eastAsia="Yu Gothic UI" w:hAnsi="Times New Roman" w:cs="Times New Roman"/>
-        </w:rPr>
-        <w:t>ab)</w:t>
-      </w:r>
-      <w:r>
-        <w:rPr>
-          <w:rFonts w:ascii="Times New Roman" w:eastAsia="Yu Gothic UI" w:hAnsi="Times New Roman" w:cs="Times New Roman"/>
-        </w:rPr>
-        <w:t xml:space="preserve">, HTTP, </w:t>
-      </w:r>
-      <w:proofErr w:type="spellStart"/>
-      <w:r>
-        <w:rPr>
-          <w:rFonts w:ascii="Times New Roman" w:eastAsia="Yu Gothic UI" w:hAnsi="Times New Roman" w:cs="Times New Roman"/>
-        </w:rPr>
-        <w:t>gRPC</w:t>
-      </w:r>
-      <w:proofErr w:type="spellEnd"/>
-      <w:r>
-        <w:rPr>
-          <w:rFonts w:ascii="Times New Roman" w:eastAsia="Yu Gothic UI" w:hAnsi="Times New Roman" w:cs="Times New Roman"/>
-        </w:rPr>
-        <w:t xml:space="preserve">, </w:t>
-      </w:r>
-      <w:r>
-        <w:rPr>
-          <w:rFonts w:ascii="Times New Roman" w:eastAsia="Yu Gothic UI" w:hAnsi="Times New Roman" w:cs="Times New Roman"/>
-        </w:rPr>
-        <w:t xml:space="preserve">DHT, </w:t>
-      </w:r>
-      <w:r>
-        <w:rPr>
-          <w:rFonts w:ascii="Times New Roman" w:eastAsia="Yu Gothic UI" w:hAnsi="Times New Roman" w:cs="Times New Roman"/>
-        </w:rPr>
-        <w:t>Micro Services</w:t>
+        <w:t>Services</w:t>
       </w:r>
       <w:r>
         <w:rPr>
           <w:rFonts w:ascii="Times New Roman" w:eastAsia="Yu Gothic UI" w:hAnsi="Times New Roman" w:cs="Times New Roman"/>
         </w:rPr>
         <w:t>, MQTT</w:t>
+      </w:r>
+      <w:r>
+        <w:rPr>
+          <w:rFonts w:ascii="Times New Roman" w:eastAsia="Yu Gothic UI" w:hAnsi="Times New Roman" w:cs="Times New Roman"/>
+        </w:rPr>
+        <w:t>, Kafka</w:t>
       </w:r>
       <w:r>
         <w:rPr>
@@ -734,6 +711,7 @@
     <w:p>
       <w:pPr>
         <w:ind w:left="-540" w:right="-607"/>
+        <w:jc w:val="both"/>
         <w:rPr>
           <w:rFonts w:ascii="Times New Roman" w:eastAsia="Yu Gothic UI" w:hAnsi="Times New Roman" w:cs="Times New Roman"/>
         </w:rPr>
@@ -743,14 +721,14 @@
           <w:rFonts w:ascii="Times New Roman" w:eastAsia="Yu Gothic UI" w:hAnsi="Times New Roman" w:cs="Times New Roman"/>
         </w:rPr>
         <w:pict w14:anchorId="58A5BA5C">
-          <v:rect id="_x0000_i1027" style="width:0;height:1.5pt" o:hralign="center" o:hrstd="t" o:hr="t" fillcolor="#a0a0a0" stroked="f"/>
+          <v:rect id="_x0000_i1027" style="width:0;height:1.5pt" o:hrstd="t" o:hr="t" fillcolor="#a0a0a0" stroked="f"/>
         </w:pict>
       </w:r>
     </w:p>
     <w:p>
       <w:pPr>
-        <w:spacing w:line="360" w:lineRule="auto"/>
         <w:ind w:left="-566" w:right="-607"/>
+        <w:jc w:val="both"/>
         <w:rPr>
           <w:rFonts w:ascii="Times New Roman" w:eastAsia="Yu Gothic UI" w:hAnsi="Times New Roman" w:cs="Times New Roman"/>
           <w:b/>
@@ -799,21 +777,28 @@
       <w:r>
         <w:rPr>
           <w:rFonts w:ascii="Times New Roman" w:eastAsia="Yu Gothic UI" w:hAnsi="Times New Roman" w:cs="Times New Roman"/>
-        </w:rPr>
-        <w:t xml:space="preserve">Quadrus Medical Technologies, </w:t>
-      </w:r>
-      <w:r>
-        <w:rPr>
-          <w:rFonts w:ascii="Times New Roman" w:eastAsia="Yu Gothic UI" w:hAnsi="Times New Roman" w:cs="Times New Roman"/>
-          <w:color w:val="000000" w:themeColor="text1"/>
-        </w:rPr>
-        <w:t>New York City, NY</w:t>
-      </w:r>
-      <w:r>
-        <w:rPr>
-          <w:rFonts w:ascii="Times New Roman" w:eastAsia="Yu Gothic UI" w:hAnsi="Times New Roman" w:cs="Times New Roman"/>
-        </w:rPr>
-        <w:t xml:space="preserve">                               </w:t>
+          <w:i/>
+          <w:iCs/>
+        </w:rPr>
+        <w:t>Quadrus Medical Technologies, NY</w:t>
+      </w:r>
+      <w:r>
+        <w:rPr>
+          <w:rFonts w:ascii="Times New Roman" w:eastAsia="Yu Gothic UI" w:hAnsi="Times New Roman" w:cs="Times New Roman"/>
+        </w:rPr>
+        <w:t xml:space="preserve">                                               </w:t>
+      </w:r>
+      <w:r>
+        <w:rPr>
+          <w:rFonts w:ascii="Times New Roman" w:eastAsia="Yu Gothic UI" w:hAnsi="Times New Roman" w:cs="Times New Roman"/>
+        </w:rPr>
+        <w:t xml:space="preserve">           </w:t>
+      </w:r>
+      <w:r>
+        <w:rPr>
+          <w:rFonts w:ascii="Times New Roman" w:eastAsia="Yu Gothic UI" w:hAnsi="Times New Roman" w:cs="Times New Roman"/>
+        </w:rPr>
+        <w:t xml:space="preserve">      </w:t>
       </w:r>
       <w:r>
         <w:rPr>
@@ -835,8 +820,7 @@
           <w:ilvl w:val="0"/>
           <w:numId w:val="7"/>
         </w:numPr>
-        <w:spacing w:line="324" w:lineRule="auto"/>
-        <w:ind w:left="-86" w:right="-605"/>
+        <w:ind w:left="-90" w:right="-607"/>
         <w:jc w:val="both"/>
         <w:rPr>
           <w:rFonts w:ascii="Times New Roman" w:eastAsia="Yu Gothic UI" w:hAnsi="Times New Roman" w:cs="Times New Roman"/>
@@ -846,29 +830,69 @@
         <w:rPr>
           <w:rFonts w:ascii="Times New Roman" w:eastAsia="Yu Gothic UI" w:hAnsi="Times New Roman" w:cs="Times New Roman"/>
         </w:rPr>
-        <w:t xml:space="preserve">Spearheaded design of </w:t>
-      </w:r>
-      <w:r>
-        <w:rPr>
-          <w:rFonts w:ascii="Times New Roman" w:eastAsia="Yu Gothic UI" w:hAnsi="Times New Roman" w:cs="Times New Roman"/>
-          <w:b/>
-          <w:bCs/>
-        </w:rPr>
-        <w:t>architecture</w:t>
-      </w:r>
-      <w:r>
-        <w:rPr>
-          <w:rFonts w:ascii="Times New Roman" w:eastAsia="Yu Gothic UI" w:hAnsi="Times New Roman" w:cs="Times New Roman"/>
-        </w:rPr>
-        <w:t xml:space="preserve"> for complex problems, oversaw development and </w:t>
-      </w:r>
-      <w:r>
-        <w:rPr>
-          <w:rFonts w:ascii="Times New Roman" w:eastAsia="Yu Gothic UI" w:hAnsi="Times New Roman" w:cs="Times New Roman"/>
-          <w:b/>
-          <w:bCs/>
-        </w:rPr>
-        <w:t>team leadership</w:t>
+        <w:t xml:space="preserve">Redefined the </w:t>
+      </w:r>
+      <w:r>
+        <w:rPr>
+          <w:rFonts w:ascii="Times New Roman" w:eastAsia="Yu Gothic UI" w:hAnsi="Times New Roman" w:cs="Times New Roman"/>
+          <w:b/>
+          <w:bCs/>
+        </w:rPr>
+        <w:t xml:space="preserve">SDLC, </w:t>
+      </w:r>
+      <w:r>
+        <w:rPr>
+          <w:rFonts w:ascii="Times New Roman" w:eastAsia="Yu Gothic UI" w:hAnsi="Times New Roman" w:cs="Times New Roman"/>
+        </w:rPr>
+        <w:t>i</w:t>
+      </w:r>
+      <w:r>
+        <w:rPr>
+          <w:rFonts w:ascii="Times New Roman" w:eastAsia="Yu Gothic UI" w:hAnsi="Times New Roman" w:cs="Times New Roman"/>
+        </w:rPr>
+        <w:t xml:space="preserve">mproved </w:t>
+      </w:r>
+      <w:r>
+        <w:rPr>
+          <w:rFonts w:ascii="Times New Roman" w:eastAsia="Yu Gothic UI" w:hAnsi="Times New Roman" w:cs="Times New Roman"/>
+          <w:b/>
+          <w:bCs/>
+        </w:rPr>
+        <w:t>software quality</w:t>
+      </w:r>
+      <w:r>
+        <w:rPr>
+          <w:rFonts w:ascii="Times New Roman" w:eastAsia="Yu Gothic UI" w:hAnsi="Times New Roman" w:cs="Times New Roman"/>
+        </w:rPr>
+        <w:t xml:space="preserve"> &amp; </w:t>
+      </w:r>
+      <w:r>
+        <w:rPr>
+          <w:rFonts w:ascii="Times New Roman" w:eastAsia="Yu Gothic UI" w:hAnsi="Times New Roman" w:cs="Times New Roman"/>
+          <w:b/>
+          <w:bCs/>
+        </w:rPr>
+        <w:t>accelerated</w:t>
+      </w:r>
+      <w:r>
+        <w:rPr>
+          <w:rFonts w:ascii="Times New Roman" w:eastAsia="Yu Gothic UI" w:hAnsi="Times New Roman" w:cs="Times New Roman"/>
+        </w:rPr>
+        <w:t xml:space="preserve"> development processes by introducing VCS with Gitlab, code reviews, automated CI/CD/CT pipelines, better task management with Agile </w:t>
+      </w:r>
+      <w:r>
+        <w:rPr>
+          <w:rFonts w:ascii="Times New Roman" w:eastAsia="Yu Gothic UI" w:hAnsi="Times New Roman" w:cs="Times New Roman"/>
+        </w:rPr>
+        <w:t xml:space="preserve">&amp; </w:t>
+      </w:r>
+      <w:r>
+        <w:rPr>
+          <w:rFonts w:ascii="Times New Roman" w:eastAsia="Yu Gothic UI" w:hAnsi="Times New Roman" w:cs="Times New Roman"/>
+          <w:b/>
+          <w:bCs/>
+        </w:rPr>
+        <w:t>Team Leadership</w:t>
       </w:r>
       <w:r>
         <w:rPr>
@@ -884,8 +908,7 @@
           <w:ilvl w:val="0"/>
           <w:numId w:val="7"/>
         </w:numPr>
-        <w:spacing w:line="324" w:lineRule="auto"/>
-        <w:ind w:left="-86" w:right="-605"/>
+        <w:ind w:left="-90" w:right="-607"/>
         <w:jc w:val="both"/>
         <w:rPr>
           <w:rFonts w:ascii="Times New Roman" w:eastAsia="Yu Gothic UI" w:hAnsi="Times New Roman" w:cs="Times New Roman"/>
@@ -894,70 +917,60 @@
       <w:r>
         <w:rPr>
           <w:rFonts w:ascii="Times New Roman" w:eastAsia="Yu Gothic UI" w:hAnsi="Times New Roman" w:cs="Times New Roman"/>
-        </w:rPr>
-        <w:t xml:space="preserve">Redefined the </w:t>
-      </w:r>
-      <w:r>
-        <w:rPr>
-          <w:rFonts w:ascii="Times New Roman" w:eastAsia="Yu Gothic UI" w:hAnsi="Times New Roman" w:cs="Times New Roman"/>
-          <w:b/>
-          <w:bCs/>
-        </w:rPr>
-        <w:t>SDLC</w:t>
-      </w:r>
-      <w:r>
-        <w:rPr>
-          <w:rFonts w:ascii="Times New Roman" w:eastAsia="Yu Gothic UI" w:hAnsi="Times New Roman" w:cs="Times New Roman"/>
-          <w:b/>
-          <w:bCs/>
-        </w:rPr>
-        <w:t xml:space="preserve">, </w:t>
-      </w:r>
-      <w:r>
-        <w:rPr>
-          <w:rFonts w:ascii="Times New Roman" w:eastAsia="Yu Gothic UI" w:hAnsi="Times New Roman" w:cs="Times New Roman"/>
-        </w:rPr>
-        <w:t>i</w:t>
-      </w:r>
-      <w:r>
-        <w:rPr>
-          <w:rFonts w:ascii="Times New Roman" w:eastAsia="Yu Gothic UI" w:hAnsi="Times New Roman" w:cs="Times New Roman"/>
-        </w:rPr>
-        <w:t xml:space="preserve">mproved </w:t>
-      </w:r>
-      <w:r>
-        <w:rPr>
-          <w:rFonts w:ascii="Times New Roman" w:eastAsia="Yu Gothic UI" w:hAnsi="Times New Roman" w:cs="Times New Roman"/>
-          <w:b/>
-          <w:bCs/>
-        </w:rPr>
-        <w:t>software quality</w:t>
-      </w:r>
-      <w:r>
-        <w:rPr>
-          <w:rFonts w:ascii="Times New Roman" w:eastAsia="Yu Gothic UI" w:hAnsi="Times New Roman" w:cs="Times New Roman"/>
-        </w:rPr>
-        <w:t xml:space="preserve"> &amp; </w:t>
-      </w:r>
-      <w:r>
-        <w:rPr>
-          <w:rFonts w:ascii="Times New Roman" w:eastAsia="Yu Gothic UI" w:hAnsi="Times New Roman" w:cs="Times New Roman"/>
-          <w:b/>
-          <w:bCs/>
-        </w:rPr>
-        <w:t>accelerated</w:t>
-      </w:r>
-      <w:r>
-        <w:rPr>
-          <w:rFonts w:ascii="Times New Roman" w:eastAsia="Yu Gothic UI" w:hAnsi="Times New Roman" w:cs="Times New Roman"/>
-        </w:rPr>
-        <w:t xml:space="preserve"> development processes</w:t>
-      </w:r>
-      <w:r>
-        <w:rPr>
-          <w:rFonts w:ascii="Times New Roman" w:eastAsia="Yu Gothic UI" w:hAnsi="Times New Roman" w:cs="Times New Roman"/>
-        </w:rPr>
-        <w:t xml:space="preserve"> by introducing VCS with Gitlab, code reviews, automated CI/CD/CT pipelines, better task management with Agile methodologies.</w:t>
+          <w:b/>
+          <w:bCs/>
+        </w:rPr>
+        <w:t>Architected</w:t>
+      </w:r>
+      <w:r>
+        <w:rPr>
+          <w:rFonts w:ascii="Times New Roman" w:eastAsia="Yu Gothic UI" w:hAnsi="Times New Roman" w:cs="Times New Roman"/>
+        </w:rPr>
+        <w:t xml:space="preserve"> </w:t>
+      </w:r>
+      <w:r>
+        <w:rPr>
+          <w:rFonts w:ascii="Times New Roman" w:eastAsia="Yu Gothic UI" w:hAnsi="Times New Roman" w:cs="Times New Roman"/>
+        </w:rPr>
+        <w:t>&amp; developed</w:t>
+      </w:r>
+      <w:r>
+        <w:rPr>
+          <w:rFonts w:ascii="Times New Roman" w:eastAsia="Yu Gothic UI" w:hAnsi="Times New Roman" w:cs="Times New Roman"/>
+        </w:rPr>
+        <w:t xml:space="preserve"> networked data acquisition system for medical devices to work in cloud</w:t>
+      </w:r>
+      <w:r>
+        <w:rPr>
+          <w:rFonts w:ascii="Times New Roman" w:eastAsia="Yu Gothic UI" w:hAnsi="Times New Roman" w:cs="Times New Roman"/>
+        </w:rPr>
+        <w:t xml:space="preserve"> </w:t>
+      </w:r>
+      <w:r>
+        <w:rPr>
+          <w:rFonts w:ascii="Times New Roman" w:eastAsia="Yu Gothic UI" w:hAnsi="Times New Roman" w:cs="Times New Roman"/>
+        </w:rPr>
+        <w:t>(</w:t>
+      </w:r>
+      <w:r>
+        <w:rPr>
+          <w:rFonts w:ascii="Times New Roman" w:eastAsia="Yu Gothic UI" w:hAnsi="Times New Roman" w:cs="Times New Roman"/>
+          <w:b/>
+          <w:bCs/>
+        </w:rPr>
+        <w:t>AWS</w:t>
+      </w:r>
+      <w:r>
+        <w:rPr>
+          <w:rFonts w:ascii="Times New Roman" w:eastAsia="Yu Gothic UI" w:hAnsi="Times New Roman" w:cs="Times New Roman"/>
+        </w:rPr>
+        <w:t>)</w:t>
+      </w:r>
+      <w:r>
+        <w:rPr>
+          <w:rFonts w:ascii="Times New Roman" w:eastAsia="Yu Gothic UI" w:hAnsi="Times New Roman" w:cs="Times New Roman"/>
+        </w:rPr>
+        <w:t xml:space="preserve"> or LAN.</w:t>
       </w:r>
     </w:p>
     <w:p>
@@ -967,8 +980,7 @@
           <w:ilvl w:val="0"/>
           <w:numId w:val="7"/>
         </w:numPr>
-        <w:spacing w:line="324" w:lineRule="auto"/>
-        <w:ind w:left="-86" w:right="-605"/>
+        <w:ind w:left="-90" w:right="-607"/>
         <w:jc w:val="both"/>
         <w:rPr>
           <w:rFonts w:ascii="Times New Roman" w:eastAsia="Yu Gothic UI" w:hAnsi="Times New Roman" w:cs="Times New Roman"/>
@@ -977,28 +989,78 @@
       <w:r>
         <w:rPr>
           <w:rFonts w:ascii="Times New Roman" w:eastAsia="Yu Gothic UI" w:hAnsi="Times New Roman" w:cs="Times New Roman"/>
-          <w:b/>
-          <w:bCs/>
-        </w:rPr>
-        <w:t>Architected</w:t>
-      </w:r>
-      <w:r>
-        <w:rPr>
-          <w:rFonts w:ascii="Times New Roman" w:eastAsia="Yu Gothic UI" w:hAnsi="Times New Roman" w:cs="Times New Roman"/>
-        </w:rPr>
-        <w:t xml:space="preserve"> </w:t>
-      </w:r>
-      <w:r>
-        <w:rPr>
-          <w:rFonts w:ascii="Times New Roman" w:eastAsia="Yu Gothic UI" w:hAnsi="Times New Roman" w:cs="Times New Roman"/>
-        </w:rPr>
-        <w:t xml:space="preserve">&amp; developed </w:t>
-      </w:r>
-      <w:r>
-        <w:rPr>
-          <w:rFonts w:ascii="Times New Roman" w:eastAsia="Yu Gothic UI" w:hAnsi="Times New Roman" w:cs="Times New Roman"/>
-        </w:rPr>
-        <w:t>a networked data acquisition system for medical devices to work in cloud or LAN.</w:t>
+        </w:rPr>
+        <w:t>Fortified security of data from medical devices by developing Zcrypt—a powerful cryptographic tool (</w:t>
+      </w:r>
+      <w:r>
+        <w:rPr>
+          <w:rFonts w:ascii="Times New Roman" w:eastAsia="Yu Gothic UI" w:hAnsi="Times New Roman" w:cs="Times New Roman"/>
+        </w:rPr>
+        <w:t xml:space="preserve">a </w:t>
+      </w:r>
+      <w:r>
+        <w:rPr>
+          <w:rFonts w:ascii="Times New Roman" w:eastAsia="Yu Gothic UI" w:hAnsi="Times New Roman" w:cs="Times New Roman"/>
+        </w:rPr>
+        <w:t>CLI, Web App &amp; Shared Lib</w:t>
+      </w:r>
+      <w:r>
+        <w:rPr>
+          <w:rFonts w:ascii="Times New Roman" w:eastAsia="Yu Gothic UI" w:hAnsi="Times New Roman" w:cs="Times New Roman"/>
+        </w:rPr>
+        <w:t>raries</w:t>
+      </w:r>
+      <w:r>
+        <w:rPr>
+          <w:rFonts w:ascii="Times New Roman" w:eastAsia="Yu Gothic UI" w:hAnsi="Times New Roman" w:cs="Times New Roman"/>
+        </w:rPr>
+        <w:t xml:space="preserve">) developed in </w:t>
+      </w:r>
+      <w:r>
+        <w:rPr>
+          <w:rFonts w:ascii="Times New Roman" w:eastAsia="Yu Gothic UI" w:hAnsi="Times New Roman" w:cs="Times New Roman"/>
+          <w:b/>
+          <w:bCs/>
+        </w:rPr>
+        <w:t>C</w:t>
+      </w:r>
+      <w:r>
+        <w:rPr>
+          <w:rFonts w:ascii="Times New Roman" w:eastAsia="Yu Gothic UI" w:hAnsi="Times New Roman" w:cs="Times New Roman"/>
+        </w:rPr>
+        <w:t xml:space="preserve"> based on Open SSL 3.0 that </w:t>
+      </w:r>
+      <w:r>
+        <w:rPr>
+          <w:rFonts w:ascii="Times New Roman" w:eastAsia="Yu Gothic UI" w:hAnsi="Times New Roman" w:cs="Times New Roman"/>
+        </w:rPr>
+        <w:t xml:space="preserve">is </w:t>
+      </w:r>
+      <w:r>
+        <w:rPr>
+          <w:rFonts w:ascii="Times New Roman" w:eastAsia="Yu Gothic UI" w:hAnsi="Times New Roman" w:cs="Times New Roman"/>
+          <w:b/>
+          <w:bCs/>
+        </w:rPr>
+        <w:t>179% faster</w:t>
+      </w:r>
+      <w:r>
+        <w:rPr>
+          <w:rFonts w:ascii="Times New Roman" w:eastAsia="Yu Gothic UI" w:hAnsi="Times New Roman" w:cs="Times New Roman"/>
+        </w:rPr>
+        <w:t xml:space="preserve"> than previous </w:t>
+      </w:r>
+      <w:r>
+        <w:rPr>
+          <w:rFonts w:ascii="Times New Roman" w:eastAsia="Yu Gothic UI" w:hAnsi="Times New Roman" w:cs="Times New Roman"/>
+        </w:rPr>
+        <w:t>workflows</w:t>
+      </w:r>
+      <w:r>
+        <w:rPr>
+          <w:rFonts w:ascii="Times New Roman" w:eastAsia="Yu Gothic UI" w:hAnsi="Times New Roman" w:cs="Times New Roman"/>
+        </w:rPr>
+        <w:t>.</w:t>
       </w:r>
     </w:p>
     <w:p>
@@ -1008,8 +1070,7 @@
           <w:ilvl w:val="0"/>
           <w:numId w:val="7"/>
         </w:numPr>
-        <w:spacing w:line="324" w:lineRule="auto"/>
-        <w:ind w:left="-86" w:right="-605"/>
+        <w:ind w:left="-90" w:right="-607"/>
         <w:jc w:val="both"/>
         <w:rPr>
           <w:rFonts w:ascii="Times New Roman" w:eastAsia="Yu Gothic UI" w:hAnsi="Times New Roman" w:cs="Times New Roman"/>
@@ -1019,7 +1080,51 @@
         <w:rPr>
           <w:rFonts w:ascii="Times New Roman" w:eastAsia="Yu Gothic UI" w:hAnsi="Times New Roman" w:cs="Times New Roman"/>
         </w:rPr>
-        <w:t>Fortified security of data from medical devices by developing Zcrypt—a powerful cryptographic tool (</w:t>
+        <w:t>Designed &amp; developed an interactive web app</w:t>
+      </w:r>
+      <w:r>
+        <w:rPr>
+          <w:rFonts w:ascii="Times New Roman" w:eastAsia="Yu Gothic UI" w:hAnsi="Times New Roman" w:cs="Times New Roman"/>
+        </w:rPr>
+        <w:t xml:space="preserve"> </w:t>
+      </w:r>
+      <w:r>
+        <w:rPr>
+          <w:rFonts w:ascii="Times New Roman" w:eastAsia="Yu Gothic UI" w:hAnsi="Times New Roman" w:cs="Times New Roman"/>
+        </w:rPr>
+        <w:t xml:space="preserve">for predicting kidney disease </w:t>
+      </w:r>
+      <w:r>
+        <w:rPr>
+          <w:rFonts w:ascii="Times New Roman" w:eastAsia="Yu Gothic UI" w:hAnsi="Times New Roman" w:cs="Times New Roman"/>
+        </w:rPr>
+        <w:t xml:space="preserve">for a given patient </w:t>
+      </w:r>
+      <w:r>
+        <w:rPr>
+          <w:rFonts w:ascii="Times New Roman" w:eastAsia="Yu Gothic UI" w:hAnsi="Times New Roman" w:cs="Times New Roman"/>
+        </w:rPr>
+        <w:t xml:space="preserve">using </w:t>
+      </w:r>
+      <w:r>
+        <w:rPr>
+          <w:rFonts w:ascii="Times New Roman" w:eastAsia="Yu Gothic UI" w:hAnsi="Times New Roman" w:cs="Times New Roman"/>
+          <w:b/>
+          <w:bCs/>
+        </w:rPr>
+        <w:t>React.js, Node.js, PostgreSQL,</w:t>
+      </w:r>
+      <w:r>
+        <w:rPr>
+          <w:rFonts w:ascii="Times New Roman" w:eastAsia="Yu Gothic UI" w:hAnsi="Times New Roman" w:cs="Times New Roman"/>
+        </w:rPr>
+        <w:t xml:space="preserve"> </w:t>
+      </w:r>
+      <w:r>
+        <w:rPr>
+          <w:rFonts w:ascii="Times New Roman" w:eastAsia="Yu Gothic UI" w:hAnsi="Times New Roman" w:cs="Times New Roman"/>
+        </w:rPr>
+        <w:t xml:space="preserve">&amp; </w:t>
       </w:r>
       <w:r>
         <w:rPr>
@@ -1031,53 +1136,73 @@
         <w:rPr>
           <w:rFonts w:ascii="Times New Roman" w:eastAsia="Yu Gothic UI" w:hAnsi="Times New Roman" w:cs="Times New Roman"/>
         </w:rPr>
-        <w:t>CLI, Web App &amp; Shared Lib</w:t>
-      </w:r>
-      <w:r>
-        <w:rPr>
-          <w:rFonts w:ascii="Times New Roman" w:eastAsia="Yu Gothic UI" w:hAnsi="Times New Roman" w:cs="Times New Roman"/>
-        </w:rPr>
-        <w:t>s</w:t>
-      </w:r>
-      <w:r>
-        <w:rPr>
-          <w:rFonts w:ascii="Times New Roman" w:eastAsia="Yu Gothic UI" w:hAnsi="Times New Roman" w:cs="Times New Roman"/>
-        </w:rPr>
-        <w:t xml:space="preserve">) developed in </w:t>
-      </w:r>
-      <w:r>
-        <w:rPr>
-          <w:rFonts w:ascii="Times New Roman" w:eastAsia="Yu Gothic UI" w:hAnsi="Times New Roman" w:cs="Times New Roman"/>
-          <w:b/>
-          <w:bCs/>
-        </w:rPr>
-        <w:t>C</w:t>
-      </w:r>
-      <w:r>
-        <w:rPr>
-          <w:rFonts w:ascii="Times New Roman" w:eastAsia="Yu Gothic UI" w:hAnsi="Times New Roman" w:cs="Times New Roman"/>
-        </w:rPr>
-        <w:t xml:space="preserve"> based on Open SSL 3.0 that </w:t>
-      </w:r>
-      <w:r>
-        <w:rPr>
-          <w:rFonts w:ascii="Times New Roman" w:eastAsia="Yu Gothic UI" w:hAnsi="Times New Roman" w:cs="Times New Roman"/>
-        </w:rPr>
-        <w:t xml:space="preserve">is </w:t>
-      </w:r>
-      <w:r>
-        <w:rPr>
-          <w:rFonts w:ascii="Times New Roman" w:eastAsia="Yu Gothic UI" w:hAnsi="Times New Roman" w:cs="Times New Roman"/>
-          <w:b/>
-          <w:bCs/>
-        </w:rPr>
-        <w:t>179% faster</w:t>
-      </w:r>
-      <w:r>
-        <w:rPr>
-          <w:rFonts w:ascii="Times New Roman" w:eastAsia="Yu Gothic UI" w:hAnsi="Times New Roman" w:cs="Times New Roman"/>
-        </w:rPr>
-        <w:t xml:space="preserve"> than previous methods</w:t>
+        <w:t>D</w:t>
+      </w:r>
+      <w:r>
+        <w:rPr>
+          <w:rFonts w:ascii="Times New Roman" w:eastAsia="Yu Gothic UI" w:hAnsi="Times New Roman" w:cs="Times New Roman"/>
+        </w:rPr>
+        <w:t xml:space="preserve">esktop </w:t>
+      </w:r>
+      <w:r>
+        <w:rPr>
+          <w:rFonts w:ascii="Times New Roman" w:eastAsia="Yu Gothic UI" w:hAnsi="Times New Roman" w:cs="Times New Roman"/>
+        </w:rPr>
+        <w:t>A</w:t>
+      </w:r>
+      <w:r>
+        <w:rPr>
+          <w:rFonts w:ascii="Times New Roman" w:eastAsia="Yu Gothic UI" w:hAnsi="Times New Roman" w:cs="Times New Roman"/>
+        </w:rPr>
+        <w:t xml:space="preserve">pp for managing </w:t>
+      </w:r>
+      <w:r>
+        <w:rPr>
+          <w:rFonts w:ascii="Times New Roman" w:eastAsia="Yu Gothic UI" w:hAnsi="Times New Roman" w:cs="Times New Roman"/>
+        </w:rPr>
+        <w:t>Real Time Clock</w:t>
+      </w:r>
+      <w:r>
+        <w:rPr>
+          <w:rFonts w:ascii="Times New Roman" w:eastAsia="Yu Gothic UI" w:hAnsi="Times New Roman" w:cs="Times New Roman"/>
+        </w:rPr>
+        <w:t xml:space="preserve"> (RTC)</w:t>
+      </w:r>
+      <w:r>
+        <w:rPr>
+          <w:rFonts w:ascii="Times New Roman" w:eastAsia="Yu Gothic UI" w:hAnsi="Times New Roman" w:cs="Times New Roman"/>
+        </w:rPr>
+        <w:t xml:space="preserve"> </w:t>
+      </w:r>
+      <w:r>
+        <w:rPr>
+          <w:rFonts w:ascii="Times New Roman" w:eastAsia="Yu Gothic UI" w:hAnsi="Times New Roman" w:cs="Times New Roman"/>
+        </w:rPr>
+        <w:t xml:space="preserve">dongles using </w:t>
+      </w:r>
+      <w:r>
+        <w:rPr>
+          <w:rFonts w:ascii="Times New Roman" w:eastAsia="Yu Gothic UI" w:hAnsi="Times New Roman" w:cs="Times New Roman"/>
+          <w:b/>
+          <w:bCs/>
+        </w:rPr>
+        <w:t>Electron.js</w:t>
+      </w:r>
+      <w:r>
+        <w:rPr>
+          <w:rFonts w:ascii="Times New Roman" w:eastAsia="Yu Gothic UI" w:hAnsi="Times New Roman" w:cs="Times New Roman"/>
+          <w:b/>
+          <w:bCs/>
+        </w:rPr>
+        <w:t xml:space="preserve">, </w:t>
+      </w:r>
+      <w:r>
+        <w:rPr>
+          <w:rFonts w:ascii="Times New Roman" w:eastAsia="Yu Gothic UI" w:hAnsi="Times New Roman" w:cs="Times New Roman"/>
+          <w:b/>
+          <w:bCs/>
+        </w:rPr>
+        <w:t>Python</w:t>
       </w:r>
       <w:r>
         <w:rPr>
@@ -1093,8 +1218,7 @@
           <w:ilvl w:val="0"/>
           <w:numId w:val="7"/>
         </w:numPr>
-        <w:spacing w:line="324" w:lineRule="auto"/>
-        <w:ind w:left="-86" w:right="-605"/>
+        <w:ind w:left="-90" w:right="-607"/>
         <w:jc w:val="both"/>
         <w:rPr>
           <w:rFonts w:ascii="Times New Roman" w:eastAsia="Yu Gothic UI" w:hAnsi="Times New Roman" w:cs="Times New Roman"/>
@@ -1104,67 +1228,110 @@
         <w:rPr>
           <w:rFonts w:ascii="Times New Roman" w:eastAsia="Yu Gothic UI" w:hAnsi="Times New Roman" w:cs="Times New Roman"/>
         </w:rPr>
-        <w:t>Designed &amp; developed an interactive web app</w:t>
-      </w:r>
-      <w:r>
-        <w:rPr>
-          <w:rFonts w:ascii="Times New Roman" w:eastAsia="Yu Gothic UI" w:hAnsi="Times New Roman" w:cs="Times New Roman"/>
+        <w:t xml:space="preserve">Simplified conversion funnels for the binary data generated by medical devices to streamline into readable timeseries CSV data files with relative times using </w:t>
+      </w:r>
+      <w:r>
+        <w:rPr>
+          <w:rFonts w:ascii="Times New Roman" w:eastAsia="Yu Gothic UI" w:hAnsi="Times New Roman" w:cs="Times New Roman"/>
+          <w:b/>
+          <w:bCs/>
+        </w:rPr>
+        <w:t xml:space="preserve">Python </w:t>
+      </w:r>
+      <w:r>
+        <w:rPr>
+          <w:rFonts w:ascii="Times New Roman" w:eastAsia="Yu Gothic UI" w:hAnsi="Times New Roman" w:cs="Times New Roman"/>
+        </w:rPr>
+        <w:t xml:space="preserve">for </w:t>
+      </w:r>
+      <w:r>
+        <w:rPr>
+          <w:rFonts w:ascii="Times New Roman" w:eastAsia="Yu Gothic UI" w:hAnsi="Times New Roman" w:cs="Times New Roman"/>
+          <w:b/>
+          <w:bCs/>
+        </w:rPr>
+        <w:t>Data Analysis</w:t>
+      </w:r>
+      <w:r>
+        <w:rPr>
+          <w:rFonts w:ascii="Times New Roman" w:eastAsia="Yu Gothic UI" w:hAnsi="Times New Roman" w:cs="Times New Roman"/>
+        </w:rPr>
+        <w:t xml:space="preserve"> with end-to-end test cases.</w:t>
+      </w:r>
+    </w:p>
+    <w:p>
+      <w:pPr>
+        <w:spacing w:before="120" w:line="300" w:lineRule="auto"/>
+        <w:ind w:left="-562" w:right="-605"/>
+        <w:jc w:val="both"/>
+        <w:rPr>
+          <w:rFonts w:ascii="Times New Roman" w:eastAsia="Yu Gothic UI" w:hAnsi="Times New Roman" w:cs="Times New Roman"/>
+        </w:rPr>
+      </w:pPr>
+      <w:r>
+        <w:rPr>
+          <w:rFonts w:ascii="Times New Roman" w:eastAsia="Yu Gothic UI" w:hAnsi="Times New Roman" w:cs="Times New Roman"/>
+          <w:b/>
+        </w:rPr>
+        <w:t xml:space="preserve">Senior Software Engineer </w:t>
+      </w:r>
+      <w:r>
+        <w:rPr>
+          <w:rFonts w:ascii="Times New Roman" w:eastAsia="Yu Gothic UI" w:hAnsi="Times New Roman" w:cs="Times New Roman"/>
+          <w:bCs/>
+        </w:rPr>
+        <w:t>at</w:t>
+      </w:r>
+      <w:r>
+        <w:rPr>
+          <w:rFonts w:ascii="Times New Roman" w:eastAsia="Yu Gothic UI" w:hAnsi="Times New Roman" w:cs="Times New Roman"/>
+          <w:b/>
         </w:rPr>
         <w:t xml:space="preserve"> </w:t>
       </w:r>
       <w:r>
         <w:rPr>
           <w:rFonts w:ascii="Times New Roman" w:eastAsia="Yu Gothic UI" w:hAnsi="Times New Roman" w:cs="Times New Roman"/>
-        </w:rPr>
-        <w:t xml:space="preserve">for predicting kidney disease </w:t>
-      </w:r>
-      <w:r>
-        <w:rPr>
-          <w:rFonts w:ascii="Times New Roman" w:eastAsia="Yu Gothic UI" w:hAnsi="Times New Roman" w:cs="Times New Roman"/>
-        </w:rPr>
-        <w:t xml:space="preserve">for a given patient </w:t>
-      </w:r>
-      <w:r>
-        <w:rPr>
-          <w:rFonts w:ascii="Times New Roman" w:eastAsia="Yu Gothic UI" w:hAnsi="Times New Roman" w:cs="Times New Roman"/>
-        </w:rPr>
-        <w:t xml:space="preserve">using React.js, Node.js, PostgreSQL, </w:t>
-      </w:r>
-      <w:r>
-        <w:rPr>
-          <w:rFonts w:ascii="Times New Roman" w:eastAsia="Yu Gothic UI" w:hAnsi="Times New Roman" w:cs="Times New Roman"/>
-        </w:rPr>
-        <w:t xml:space="preserve">&amp; </w:t>
-      </w:r>
-      <w:r>
-        <w:rPr>
-          <w:rFonts w:ascii="Times New Roman" w:eastAsia="Yu Gothic UI" w:hAnsi="Times New Roman" w:cs="Times New Roman"/>
-        </w:rPr>
-        <w:t xml:space="preserve">a desktop app for managing </w:t>
-      </w:r>
-      <w:r>
-        <w:rPr>
-          <w:rFonts w:ascii="Times New Roman" w:eastAsia="Yu Gothic UI" w:hAnsi="Times New Roman" w:cs="Times New Roman"/>
-        </w:rPr>
-        <w:t xml:space="preserve">Real Time Clock </w:t>
-      </w:r>
-      <w:r>
-        <w:rPr>
-          <w:rFonts w:ascii="Times New Roman" w:eastAsia="Yu Gothic UI" w:hAnsi="Times New Roman" w:cs="Times New Roman"/>
-        </w:rPr>
-        <w:t>dongles using Electron.js</w:t>
-      </w:r>
-      <w:r>
-        <w:rPr>
-          <w:rFonts w:ascii="Times New Roman" w:eastAsia="Yu Gothic UI" w:hAnsi="Times New Roman" w:cs="Times New Roman"/>
-        </w:rPr>
-        <w:t xml:space="preserve">, </w:t>
-      </w:r>
-      <w:r>
-        <w:rPr>
-          <w:rFonts w:ascii="Times New Roman" w:eastAsia="Yu Gothic UI" w:hAnsi="Times New Roman" w:cs="Times New Roman"/>
-        </w:rPr>
-        <w:t>Python.</w:t>
+          <w:i/>
+          <w:iCs/>
+        </w:rPr>
+        <w:t>KIoT Innovations, Hyderabad, India</w:t>
+      </w:r>
+      <w:r>
+        <w:rPr>
+          <w:rFonts w:ascii="Times New Roman" w:eastAsia="Yu Gothic UI" w:hAnsi="Times New Roman" w:cs="Times New Roman"/>
+        </w:rPr>
+        <w:t xml:space="preserve">                      </w:t>
+      </w:r>
+      <w:r>
+        <w:rPr>
+          <w:rFonts w:ascii="Times New Roman" w:eastAsia="Yu Gothic UI" w:hAnsi="Times New Roman" w:cs="Times New Roman"/>
+        </w:rPr>
+        <w:tab/>
+      </w:r>
+      <w:r>
+        <w:rPr>
+          <w:rFonts w:ascii="Times New Roman" w:eastAsia="Yu Gothic UI" w:hAnsi="Times New Roman" w:cs="Times New Roman"/>
+        </w:rPr>
+        <w:t xml:space="preserve">         </w:t>
+      </w:r>
+      <w:r>
+        <w:rPr>
+          <w:rFonts w:ascii="Times New Roman" w:eastAsia="Yu Gothic UI" w:hAnsi="Times New Roman" w:cs="Times New Roman"/>
+        </w:rPr>
+        <w:t xml:space="preserve">   </w:t>
+      </w:r>
+      <w:r>
+        <w:rPr>
+          <w:rFonts w:ascii="Times New Roman" w:eastAsia="Yu Gothic UI" w:hAnsi="Times New Roman" w:cs="Times New Roman"/>
+        </w:rPr>
+        <w:t xml:space="preserve">      </w:t>
+      </w:r>
+      <w:r>
+        <w:rPr>
+          <w:rFonts w:ascii="Times New Roman" w:eastAsia="Yu Gothic UI" w:hAnsi="Times New Roman" w:cs="Times New Roman"/>
+        </w:rPr>
+        <w:t>Mar 2022 - Jul 2022</w:t>
       </w:r>
     </w:p>
     <w:p>
@@ -1174,8 +1341,7 @@
           <w:ilvl w:val="0"/>
           <w:numId w:val="7"/>
         </w:numPr>
-        <w:spacing w:line="324" w:lineRule="auto"/>
-        <w:ind w:left="-86" w:right="-605"/>
+        <w:ind w:left="-90" w:right="-607"/>
         <w:jc w:val="both"/>
         <w:rPr>
           <w:rFonts w:ascii="Times New Roman" w:eastAsia="Yu Gothic UI" w:hAnsi="Times New Roman" w:cs="Times New Roman"/>
@@ -1183,118 +1349,117 @@
       </w:pPr>
       <w:r>
         <w:rPr>
-          <w:rFonts w:ascii="Times New Roman" w:eastAsia="Yu Gothic UI" w:hAnsi="Times New Roman" w:cs="Times New Roman"/>
-        </w:rPr>
-        <w:t>Simplified conversion funnels for the binary data generated by medical devices to streamline into readable time</w:t>
-      </w:r>
-      <w:r>
-        <w:rPr>
-          <w:rFonts w:ascii="Times New Roman" w:eastAsia="Yu Gothic UI" w:hAnsi="Times New Roman" w:cs="Times New Roman"/>
+          <w:rFonts w:ascii="Times New Roman" w:hAnsi="Times New Roman" w:cs="Times New Roman"/>
+          <w:b/>
+          <w:bCs/>
+        </w:rPr>
+        <w:t>Led</w:t>
+      </w:r>
+      <w:r>
+        <w:rPr>
+          <w:rFonts w:ascii="Times New Roman" w:hAnsi="Times New Roman" w:cs="Times New Roman"/>
+        </w:rPr>
+        <w:t xml:space="preserve"> the Weather Automation project: An IoT automation based on the weather at customer's home location, built using </w:t>
+      </w:r>
+      <w:r>
+        <w:rPr>
+          <w:rFonts w:ascii="Times New Roman" w:hAnsi="Times New Roman" w:cs="Times New Roman"/>
+          <w:b/>
+          <w:bCs/>
+        </w:rPr>
+        <w:t>Bull</w:t>
+      </w:r>
+      <w:r>
+        <w:rPr>
+          <w:rFonts w:ascii="Times New Roman" w:hAnsi="Times New Roman" w:cs="Times New Roman"/>
+        </w:rPr>
+        <w:t xml:space="preserve"> with </w:t>
+      </w:r>
+      <w:r>
+        <w:rPr>
+          <w:rFonts w:ascii="Times New Roman" w:hAnsi="Times New Roman" w:cs="Times New Roman"/>
+          <w:b/>
+          <w:bCs/>
+        </w:rPr>
+        <w:t>Redis</w:t>
+      </w:r>
+      <w:r>
+        <w:rPr>
+          <w:rFonts w:ascii="Times New Roman" w:hAnsi="Times New Roman" w:cs="Times New Roman"/>
+        </w:rPr>
+        <w:t xml:space="preserve"> for task scheduling, </w:t>
+      </w:r>
+      <w:r>
+        <w:rPr>
+          <w:rFonts w:ascii="Times New Roman" w:hAnsi="Times New Roman" w:cs="Times New Roman"/>
+          <w:b/>
+          <w:bCs/>
+        </w:rPr>
+        <w:t>Node.js microservices</w:t>
+      </w:r>
+      <w:r>
+        <w:rPr>
+          <w:rFonts w:ascii="Times New Roman" w:hAnsi="Times New Roman" w:cs="Times New Roman"/>
+        </w:rPr>
+        <w:t xml:space="preserve"> for actions</w:t>
+      </w:r>
+      <w:r>
+        <w:rPr>
+          <w:rFonts w:ascii="Times New Roman" w:hAnsi="Times New Roman" w:cs="Times New Roman"/>
+        </w:rPr>
+        <w:t xml:space="preserve">, </w:t>
+      </w:r>
+      <w:r>
+        <w:rPr>
+          <w:rFonts w:ascii="Times New Roman" w:hAnsi="Times New Roman" w:cs="Times New Roman"/>
+        </w:rPr>
+        <w:t>workflows</w:t>
+      </w:r>
+      <w:r>
+        <w:rPr>
+          <w:rFonts w:ascii="Times New Roman" w:hAnsi="Times New Roman" w:cs="Times New Roman"/>
+        </w:rPr>
+        <w:t>,</w:t>
+      </w:r>
+      <w:r>
+        <w:rPr>
+          <w:rFonts w:ascii="Times New Roman" w:hAnsi="Times New Roman" w:cs="Times New Roman"/>
         </w:rPr>
         <w:t xml:space="preserve"> </w:t>
       </w:r>
       <w:r>
         <w:rPr>
-          <w:rFonts w:ascii="Times New Roman" w:eastAsia="Yu Gothic UI" w:hAnsi="Times New Roman" w:cs="Times New Roman"/>
-        </w:rPr>
-        <w:t xml:space="preserve">series CSV data files with relative times using </w:t>
-      </w:r>
-      <w:r>
-        <w:rPr>
-          <w:rFonts w:ascii="Times New Roman" w:eastAsia="Yu Gothic UI" w:hAnsi="Times New Roman" w:cs="Times New Roman"/>
-          <w:b/>
-          <w:bCs/>
-        </w:rPr>
-        <w:t>Python</w:t>
-      </w:r>
-      <w:r>
-        <w:rPr>
-          <w:rFonts w:ascii="Times New Roman" w:eastAsia="Yu Gothic UI" w:hAnsi="Times New Roman" w:cs="Times New Roman"/>
-          <w:b/>
-          <w:bCs/>
+          <w:rFonts w:ascii="Times New Roman" w:hAnsi="Times New Roman" w:cs="Times New Roman"/>
+          <w:b/>
+          <w:bCs/>
+        </w:rPr>
+        <w:t>Ionic</w:t>
+      </w:r>
+      <w:r>
+        <w:rPr>
+          <w:rFonts w:ascii="Times New Roman" w:hAnsi="Times New Roman" w:cs="Times New Roman"/>
+        </w:rPr>
+        <w:t xml:space="preserve"> +</w:t>
+      </w:r>
+      <w:r>
+        <w:rPr>
+          <w:rFonts w:ascii="Times New Roman" w:hAnsi="Times New Roman" w:cs="Times New Roman"/>
         </w:rPr>
         <w:t xml:space="preserve"> </w:t>
       </w:r>
       <w:r>
         <w:rPr>
-          <w:rFonts w:ascii="Times New Roman" w:eastAsia="Yu Gothic UI" w:hAnsi="Times New Roman" w:cs="Times New Roman"/>
-        </w:rPr>
-        <w:t xml:space="preserve">for </w:t>
-      </w:r>
-      <w:r>
-        <w:rPr>
-          <w:rFonts w:ascii="Times New Roman" w:eastAsia="Yu Gothic UI" w:hAnsi="Times New Roman" w:cs="Times New Roman"/>
-          <w:b/>
-          <w:bCs/>
-        </w:rPr>
-        <w:t>Data Analysis</w:t>
-      </w:r>
-      <w:r>
-        <w:rPr>
-          <w:rFonts w:ascii="Times New Roman" w:eastAsia="Yu Gothic UI" w:hAnsi="Times New Roman" w:cs="Times New Roman"/>
-        </w:rPr>
-        <w:t xml:space="preserve"> with end-to-end test cases.</w:t>
-      </w:r>
-    </w:p>
-    <w:p>
-      <w:pPr>
-        <w:spacing w:before="160" w:line="300" w:lineRule="auto"/>
-        <w:ind w:left="-562" w:right="-605"/>
-        <w:jc w:val="both"/>
-        <w:rPr>
-          <w:rFonts w:ascii="Times New Roman" w:eastAsia="Yu Gothic UI" w:hAnsi="Times New Roman" w:cs="Times New Roman"/>
-        </w:rPr>
-      </w:pPr>
-      <w:r>
-        <w:rPr>
-          <w:rFonts w:ascii="Times New Roman" w:eastAsia="Yu Gothic UI" w:hAnsi="Times New Roman" w:cs="Times New Roman"/>
-          <w:b/>
-        </w:rPr>
-        <w:t xml:space="preserve">Senior Software Engineer </w:t>
-      </w:r>
-      <w:r>
-        <w:rPr>
-          <w:rFonts w:ascii="Times New Roman" w:eastAsia="Yu Gothic UI" w:hAnsi="Times New Roman" w:cs="Times New Roman"/>
-          <w:bCs/>
-        </w:rPr>
-        <w:t>at</w:t>
-      </w:r>
-      <w:r>
-        <w:rPr>
-          <w:rFonts w:ascii="Times New Roman" w:eastAsia="Yu Gothic UI" w:hAnsi="Times New Roman" w:cs="Times New Roman"/>
-          <w:b/>
-        </w:rPr>
-        <w:t xml:space="preserve"> </w:t>
-      </w:r>
-      <w:r>
-        <w:rPr>
-          <w:rFonts w:ascii="Times New Roman" w:eastAsia="Yu Gothic UI" w:hAnsi="Times New Roman" w:cs="Times New Roman"/>
-        </w:rPr>
-        <w:t xml:space="preserve">KIoT Innovations, Hyderabad, India                      </w:t>
-      </w:r>
-      <w:r>
-        <w:rPr>
-          <w:rFonts w:ascii="Times New Roman" w:eastAsia="Yu Gothic UI" w:hAnsi="Times New Roman" w:cs="Times New Roman"/>
-        </w:rPr>
-        <w:tab/>
-      </w:r>
-      <w:r>
-        <w:rPr>
-          <w:rFonts w:ascii="Times New Roman" w:eastAsia="Yu Gothic UI" w:hAnsi="Times New Roman" w:cs="Times New Roman"/>
-        </w:rPr>
-        <w:t xml:space="preserve">         </w:t>
-      </w:r>
-      <w:r>
-        <w:rPr>
-          <w:rFonts w:ascii="Times New Roman" w:eastAsia="Yu Gothic UI" w:hAnsi="Times New Roman" w:cs="Times New Roman"/>
-        </w:rPr>
-        <w:t xml:space="preserve">   </w:t>
-      </w:r>
-      <w:r>
-        <w:rPr>
-          <w:rFonts w:ascii="Times New Roman" w:eastAsia="Yu Gothic UI" w:hAnsi="Times New Roman" w:cs="Times New Roman"/>
-        </w:rPr>
-        <w:t>Mar 2022 - Jul 2022</w:t>
+          <w:rFonts w:ascii="Times New Roman" w:hAnsi="Times New Roman" w:cs="Times New Roman"/>
+          <w:b/>
+          <w:bCs/>
+        </w:rPr>
+        <w:t>Angular</w:t>
+      </w:r>
+      <w:r>
+        <w:rPr>
+          <w:rFonts w:ascii="Times New Roman" w:hAnsi="Times New Roman" w:cs="Times New Roman"/>
+        </w:rPr>
+        <w:t xml:space="preserve"> for UI.</w:t>
       </w:r>
     </w:p>
     <w:p>
@@ -1304,8 +1469,7 @@
           <w:ilvl w:val="0"/>
           <w:numId w:val="7"/>
         </w:numPr>
-        <w:spacing w:line="324" w:lineRule="auto"/>
-        <w:ind w:left="-86" w:right="-605"/>
+        <w:ind w:left="-90" w:right="-607"/>
         <w:jc w:val="both"/>
         <w:rPr>
           <w:rFonts w:ascii="Times New Roman" w:eastAsia="Yu Gothic UI" w:hAnsi="Times New Roman" w:cs="Times New Roman"/>
@@ -1313,91 +1477,123 @@
       </w:pPr>
       <w:r>
         <w:rPr>
-          <w:rFonts w:ascii="Times New Roman" w:hAnsi="Times New Roman" w:cs="Times New Roman"/>
-        </w:rPr>
-        <w:t xml:space="preserve">Led the Weather Automation project: An IoT automation based on the weather at customer's home location, built using </w:t>
-      </w:r>
-      <w:r>
-        <w:rPr>
-          <w:rFonts w:ascii="Times New Roman" w:hAnsi="Times New Roman" w:cs="Times New Roman"/>
-          <w:b/>
-          <w:bCs/>
-        </w:rPr>
-        <w:t>Bull</w:t>
-      </w:r>
-      <w:r>
-        <w:rPr>
-          <w:rFonts w:ascii="Times New Roman" w:hAnsi="Times New Roman" w:cs="Times New Roman"/>
-        </w:rPr>
-        <w:t xml:space="preserve"> with </w:t>
-      </w:r>
-      <w:r>
-        <w:rPr>
-          <w:rFonts w:ascii="Times New Roman" w:hAnsi="Times New Roman" w:cs="Times New Roman"/>
-          <w:b/>
-          <w:bCs/>
-        </w:rPr>
-        <w:t>Redis</w:t>
-      </w:r>
-      <w:r>
-        <w:rPr>
-          <w:rFonts w:ascii="Times New Roman" w:hAnsi="Times New Roman" w:cs="Times New Roman"/>
-        </w:rPr>
-        <w:t xml:space="preserve"> for task scheduling, </w:t>
-      </w:r>
-      <w:r>
-        <w:rPr>
-          <w:rFonts w:ascii="Times New Roman" w:hAnsi="Times New Roman" w:cs="Times New Roman"/>
-          <w:b/>
-          <w:bCs/>
-        </w:rPr>
-        <w:t>Node.js microservices</w:t>
-      </w:r>
-      <w:r>
-        <w:rPr>
-          <w:rFonts w:ascii="Times New Roman" w:hAnsi="Times New Roman" w:cs="Times New Roman"/>
-        </w:rPr>
-        <w:t xml:space="preserve"> for actions,</w:t>
-      </w:r>
-      <w:r>
-        <w:rPr>
-          <w:rFonts w:ascii="Times New Roman" w:hAnsi="Times New Roman" w:cs="Times New Roman"/>
+          <w:rFonts w:ascii="Times New Roman" w:eastAsia="Yu Gothic UI" w:hAnsi="Times New Roman" w:cs="Times New Roman"/>
+        </w:rPr>
+        <w:t xml:space="preserve">Devised a </w:t>
+      </w:r>
+      <w:r>
+        <w:rPr>
+          <w:rFonts w:ascii="Times New Roman" w:eastAsia="Yu Gothic UI" w:hAnsi="Times New Roman" w:cs="Times New Roman"/>
+          <w:b/>
+          <w:bCs/>
+        </w:rPr>
+        <w:t>strategic solution</w:t>
+      </w:r>
+      <w:r>
+        <w:rPr>
+          <w:rFonts w:ascii="Times New Roman" w:eastAsia="Yu Gothic UI" w:hAnsi="Times New Roman" w:cs="Times New Roman"/>
+        </w:rPr>
+        <w:t xml:space="preserve"> to optimize system</w:t>
+      </w:r>
+      <w:r>
+        <w:rPr>
+          <w:rFonts w:ascii="Times New Roman" w:eastAsia="Yu Gothic UI" w:hAnsi="Times New Roman" w:cs="Times New Roman"/>
+        </w:rPr>
+        <w:t>s</w:t>
+      </w:r>
+      <w:r>
+        <w:rPr>
+          <w:rFonts w:ascii="Times New Roman" w:eastAsia="Yu Gothic UI" w:hAnsi="Times New Roman" w:cs="Times New Roman"/>
+        </w:rPr>
+        <w:t xml:space="preserve"> (</w:t>
+      </w:r>
+      <w:r>
+        <w:rPr>
+          <w:rFonts w:ascii="Times New Roman" w:eastAsia="Yu Gothic UI" w:hAnsi="Times New Roman" w:cs="Times New Roman"/>
+        </w:rPr>
+        <w:t xml:space="preserve">Node.js </w:t>
+      </w:r>
+      <w:r>
+        <w:rPr>
+          <w:rFonts w:ascii="Times New Roman" w:eastAsia="Yu Gothic UI" w:hAnsi="Times New Roman" w:cs="Times New Roman"/>
+        </w:rPr>
+        <w:t xml:space="preserve">APIs, </w:t>
+      </w:r>
+      <w:r>
+        <w:rPr>
+          <w:rFonts w:ascii="Times New Roman" w:eastAsia="Yu Gothic UI" w:hAnsi="Times New Roman" w:cs="Times New Roman"/>
+        </w:rPr>
+        <w:t xml:space="preserve">Mongo </w:t>
+      </w:r>
+      <w:r>
+        <w:rPr>
+          <w:rFonts w:ascii="Times New Roman" w:eastAsia="Yu Gothic UI" w:hAnsi="Times New Roman" w:cs="Times New Roman"/>
+        </w:rPr>
+        <w:t xml:space="preserve">DB queries) </w:t>
+      </w:r>
+      <w:r>
+        <w:rPr>
+          <w:rFonts w:ascii="Times New Roman" w:eastAsia="Yu Gothic UI" w:hAnsi="Times New Roman" w:cs="Times New Roman"/>
+          <w:b/>
+          <w:bCs/>
+        </w:rPr>
+        <w:t>performance by</w:t>
+      </w:r>
+      <w:r>
+        <w:rPr>
+          <w:rFonts w:ascii="Times New Roman" w:eastAsia="Yu Gothic UI" w:hAnsi="Times New Roman" w:cs="Times New Roman"/>
         </w:rPr>
         <w:t xml:space="preserve"> </w:t>
       </w:r>
       <w:r>
         <w:rPr>
-          <w:rFonts w:ascii="Times New Roman" w:hAnsi="Times New Roman" w:cs="Times New Roman"/>
-          <w:b/>
-          <w:bCs/>
-        </w:rPr>
-        <w:t>Ionic</w:t>
-      </w:r>
-      <w:r>
-        <w:rPr>
-          <w:rFonts w:ascii="Times New Roman" w:hAnsi="Times New Roman" w:cs="Times New Roman"/>
-        </w:rPr>
-        <w:t xml:space="preserve"> +</w:t>
-      </w:r>
-      <w:r>
-        <w:rPr>
-          <w:rFonts w:ascii="Times New Roman" w:hAnsi="Times New Roman" w:cs="Times New Roman"/>
+          <w:rFonts w:ascii="Times New Roman" w:eastAsia="Yu Gothic UI" w:hAnsi="Times New Roman" w:cs="Times New Roman"/>
+          <w:b/>
+          <w:bCs/>
+        </w:rPr>
+        <w:t>43%</w:t>
+      </w:r>
+      <w:r>
+        <w:rPr>
+          <w:rFonts w:ascii="Times New Roman" w:eastAsia="Yu Gothic UI" w:hAnsi="Times New Roman" w:cs="Times New Roman"/>
         </w:rPr>
         <w:t xml:space="preserve"> </w:t>
       </w:r>
       <w:r>
         <w:rPr>
-          <w:rFonts w:ascii="Times New Roman" w:hAnsi="Times New Roman" w:cs="Times New Roman"/>
-          <w:b/>
-          <w:bCs/>
-        </w:rPr>
-        <w:t>Angular</w:t>
-      </w:r>
-      <w:r>
-        <w:rPr>
-          <w:rFonts w:ascii="Times New Roman" w:hAnsi="Times New Roman" w:cs="Times New Roman"/>
-        </w:rPr>
-        <w:t xml:space="preserve"> for UI.</w:t>
+          <w:rFonts w:ascii="Times New Roman" w:eastAsia="Yu Gothic UI" w:hAnsi="Times New Roman" w:cs="Times New Roman"/>
+        </w:rPr>
+        <w:t>and</w:t>
+      </w:r>
+      <w:r>
+        <w:rPr>
+          <w:rFonts w:ascii="Times New Roman" w:eastAsia="Yu Gothic UI" w:hAnsi="Times New Roman" w:cs="Times New Roman"/>
+        </w:rPr>
+        <w:t xml:space="preserve"> removed defects in the existing infrastructure, by monitoring, collecting </w:t>
+      </w:r>
+      <w:r>
+        <w:rPr>
+          <w:rFonts w:ascii="Times New Roman" w:eastAsia="Yu Gothic UI" w:hAnsi="Times New Roman" w:cs="Times New Roman"/>
+        </w:rPr>
+        <w:t>and</w:t>
+      </w:r>
+      <w:r>
+        <w:rPr>
+          <w:rFonts w:ascii="Times New Roman" w:eastAsia="Yu Gothic UI" w:hAnsi="Times New Roman" w:cs="Times New Roman"/>
+        </w:rPr>
+        <w:t xml:space="preserve"> analyzing data </w:t>
+      </w:r>
+      <w:r>
+        <w:rPr>
+          <w:rFonts w:ascii="Times New Roman" w:eastAsia="Yu Gothic UI" w:hAnsi="Times New Roman" w:cs="Times New Roman"/>
+        </w:rPr>
+        <w:t xml:space="preserve">from </w:t>
+      </w:r>
+      <w:r>
+        <w:rPr>
+          <w:rFonts w:ascii="Times New Roman" w:eastAsia="Yu Gothic UI" w:hAnsi="Times New Roman" w:cs="Times New Roman"/>
+        </w:rPr>
+        <w:t>Newrelic.</w:t>
       </w:r>
     </w:p>
     <w:p>
@@ -1407,8 +1603,7 @@
           <w:ilvl w:val="0"/>
           <w:numId w:val="7"/>
         </w:numPr>
-        <w:spacing w:line="324" w:lineRule="auto"/>
-        <w:ind w:left="-86" w:right="-605"/>
+        <w:ind w:left="-90" w:right="-607"/>
         <w:jc w:val="both"/>
         <w:rPr>
           <w:rFonts w:ascii="Times New Roman" w:eastAsia="Yu Gothic UI" w:hAnsi="Times New Roman" w:cs="Times New Roman"/>
@@ -1418,21 +1613,59 @@
         <w:rPr>
           <w:rFonts w:ascii="Times New Roman" w:eastAsia="Yu Gothic UI" w:hAnsi="Times New Roman" w:cs="Times New Roman"/>
         </w:rPr>
-        <w:t xml:space="preserve">Devised a </w:t>
-      </w:r>
-      <w:r>
-        <w:rPr>
-          <w:rFonts w:ascii="Times New Roman" w:eastAsia="Yu Gothic UI" w:hAnsi="Times New Roman" w:cs="Times New Roman"/>
-          <w:b/>
-          <w:bCs/>
-        </w:rPr>
-        <w:t>strategic solution</w:t>
-      </w:r>
-      <w:r>
-        <w:rPr>
-          <w:rFonts w:ascii="Times New Roman" w:eastAsia="Yu Gothic UI" w:hAnsi="Times New Roman" w:cs="Times New Roman"/>
-        </w:rPr>
-        <w:t xml:space="preserve"> to optimize system</w:t>
+        <w:t xml:space="preserve">Built </w:t>
+      </w:r>
+      <w:r>
+        <w:rPr>
+          <w:rFonts w:ascii="Times New Roman" w:eastAsia="Yu Gothic UI" w:hAnsi="Times New Roman" w:cs="Times New Roman"/>
+        </w:rPr>
+        <w:t xml:space="preserve">multiple features in </w:t>
+      </w:r>
+      <w:r>
+        <w:rPr>
+          <w:rFonts w:ascii="Times New Roman" w:eastAsia="Yu Gothic UI" w:hAnsi="Times New Roman" w:cs="Times New Roman"/>
+        </w:rPr>
+        <w:t xml:space="preserve">a cross-platform hybrid </w:t>
+      </w:r>
+      <w:r>
+        <w:rPr>
+          <w:rFonts w:ascii="Times New Roman" w:eastAsia="Yu Gothic UI" w:hAnsi="Times New Roman" w:cs="Times New Roman"/>
+        </w:rPr>
+        <w:t xml:space="preserve">mobile </w:t>
+      </w:r>
+      <w:r>
+        <w:rPr>
+          <w:rFonts w:ascii="Times New Roman" w:eastAsia="Yu Gothic UI" w:hAnsi="Times New Roman" w:cs="Times New Roman"/>
+        </w:rPr>
+        <w:t xml:space="preserve">application using </w:t>
+      </w:r>
+      <w:r>
+        <w:rPr>
+          <w:rFonts w:ascii="Times New Roman" w:eastAsia="Yu Gothic UI" w:hAnsi="Times New Roman" w:cs="Times New Roman"/>
+          <w:b/>
+          <w:bCs/>
+        </w:rPr>
+        <w:t>Ionic</w:t>
+      </w:r>
+      <w:r>
+        <w:rPr>
+          <w:rFonts w:ascii="Times New Roman" w:eastAsia="Yu Gothic UI" w:hAnsi="Times New Roman" w:cs="Times New Roman"/>
+        </w:rPr>
+        <w:t xml:space="preserve"> with </w:t>
+      </w:r>
+      <w:r>
+        <w:rPr>
+          <w:rFonts w:ascii="Times New Roman" w:eastAsia="Yu Gothic UI" w:hAnsi="Times New Roman" w:cs="Times New Roman"/>
+          <w:b/>
+          <w:bCs/>
+        </w:rPr>
+        <w:t>Angular</w:t>
+      </w:r>
+      <w:r>
+        <w:rPr>
+          <w:rFonts w:ascii="Times New Roman" w:eastAsia="Yu Gothic UI" w:hAnsi="Times New Roman" w:cs="Times New Roman"/>
+        </w:rPr>
+        <w:t xml:space="preserve"> for managing IoT devices, smart homes, automation</w:t>
       </w:r>
       <w:r>
         <w:rPr>
@@ -1444,35 +1677,39 @@
         <w:rPr>
           <w:rFonts w:ascii="Times New Roman" w:eastAsia="Yu Gothic UI" w:hAnsi="Times New Roman" w:cs="Times New Roman"/>
         </w:rPr>
-        <w:t xml:space="preserve"> (APIs, DB queries) </w:t>
-      </w:r>
-      <w:r>
-        <w:rPr>
-          <w:rFonts w:ascii="Times New Roman" w:eastAsia="Yu Gothic UI" w:hAnsi="Times New Roman" w:cs="Times New Roman"/>
-          <w:b/>
-          <w:bCs/>
-        </w:rPr>
-        <w:t>performance by</w:t>
-      </w:r>
-      <w:r>
-        <w:rPr>
-          <w:rFonts w:ascii="Times New Roman" w:eastAsia="Yu Gothic UI" w:hAnsi="Times New Roman" w:cs="Times New Roman"/>
-        </w:rPr>
         <w:t xml:space="preserve"> </w:t>
       </w:r>
       <w:r>
         <w:rPr>
           <w:rFonts w:ascii="Times New Roman" w:eastAsia="Yu Gothic UI" w:hAnsi="Times New Roman" w:cs="Times New Roman"/>
-          <w:b/>
-          <w:bCs/>
-        </w:rPr>
-        <w:t>43%</w:t>
-      </w:r>
-      <w:r>
-        <w:rPr>
-          <w:rFonts w:ascii="Times New Roman" w:eastAsia="Yu Gothic UI" w:hAnsi="Times New Roman" w:cs="Times New Roman"/>
-        </w:rPr>
-        <w:t xml:space="preserve"> &amp; removed defects in the existing infrastructure, by monitoring, collecting &amp; analyzing data using Newrelic.</w:t>
+        </w:rPr>
+        <w:t xml:space="preserve">etc., which was licensed &amp; sold to </w:t>
+      </w:r>
+      <w:r>
+        <w:rPr>
+          <w:rFonts w:ascii="Times New Roman" w:eastAsia="Yu Gothic UI" w:hAnsi="Times New Roman" w:cs="Times New Roman"/>
+          <w:b/>
+          <w:bCs/>
+        </w:rPr>
+        <w:t xml:space="preserve">100 businesses </w:t>
+      </w:r>
+      <w:r>
+        <w:rPr>
+          <w:rFonts w:ascii="Times New Roman" w:eastAsia="Yu Gothic UI" w:hAnsi="Times New Roman" w:cs="Times New Roman"/>
+        </w:rPr>
+        <w:t xml:space="preserve">like </w:t>
+      </w:r>
+      <w:r>
+        <w:rPr>
+          <w:rFonts w:ascii="Times New Roman" w:eastAsia="Yu Gothic UI" w:hAnsi="Times New Roman" w:cs="Times New Roman"/>
+        </w:rPr>
+        <w:t xml:space="preserve">Prestige, </w:t>
+      </w:r>
+      <w:r>
+        <w:rPr>
+          <w:rFonts w:ascii="Times New Roman" w:eastAsia="Yu Gothic UI" w:hAnsi="Times New Roman" w:cs="Times New Roman"/>
+        </w:rPr>
+        <w:t>VGuard etc.</w:t>
       </w:r>
     </w:p>
     <w:p>
@@ -1482,8 +1719,7 @@
           <w:ilvl w:val="0"/>
           <w:numId w:val="7"/>
         </w:numPr>
-        <w:spacing w:line="324" w:lineRule="auto"/>
-        <w:ind w:left="-86" w:right="-605"/>
+        <w:ind w:left="-90" w:right="-607"/>
         <w:jc w:val="both"/>
         <w:rPr>
           <w:rFonts w:ascii="Times New Roman" w:eastAsia="Yu Gothic UI" w:hAnsi="Times New Roman" w:cs="Times New Roman"/>
@@ -1491,118 +1727,34 @@
       </w:pPr>
       <w:r>
         <w:rPr>
-          <w:rFonts w:ascii="Times New Roman" w:eastAsia="Yu Gothic UI" w:hAnsi="Times New Roman" w:cs="Times New Roman"/>
-        </w:rPr>
-        <w:t xml:space="preserve">Built </w:t>
-      </w:r>
-      <w:r>
-        <w:rPr>
-          <w:rFonts w:ascii="Times New Roman" w:eastAsia="Yu Gothic UI" w:hAnsi="Times New Roman" w:cs="Times New Roman"/>
-        </w:rPr>
-        <w:t xml:space="preserve">multiple features in </w:t>
-      </w:r>
-      <w:r>
-        <w:rPr>
-          <w:rFonts w:ascii="Times New Roman" w:eastAsia="Yu Gothic UI" w:hAnsi="Times New Roman" w:cs="Times New Roman"/>
-        </w:rPr>
-        <w:t xml:space="preserve">a cross-platform hybrid </w:t>
-      </w:r>
-      <w:r>
-        <w:rPr>
-          <w:rFonts w:ascii="Times New Roman" w:eastAsia="Yu Gothic UI" w:hAnsi="Times New Roman" w:cs="Times New Roman"/>
-        </w:rPr>
-        <w:t xml:space="preserve">mobile </w:t>
-      </w:r>
-      <w:r>
-        <w:rPr>
-          <w:rFonts w:ascii="Times New Roman" w:eastAsia="Yu Gothic UI" w:hAnsi="Times New Roman" w:cs="Times New Roman"/>
-        </w:rPr>
-        <w:t xml:space="preserve">application using </w:t>
-      </w:r>
-      <w:r>
-        <w:rPr>
-          <w:rFonts w:ascii="Times New Roman" w:eastAsia="Yu Gothic UI" w:hAnsi="Times New Roman" w:cs="Times New Roman"/>
-          <w:b/>
-          <w:bCs/>
-        </w:rPr>
-        <w:t>Ionic</w:t>
-      </w:r>
-      <w:r>
-        <w:rPr>
-          <w:rFonts w:ascii="Times New Roman" w:eastAsia="Yu Gothic UI" w:hAnsi="Times New Roman" w:cs="Times New Roman"/>
-        </w:rPr>
-        <w:t xml:space="preserve"> with </w:t>
-      </w:r>
-      <w:r>
-        <w:rPr>
-          <w:rFonts w:ascii="Times New Roman" w:eastAsia="Yu Gothic UI" w:hAnsi="Times New Roman" w:cs="Times New Roman"/>
-          <w:b/>
-          <w:bCs/>
-        </w:rPr>
-        <w:t>Angular</w:t>
-      </w:r>
-      <w:r>
-        <w:rPr>
-          <w:rFonts w:ascii="Times New Roman" w:eastAsia="Yu Gothic UI" w:hAnsi="Times New Roman" w:cs="Times New Roman"/>
-        </w:rPr>
-        <w:t xml:space="preserve"> for managing IoT devices, smart homes, automation</w:t>
-      </w:r>
-      <w:r>
-        <w:rPr>
-          <w:rFonts w:ascii="Times New Roman" w:eastAsia="Yu Gothic UI" w:hAnsi="Times New Roman" w:cs="Times New Roman"/>
-        </w:rPr>
-        <w:t>s</w:t>
-      </w:r>
-      <w:r>
-        <w:rPr>
-          <w:rFonts w:ascii="Times New Roman" w:eastAsia="Yu Gothic UI" w:hAnsi="Times New Roman" w:cs="Times New Roman"/>
-        </w:rPr>
-        <w:t xml:space="preserve"> </w:t>
-      </w:r>
-      <w:r>
-        <w:rPr>
-          <w:rFonts w:ascii="Times New Roman" w:eastAsia="Yu Gothic UI" w:hAnsi="Times New Roman" w:cs="Times New Roman"/>
-        </w:rPr>
-        <w:t xml:space="preserve">etc., which was licensed &amp; sold to </w:t>
-      </w:r>
-      <w:r>
-        <w:rPr>
-          <w:rFonts w:ascii="Times New Roman" w:eastAsia="Yu Gothic UI" w:hAnsi="Times New Roman" w:cs="Times New Roman"/>
-          <w:b/>
-          <w:bCs/>
-        </w:rPr>
-        <w:t xml:space="preserve">100 businesses </w:t>
-      </w:r>
-      <w:r>
-        <w:rPr>
-          <w:rFonts w:ascii="Times New Roman" w:eastAsia="Yu Gothic UI" w:hAnsi="Times New Roman" w:cs="Times New Roman"/>
-        </w:rPr>
-        <w:t xml:space="preserve">like </w:t>
-      </w:r>
-      <w:proofErr w:type="spellStart"/>
-      <w:r>
-        <w:rPr>
-          <w:rFonts w:ascii="Times New Roman" w:eastAsia="Yu Gothic UI" w:hAnsi="Times New Roman" w:cs="Times New Roman"/>
-        </w:rPr>
-        <w:t>VGuard</w:t>
-      </w:r>
-      <w:proofErr w:type="spellEnd"/>
-      <w:r>
-        <w:rPr>
-          <w:rFonts w:ascii="Times New Roman" w:eastAsia="Yu Gothic UI" w:hAnsi="Times New Roman" w:cs="Times New Roman"/>
-        </w:rPr>
-        <w:t xml:space="preserve"> etc.</w:t>
+          <w:rFonts w:ascii="Times New Roman" w:hAnsi="Times New Roman" w:cs="Times New Roman"/>
+          <w:color w:val="000000"/>
+        </w:rPr>
+        <w:t xml:space="preserve">Improved operations and HR interactions with clients by building a CRM dashboard using </w:t>
+      </w:r>
+      <w:r>
+        <w:rPr>
+          <w:rFonts w:ascii="Times New Roman" w:hAnsi="Times New Roman" w:cs="Times New Roman"/>
+          <w:b/>
+          <w:bCs/>
+          <w:color w:val="000000"/>
+        </w:rPr>
+        <w:t>React.js</w:t>
+      </w:r>
+      <w:r>
+        <w:rPr>
+          <w:rFonts w:ascii="Times New Roman" w:hAnsi="Times New Roman" w:cs="Times New Roman"/>
+          <w:b/>
+          <w:bCs/>
+          <w:color w:val="000000"/>
+        </w:rPr>
+        <w:t>.</w:t>
       </w:r>
     </w:p>
     <w:p>
       <w:pPr>
-        <w:pStyle w:val="ListParagraph"/>
-        <w:numPr>
-          <w:ilvl w:val="0"/>
-          <w:numId w:val="7"/>
-        </w:numPr>
-        <w:spacing w:line="324" w:lineRule="auto"/>
-        <w:ind w:left="-86" w:right="-605"/>
+        <w:spacing w:before="120"/>
+        <w:ind w:left="-446" w:right="-605"/>
         <w:jc w:val="both"/>
         <w:rPr>
           <w:rFonts w:ascii="Times New Roman" w:eastAsia="Yu Gothic UI" w:hAnsi="Times New Roman" w:cs="Times New Roman"/>
@@ -1610,94 +1762,6 @@
       </w:pPr>
       <w:r>
         <w:rPr>
-          <w:rFonts w:ascii="Times New Roman" w:hAnsi="Times New Roman" w:cs="Times New Roman"/>
-          <w:color w:val="000000"/>
-        </w:rPr>
-        <w:t xml:space="preserve">Improved operations and HR interactions with clients by building a CRM dashboard using </w:t>
-      </w:r>
-      <w:r>
-        <w:rPr>
-          <w:rFonts w:ascii="Times New Roman" w:hAnsi="Times New Roman" w:cs="Times New Roman"/>
-          <w:b/>
-          <w:bCs/>
-          <w:color w:val="000000"/>
-        </w:rPr>
-        <w:t>React.js</w:t>
-      </w:r>
-      <w:r>
-        <w:rPr>
-          <w:rFonts w:ascii="Times New Roman" w:hAnsi="Times New Roman" w:cs="Times New Roman"/>
-          <w:b/>
-          <w:bCs/>
-          <w:color w:val="000000"/>
-        </w:rPr>
-        <w:t>.</w:t>
-      </w:r>
-    </w:p>
-    <w:p>
-      <w:pPr>
-        <w:pStyle w:val="ListParagraph"/>
-        <w:numPr>
-          <w:ilvl w:val="0"/>
-          <w:numId w:val="7"/>
-        </w:numPr>
-        <w:spacing w:line="324" w:lineRule="auto"/>
-        <w:ind w:left="-86" w:right="-605"/>
-        <w:jc w:val="both"/>
-        <w:rPr>
-          <w:rFonts w:ascii="Times New Roman" w:eastAsia="Yu Gothic UI" w:hAnsi="Times New Roman" w:cs="Times New Roman"/>
-        </w:rPr>
-      </w:pPr>
-      <w:r>
-        <w:rPr>
-          <w:rFonts w:ascii="Times New Roman" w:eastAsia="Yu Gothic UI" w:hAnsi="Times New Roman" w:cs="Times New Roman"/>
-          <w:b/>
-          <w:bCs/>
-        </w:rPr>
-        <w:t>Secured</w:t>
-      </w:r>
-      <w:r>
-        <w:rPr>
-          <w:rFonts w:ascii="Times New Roman" w:eastAsia="Yu Gothic UI" w:hAnsi="Times New Roman" w:cs="Times New Roman"/>
-        </w:rPr>
-        <w:t xml:space="preserve"> </w:t>
-      </w:r>
-      <w:r>
-        <w:rPr>
-          <w:rFonts w:ascii="Times New Roman" w:eastAsia="Yu Gothic UI" w:hAnsi="Times New Roman" w:cs="Times New Roman"/>
-        </w:rPr>
-        <w:t xml:space="preserve">cloud </w:t>
-      </w:r>
-      <w:r>
-        <w:rPr>
-          <w:rFonts w:ascii="Times New Roman" w:eastAsia="Yu Gothic UI" w:hAnsi="Times New Roman" w:cs="Times New Roman"/>
-        </w:rPr>
-        <w:t>infrastructure by enforcing isolation of access, better firewall</w:t>
-      </w:r>
-      <w:r>
-        <w:rPr>
-          <w:rFonts w:ascii="Times New Roman" w:eastAsia="Yu Gothic UI" w:hAnsi="Times New Roman" w:cs="Times New Roman"/>
-        </w:rPr>
-        <w:t xml:space="preserve"> rules, encrypting credentials</w:t>
-      </w:r>
-      <w:r>
-        <w:rPr>
-          <w:rFonts w:ascii="Times New Roman" w:eastAsia="Yu Gothic UI" w:hAnsi="Times New Roman" w:cs="Times New Roman"/>
-        </w:rPr>
-        <w:t xml:space="preserve"> etc.</w:t>
-      </w:r>
-    </w:p>
-    <w:p>
-      <w:pPr>
-        <w:spacing w:before="160"/>
-        <w:ind w:left="-547" w:right="-605"/>
-        <w:jc w:val="both"/>
-        <w:rPr>
-          <w:rFonts w:ascii="Times New Roman" w:eastAsia="Yu Gothic UI" w:hAnsi="Times New Roman" w:cs="Times New Roman"/>
-        </w:rPr>
-      </w:pPr>
-      <w:r>
-        <w:rPr>
           <w:rFonts w:ascii="Times New Roman" w:eastAsia="Yu Gothic UI" w:hAnsi="Times New Roman" w:cs="Times New Roman"/>
           <w:b/>
         </w:rPr>
@@ -1707,32 +1771,27 @@
         <w:rPr>
           <w:rFonts w:ascii="Times New Roman" w:eastAsia="Yu Gothic UI" w:hAnsi="Times New Roman" w:cs="Times New Roman"/>
         </w:rPr>
-        <w:t xml:space="preserve">at Fresh Prints, </w:t>
-      </w:r>
-      <w:r>
-        <w:rPr>
-          <w:rFonts w:ascii="Times New Roman" w:eastAsia="Yu Gothic UI" w:hAnsi="Times New Roman" w:cs="Times New Roman"/>
-          <w:color w:val="000000" w:themeColor="text1"/>
-        </w:rPr>
-        <w:t>New York City, NY</w:t>
-      </w:r>
-      <w:r>
-        <w:rPr>
-          <w:rFonts w:ascii="Times New Roman" w:eastAsia="Yu Gothic UI" w:hAnsi="Times New Roman" w:cs="Times New Roman"/>
-        </w:rPr>
-        <w:t xml:space="preserve">     </w:t>
-      </w:r>
-      <w:r>
-        <w:rPr>
-          <w:rFonts w:ascii="Times New Roman" w:eastAsia="Yu Gothic UI" w:hAnsi="Times New Roman" w:cs="Times New Roman"/>
-        </w:rPr>
-        <w:t xml:space="preserve"> </w:t>
-      </w:r>
-      <w:r>
-        <w:rPr>
-          <w:rFonts w:ascii="Times New Roman" w:eastAsia="Yu Gothic UI" w:hAnsi="Times New Roman" w:cs="Times New Roman"/>
-        </w:rPr>
-        <w:t xml:space="preserve">                                                     </w:t>
+        <w:t xml:space="preserve">at </w:t>
+      </w:r>
+      <w:r>
+        <w:rPr>
+          <w:rFonts w:ascii="Times New Roman" w:eastAsia="Yu Gothic UI" w:hAnsi="Times New Roman" w:cs="Times New Roman"/>
+          <w:i/>
+          <w:iCs/>
+        </w:rPr>
+        <w:t>Fresh Prints, Hyderabad, India</w:t>
+      </w:r>
+      <w:r>
+        <w:rPr>
+          <w:rFonts w:ascii="Times New Roman" w:eastAsia="Yu Gothic UI" w:hAnsi="Times New Roman" w:cs="Times New Roman"/>
+        </w:rPr>
+        <w:t xml:space="preserve">                                                               </w:t>
+      </w:r>
+      <w:r>
+        <w:rPr>
+          <w:rFonts w:ascii="Times New Roman" w:eastAsia="Yu Gothic UI" w:hAnsi="Times New Roman" w:cs="Times New Roman"/>
+        </w:rPr>
+        <w:t xml:space="preserve">    </w:t>
       </w:r>
       <w:r>
         <w:rPr>
@@ -1748,8 +1807,8 @@
           <w:ilvl w:val="0"/>
           <w:numId w:val="9"/>
         </w:numPr>
-        <w:spacing w:before="60" w:line="324" w:lineRule="auto"/>
-        <w:ind w:left="-86" w:right="-605"/>
+        <w:spacing w:before="60"/>
+        <w:ind w:left="-90" w:right="-607"/>
         <w:jc w:val="both"/>
         <w:rPr>
           <w:rFonts w:ascii="Times New Roman" w:eastAsia="Yu Gothic UI" w:hAnsi="Times New Roman" w:cs="Times New Roman"/>
@@ -1819,7 +1878,19 @@
         <w:rPr>
           <w:rFonts w:ascii="Times New Roman" w:eastAsia="Yu Gothic UI" w:hAnsi="Times New Roman" w:cs="Times New Roman"/>
         </w:rPr>
-        <w:t xml:space="preserve"> to accommodate rapid expansion of business.</w:t>
+        <w:t xml:space="preserve"> to accommodate </w:t>
+      </w:r>
+      <w:r>
+        <w:rPr>
+          <w:rFonts w:ascii="Times New Roman" w:eastAsia="Yu Gothic UI" w:hAnsi="Times New Roman" w:cs="Times New Roman"/>
+        </w:rPr>
+        <w:t>blazingly fast</w:t>
+      </w:r>
+      <w:r>
+        <w:rPr>
+          <w:rFonts w:ascii="Times New Roman" w:eastAsia="Yu Gothic UI" w:hAnsi="Times New Roman" w:cs="Times New Roman"/>
+        </w:rPr>
+        <w:t xml:space="preserve"> expansion of business.</w:t>
       </w:r>
     </w:p>
     <w:p>
@@ -1829,8 +1900,8 @@
           <w:ilvl w:val="0"/>
           <w:numId w:val="9"/>
         </w:numPr>
-        <w:spacing w:before="60" w:line="324" w:lineRule="auto"/>
-        <w:ind w:left="-86" w:right="-605"/>
+        <w:spacing w:before="60"/>
+        <w:ind w:left="-90" w:right="-607"/>
         <w:jc w:val="both"/>
         <w:rPr>
           <w:rFonts w:ascii="Times New Roman" w:eastAsia="Yu Gothic UI" w:hAnsi="Times New Roman" w:cs="Times New Roman"/>
@@ -1838,127 +1909,51 @@
       </w:pPr>
       <w:r>
         <w:rPr>
-          <w:rFonts w:ascii="Times New Roman" w:eastAsia="Yu Gothic UI" w:hAnsi="Times New Roman" w:cs="Times New Roman"/>
-        </w:rPr>
-        <w:t>E</w:t>
-      </w:r>
-      <w:r>
-        <w:rPr>
-          <w:rFonts w:ascii="Times New Roman" w:eastAsia="Yu Gothic UI" w:hAnsi="Times New Roman" w:cs="Times New Roman"/>
-        </w:rPr>
-        <w:t xml:space="preserve">nhanced sales by </w:t>
-      </w:r>
-      <w:r>
-        <w:rPr>
-          <w:rFonts w:ascii="Times New Roman" w:eastAsia="Yu Gothic UI" w:hAnsi="Times New Roman" w:cs="Times New Roman"/>
-          <w:b/>
-          <w:bCs/>
-        </w:rPr>
-        <w:t>23%</w:t>
-      </w:r>
-      <w:r>
-        <w:rPr>
-          <w:rFonts w:ascii="Times New Roman" w:eastAsia="Yu Gothic UI" w:hAnsi="Times New Roman" w:cs="Times New Roman"/>
-          <w:b/>
-          <w:bCs/>
-        </w:rPr>
-        <w:t xml:space="preserve">, </w:t>
-      </w:r>
-      <w:r>
-        <w:rPr>
-          <w:rFonts w:ascii="Times New Roman" w:eastAsia="Yu Gothic UI" w:hAnsi="Times New Roman" w:cs="Times New Roman"/>
-        </w:rPr>
-        <w:t>conversion to sales</w:t>
-      </w:r>
-      <w:r>
-        <w:rPr>
-          <w:rFonts w:ascii="Times New Roman" w:eastAsia="Yu Gothic UI" w:hAnsi="Times New Roman" w:cs="Times New Roman"/>
-        </w:rPr>
-        <w:t xml:space="preserve"> by revamping the user interfaces &amp; experience of funnels based on user behavior </w:t>
-      </w:r>
-      <w:r>
-        <w:rPr>
-          <w:rFonts w:ascii="Times New Roman" w:eastAsia="Yu Gothic UI" w:hAnsi="Times New Roman" w:cs="Times New Roman"/>
-        </w:rPr>
-        <w:t>&amp;</w:t>
-      </w:r>
-      <w:r>
-        <w:rPr>
-          <w:rFonts w:ascii="Times New Roman" w:eastAsia="Yu Gothic UI" w:hAnsi="Times New Roman" w:cs="Times New Roman"/>
-        </w:rPr>
-        <w:t xml:space="preserve"> analytics from </w:t>
-      </w:r>
-      <w:r>
-        <w:rPr>
-          <w:rFonts w:ascii="Times New Roman" w:eastAsia="Yu Gothic UI" w:hAnsi="Times New Roman" w:cs="Times New Roman"/>
-          <w:b/>
-          <w:bCs/>
-        </w:rPr>
-        <w:t>Mix panel</w:t>
-      </w:r>
-      <w:r>
-        <w:rPr>
-          <w:rFonts w:ascii="Times New Roman" w:eastAsia="Yu Gothic UI" w:hAnsi="Times New Roman" w:cs="Times New Roman"/>
-          <w:b/>
-          <w:bCs/>
-        </w:rPr>
-        <w:t xml:space="preserve">, </w:t>
-      </w:r>
-      <w:r>
-        <w:rPr>
-          <w:rFonts w:ascii="Times New Roman" w:eastAsia="Yu Gothic UI" w:hAnsi="Times New Roman" w:cs="Times New Roman"/>
-          <w:b/>
-          <w:bCs/>
-        </w:rPr>
-        <w:t>G</w:t>
-      </w:r>
-      <w:r>
-        <w:rPr>
-          <w:rFonts w:ascii="Times New Roman" w:eastAsia="Yu Gothic UI" w:hAnsi="Times New Roman" w:cs="Times New Roman"/>
-          <w:b/>
-          <w:bCs/>
-        </w:rPr>
-        <w:t xml:space="preserve">oogle </w:t>
-      </w:r>
-      <w:r>
-        <w:rPr>
-          <w:rFonts w:ascii="Times New Roman" w:eastAsia="Yu Gothic UI" w:hAnsi="Times New Roman" w:cs="Times New Roman"/>
-          <w:b/>
-          <w:bCs/>
-        </w:rPr>
-        <w:t>A</w:t>
-      </w:r>
-      <w:r>
-        <w:rPr>
-          <w:rFonts w:ascii="Times New Roman" w:eastAsia="Yu Gothic UI" w:hAnsi="Times New Roman" w:cs="Times New Roman"/>
-          <w:b/>
-          <w:bCs/>
-        </w:rPr>
-        <w:t>nalytics</w:t>
-      </w:r>
-      <w:r>
-        <w:rPr>
-          <w:rFonts w:ascii="Times New Roman" w:eastAsia="Yu Gothic UI" w:hAnsi="Times New Roman" w:cs="Times New Roman"/>
-        </w:rPr>
-        <w:t>, UTM param</w:t>
-      </w:r>
-      <w:r>
-        <w:rPr>
-          <w:rFonts w:ascii="Times New Roman" w:eastAsia="Yu Gothic UI" w:hAnsi="Times New Roman" w:cs="Times New Roman"/>
-        </w:rPr>
-        <w:t>eters</w:t>
-      </w:r>
-      <w:r>
-        <w:rPr>
-          <w:rFonts w:ascii="Times New Roman" w:eastAsia="Yu Gothic UI" w:hAnsi="Times New Roman" w:cs="Times New Roman"/>
-        </w:rPr>
-        <w:t xml:space="preserve"> to understand promotions</w:t>
-      </w:r>
-      <w:r>
-        <w:rPr>
-          <w:rFonts w:ascii="Times New Roman" w:eastAsia="Yu Gothic UI" w:hAnsi="Times New Roman" w:cs="Times New Roman"/>
-        </w:rPr>
-        <w:t>.</w:t>
+          <w:rFonts w:ascii="Times New Roman" w:hAnsi="Times New Roman" w:cs="Times New Roman"/>
+        </w:rPr>
+        <w:t xml:space="preserve">Revamped the </w:t>
+      </w:r>
+      <w:r>
+        <w:rPr>
+          <w:rFonts w:ascii="Times New Roman" w:hAnsi="Times New Roman" w:cs="Times New Roman"/>
+          <w:b/>
+          <w:bCs/>
+        </w:rPr>
+        <w:t>SEO by 59%</w:t>
+      </w:r>
+      <w:r>
+        <w:rPr>
+          <w:rFonts w:ascii="Times New Roman" w:hAnsi="Times New Roman" w:cs="Times New Roman"/>
+        </w:rPr>
+        <w:t xml:space="preserve"> through initial page load optimizations, JS code minification, moved deployment to </w:t>
+      </w:r>
+      <w:r>
+        <w:rPr>
+          <w:rFonts w:ascii="Times New Roman" w:hAnsi="Times New Roman" w:cs="Times New Roman"/>
+          <w:b/>
+          <w:bCs/>
+        </w:rPr>
+        <w:t>AWS</w:t>
+      </w:r>
+      <w:r>
+        <w:rPr>
+          <w:rFonts w:ascii="Times New Roman" w:hAnsi="Times New Roman" w:cs="Times New Roman"/>
+        </w:rPr>
+        <w:t xml:space="preserve"> CloudFront, updated cache policy, lazy loading, compression of assets, server-side rendering (</w:t>
+      </w:r>
+      <w:r>
+        <w:rPr>
+          <w:rFonts w:ascii="Times New Roman" w:hAnsi="Times New Roman" w:cs="Times New Roman"/>
+          <w:b/>
+          <w:bCs/>
+        </w:rPr>
+        <w:t>SSR</w:t>
+      </w:r>
+      <w:r>
+        <w:rPr>
+          <w:rFonts w:ascii="Times New Roman" w:hAnsi="Times New Roman" w:cs="Times New Roman"/>
+        </w:rPr>
+        <w:t>).</w:t>
       </w:r>
     </w:p>
     <w:p>
@@ -1968,8 +1963,8 @@
           <w:ilvl w:val="0"/>
           <w:numId w:val="9"/>
         </w:numPr>
-        <w:spacing w:before="60" w:line="324" w:lineRule="auto"/>
-        <w:ind w:left="-86" w:right="-605"/>
+        <w:spacing w:before="60"/>
+        <w:ind w:left="-90" w:right="-607"/>
         <w:jc w:val="both"/>
         <w:rPr>
           <w:rFonts w:ascii="Times New Roman" w:eastAsia="Yu Gothic UI" w:hAnsi="Times New Roman" w:cs="Times New Roman"/>
@@ -1979,97 +1974,59 @@
         <w:rPr>
           <w:rFonts w:ascii="Times New Roman" w:eastAsia="Yu Gothic UI" w:hAnsi="Times New Roman" w:cs="Times New Roman"/>
         </w:rPr>
-        <w:t xml:space="preserve">Revamped the </w:t>
-      </w:r>
-      <w:r>
-        <w:rPr>
-          <w:rFonts w:ascii="Times New Roman" w:eastAsia="Yu Gothic UI" w:hAnsi="Times New Roman" w:cs="Times New Roman"/>
-          <w:bCs/>
-        </w:rPr>
-        <w:t xml:space="preserve">SEO by </w:t>
-      </w:r>
-      <w:r>
-        <w:rPr>
-          <w:rFonts w:ascii="Times New Roman" w:eastAsia="Yu Gothic UI" w:hAnsi="Times New Roman" w:cs="Times New Roman"/>
-          <w:b/>
-        </w:rPr>
-        <w:t>59%</w:t>
-      </w:r>
-      <w:r>
-        <w:rPr>
-          <w:rFonts w:ascii="Times New Roman" w:eastAsia="Yu Gothic UI" w:hAnsi="Times New Roman" w:cs="Times New Roman"/>
-        </w:rPr>
-        <w:t xml:space="preserve"> through initial page load optimizations, JS code minification, moved deployment to </w:t>
-      </w:r>
-      <w:r>
-        <w:rPr>
-          <w:rFonts w:ascii="Times New Roman" w:eastAsia="Yu Gothic UI" w:hAnsi="Times New Roman" w:cs="Times New Roman"/>
-          <w:b/>
-          <w:bCs/>
-        </w:rPr>
-        <w:t>A</w:t>
-      </w:r>
-      <w:r>
-        <w:rPr>
-          <w:rFonts w:ascii="Times New Roman" w:hAnsi="Times New Roman" w:cs="Times New Roman"/>
-          <w:b/>
-          <w:bCs/>
-        </w:rPr>
-        <w:t>WS</w:t>
-      </w:r>
-      <w:r>
-        <w:rPr>
-          <w:rFonts w:ascii="Times New Roman" w:hAnsi="Times New Roman" w:cs="Times New Roman"/>
-        </w:rPr>
-        <w:t xml:space="preserve"> CloudFront</w:t>
-      </w:r>
-      <w:r>
-        <w:rPr>
-          <w:rFonts w:ascii="Times New Roman" w:eastAsia="Yu Gothic UI" w:hAnsi="Times New Roman" w:cs="Times New Roman"/>
-        </w:rPr>
-        <w:t>, updated cache policy, lazy load</w:t>
-      </w:r>
-      <w:r>
-        <w:rPr>
-          <w:rFonts w:ascii="Times New Roman" w:eastAsia="Yu Gothic UI" w:hAnsi="Times New Roman" w:cs="Times New Roman"/>
-        </w:rPr>
-        <w:t>ing</w:t>
-      </w:r>
-      <w:r>
-        <w:rPr>
-          <w:rFonts w:ascii="Times New Roman" w:eastAsia="Yu Gothic UI" w:hAnsi="Times New Roman" w:cs="Times New Roman"/>
-        </w:rPr>
-        <w:t>,</w:t>
-      </w:r>
-      <w:r>
-        <w:rPr>
-          <w:rFonts w:ascii="Times New Roman" w:eastAsia="Yu Gothic UI" w:hAnsi="Times New Roman" w:cs="Times New Roman"/>
-        </w:rPr>
-        <w:t xml:space="preserve"> compression of assets</w:t>
-      </w:r>
-      <w:r>
-        <w:rPr>
-          <w:rFonts w:ascii="Times New Roman" w:eastAsia="Yu Gothic UI" w:hAnsi="Times New Roman" w:cs="Times New Roman"/>
-        </w:rPr>
-        <w:t>, server</w:t>
-      </w:r>
-      <w:r>
-        <w:rPr>
-          <w:rFonts w:ascii="Times New Roman" w:eastAsia="Yu Gothic UI" w:hAnsi="Times New Roman" w:cs="Times New Roman"/>
-        </w:rPr>
-        <w:t>-</w:t>
-      </w:r>
-      <w:r>
-        <w:rPr>
-          <w:rFonts w:ascii="Times New Roman" w:eastAsia="Yu Gothic UI" w:hAnsi="Times New Roman" w:cs="Times New Roman"/>
-        </w:rPr>
-        <w:t>side rendering</w:t>
-      </w:r>
-      <w:r>
-        <w:rPr>
-          <w:rFonts w:ascii="Times New Roman" w:eastAsia="Yu Gothic UI" w:hAnsi="Times New Roman" w:cs="Times New Roman"/>
-        </w:rPr>
-        <w:t xml:space="preserve"> (SSR)</w:t>
+        <w:t xml:space="preserve">Drafted a </w:t>
+      </w:r>
+      <w:r>
+        <w:rPr>
+          <w:rFonts w:ascii="Times New Roman" w:eastAsia="Yu Gothic UI" w:hAnsi="Times New Roman" w:cs="Times New Roman"/>
+          <w:b/>
+          <w:bCs/>
+        </w:rPr>
+        <w:t>CI/CD</w:t>
+      </w:r>
+      <w:r>
+        <w:rPr>
+          <w:rFonts w:ascii="Times New Roman" w:eastAsia="Yu Gothic UI" w:hAnsi="Times New Roman" w:cs="Times New Roman"/>
+        </w:rPr>
+        <w:t xml:space="preserve"> pipeline using Bit Bucket, Circle Ci, and </w:t>
+      </w:r>
+      <w:r>
+        <w:rPr>
+          <w:rFonts w:ascii="Times New Roman" w:eastAsia="Yu Gothic UI" w:hAnsi="Times New Roman" w:cs="Times New Roman"/>
+          <w:b/>
+          <w:bCs/>
+        </w:rPr>
+        <w:t>AWS</w:t>
+      </w:r>
+      <w:r>
+        <w:rPr>
+          <w:rFonts w:ascii="Times New Roman" w:eastAsia="Yu Gothic UI" w:hAnsi="Times New Roman" w:cs="Times New Roman"/>
+        </w:rPr>
+        <w:t xml:space="preserve"> ECS to deploy builds automatically to corresponding environments </w:t>
+      </w:r>
+      <w:r>
+        <w:rPr>
+          <w:rFonts w:ascii="Times New Roman" w:eastAsia="Yu Gothic UI" w:hAnsi="Times New Roman" w:cs="Times New Roman"/>
+        </w:rPr>
+        <w:t>if</w:t>
+      </w:r>
+      <w:r>
+        <w:rPr>
+          <w:rFonts w:ascii="Times New Roman" w:eastAsia="Yu Gothic UI" w:hAnsi="Times New Roman" w:cs="Times New Roman"/>
+        </w:rPr>
+        <w:t xml:space="preserve"> all the tests pass on a commit</w:t>
+      </w:r>
+      <w:r>
+        <w:rPr>
+          <w:rFonts w:ascii="Times New Roman" w:eastAsia="Yu Gothic UI" w:hAnsi="Times New Roman" w:cs="Times New Roman"/>
+        </w:rPr>
+        <w:t xml:space="preserve"> to improve Web Development flow</w:t>
+      </w:r>
+      <w:r>
+        <w:rPr>
+          <w:rFonts w:ascii="Times New Roman" w:eastAsia="Yu Gothic UI" w:hAnsi="Times New Roman" w:cs="Times New Roman"/>
+        </w:rPr>
+        <w:t xml:space="preserve"> &amp; code reliability</w:t>
       </w:r>
       <w:r>
         <w:rPr>
@@ -2085,8 +2042,8 @@
           <w:ilvl w:val="0"/>
           <w:numId w:val="9"/>
         </w:numPr>
-        <w:spacing w:before="60" w:line="324" w:lineRule="auto"/>
-        <w:ind w:left="-86" w:right="-605"/>
+        <w:spacing w:before="60"/>
+        <w:ind w:left="-90" w:right="-607"/>
         <w:jc w:val="both"/>
         <w:rPr>
           <w:rFonts w:ascii="Times New Roman" w:eastAsia="Yu Gothic UI" w:hAnsi="Times New Roman" w:cs="Times New Roman"/>
@@ -2094,98 +2051,39 @@
       </w:pPr>
       <w:r>
         <w:rPr>
-          <w:rFonts w:ascii="Times New Roman" w:eastAsia="Yu Gothic UI" w:hAnsi="Times New Roman" w:cs="Times New Roman"/>
-        </w:rPr>
-        <w:t xml:space="preserve">Drafted a </w:t>
-      </w:r>
-      <w:r>
-        <w:rPr>
-          <w:rFonts w:ascii="Times New Roman" w:eastAsia="Yu Gothic UI" w:hAnsi="Times New Roman" w:cs="Times New Roman"/>
-          <w:b/>
-          <w:bCs/>
-        </w:rPr>
-        <w:t>CI/CD</w:t>
-      </w:r>
-      <w:r>
-        <w:rPr>
-          <w:rFonts w:ascii="Times New Roman" w:eastAsia="Yu Gothic UI" w:hAnsi="Times New Roman" w:cs="Times New Roman"/>
-        </w:rPr>
-        <w:t xml:space="preserve"> pipeline using Bit Bucket, Circle Ci, and </w:t>
-      </w:r>
-      <w:r>
-        <w:rPr>
-          <w:rFonts w:ascii="Times New Roman" w:eastAsia="Yu Gothic UI" w:hAnsi="Times New Roman" w:cs="Times New Roman"/>
-          <w:b/>
-          <w:bCs/>
-        </w:rPr>
-        <w:t>AWS</w:t>
-      </w:r>
-      <w:r>
-        <w:rPr>
-          <w:rFonts w:ascii="Times New Roman" w:eastAsia="Yu Gothic UI" w:hAnsi="Times New Roman" w:cs="Times New Roman"/>
-        </w:rPr>
-        <w:t xml:space="preserve"> ECS to deploy builds automatically to corresponding environments </w:t>
-      </w:r>
-      <w:r>
-        <w:rPr>
-          <w:rFonts w:ascii="Times New Roman" w:eastAsia="Yu Gothic UI" w:hAnsi="Times New Roman" w:cs="Times New Roman"/>
-        </w:rPr>
-        <w:t>if</w:t>
-      </w:r>
-      <w:r>
-        <w:rPr>
-          <w:rFonts w:ascii="Times New Roman" w:eastAsia="Yu Gothic UI" w:hAnsi="Times New Roman" w:cs="Times New Roman"/>
-        </w:rPr>
-        <w:t xml:space="preserve"> all the tests pass on a commit</w:t>
-      </w:r>
-      <w:r>
-        <w:rPr>
-          <w:rFonts w:ascii="Times New Roman" w:eastAsia="Yu Gothic UI" w:hAnsi="Times New Roman" w:cs="Times New Roman"/>
-        </w:rPr>
-        <w:t xml:space="preserve"> to improve Web Development flow</w:t>
-      </w:r>
-      <w:r>
-        <w:rPr>
-          <w:rFonts w:ascii="Times New Roman" w:eastAsia="Yu Gothic UI" w:hAnsi="Times New Roman" w:cs="Times New Roman"/>
+          <w:rFonts w:ascii="Times New Roman" w:hAnsi="Times New Roman" w:cs="Times New Roman"/>
+          <w:b/>
+          <w:bCs/>
+        </w:rPr>
+        <w:t>Optimized</w:t>
+      </w:r>
+      <w:r>
+        <w:rPr>
+          <w:rFonts w:ascii="Times New Roman" w:hAnsi="Times New Roman" w:cs="Times New Roman"/>
+        </w:rPr>
+        <w:t xml:space="preserve"> existing REST APIs by refining complex dB queries (joins, subqueries) into simpler ones</w:t>
+      </w:r>
+      <w:r>
+        <w:rPr>
+          <w:rFonts w:ascii="Times New Roman" w:hAnsi="Times New Roman" w:cs="Times New Roman"/>
+        </w:rPr>
+        <w:t xml:space="preserve"> &amp;</w:t>
+      </w:r>
+      <w:r>
+        <w:rPr>
+          <w:rFonts w:ascii="Times New Roman" w:hAnsi="Times New Roman" w:cs="Times New Roman"/>
+        </w:rPr>
+        <w:t xml:space="preserve"> caching</w:t>
+      </w:r>
+      <w:r>
+        <w:rPr>
+          <w:rFonts w:ascii="Times New Roman" w:hAnsi="Times New Roman" w:cs="Times New Roman"/>
         </w:rPr>
         <w:t>.</w:t>
       </w:r>
     </w:p>
     <w:p>
       <w:pPr>
-        <w:pStyle w:val="ListParagraph"/>
-        <w:numPr>
-          <w:ilvl w:val="0"/>
-          <w:numId w:val="9"/>
-        </w:numPr>
-        <w:spacing w:before="60" w:line="324" w:lineRule="auto"/>
-        <w:ind w:left="-86" w:right="-605"/>
-        <w:jc w:val="both"/>
-        <w:rPr>
-          <w:rFonts w:ascii="Times New Roman" w:eastAsia="Yu Gothic UI" w:hAnsi="Times New Roman" w:cs="Times New Roman"/>
-        </w:rPr>
-      </w:pPr>
-      <w:r>
-        <w:rPr>
-          <w:rFonts w:ascii="Times New Roman" w:eastAsia="Yu Gothic UI" w:hAnsi="Times New Roman" w:cs="Times New Roman"/>
-        </w:rPr>
-        <w:t xml:space="preserve">Optimized existing REST APIs by refining complex </w:t>
-      </w:r>
-      <w:r>
-        <w:rPr>
-          <w:rFonts w:ascii="Times New Roman" w:eastAsia="Yu Gothic UI" w:hAnsi="Times New Roman" w:cs="Times New Roman"/>
-        </w:rPr>
-        <w:t xml:space="preserve">dB </w:t>
-      </w:r>
-      <w:r>
-        <w:rPr>
-          <w:rFonts w:ascii="Times New Roman" w:eastAsia="Yu Gothic UI" w:hAnsi="Times New Roman" w:cs="Times New Roman"/>
-        </w:rPr>
-        <w:t>queries (joins, subqueries) into simpler ones &amp; caching.</w:t>
-      </w:r>
-    </w:p>
-    <w:p>
-      <w:pPr>
         <w:ind w:left="-566" w:right="-607"/>
         <w:jc w:val="both"/>
         <w:rPr>
@@ -2196,9 +2094,8 @@
         <w:rPr>
           <w:rFonts w:ascii="Times New Roman" w:eastAsia="Yu Gothic UI" w:hAnsi="Times New Roman" w:cs="Times New Roman"/>
         </w:rPr>
-        <w:lastRenderedPageBreak/>
         <w:pict w14:anchorId="68EB3E66">
-          <v:rect id="_x0000_i1028" style="width:0;height:1.5pt" o:hralign="center" o:hrstd="t" o:hr="t" fillcolor="#a0a0a0" stroked="f"/>
+          <v:rect id="_x0000_i1028" style="width:0;height:1.5pt" o:hrstd="t" o:hr="t" fillcolor="#a0a0a0" stroked="f"/>
         </w:pict>
       </w:r>
     </w:p>
@@ -2265,102 +2162,21 @@
         <w:rPr>
           <w:rFonts w:ascii="Times New Roman" w:eastAsia="Yu Gothic UI" w:hAnsi="Times New Roman" w:cs="Times New Roman"/>
         </w:rPr>
-        <w:t xml:space="preserve"> by building a JAVA app which will construct handwritten manuscripts by capturing the font style of the user from their handwritten alphabet images for any </w:t>
-      </w:r>
-      <w:r>
-        <w:rPr>
-          <w:rFonts w:ascii="Times New Roman" w:eastAsia="Yu Gothic UI" w:hAnsi="Times New Roman" w:cs="Times New Roman"/>
-        </w:rPr>
-        <w:t xml:space="preserve">given </w:t>
-      </w:r>
-      <w:r>
-        <w:rPr>
-          <w:rFonts w:ascii="Times New Roman" w:eastAsia="Yu Gothic UI" w:hAnsi="Times New Roman" w:cs="Times New Roman"/>
-        </w:rPr>
-        <w:t>text.</w:t>
-      </w:r>
-    </w:p>
-    <w:p>
-      <w:pPr>
-        <w:pStyle w:val="ListParagraph"/>
-        <w:numPr>
-          <w:ilvl w:val="0"/>
-          <w:numId w:val="10"/>
-        </w:numPr>
-        <w:spacing w:line="324" w:lineRule="auto"/>
-        <w:ind w:left="-86" w:right="-605"/>
-        <w:jc w:val="both"/>
-        <w:rPr>
-          <w:rFonts w:ascii="Times New Roman" w:eastAsia="Yu Gothic UI" w:hAnsi="Times New Roman" w:cs="Times New Roman"/>
-        </w:rPr>
-      </w:pPr>
-      <w:r>
-        <w:rPr>
-          <w:rFonts w:ascii="Times New Roman" w:eastAsia="Yu Gothic UI" w:hAnsi="Times New Roman" w:cs="Times New Roman"/>
-          <w:b/>
-          <w:bCs/>
-        </w:rPr>
-        <w:t xml:space="preserve">SWS: </w:t>
-      </w:r>
-      <w:r>
-        <w:rPr>
-          <w:rFonts w:ascii="Times New Roman" w:eastAsia="Yu Gothic UI" w:hAnsi="Times New Roman" w:cs="Times New Roman"/>
-        </w:rPr>
-        <w:t>Created</w:t>
-      </w:r>
-      <w:r>
-        <w:rPr>
-          <w:rFonts w:ascii="Times New Roman" w:eastAsia="Yu Gothic UI" w:hAnsi="Times New Roman" w:cs="Times New Roman"/>
-        </w:rPr>
-        <w:t xml:space="preserve"> a</w:t>
-      </w:r>
-      <w:r>
-        <w:rPr>
-          <w:rFonts w:ascii="Times New Roman" w:eastAsia="Yu Gothic UI" w:hAnsi="Times New Roman" w:cs="Times New Roman"/>
-        </w:rPr>
-        <w:t>n</w:t>
-      </w:r>
-      <w:r>
-        <w:rPr>
-          <w:rFonts w:ascii="Times New Roman" w:eastAsia="Yu Gothic UI" w:hAnsi="Times New Roman" w:cs="Times New Roman"/>
-        </w:rPr>
-        <w:t xml:space="preserve"> HTTP/1.0 web server written in C with features like serving </w:t>
-      </w:r>
-      <w:r>
-        <w:rPr>
-          <w:rFonts w:ascii="Times New Roman" w:eastAsia="Yu Gothic UI" w:hAnsi="Times New Roman" w:cs="Times New Roman"/>
-        </w:rPr>
-        <w:t xml:space="preserve">static </w:t>
-      </w:r>
-      <w:r>
-        <w:rPr>
-          <w:rFonts w:ascii="Times New Roman" w:eastAsia="Yu Gothic UI" w:hAnsi="Times New Roman" w:cs="Times New Roman"/>
-        </w:rPr>
-        <w:t>content, directory indexing, CGI execution, logging, run as a daemon</w:t>
-      </w:r>
-      <w:r>
-        <w:rPr>
-          <w:rFonts w:ascii="Times New Roman" w:eastAsia="Yu Gothic UI" w:hAnsi="Times New Roman" w:cs="Times New Roman"/>
-        </w:rPr>
-        <w:t xml:space="preserve"> &amp;</w:t>
-      </w:r>
-      <w:r>
-        <w:rPr>
-          <w:rFonts w:ascii="Times New Roman" w:eastAsia="Yu Gothic UI" w:hAnsi="Times New Roman" w:cs="Times New Roman"/>
-        </w:rPr>
-        <w:t xml:space="preserve"> handling multiple concurrent requests</w:t>
-      </w:r>
-      <w:r>
-        <w:rPr>
-          <w:rFonts w:ascii="Times New Roman" w:eastAsia="Yu Gothic UI" w:hAnsi="Times New Roman" w:cs="Times New Roman"/>
-        </w:rPr>
-        <w:t xml:space="preserve"> using sub-processes</w:t>
-      </w:r>
-      <w:r>
-        <w:rPr>
-          <w:rFonts w:ascii="Times New Roman" w:eastAsia="Yu Gothic UI" w:hAnsi="Times New Roman" w:cs="Times New Roman"/>
-        </w:rPr>
-        <w:t>.</w:t>
+        <w:t xml:space="preserve"> by building a </w:t>
+      </w:r>
+      <w:r>
+        <w:rPr>
+          <w:rFonts w:ascii="Times New Roman" w:eastAsia="Yu Gothic UI" w:hAnsi="Times New Roman" w:cs="Times New Roman"/>
+          <w:b/>
+          <w:bCs/>
+        </w:rPr>
+        <w:t>JAVA</w:t>
+      </w:r>
+      <w:r>
+        <w:rPr>
+          <w:rFonts w:ascii="Times New Roman" w:eastAsia="Yu Gothic UI" w:hAnsi="Times New Roman" w:cs="Times New Roman"/>
+        </w:rPr>
+        <w:t xml:space="preserve"> app which will construct handwritten manuscripts by capturing the font style of the user from their handwritten alphabet images for any given text.</w:t>
       </w:r>
     </w:p>
     <w:p>
@@ -2376,339 +2192,92 @@
         <w:jc w:val="both"/>
         <w:rPr>
           <w:rFonts w:ascii="Times New Roman" w:hAnsi="Times New Roman" w:cs="Times New Roman"/>
-          <w:color w:val="272829"/>
-        </w:rPr>
-      </w:pPr>
-      <w:r>
-        <w:rPr>
-          <w:rFonts w:ascii="Times New Roman" w:hAnsi="Times New Roman" w:cs="Times New Roman"/>
           <w:b/>
           <w:bCs/>
           <w:color w:val="000000" w:themeColor="text1"/>
         </w:rPr>
-        <w:t xml:space="preserve">Little Free Libraries: </w:t>
-      </w:r>
-      <w:r>
-        <w:rPr>
-          <w:rFonts w:ascii="Times New Roman" w:hAnsi="Times New Roman" w:cs="Times New Roman"/>
+      </w:pPr>
+      <w:r>
+        <w:rPr>
+          <w:rFonts w:ascii="Times New Roman" w:hAnsi="Times New Roman" w:cs="Times New Roman"/>
+          <w:b/>
+          <w:bCs/>
           <w:color w:val="000000" w:themeColor="text1"/>
         </w:rPr>
-        <w:t>Co</w:t>
-      </w:r>
-      <w:r>
-        <w:rPr>
-          <w:rFonts w:ascii="Times New Roman" w:hAnsi="Times New Roman" w:cs="Times New Roman"/>
+        <w:t>Scrabble</w:t>
+      </w:r>
+      <w:r>
+        <w:rPr>
+          <w:rFonts w:ascii="Times New Roman" w:hAnsi="Times New Roman" w:cs="Times New Roman"/>
+          <w:b/>
+          <w:bCs/>
           <w:color w:val="000000" w:themeColor="text1"/>
         </w:rPr>
-        <w:t xml:space="preserve">nnected users to Little Free libraries across Hoboken using a scalable responsive web app </w:t>
-      </w:r>
-      <w:r>
-        <w:rPr>
-          <w:rFonts w:ascii="Times New Roman" w:hAnsi="Times New Roman" w:cs="Times New Roman"/>
-          <w:color w:val="272829"/>
-        </w:rPr>
-        <w:t>built using </w:t>
-      </w:r>
-      <w:r>
-        <w:rPr>
-          <w:rFonts w:ascii="Times New Roman" w:hAnsi="Times New Roman" w:cs="Times New Roman"/>
-          <w:b/>
-          <w:bCs/>
-          <w:color w:val="272829"/>
-        </w:rPr>
-        <w:t>Node.js, React, Mongo DB</w:t>
-      </w:r>
-      <w:r>
-        <w:rPr>
-          <w:rFonts w:ascii="Times New Roman" w:hAnsi="Times New Roman" w:cs="Times New Roman"/>
-          <w:color w:val="272829"/>
-        </w:rPr>
-        <w:t xml:space="preserve">. Users can create libraries, add comments to a library and rate the fullness </w:t>
-      </w:r>
-      <w:r>
-        <w:rPr>
-          <w:rFonts w:ascii="Times New Roman" w:hAnsi="Times New Roman" w:cs="Times New Roman"/>
-          <w:color w:val="272829"/>
-        </w:rPr>
-        <w:t>of library</w:t>
-      </w:r>
-      <w:r>
-        <w:rPr>
-          <w:rFonts w:ascii="Times New Roman" w:hAnsi="Times New Roman" w:cs="Times New Roman"/>
-          <w:color w:val="272829"/>
-        </w:rPr>
-        <w:t xml:space="preserve"> so donors know when it needs to be refilled and book readers know when to visit the library.</w:t>
-      </w:r>
-    </w:p>
-    <w:p>
-      <w:pPr>
-        <w:pStyle w:val="ListParagraph"/>
-        <w:numPr>
-          <w:ilvl w:val="0"/>
-          <w:numId w:val="10"/>
-        </w:numPr>
-        <w:shd w:val="clear" w:color="auto" w:fill="FFFFFF"/>
-        <w:spacing w:line="324" w:lineRule="auto"/>
-        <w:ind w:left="-86" w:right="-605"/>
-        <w:jc w:val="both"/>
+        <w:t xml:space="preserve">: </w:t>
+      </w:r>
+      <w:r>
         <w:rPr>
           <w:rFonts w:ascii="Times New Roman" w:hAnsi="Times New Roman" w:cs="Times New Roman"/>
           <w:color w:val="000000" w:themeColor="text1"/>
         </w:rPr>
-      </w:pPr>
-      <w:r>
-        <w:rPr>
-          <w:rFonts w:ascii="Times New Roman" w:hAnsi="Times New Roman" w:cs="Times New Roman"/>
-          <w:b/>
-          <w:bCs/>
+        <w:t>P</w:t>
+      </w:r>
+      <w:r>
+        <w:rPr>
+          <w:rFonts w:ascii="Times New Roman" w:hAnsi="Times New Roman" w:cs="Times New Roman"/>
           <w:color w:val="000000" w:themeColor="text1"/>
         </w:rPr>
-        <w:t xml:space="preserve">Live Radio: </w:t>
+        <w:t>redict</w:t>
       </w:r>
       <w:r>
         <w:rPr>
           <w:rFonts w:ascii="Times New Roman" w:hAnsi="Times New Roman" w:cs="Times New Roman"/>
           <w:color w:val="000000" w:themeColor="text1"/>
         </w:rPr>
-        <w:t>Built</w:t>
-      </w:r>
-      <w:r>
-        <w:rPr>
-          <w:rFonts w:ascii="Times New Roman" w:hAnsi="Times New Roman" w:cs="Times New Roman"/>
-          <w:b/>
-          <w:bCs/>
+        <w:t>ed</w:t>
+      </w:r>
+      <w:r>
+        <w:rPr>
+          <w:rFonts w:ascii="Times New Roman" w:hAnsi="Times New Roman" w:cs="Times New Roman"/>
           <w:color w:val="000000" w:themeColor="text1"/>
         </w:rPr>
-        <w:t xml:space="preserve"> </w:t>
+        <w:t xml:space="preserve"> the rating of the players in the game of Scrabble based on given gameplay</w:t>
       </w:r>
       <w:r>
         <w:rPr>
           <w:rFonts w:ascii="Times New Roman" w:hAnsi="Times New Roman" w:cs="Times New Roman"/>
           <w:color w:val="000000" w:themeColor="text1"/>
         </w:rPr>
-        <w:t>a</w:t>
+        <w:t xml:space="preserve">. Preprocessed data, found highly correlated attributes and </w:t>
       </w:r>
       <w:r>
         <w:rPr>
           <w:rFonts w:ascii="Times New Roman" w:hAnsi="Times New Roman" w:cs="Times New Roman"/>
           <w:color w:val="000000" w:themeColor="text1"/>
         </w:rPr>
-        <w:t xml:space="preserve"> live radio player on the web and a native Android application</w:t>
+        <w:t xml:space="preserve">modelled using KNN, Neural Networks </w:t>
       </w:r>
       <w:r>
         <w:rPr>
           <w:rFonts w:ascii="Times New Roman" w:hAnsi="Times New Roman" w:cs="Times New Roman"/>
           <w:color w:val="000000" w:themeColor="text1"/>
         </w:rPr>
-        <w:t xml:space="preserve"> (web view)</w:t>
+        <w:t xml:space="preserve">in </w:t>
       </w:r>
       <w:r>
         <w:rPr>
           <w:rFonts w:ascii="Times New Roman" w:hAnsi="Times New Roman" w:cs="Times New Roman"/>
           <w:color w:val="000000" w:themeColor="text1"/>
         </w:rPr>
-        <w:t xml:space="preserve"> built with </w:t>
+        <w:t>Python, SKLearn</w:t>
       </w:r>
       <w:r>
         <w:rPr>
           <w:rFonts w:ascii="Times New Roman" w:hAnsi="Times New Roman" w:cs="Times New Roman"/>
           <w:color w:val="000000" w:themeColor="text1"/>
         </w:rPr>
-        <w:t xml:space="preserve">scalable </w:t>
-      </w:r>
-      <w:r>
-        <w:rPr>
-          <w:rFonts w:ascii="Times New Roman" w:hAnsi="Times New Roman" w:cs="Times New Roman"/>
-          <w:color w:val="000000" w:themeColor="text1"/>
-        </w:rPr>
-        <w:t>responsive design</w:t>
-      </w:r>
-      <w:r>
-        <w:rPr>
-          <w:rFonts w:ascii="Times New Roman" w:hAnsi="Times New Roman" w:cs="Times New Roman"/>
-          <w:color w:val="000000" w:themeColor="text1"/>
-        </w:rPr>
-        <w:t xml:space="preserve"> using</w:t>
-      </w:r>
-      <w:r>
-        <w:rPr>
-          <w:rFonts w:ascii="Times New Roman" w:hAnsi="Times New Roman" w:cs="Times New Roman"/>
-          <w:color w:val="000000" w:themeColor="text1"/>
-        </w:rPr>
-        <w:t xml:space="preserve"> J</w:t>
-      </w:r>
-      <w:r>
-        <w:rPr>
-          <w:rFonts w:ascii="Times New Roman" w:hAnsi="Times New Roman" w:cs="Times New Roman"/>
-          <w:color w:val="000000" w:themeColor="text1"/>
-        </w:rPr>
-        <w:t>avaScript</w:t>
-      </w:r>
-      <w:r>
-        <w:rPr>
-          <w:rFonts w:ascii="Times New Roman" w:hAnsi="Times New Roman" w:cs="Times New Roman"/>
-          <w:color w:val="000000" w:themeColor="text1"/>
-        </w:rPr>
-        <w:t xml:space="preserve"> media API</w:t>
-      </w:r>
-      <w:r>
-        <w:rPr>
-          <w:rFonts w:ascii="Times New Roman" w:hAnsi="Times New Roman" w:cs="Times New Roman"/>
-          <w:color w:val="000000" w:themeColor="text1"/>
-        </w:rPr>
-        <w:t>, this is a freelance project for a client</w:t>
-      </w:r>
-      <w:r>
-        <w:rPr>
-          <w:rFonts w:ascii="Times New Roman" w:hAnsi="Times New Roman" w:cs="Times New Roman"/>
-          <w:color w:val="000000" w:themeColor="text1"/>
-        </w:rPr>
-        <w:t>.</w:t>
-      </w:r>
-    </w:p>
-    <w:p>
-      <w:pPr>
-        <w:pStyle w:val="ListParagraph"/>
-        <w:numPr>
-          <w:ilvl w:val="0"/>
-          <w:numId w:val="10"/>
-        </w:numPr>
-        <w:shd w:val="clear" w:color="auto" w:fill="FFFFFF"/>
-        <w:spacing w:line="324" w:lineRule="auto"/>
-        <w:ind w:left="-86" w:right="-605"/>
-        <w:jc w:val="both"/>
-        <w:rPr>
-          <w:rFonts w:ascii="Times New Roman" w:hAnsi="Times New Roman" w:cs="Times New Roman"/>
-          <w:b/>
-          <w:bCs/>
-          <w:color w:val="000000" w:themeColor="text1"/>
-        </w:rPr>
-      </w:pPr>
-      <w:r>
-        <w:rPr>
-          <w:rFonts w:ascii="Times New Roman" w:hAnsi="Times New Roman" w:cs="Times New Roman"/>
-          <w:b/>
-          <w:bCs/>
-          <w:color w:val="000000" w:themeColor="text1"/>
-        </w:rPr>
-        <w:t>Scrabble</w:t>
-      </w:r>
-      <w:r>
-        <w:rPr>
-          <w:rFonts w:ascii="Times New Roman" w:hAnsi="Times New Roman" w:cs="Times New Roman"/>
-          <w:b/>
-          <w:bCs/>
-          <w:color w:val="000000" w:themeColor="text1"/>
-        </w:rPr>
-        <w:t xml:space="preserve">: </w:t>
-      </w:r>
-      <w:r>
-        <w:rPr>
-          <w:rFonts w:ascii="Times New Roman" w:hAnsi="Times New Roman" w:cs="Times New Roman"/>
-          <w:color w:val="000000" w:themeColor="text1"/>
-        </w:rPr>
-        <w:t>P</w:t>
-      </w:r>
-      <w:r>
-        <w:rPr>
-          <w:rFonts w:ascii="Times New Roman" w:hAnsi="Times New Roman" w:cs="Times New Roman"/>
-          <w:color w:val="000000" w:themeColor="text1"/>
-        </w:rPr>
-        <w:t>redict</w:t>
-      </w:r>
-      <w:r>
-        <w:rPr>
-          <w:rFonts w:ascii="Times New Roman" w:hAnsi="Times New Roman" w:cs="Times New Roman"/>
-          <w:color w:val="000000" w:themeColor="text1"/>
-        </w:rPr>
-        <w:t>ed</w:t>
-      </w:r>
-      <w:r>
-        <w:rPr>
-          <w:rFonts w:ascii="Times New Roman" w:hAnsi="Times New Roman" w:cs="Times New Roman"/>
-          <w:color w:val="000000" w:themeColor="text1"/>
-        </w:rPr>
-        <w:t xml:space="preserve"> the rating of the players in the game of Scrabble based on given gameplay</w:t>
-      </w:r>
-      <w:r>
-        <w:rPr>
-          <w:rFonts w:ascii="Times New Roman" w:hAnsi="Times New Roman" w:cs="Times New Roman"/>
-          <w:color w:val="000000" w:themeColor="text1"/>
-        </w:rPr>
-        <w:t>.</w:t>
-      </w:r>
-      <w:r>
-        <w:rPr>
-          <w:rFonts w:ascii="Times New Roman" w:hAnsi="Times New Roman" w:cs="Times New Roman"/>
-          <w:color w:val="000000" w:themeColor="text1"/>
-        </w:rPr>
-        <w:t xml:space="preserve"> Preprocessed data,</w:t>
-      </w:r>
-      <w:r>
-        <w:rPr>
-          <w:rFonts w:ascii="Times New Roman" w:hAnsi="Times New Roman" w:cs="Times New Roman"/>
-          <w:color w:val="000000" w:themeColor="text1"/>
-        </w:rPr>
-        <w:t xml:space="preserve"> found highly co</w:t>
-      </w:r>
-      <w:r>
-        <w:rPr>
-          <w:rFonts w:ascii="Times New Roman" w:hAnsi="Times New Roman" w:cs="Times New Roman"/>
-          <w:color w:val="000000" w:themeColor="text1"/>
-        </w:rPr>
-        <w:t>r</w:t>
-      </w:r>
-      <w:r>
-        <w:rPr>
-          <w:rFonts w:ascii="Times New Roman" w:hAnsi="Times New Roman" w:cs="Times New Roman"/>
-          <w:color w:val="000000" w:themeColor="text1"/>
-        </w:rPr>
-        <w:t>related attributes</w:t>
-      </w:r>
-      <w:r>
-        <w:rPr>
-          <w:rFonts w:ascii="Times New Roman" w:hAnsi="Times New Roman" w:cs="Times New Roman"/>
-          <w:color w:val="000000" w:themeColor="text1"/>
-        </w:rPr>
-        <w:t xml:space="preserve"> and</w:t>
-      </w:r>
-      <w:r>
-        <w:rPr>
-          <w:rFonts w:ascii="Times New Roman" w:hAnsi="Times New Roman" w:cs="Times New Roman"/>
-          <w:color w:val="000000" w:themeColor="text1"/>
-        </w:rPr>
-        <w:t xml:space="preserve"> </w:t>
-      </w:r>
-      <w:r>
-        <w:rPr>
-          <w:rFonts w:ascii="Times New Roman" w:hAnsi="Times New Roman" w:cs="Times New Roman"/>
-          <w:color w:val="000000" w:themeColor="text1"/>
-        </w:rPr>
-        <w:t xml:space="preserve">modelled using KNN, Neural Networks </w:t>
-      </w:r>
-      <w:r>
-        <w:rPr>
-          <w:rFonts w:ascii="Times New Roman" w:hAnsi="Times New Roman" w:cs="Times New Roman"/>
-          <w:color w:val="000000" w:themeColor="text1"/>
-        </w:rPr>
-        <w:t xml:space="preserve">in </w:t>
-      </w:r>
-      <w:r>
-        <w:rPr>
-          <w:rFonts w:ascii="Times New Roman" w:hAnsi="Times New Roman" w:cs="Times New Roman"/>
-          <w:color w:val="000000" w:themeColor="text1"/>
-        </w:rPr>
-        <w:t xml:space="preserve">Python, </w:t>
-      </w:r>
-      <w:proofErr w:type="spellStart"/>
-      <w:r>
-        <w:rPr>
-          <w:rFonts w:ascii="Times New Roman" w:hAnsi="Times New Roman" w:cs="Times New Roman"/>
-          <w:color w:val="000000" w:themeColor="text1"/>
-        </w:rPr>
-        <w:t>SKLearn</w:t>
-      </w:r>
-      <w:proofErr w:type="spellEnd"/>
+        <w:t>, Numpy</w:t>
+      </w:r>
       <w:r>
         <w:rPr>
           <w:rFonts w:ascii="Times New Roman" w:hAnsi="Times New Roman" w:cs="Times New Roman"/>
@@ -2718,10 +2287,11 @@
       </w:r>
     </w:p>
     <w:sectPr>
-      <w:pgSz w:w="11909" w:h="16834"/>
+      <w:pgSz w:w="12240" w:h="15840" w:code="1"/>
       <w:pgMar w:top="566" w:right="1440" w:bottom="400" w:left="1440" w:header="720" w:footer="720" w:gutter="0"/>
       <w:pgNumType w:start="1"/>
       <w:cols w:space="720"/>
+      <w:docGrid w:linePitch="299"/>
     </w:sectPr>
   </w:body>
 </w:document>

</xml_diff>

<commit_message>
Small mods based on vmock
</commit_message>
<xml_diff>
--- a/Resume.docx
+++ b/Resume.docx
@@ -659,11 +659,19 @@
         </w:rPr>
         <w:t xml:space="preserve">, HTTP, </w:t>
       </w:r>
-      <w:r>
-        <w:rPr>
-          <w:rFonts w:ascii="Times New Roman" w:eastAsia="Yu Gothic UI" w:hAnsi="Times New Roman" w:cs="Times New Roman"/>
-        </w:rPr>
-        <w:t xml:space="preserve">gRPC, </w:t>
+      <w:proofErr w:type="spellStart"/>
+      <w:r>
+        <w:rPr>
+          <w:rFonts w:ascii="Times New Roman" w:eastAsia="Yu Gothic UI" w:hAnsi="Times New Roman" w:cs="Times New Roman"/>
+        </w:rPr>
+        <w:t>gRPC</w:t>
+      </w:r>
+      <w:proofErr w:type="spellEnd"/>
+      <w:r>
+        <w:rPr>
+          <w:rFonts w:ascii="Times New Roman" w:eastAsia="Yu Gothic UI" w:hAnsi="Times New Roman" w:cs="Times New Roman"/>
+        </w:rPr>
+        <w:t xml:space="preserve">, </w:t>
       </w:r>
       <w:r>
         <w:rPr>
@@ -990,7 +998,7 @@
         <w:rPr>
           <w:rFonts w:ascii="Times New Roman" w:eastAsia="Yu Gothic UI" w:hAnsi="Times New Roman" w:cs="Times New Roman"/>
         </w:rPr>
-        <w:t>Fortified security of data from medical devices by developing Zcrypt—a powerful cryptographic tool (</w:t>
+        <w:t>Fortified security of data from medical devices by developing Zcrypt—a cryptographic tool (</w:t>
       </w:r>
       <w:r>
         <w:rPr>
@@ -1002,7 +1010,19 @@
         <w:rPr>
           <w:rFonts w:ascii="Times New Roman" w:eastAsia="Yu Gothic UI" w:hAnsi="Times New Roman" w:cs="Times New Roman"/>
         </w:rPr>
-        <w:t>CLI, Web App &amp; Shared Lib</w:t>
+        <w:t xml:space="preserve">CLI, Web App </w:t>
+      </w:r>
+      <w:r>
+        <w:rPr>
+          <w:rFonts w:ascii="Times New Roman" w:eastAsia="Yu Gothic UI" w:hAnsi="Times New Roman" w:cs="Times New Roman"/>
+        </w:rPr>
+        <w:t>and</w:t>
+      </w:r>
+      <w:r>
+        <w:rPr>
+          <w:rFonts w:ascii="Times New Roman" w:eastAsia="Yu Gothic UI" w:hAnsi="Times New Roman" w:cs="Times New Roman"/>
+        </w:rPr>
+        <w:t xml:space="preserve"> Shared Lib</w:t>
       </w:r>
       <w:r>
         <w:rPr>
@@ -1697,7 +1717,19 @@
         <w:rPr>
           <w:rFonts w:ascii="Times New Roman" w:eastAsia="Yu Gothic UI" w:hAnsi="Times New Roman" w:cs="Times New Roman"/>
         </w:rPr>
-        <w:t xml:space="preserve">like </w:t>
+        <w:t>(</w:t>
+      </w:r>
+      <w:r>
+        <w:rPr>
+          <w:rFonts w:ascii="Times New Roman" w:eastAsia="Yu Gothic UI" w:hAnsi="Times New Roman" w:cs="Times New Roman"/>
+        </w:rPr>
+        <w:t>E.g.</w:t>
+      </w:r>
+      <w:r>
+        <w:rPr>
+          <w:rFonts w:ascii="Times New Roman" w:eastAsia="Yu Gothic UI" w:hAnsi="Times New Roman" w:cs="Times New Roman"/>
+        </w:rPr>
+        <w:t xml:space="preserve">: </w:t>
       </w:r>
       <w:r>
         <w:rPr>
@@ -1705,11 +1737,25 @@
         </w:rPr>
         <w:t xml:space="preserve">Prestige, </w:t>
       </w:r>
-      <w:r>
-        <w:rPr>
-          <w:rFonts w:ascii="Times New Roman" w:eastAsia="Yu Gothic UI" w:hAnsi="Times New Roman" w:cs="Times New Roman"/>
-        </w:rPr>
-        <w:t>VGuard etc.</w:t>
+      <w:proofErr w:type="spellStart"/>
+      <w:r>
+        <w:rPr>
+          <w:rFonts w:ascii="Times New Roman" w:eastAsia="Yu Gothic UI" w:hAnsi="Times New Roman" w:cs="Times New Roman"/>
+        </w:rPr>
+        <w:t>VGuard</w:t>
+      </w:r>
+      <w:proofErr w:type="spellEnd"/>
+      <w:r>
+        <w:rPr>
+          <w:rFonts w:ascii="Times New Roman" w:eastAsia="Yu Gothic UI" w:hAnsi="Times New Roman" w:cs="Times New Roman"/>
+        </w:rPr>
+        <w:t xml:space="preserve"> etc.</w:t>
+      </w:r>
+      <w:r>
+        <w:rPr>
+          <w:rFonts w:ascii="Times New Roman" w:eastAsia="Yu Gothic UI" w:hAnsi="Times New Roman" w:cs="Times New Roman"/>
+        </w:rPr>
+        <w:t>).</w:t>
       </w:r>
     </w:p>
     <w:p>
@@ -1779,13 +1825,33 @@
           <w:i/>
           <w:iCs/>
         </w:rPr>
-        <w:t>Fresh Prints, Hyderabad, India</w:t>
-      </w:r>
-      <w:r>
-        <w:rPr>
-          <w:rFonts w:ascii="Times New Roman" w:eastAsia="Yu Gothic UI" w:hAnsi="Times New Roman" w:cs="Times New Roman"/>
-        </w:rPr>
-        <w:t xml:space="preserve">                                                               </w:t>
+        <w:t xml:space="preserve">Fresh Prints, </w:t>
+      </w:r>
+      <w:r>
+        <w:rPr>
+          <w:rFonts w:ascii="Times New Roman" w:eastAsia="Yu Gothic UI" w:hAnsi="Times New Roman" w:cs="Times New Roman"/>
+          <w:i/>
+          <w:iCs/>
+        </w:rPr>
+        <w:t>New York City, NY</w:t>
+      </w:r>
+      <w:r>
+        <w:rPr>
+          <w:rFonts w:ascii="Times New Roman" w:eastAsia="Yu Gothic UI" w:hAnsi="Times New Roman" w:cs="Times New Roman"/>
+        </w:rPr>
+        <w:t xml:space="preserve">                                                      </w:t>
+      </w:r>
+      <w:r>
+        <w:rPr>
+          <w:rFonts w:ascii="Times New Roman" w:eastAsia="Yu Gothic UI" w:hAnsi="Times New Roman" w:cs="Times New Roman"/>
+        </w:rPr>
+        <w:t xml:space="preserve"> </w:t>
+      </w:r>
+      <w:r>
+        <w:rPr>
+          <w:rFonts w:ascii="Times New Roman" w:eastAsia="Yu Gothic UI" w:hAnsi="Times New Roman" w:cs="Times New Roman"/>
+        </w:rPr>
+        <w:t xml:space="preserve">      </w:t>
       </w:r>
       <w:r>
         <w:rPr>
@@ -1884,7 +1950,7 @@
         <w:rPr>
           <w:rFonts w:ascii="Times New Roman" w:eastAsia="Yu Gothic UI" w:hAnsi="Times New Roman" w:cs="Times New Roman"/>
         </w:rPr>
-        <w:t>blazingly fast</w:t>
+        <w:t>blazing fast</w:t>
       </w:r>
       <w:r>
         <w:rPr>
@@ -2014,7 +2080,19 @@
         <w:rPr>
           <w:rFonts w:ascii="Times New Roman" w:eastAsia="Yu Gothic UI" w:hAnsi="Times New Roman" w:cs="Times New Roman"/>
         </w:rPr>
-        <w:t xml:space="preserve"> all the tests pass on a commit</w:t>
+        <w:t xml:space="preserve"> all test</w:t>
+      </w:r>
+      <w:r>
+        <w:rPr>
+          <w:rFonts w:ascii="Times New Roman" w:eastAsia="Yu Gothic UI" w:hAnsi="Times New Roman" w:cs="Times New Roman"/>
+        </w:rPr>
+        <w:t xml:space="preserve"> cases</w:t>
+      </w:r>
+      <w:r>
+        <w:rPr>
+          <w:rFonts w:ascii="Times New Roman" w:eastAsia="Yu Gothic UI" w:hAnsi="Times New Roman" w:cs="Times New Roman"/>
+        </w:rPr>
+        <w:t xml:space="preserve"> pass on a commit</w:t>
       </w:r>
       <w:r>
         <w:rPr>
@@ -2176,7 +2254,19 @@
         <w:rPr>
           <w:rFonts w:ascii="Times New Roman" w:eastAsia="Yu Gothic UI" w:hAnsi="Times New Roman" w:cs="Times New Roman"/>
         </w:rPr>
-        <w:t xml:space="preserve"> app which will construct handwritten manuscripts by capturing the font style of the user from their handwritten alphabet images for any given text.</w:t>
+        <w:t xml:space="preserve"> app which will construct handwritten manuscripts by capturing </w:t>
+      </w:r>
+      <w:r>
+        <w:rPr>
+          <w:rFonts w:ascii="Times New Roman" w:eastAsia="Yu Gothic UI" w:hAnsi="Times New Roman" w:cs="Times New Roman"/>
+        </w:rPr>
+        <w:t xml:space="preserve">the </w:t>
+      </w:r>
+      <w:r>
+        <w:rPr>
+          <w:rFonts w:ascii="Times New Roman" w:eastAsia="Yu Gothic UI" w:hAnsi="Times New Roman" w:cs="Times New Roman"/>
+        </w:rPr>
+        <w:t>font style of the user from their handwritten alphabet images for any given text.</w:t>
       </w:r>
     </w:p>
     <w:p>
@@ -2269,15 +2359,33 @@
           <w:rFonts w:ascii="Times New Roman" w:hAnsi="Times New Roman" w:cs="Times New Roman"/>
           <w:color w:val="000000" w:themeColor="text1"/>
         </w:rPr>
-        <w:t>Python, SKLearn</w:t>
-      </w:r>
+        <w:t xml:space="preserve">Python, </w:t>
+      </w:r>
+      <w:proofErr w:type="spellStart"/>
       <w:r>
         <w:rPr>
           <w:rFonts w:ascii="Times New Roman" w:hAnsi="Times New Roman" w:cs="Times New Roman"/>
           <w:color w:val="000000" w:themeColor="text1"/>
         </w:rPr>
-        <w:t>, Numpy</w:t>
-      </w:r>
+        <w:t>SKLearn</w:t>
+      </w:r>
+      <w:proofErr w:type="spellEnd"/>
+      <w:r>
+        <w:rPr>
+          <w:rFonts w:ascii="Times New Roman" w:hAnsi="Times New Roman" w:cs="Times New Roman"/>
+          <w:color w:val="000000" w:themeColor="text1"/>
+        </w:rPr>
+        <w:t xml:space="preserve">, </w:t>
+      </w:r>
+      <w:proofErr w:type="spellStart"/>
+      <w:r>
+        <w:rPr>
+          <w:rFonts w:ascii="Times New Roman" w:hAnsi="Times New Roman" w:cs="Times New Roman"/>
+          <w:color w:val="000000" w:themeColor="text1"/>
+        </w:rPr>
+        <w:t>Numpy</w:t>
+      </w:r>
+      <w:proofErr w:type="spellEnd"/>
       <w:r>
         <w:rPr>
           <w:rFonts w:ascii="Times New Roman" w:hAnsi="Times New Roman" w:cs="Times New Roman"/>

</xml_diff>

<commit_message>
Updated the latest resume with amex experience
</commit_message>
<xml_diff>
--- a/Resume.docx
+++ b/Resume.docx
@@ -1,6 +1,6 @@
 
 <file path=word/document.xml><?xml version="1.0" encoding="utf-8"?>
-<w:document xmlns:wpc="http://schemas.microsoft.com/office/word/2010/wordprocessingCanvas" xmlns:cx="http://schemas.microsoft.com/office/drawing/2014/chartex" xmlns:cx1="http://schemas.microsoft.com/office/drawing/2015/9/8/chartex" xmlns:cx2="http://schemas.microsoft.com/office/drawing/2015/10/21/chartex" xmlns:cx3="http://schemas.microsoft.com/office/drawing/2016/5/9/chartex" xmlns:cx4="http://schemas.microsoft.com/office/drawing/2016/5/10/chartex" xmlns:cx5="http://schemas.microsoft.com/office/drawing/2016/5/11/chartex" xmlns:cx6="http://schemas.microsoft.com/office/drawing/2016/5/12/chartex" xmlns:cx7="http://schemas.microsoft.com/office/drawing/2016/5/13/chartex" xmlns:cx8="http://schemas.microsoft.com/office/drawing/2016/5/14/chartex" xmlns:mc="http://schemas.openxmlformats.org/markup-compatibility/2006" xmlns:aink="http://schemas.microsoft.com/office/drawing/2016/ink" xmlns:am3d="http://schemas.microsoft.com/office/drawing/2017/model3d" xmlns:o="urn:schemas-microsoft-com:office:office" xmlns:oel="http://schemas.microsoft.com/office/2019/extlst" xmlns:r="http://schemas.openxmlformats.org/officeDocument/2006/relationships" xmlns:m="http://schemas.openxmlformats.org/officeDocument/2006/math" xmlns:v="urn:schemas-microsoft-com:vml" xmlns:wp14="http://schemas.microsoft.com/office/word/2010/wordprocessingDrawing" xmlns:wp="http://schemas.openxmlformats.org/drawingml/2006/wordprocessingDrawing" xmlns:w10="urn:schemas-microsoft-com:office:word" xmlns:w="http://schemas.openxmlformats.org/wordprocessingml/2006/main" xmlns:w14="http://schemas.microsoft.com/office/word/2010/wordml" xmlns:w15="http://schemas.microsoft.com/office/word/2012/wordml" xmlns:w16cex="http://schemas.microsoft.com/office/word/2018/wordml/cex" xmlns:w16cid="http://schemas.microsoft.com/office/word/2016/wordml/cid" xmlns:w16="http://schemas.microsoft.com/office/word/2018/wordml" xmlns:w16du="http://schemas.microsoft.com/office/word/2023/wordml/word16du" xmlns:w16sdtdh="http://schemas.microsoft.com/office/word/2020/wordml/sdtdatahash" xmlns:w16se="http://schemas.microsoft.com/office/word/2015/wordml/symex" xmlns:wpg="http://schemas.microsoft.com/office/word/2010/wordprocessingGroup" xmlns:wpi="http://schemas.microsoft.com/office/word/2010/wordprocessingInk" xmlns:wne="http://schemas.microsoft.com/office/word/2006/wordml" xmlns:wps="http://schemas.microsoft.com/office/word/2010/wordprocessingShape" mc:Ignorable="w14 w15 w16se w16cid w16 w16cex w16sdtdh w16du wp14">
+<w:document xmlns:wpc="http://schemas.microsoft.com/office/word/2010/wordprocessingCanvas" xmlns:cx="http://schemas.microsoft.com/office/drawing/2014/chartex" xmlns:cx1="http://schemas.microsoft.com/office/drawing/2015/9/8/chartex" xmlns:cx2="http://schemas.microsoft.com/office/drawing/2015/10/21/chartex" xmlns:cx3="http://schemas.microsoft.com/office/drawing/2016/5/9/chartex" xmlns:cx4="http://schemas.microsoft.com/office/drawing/2016/5/10/chartex" xmlns:cx5="http://schemas.microsoft.com/office/drawing/2016/5/11/chartex" xmlns:cx6="http://schemas.microsoft.com/office/drawing/2016/5/12/chartex" xmlns:cx7="http://schemas.microsoft.com/office/drawing/2016/5/13/chartex" xmlns:cx8="http://schemas.microsoft.com/office/drawing/2016/5/14/chartex" xmlns:mc="http://schemas.openxmlformats.org/markup-compatibility/2006" xmlns:aink="http://schemas.microsoft.com/office/drawing/2016/ink" xmlns:am3d="http://schemas.microsoft.com/office/drawing/2017/model3d" xmlns:o="urn:schemas-microsoft-com:office:office" xmlns:oel="http://schemas.microsoft.com/office/2019/extlst" xmlns:r="http://schemas.openxmlformats.org/officeDocument/2006/relationships" xmlns:m="http://schemas.openxmlformats.org/officeDocument/2006/math" xmlns:v="urn:schemas-microsoft-com:vml" xmlns:wp14="http://schemas.microsoft.com/office/word/2010/wordprocessingDrawing" xmlns:wp="http://schemas.openxmlformats.org/drawingml/2006/wordprocessingDrawing" xmlns:w10="urn:schemas-microsoft-com:office:word" xmlns:w="http://schemas.openxmlformats.org/wordprocessingml/2006/main" xmlns:w14="http://schemas.microsoft.com/office/word/2010/wordml" xmlns:w15="http://schemas.microsoft.com/office/word/2012/wordml" xmlns:w16cex="http://schemas.microsoft.com/office/word/2018/wordml/cex" xmlns:w16cid="http://schemas.microsoft.com/office/word/2016/wordml/cid" xmlns:w16="http://schemas.microsoft.com/office/word/2018/wordml" xmlns:w16du="http://schemas.microsoft.com/office/word/2023/wordml/word16du" xmlns:w16sdtdh="http://schemas.microsoft.com/office/word/2020/wordml/sdtdatahash" xmlns:w16sdtfl="http://schemas.microsoft.com/office/word/2024/wordml/sdtformatlock" xmlns:w16se="http://schemas.microsoft.com/office/word/2015/wordml/symex" xmlns:wpg="http://schemas.microsoft.com/office/word/2010/wordprocessingGroup" xmlns:wpi="http://schemas.microsoft.com/office/word/2010/wordprocessingInk" xmlns:wne="http://schemas.microsoft.com/office/word/2006/wordml" xmlns:wps="http://schemas.microsoft.com/office/word/2010/wordprocessingShape" mc:Ignorable="w14 w15 w16se w16cid w16 w16cex w16sdtdh w16sdtfl w16du wp14">
   <w:body>
     <w:p>
       <w:pPr>
@@ -47,7 +47,7 @@
         </w:rPr>
         <w:t xml:space="preserve">Email: </w:t>
       </w:r>
-      <w:hyperlink r:id="rId5" w:history="1">
+      <w:hyperlink r:id="rId6" w:history="1">
         <w:r>
           <w:rPr>
             <w:rStyle w:val="Hyperlink"/>
@@ -66,7 +66,7 @@
         </w:rPr>
         <w:t xml:space="preserve"> | (551) 344-8035 | </w:t>
       </w:r>
-      <w:hyperlink r:id="rId6" w:history="1">
+      <w:hyperlink r:id="rId7" w:tgtFrame="_blank" w:history="1">
         <w:r>
           <w:rPr>
             <w:rStyle w:val="Hyperlink"/>
@@ -86,7 +86,7 @@
         </w:rPr>
         <w:t xml:space="preserve"> | </w:t>
       </w:r>
-      <w:hyperlink r:id="rId7">
+      <w:hyperlink r:id="rId8" w:tgtFrame="_blank">
         <w:r>
           <w:rPr>
             <w:rFonts w:ascii="Times New Roman" w:eastAsia="Yu Gothic UI" w:hAnsi="Times New Roman" w:cs="Times New Roman"/>
@@ -95,8 +95,20 @@
             <w:szCs w:val="28"/>
             <w:u w:val="single"/>
           </w:rPr>
-          <w:t>linkedin.com/in/vishwanath-bondugula</w:t>
+          <w:t>linkedin.com/in/</w:t>
         </w:r>
+        <w:proofErr w:type="spellStart"/>
+        <w:r>
+          <w:rPr>
+            <w:rFonts w:ascii="Times New Roman" w:eastAsia="Yu Gothic UI" w:hAnsi="Times New Roman" w:cs="Times New Roman"/>
+            <w:color w:val="1155CC"/>
+            <w:sz w:val="28"/>
+            <w:szCs w:val="28"/>
+            <w:u w:val="single"/>
+          </w:rPr>
+          <w:t>vishwanath-bondugula</w:t>
+        </w:r>
+        <w:proofErr w:type="spellEnd"/>
       </w:hyperlink>
       <w:r>
         <w:rPr>
@@ -116,7 +128,7 @@
         </w:rPr>
         <w:t xml:space="preserve">| </w:t>
       </w:r>
-      <w:hyperlink r:id="rId8" w:history="1">
+      <w:hyperlink r:id="rId9" w:tgtFrame="_blank" w:history="1">
         <w:r>
           <w:rPr>
             <w:rStyle w:val="Hyperlink"/>
@@ -316,6 +328,7 @@
         </w:rPr>
         <w:t xml:space="preserve">, </w:t>
       </w:r>
+      <w:proofErr w:type="spellStart"/>
       <w:r>
         <w:rPr>
           <w:rFonts w:ascii="Times New Roman" w:hAnsi="Times New Roman" w:cs="Times New Roman"/>
@@ -325,6 +338,7 @@
         </w:rPr>
         <w:t>gRPC</w:t>
       </w:r>
+      <w:proofErr w:type="spellEnd"/>
     </w:p>
     <w:p>
       <w:pPr>
@@ -437,16 +451,7 @@
           <w:sz w:val="28"/>
           <w:szCs w:val="28"/>
         </w:rPr>
-        <w:t>Kafka, MQTT</w:t>
-      </w:r>
-      <w:r>
-        <w:rPr>
-          <w:rFonts w:ascii="Times New Roman" w:hAnsi="Times New Roman" w:cs="Times New Roman"/>
-          <w:color w:val="000000" w:themeColor="text1"/>
-          <w:sz w:val="28"/>
-          <w:szCs w:val="28"/>
-        </w:rPr>
-        <w:t xml:space="preserve">, </w:t>
+        <w:t xml:space="preserve">Kafka, MQTT, </w:t>
       </w:r>
       <w:r>
         <w:rPr>
@@ -636,7 +641,31 @@
           <w:sz w:val="28"/>
           <w:szCs w:val="28"/>
         </w:rPr>
-        <w:t>GoLang Security Competition</w:t>
+        <w:t>Go</w:t>
+      </w:r>
+      <w:r>
+        <w:rPr>
+          <w:rFonts w:ascii="Times New Roman" w:hAnsi="Times New Roman" w:cs="Times New Roman"/>
+          <w:b/>
+          <w:bCs/>
+          <w:iCs/>
+          <w:color w:val="000000" w:themeColor="text1"/>
+          <w:sz w:val="28"/>
+          <w:szCs w:val="28"/>
+        </w:rPr>
+        <w:t>l</w:t>
+      </w:r>
+      <w:r>
+        <w:rPr>
+          <w:rFonts w:ascii="Times New Roman" w:hAnsi="Times New Roman" w:cs="Times New Roman"/>
+          <w:b/>
+          <w:bCs/>
+          <w:iCs/>
+          <w:color w:val="000000" w:themeColor="text1"/>
+          <w:sz w:val="28"/>
+          <w:szCs w:val="28"/>
+        </w:rPr>
+        <w:t>ang Security Competition</w:t>
       </w:r>
       <w:r>
         <w:rPr>
@@ -688,142 +717,296 @@
       <w:r>
         <w:rPr>
           <w:rFonts w:ascii="Times New Roman" w:hAnsi="Times New Roman" w:cs="Times New Roman"/>
-          <w:iCs/>
-          <w:color w:val="000000" w:themeColor="text1"/>
-          <w:sz w:val="28"/>
-          <w:szCs w:val="28"/>
-        </w:rPr>
-        <w:t xml:space="preserve">Contributing to Global Loyalty &amp; Bonus team by migrating code from </w:t>
-      </w:r>
-      <w:r>
-        <w:rPr>
-          <w:rFonts w:ascii="Times New Roman" w:hAnsi="Times New Roman" w:cs="Times New Roman"/>
-          <w:iCs/>
-          <w:color w:val="000000" w:themeColor="text1"/>
-          <w:sz w:val="28"/>
-          <w:szCs w:val="28"/>
-        </w:rPr>
-        <w:t>open-source</w:t>
-      </w:r>
-      <w:r>
-        <w:rPr>
-          <w:rFonts w:ascii="Times New Roman" w:hAnsi="Times New Roman" w:cs="Times New Roman"/>
-          <w:iCs/>
-          <w:color w:val="000000" w:themeColor="text1"/>
-          <w:sz w:val="28"/>
-          <w:szCs w:val="28"/>
-        </w:rPr>
-        <w:t xml:space="preserve"> rules engine (rulio) to an internal upgraded platform written in </w:t>
-      </w:r>
-      <w:r>
-        <w:rPr>
-          <w:rFonts w:ascii="Times New Roman" w:hAnsi="Times New Roman" w:cs="Times New Roman"/>
-          <w:b/>
-          <w:bCs/>
-          <w:iCs/>
-          <w:color w:val="000000" w:themeColor="text1"/>
-          <w:sz w:val="28"/>
-          <w:szCs w:val="28"/>
-        </w:rPr>
-        <w:t>GoLang</w:t>
-      </w:r>
-      <w:r>
-        <w:rPr>
-          <w:rFonts w:ascii="Times New Roman" w:hAnsi="Times New Roman" w:cs="Times New Roman"/>
-          <w:iCs/>
-          <w:color w:val="000000" w:themeColor="text1"/>
-          <w:sz w:val="28"/>
-          <w:szCs w:val="28"/>
-        </w:rPr>
-        <w:t xml:space="preserve"> which consumes events from different </w:t>
-      </w:r>
-      <w:r>
-        <w:rPr>
-          <w:rFonts w:ascii="Times New Roman" w:hAnsi="Times New Roman" w:cs="Times New Roman"/>
-          <w:b/>
-          <w:bCs/>
-          <w:iCs/>
-          <w:color w:val="000000" w:themeColor="text1"/>
-          <w:sz w:val="28"/>
-          <w:szCs w:val="28"/>
-        </w:rPr>
-        <w:t>micro-services</w:t>
-      </w:r>
-      <w:r>
-        <w:rPr>
-          <w:rFonts w:ascii="Times New Roman" w:hAnsi="Times New Roman" w:cs="Times New Roman"/>
-          <w:iCs/>
-          <w:color w:val="000000" w:themeColor="text1"/>
-          <w:sz w:val="28"/>
-          <w:szCs w:val="28"/>
-        </w:rPr>
-        <w:t xml:space="preserve"> via </w:t>
-      </w:r>
-      <w:r>
-        <w:rPr>
-          <w:rFonts w:ascii="Times New Roman" w:hAnsi="Times New Roman" w:cs="Times New Roman"/>
-          <w:b/>
-          <w:bCs/>
-          <w:iCs/>
-          <w:color w:val="000000" w:themeColor="text1"/>
-          <w:sz w:val="28"/>
-          <w:szCs w:val="28"/>
-        </w:rPr>
-        <w:t>Kafka</w:t>
-      </w:r>
-      <w:r>
-        <w:rPr>
-          <w:rFonts w:ascii="Times New Roman" w:hAnsi="Times New Roman" w:cs="Times New Roman"/>
-          <w:iCs/>
-          <w:color w:val="000000" w:themeColor="text1"/>
-          <w:sz w:val="28"/>
-          <w:szCs w:val="28"/>
-        </w:rPr>
-        <w:t xml:space="preserve"> &amp; processes events by applying different rulesets to produce outcomes responsible for issuing rewards &amp; benefits to the customer (</w:t>
-      </w:r>
-      <w:r>
-        <w:rPr>
-          <w:rFonts w:ascii="Times New Roman" w:hAnsi="Times New Roman" w:cs="Times New Roman"/>
-          <w:iCs/>
-          <w:color w:val="000000" w:themeColor="text1"/>
-          <w:sz w:val="28"/>
-          <w:szCs w:val="28"/>
-        </w:rPr>
-        <w:t>Loyalty Points</w:t>
-      </w:r>
-      <w:r>
-        <w:rPr>
-          <w:rFonts w:ascii="Times New Roman" w:hAnsi="Times New Roman" w:cs="Times New Roman"/>
-          <w:iCs/>
-          <w:color w:val="000000" w:themeColor="text1"/>
-          <w:sz w:val="28"/>
-          <w:szCs w:val="28"/>
-        </w:rPr>
-        <w:t xml:space="preserve">, </w:t>
-      </w:r>
-      <w:r>
-        <w:rPr>
-          <w:rFonts w:ascii="Times New Roman" w:hAnsi="Times New Roman" w:cs="Times New Roman"/>
-          <w:iCs/>
-          <w:color w:val="000000" w:themeColor="text1"/>
-          <w:sz w:val="28"/>
-          <w:szCs w:val="28"/>
-        </w:rPr>
-        <w:t xml:space="preserve">Credits </w:t>
-      </w:r>
-      <w:r>
-        <w:rPr>
-          <w:rFonts w:ascii="Times New Roman" w:hAnsi="Times New Roman" w:cs="Times New Roman"/>
-          <w:iCs/>
-          <w:color w:val="000000" w:themeColor="text1"/>
-          <w:sz w:val="28"/>
-          <w:szCs w:val="28"/>
-        </w:rPr>
-        <w:t>etc.).</w:t>
+          <w:b/>
+          <w:bCs/>
+          <w:iCs/>
+          <w:color w:val="000000" w:themeColor="text1"/>
+          <w:sz w:val="28"/>
+          <w:szCs w:val="28"/>
+        </w:rPr>
+        <w:t>Simplified</w:t>
+      </w:r>
+      <w:r>
+        <w:rPr>
+          <w:rFonts w:ascii="Times New Roman" w:hAnsi="Times New Roman" w:cs="Times New Roman"/>
+          <w:iCs/>
+          <w:color w:val="000000" w:themeColor="text1"/>
+          <w:sz w:val="28"/>
+          <w:szCs w:val="28"/>
+        </w:rPr>
+        <w:t xml:space="preserve"> the remediation of production bugs by automated workflows using Golang scripts. Active participation in peer reviews.</w:t>
       </w:r>
     </w:p>
     <w:p>
       <w:pPr>
+        <w:pStyle w:val="ListParagraph"/>
+        <w:numPr>
+          <w:ilvl w:val="0"/>
+          <w:numId w:val="2"/>
+        </w:numPr>
+        <w:ind w:left="-180" w:right="-622"/>
+        <w:rPr>
+          <w:rFonts w:ascii="Times New Roman" w:hAnsi="Times New Roman" w:cs="Times New Roman"/>
+          <w:iCs/>
+          <w:color w:val="000000" w:themeColor="text1"/>
+          <w:sz w:val="28"/>
+          <w:szCs w:val="28"/>
+        </w:rPr>
+      </w:pPr>
+      <w:r>
+        <w:rPr>
+          <w:rFonts w:ascii="Times New Roman" w:hAnsi="Times New Roman" w:cs="Times New Roman"/>
+          <w:iCs/>
+          <w:color w:val="000000" w:themeColor="text1"/>
+          <w:sz w:val="28"/>
+          <w:szCs w:val="28"/>
+        </w:rPr>
+        <w:t xml:space="preserve">Contributing to Global Loyalty &amp; Bonus team by migrating code from </w:t>
+      </w:r>
+      <w:r>
+        <w:rPr>
+          <w:rFonts w:ascii="Times New Roman" w:hAnsi="Times New Roman" w:cs="Times New Roman"/>
+          <w:iCs/>
+          <w:color w:val="000000" w:themeColor="text1"/>
+          <w:sz w:val="28"/>
+          <w:szCs w:val="28"/>
+        </w:rPr>
+        <w:t>open-source</w:t>
+      </w:r>
+      <w:r>
+        <w:rPr>
+          <w:rFonts w:ascii="Times New Roman" w:hAnsi="Times New Roman" w:cs="Times New Roman"/>
+          <w:iCs/>
+          <w:color w:val="000000" w:themeColor="text1"/>
+          <w:sz w:val="28"/>
+          <w:szCs w:val="28"/>
+        </w:rPr>
+        <w:t xml:space="preserve"> rules engine (</w:t>
+      </w:r>
+      <w:proofErr w:type="spellStart"/>
+      <w:r>
+        <w:rPr>
+          <w:rFonts w:ascii="Times New Roman" w:hAnsi="Times New Roman" w:cs="Times New Roman"/>
+          <w:iCs/>
+          <w:color w:val="000000" w:themeColor="text1"/>
+          <w:sz w:val="28"/>
+          <w:szCs w:val="28"/>
+        </w:rPr>
+        <w:t>rulio</w:t>
+      </w:r>
+      <w:proofErr w:type="spellEnd"/>
+      <w:r>
+        <w:rPr>
+          <w:rFonts w:ascii="Times New Roman" w:hAnsi="Times New Roman" w:cs="Times New Roman"/>
+          <w:iCs/>
+          <w:color w:val="000000" w:themeColor="text1"/>
+          <w:sz w:val="28"/>
+          <w:szCs w:val="28"/>
+        </w:rPr>
+        <w:t xml:space="preserve">) to an internal upgraded platform written in </w:t>
+      </w:r>
+      <w:r>
+        <w:rPr>
+          <w:rFonts w:ascii="Times New Roman" w:hAnsi="Times New Roman" w:cs="Times New Roman"/>
+          <w:b/>
+          <w:bCs/>
+          <w:iCs/>
+          <w:color w:val="000000" w:themeColor="text1"/>
+          <w:sz w:val="28"/>
+          <w:szCs w:val="28"/>
+        </w:rPr>
+        <w:t>Go</w:t>
+      </w:r>
+      <w:r>
+        <w:rPr>
+          <w:rFonts w:ascii="Times New Roman" w:hAnsi="Times New Roman" w:cs="Times New Roman"/>
+          <w:b/>
+          <w:bCs/>
+          <w:iCs/>
+          <w:color w:val="000000" w:themeColor="text1"/>
+          <w:sz w:val="28"/>
+          <w:szCs w:val="28"/>
+        </w:rPr>
+        <w:t>l</w:t>
+      </w:r>
+      <w:r>
+        <w:rPr>
+          <w:rFonts w:ascii="Times New Roman" w:hAnsi="Times New Roman" w:cs="Times New Roman"/>
+          <w:b/>
+          <w:bCs/>
+          <w:iCs/>
+          <w:color w:val="000000" w:themeColor="text1"/>
+          <w:sz w:val="28"/>
+          <w:szCs w:val="28"/>
+        </w:rPr>
+        <w:t>ang</w:t>
+      </w:r>
+      <w:r>
+        <w:rPr>
+          <w:rFonts w:ascii="Times New Roman" w:hAnsi="Times New Roman" w:cs="Times New Roman"/>
+          <w:iCs/>
+          <w:color w:val="000000" w:themeColor="text1"/>
+          <w:sz w:val="28"/>
+          <w:szCs w:val="28"/>
+        </w:rPr>
+        <w:t xml:space="preserve"> which consumes events from different </w:t>
+      </w:r>
+      <w:r>
+        <w:rPr>
+          <w:rFonts w:ascii="Times New Roman" w:hAnsi="Times New Roman" w:cs="Times New Roman"/>
+          <w:b/>
+          <w:bCs/>
+          <w:iCs/>
+          <w:color w:val="000000" w:themeColor="text1"/>
+          <w:sz w:val="28"/>
+          <w:szCs w:val="28"/>
+        </w:rPr>
+        <w:t>micro-services</w:t>
+      </w:r>
+      <w:r>
+        <w:rPr>
+          <w:rFonts w:ascii="Times New Roman" w:hAnsi="Times New Roman" w:cs="Times New Roman"/>
+          <w:iCs/>
+          <w:color w:val="000000" w:themeColor="text1"/>
+          <w:sz w:val="28"/>
+          <w:szCs w:val="28"/>
+        </w:rPr>
+        <w:t xml:space="preserve"> via </w:t>
+      </w:r>
+      <w:r>
+        <w:rPr>
+          <w:rFonts w:ascii="Times New Roman" w:hAnsi="Times New Roman" w:cs="Times New Roman"/>
+          <w:b/>
+          <w:bCs/>
+          <w:iCs/>
+          <w:color w:val="000000" w:themeColor="text1"/>
+          <w:sz w:val="28"/>
+          <w:szCs w:val="28"/>
+        </w:rPr>
+        <w:t>Kafka</w:t>
+      </w:r>
+      <w:r>
+        <w:rPr>
+          <w:rFonts w:ascii="Times New Roman" w:hAnsi="Times New Roman" w:cs="Times New Roman"/>
+          <w:iCs/>
+          <w:color w:val="000000" w:themeColor="text1"/>
+          <w:sz w:val="28"/>
+          <w:szCs w:val="28"/>
+        </w:rPr>
+        <w:t xml:space="preserve"> &amp; processes events by applying different rulesets to produce outcomes responsible for issuing rewards &amp; benefits to the customer (</w:t>
+      </w:r>
+      <w:r>
+        <w:rPr>
+          <w:rFonts w:ascii="Times New Roman" w:hAnsi="Times New Roman" w:cs="Times New Roman"/>
+          <w:iCs/>
+          <w:color w:val="000000" w:themeColor="text1"/>
+          <w:sz w:val="28"/>
+          <w:szCs w:val="28"/>
+        </w:rPr>
+        <w:t>Loyalty Points</w:t>
+      </w:r>
+      <w:r>
+        <w:rPr>
+          <w:rFonts w:ascii="Times New Roman" w:hAnsi="Times New Roman" w:cs="Times New Roman"/>
+          <w:iCs/>
+          <w:color w:val="000000" w:themeColor="text1"/>
+          <w:sz w:val="28"/>
+          <w:szCs w:val="28"/>
+        </w:rPr>
+        <w:t xml:space="preserve">, </w:t>
+      </w:r>
+      <w:r>
+        <w:rPr>
+          <w:rFonts w:ascii="Times New Roman" w:hAnsi="Times New Roman" w:cs="Times New Roman"/>
+          <w:iCs/>
+          <w:color w:val="000000" w:themeColor="text1"/>
+          <w:sz w:val="28"/>
+          <w:szCs w:val="28"/>
+        </w:rPr>
+        <w:t xml:space="preserve">Credits </w:t>
+      </w:r>
+      <w:r>
+        <w:rPr>
+          <w:rFonts w:ascii="Times New Roman" w:hAnsi="Times New Roman" w:cs="Times New Roman"/>
+          <w:iCs/>
+          <w:color w:val="000000" w:themeColor="text1"/>
+          <w:sz w:val="28"/>
+          <w:szCs w:val="28"/>
+        </w:rPr>
+        <w:t>etc.).</w:t>
+      </w:r>
+    </w:p>
+    <w:p>
+      <w:pPr>
+        <w:pStyle w:val="ListParagraph"/>
+        <w:numPr>
+          <w:ilvl w:val="0"/>
+          <w:numId w:val="2"/>
+        </w:numPr>
+        <w:ind w:left="-180" w:right="-622"/>
+        <w:rPr>
+          <w:rFonts w:ascii="Times New Roman" w:hAnsi="Times New Roman" w:cs="Times New Roman"/>
+          <w:iCs/>
+          <w:color w:val="000000" w:themeColor="text1"/>
+          <w:sz w:val="28"/>
+          <w:szCs w:val="28"/>
+        </w:rPr>
+      </w:pPr>
+      <w:r>
+        <w:rPr>
+          <w:rFonts w:ascii="Times New Roman" w:hAnsi="Times New Roman" w:cs="Times New Roman"/>
+          <w:iCs/>
+          <w:color w:val="000000" w:themeColor="text1"/>
+          <w:sz w:val="28"/>
+          <w:szCs w:val="28"/>
+        </w:rPr>
+        <w:t xml:space="preserve">Built &amp; delivered </w:t>
+      </w:r>
+      <w:r>
+        <w:rPr>
+          <w:rFonts w:ascii="Times New Roman" w:hAnsi="Times New Roman" w:cs="Times New Roman"/>
+          <w:b/>
+          <w:bCs/>
+          <w:iCs/>
+          <w:color w:val="000000" w:themeColor="text1"/>
+          <w:sz w:val="28"/>
+          <w:szCs w:val="28"/>
+        </w:rPr>
+        <w:t>rewards</w:t>
+      </w:r>
+      <w:r>
+        <w:rPr>
+          <w:rFonts w:ascii="Times New Roman" w:hAnsi="Times New Roman" w:cs="Times New Roman"/>
+          <w:iCs/>
+          <w:color w:val="000000" w:themeColor="text1"/>
+          <w:sz w:val="28"/>
+          <w:szCs w:val="28"/>
+        </w:rPr>
+        <w:t xml:space="preserve"> (welcome bonus, points </w:t>
+      </w:r>
+      <w:r>
+        <w:rPr>
+          <w:rFonts w:ascii="Times New Roman" w:hAnsi="Times New Roman" w:cs="Times New Roman"/>
+          <w:iCs/>
+          <w:color w:val="000000" w:themeColor="text1"/>
+          <w:sz w:val="28"/>
+          <w:szCs w:val="28"/>
+        </w:rPr>
+        <w:t>etc.</w:t>
+      </w:r>
+      <w:r>
+        <w:rPr>
+          <w:rFonts w:ascii="Times New Roman" w:hAnsi="Times New Roman" w:cs="Times New Roman"/>
+          <w:iCs/>
+          <w:color w:val="000000" w:themeColor="text1"/>
+          <w:sz w:val="28"/>
+          <w:szCs w:val="28"/>
+        </w:rPr>
+        <w:t>) for High Yield Savings, Business &amp; Consumer Checking Accounts.</w:t>
+      </w:r>
+    </w:p>
+    <w:p>
+      <w:pPr>
         <w:spacing w:after="120"/>
         <w:ind w:left="-562" w:right="-605"/>
         <w:rPr>
@@ -848,6 +1031,7 @@
         </w:rPr>
         <w:t xml:space="preserve">Senior Software Developer at </w:t>
       </w:r>
+      <w:proofErr w:type="spellStart"/>
       <w:r>
         <w:rPr>
           <w:rFonts w:ascii="Times New Roman" w:hAnsi="Times New Roman" w:cs="Times New Roman"/>
@@ -858,7 +1042,20 @@
           <w:sz w:val="28"/>
           <w:szCs w:val="28"/>
         </w:rPr>
-        <w:t xml:space="preserve">Quadrus Medical Technologies, NY                                                                     </w:t>
+        <w:t>Quadrus</w:t>
+      </w:r>
+      <w:proofErr w:type="spellEnd"/>
+      <w:r>
+        <w:rPr>
+          <w:rFonts w:ascii="Times New Roman" w:hAnsi="Times New Roman" w:cs="Times New Roman"/>
+          <w:b/>
+          <w:bCs/>
+          <w:i/>
+          <w:color w:val="000000" w:themeColor="text1"/>
+          <w:sz w:val="28"/>
+          <w:szCs w:val="28"/>
+        </w:rPr>
+        <w:t xml:space="preserve"> Medical Technologies, NY                                                                     </w:t>
       </w:r>
       <w:r>
         <w:rPr>
@@ -898,8 +1095,20 @@
           <w:sz w:val="28"/>
           <w:szCs w:val="28"/>
         </w:rPr>
-        <w:t>Fortified security of data from medical devices by developing Zcrypt</w:t>
-      </w:r>
+        <w:t xml:space="preserve">Fortified security of data from medical devices by developing </w:t>
+      </w:r>
+      <w:proofErr w:type="spellStart"/>
+      <w:r>
+        <w:rPr>
+          <w:rFonts w:ascii="Times New Roman" w:hAnsi="Times New Roman" w:cs="Times New Roman"/>
+          <w:iCs/>
+          <w:color w:val="000000" w:themeColor="text1"/>
+          <w:sz w:val="28"/>
+          <w:szCs w:val="28"/>
+        </w:rPr>
+        <w:t>Zcrypt</w:t>
+      </w:r>
+      <w:proofErr w:type="spellEnd"/>
       <w:r>
         <w:rPr>
           <w:rFonts w:ascii="Times New Roman" w:eastAsia="Yu Gothic UI" w:hAnsi="Times New Roman" w:cs="Times New Roman"/>
@@ -918,18 +1127,7 @@
           <w:sz w:val="28"/>
           <w:szCs w:val="28"/>
         </w:rPr>
-        <w:t xml:space="preserve">C </w:t>
-      </w:r>
-      <w:r>
-        <w:rPr>
-          <w:rFonts w:ascii="Times New Roman" w:eastAsia="Yu Gothic UI" w:hAnsi="Times New Roman" w:cs="Times New Roman"/>
-          <w:b/>
-          <w:bCs/>
-          <w:color w:val="000000" w:themeColor="text1"/>
-          <w:sz w:val="28"/>
-          <w:szCs w:val="28"/>
-        </w:rPr>
-        <w:t>based</w:t>
+        <w:t>C based</w:t>
       </w:r>
       <w:r>
         <w:rPr>
@@ -949,7 +1147,29 @@
           <w:sz w:val="28"/>
           <w:szCs w:val="28"/>
         </w:rPr>
-        <w:t>179% faster</w:t>
+        <w:t>100</w:t>
+      </w:r>
+      <w:r>
+        <w:rPr>
+          <w:rFonts w:ascii="Times New Roman" w:eastAsia="Yu Gothic UI" w:hAnsi="Times New Roman" w:cs="Times New Roman"/>
+          <w:b/>
+          <w:bCs/>
+          <w:color w:val="000000" w:themeColor="text1"/>
+          <w:sz w:val="28"/>
+          <w:szCs w:val="28"/>
+        </w:rPr>
+        <w:t xml:space="preserve">% faster </w:t>
+      </w:r>
+      <w:r>
+        <w:rPr>
+          <w:rFonts w:ascii="Times New Roman" w:eastAsia="Yu Gothic UI" w:hAnsi="Times New Roman" w:cs="Times New Roman"/>
+          <w:b/>
+          <w:bCs/>
+          <w:color w:val="000000" w:themeColor="text1"/>
+          <w:sz w:val="28"/>
+          <w:szCs w:val="28"/>
+        </w:rPr>
+        <w:t>&amp;</w:t>
       </w:r>
       <w:r>
         <w:rPr>
@@ -971,29 +1191,18 @@
           <w:sz w:val="28"/>
           <w:szCs w:val="28"/>
         </w:rPr>
-        <w:t>&amp;</w:t>
-      </w:r>
-      <w:r>
-        <w:rPr>
-          <w:rFonts w:ascii="Times New Roman" w:eastAsia="Yu Gothic UI" w:hAnsi="Times New Roman" w:cs="Times New Roman"/>
-          <w:b/>
-          <w:bCs/>
-          <w:color w:val="000000" w:themeColor="text1"/>
-          <w:sz w:val="28"/>
-          <w:szCs w:val="28"/>
-        </w:rPr>
-        <w:t xml:space="preserve"> </w:t>
-      </w:r>
-      <w:r>
-        <w:rPr>
-          <w:rFonts w:ascii="Times New Roman" w:eastAsia="Yu Gothic UI" w:hAnsi="Times New Roman" w:cs="Times New Roman"/>
-          <w:b/>
-          <w:bCs/>
-          <w:color w:val="000000" w:themeColor="text1"/>
-          <w:sz w:val="28"/>
-          <w:szCs w:val="28"/>
-        </w:rPr>
-        <w:t xml:space="preserve">500% less memory </w:t>
+        <w:t>98</w:t>
+      </w:r>
+      <w:r>
+        <w:rPr>
+          <w:rFonts w:ascii="Times New Roman" w:eastAsia="Yu Gothic UI" w:hAnsi="Times New Roman" w:cs="Times New Roman"/>
+          <w:b/>
+          <w:bCs/>
+          <w:color w:val="000000" w:themeColor="text1"/>
+          <w:sz w:val="28"/>
+          <w:szCs w:val="28"/>
+        </w:rPr>
+        <w:t xml:space="preserve">% less memory </w:t>
       </w:r>
       <w:r>
         <w:rPr>
@@ -1037,18 +1246,69 @@
           <w:sz w:val="28"/>
           <w:szCs w:val="28"/>
         </w:rPr>
-        <w:t xml:space="preserve">Engineered a conversion pipeline for medical device-generated binary data, transforming it into human-readable CSV files via a custom Scheduler &amp; Resource Manager in </w:t>
-      </w:r>
-      <w:r>
-        <w:rPr>
-          <w:rFonts w:ascii="Times New Roman" w:eastAsia="Yu Gothic UI" w:hAnsi="Times New Roman" w:cs="Times New Roman"/>
-          <w:b/>
-          <w:bCs/>
-          <w:color w:val="000000" w:themeColor="text1"/>
-          <w:sz w:val="28"/>
-          <w:szCs w:val="28"/>
-        </w:rPr>
-        <w:t>C and SQLite</w:t>
+        <w:t xml:space="preserve">Engineered a conversion pipeline for medical device-generated binary data, transforming it into human-readable CSV files via a custom Scheduler &amp; Resource Manager </w:t>
+      </w:r>
+      <w:r>
+        <w:rPr>
+          <w:rFonts w:ascii="Times New Roman" w:eastAsia="Yu Gothic UI" w:hAnsi="Times New Roman" w:cs="Times New Roman"/>
+          <w:color w:val="000000" w:themeColor="text1"/>
+          <w:sz w:val="28"/>
+          <w:szCs w:val="28"/>
+        </w:rPr>
+        <w:t>built using</w:t>
+      </w:r>
+      <w:r>
+        <w:rPr>
+          <w:rFonts w:ascii="Times New Roman" w:eastAsia="Yu Gothic UI" w:hAnsi="Times New Roman" w:cs="Times New Roman"/>
+          <w:color w:val="000000" w:themeColor="text1"/>
+          <w:sz w:val="28"/>
+          <w:szCs w:val="28"/>
+        </w:rPr>
+        <w:t xml:space="preserve"> </w:t>
+      </w:r>
+      <w:r>
+        <w:rPr>
+          <w:rFonts w:ascii="Times New Roman" w:eastAsia="Yu Gothic UI" w:hAnsi="Times New Roman" w:cs="Times New Roman"/>
+          <w:b/>
+          <w:bCs/>
+          <w:color w:val="000000" w:themeColor="text1"/>
+          <w:sz w:val="28"/>
+          <w:szCs w:val="28"/>
+        </w:rPr>
+        <w:t>Go</w:t>
+      </w:r>
+      <w:r>
+        <w:rPr>
+          <w:rFonts w:ascii="Times New Roman" w:eastAsia="Yu Gothic UI" w:hAnsi="Times New Roman" w:cs="Times New Roman"/>
+          <w:b/>
+          <w:bCs/>
+          <w:color w:val="000000" w:themeColor="text1"/>
+          <w:sz w:val="28"/>
+          <w:szCs w:val="28"/>
+        </w:rPr>
+        <w:t>l</w:t>
+      </w:r>
+      <w:r>
+        <w:rPr>
+          <w:rFonts w:ascii="Times New Roman" w:eastAsia="Yu Gothic UI" w:hAnsi="Times New Roman" w:cs="Times New Roman"/>
+          <w:b/>
+          <w:bCs/>
+          <w:color w:val="000000" w:themeColor="text1"/>
+          <w:sz w:val="28"/>
+          <w:szCs w:val="28"/>
+        </w:rPr>
+        <w:t>ang</w:t>
+      </w:r>
+      <w:r>
+        <w:rPr>
+          <w:rFonts w:ascii="Times New Roman" w:eastAsia="Yu Gothic UI" w:hAnsi="Times New Roman" w:cs="Times New Roman"/>
+          <w:b/>
+          <w:bCs/>
+          <w:color w:val="000000" w:themeColor="text1"/>
+          <w:sz w:val="28"/>
+          <w:szCs w:val="28"/>
+        </w:rPr>
+        <w:t xml:space="preserve"> and SQLite</w:t>
       </w:r>
       <w:r>
         <w:rPr>
@@ -1076,6 +1336,209 @@
           <w:szCs w:val="28"/>
         </w:rPr>
         <w:t xml:space="preserve"> distributed in AWS.</w:t>
+      </w:r>
+    </w:p>
+    <w:p>
+      <w:pPr>
+        <w:pStyle w:val="ListParagraph"/>
+        <w:numPr>
+          <w:ilvl w:val="0"/>
+          <w:numId w:val="2"/>
+        </w:numPr>
+        <w:ind w:left="-180" w:right="-607"/>
+        <w:jc w:val="both"/>
+        <w:rPr>
+          <w:rFonts w:ascii="Times New Roman" w:hAnsi="Times New Roman" w:cs="Times New Roman"/>
+          <w:iCs/>
+          <w:color w:val="000000" w:themeColor="text1"/>
+          <w:sz w:val="28"/>
+          <w:szCs w:val="28"/>
+        </w:rPr>
+      </w:pPr>
+      <w:r>
+        <w:rPr>
+          <w:rFonts w:ascii="Times New Roman" w:eastAsia="Yu Gothic UI" w:hAnsi="Times New Roman" w:cs="Times New Roman"/>
+          <w:color w:val="000000" w:themeColor="text1"/>
+          <w:sz w:val="28"/>
+          <w:szCs w:val="28"/>
+        </w:rPr>
+        <w:t xml:space="preserve">Architected an </w:t>
+      </w:r>
+      <w:r>
+        <w:rPr>
+          <w:rFonts w:ascii="Times New Roman" w:eastAsia="Yu Gothic UI" w:hAnsi="Times New Roman" w:cs="Times New Roman"/>
+          <w:b/>
+          <w:bCs/>
+          <w:color w:val="000000" w:themeColor="text1"/>
+          <w:sz w:val="28"/>
+          <w:szCs w:val="28"/>
+        </w:rPr>
+        <w:t>SSO</w:t>
+      </w:r>
+      <w:r>
+        <w:rPr>
+          <w:rFonts w:ascii="Times New Roman" w:eastAsia="Yu Gothic UI" w:hAnsi="Times New Roman" w:cs="Times New Roman"/>
+          <w:color w:val="000000" w:themeColor="text1"/>
+          <w:sz w:val="28"/>
+          <w:szCs w:val="28"/>
+        </w:rPr>
+        <w:t xml:space="preserve"> for </w:t>
+      </w:r>
+      <w:proofErr w:type="spellStart"/>
+      <w:r>
+        <w:rPr>
+          <w:rFonts w:ascii="Times New Roman" w:eastAsia="Yu Gothic UI" w:hAnsi="Times New Roman" w:cs="Times New Roman"/>
+          <w:color w:val="000000" w:themeColor="text1"/>
+          <w:sz w:val="28"/>
+          <w:szCs w:val="28"/>
+        </w:rPr>
+        <w:t>Quadrus</w:t>
+      </w:r>
+      <w:proofErr w:type="spellEnd"/>
+      <w:r>
+        <w:rPr>
+          <w:rFonts w:ascii="Times New Roman" w:eastAsia="Yu Gothic UI" w:hAnsi="Times New Roman" w:cs="Times New Roman"/>
+          <w:color w:val="000000" w:themeColor="text1"/>
+          <w:sz w:val="28"/>
+          <w:szCs w:val="28"/>
+        </w:rPr>
+        <w:t xml:space="preserve"> App Suite, managing licenses, subscriptions, invoices</w:t>
+      </w:r>
+      <w:r>
+        <w:rPr>
+          <w:rFonts w:ascii="Times New Roman" w:eastAsia="Yu Gothic UI" w:hAnsi="Times New Roman" w:cs="Times New Roman"/>
+          <w:color w:val="000000" w:themeColor="text1"/>
+          <w:sz w:val="28"/>
+          <w:szCs w:val="28"/>
+        </w:rPr>
+        <w:t xml:space="preserve"> </w:t>
+      </w:r>
+      <w:r>
+        <w:rPr>
+          <w:rFonts w:ascii="Times New Roman" w:eastAsia="Yu Gothic UI" w:hAnsi="Times New Roman" w:cs="Times New Roman"/>
+          <w:color w:val="000000" w:themeColor="text1"/>
+          <w:sz w:val="28"/>
+          <w:szCs w:val="28"/>
+        </w:rPr>
+        <w:t xml:space="preserve">etc., backed by an in-house </w:t>
+      </w:r>
+      <w:r>
+        <w:rPr>
+          <w:rFonts w:ascii="Times New Roman" w:eastAsia="Yu Gothic UI" w:hAnsi="Times New Roman" w:cs="Times New Roman"/>
+          <w:b/>
+          <w:bCs/>
+          <w:color w:val="000000" w:themeColor="text1"/>
+          <w:sz w:val="28"/>
+          <w:szCs w:val="28"/>
+        </w:rPr>
+        <w:t>OAuth 2.0</w:t>
+      </w:r>
+      <w:r>
+        <w:rPr>
+          <w:rFonts w:ascii="Times New Roman" w:eastAsia="Yu Gothic UI" w:hAnsi="Times New Roman" w:cs="Times New Roman"/>
+          <w:color w:val="000000" w:themeColor="text1"/>
+          <w:sz w:val="28"/>
+          <w:szCs w:val="28"/>
+        </w:rPr>
+        <w:t xml:space="preserve"> Server using Authorization Code Grant for authorization, with support for roles </w:t>
+      </w:r>
+      <w:r>
+        <w:rPr>
+          <w:rFonts w:ascii="Times New Roman" w:eastAsia="Yu Gothic UI" w:hAnsi="Times New Roman" w:cs="Times New Roman"/>
+          <w:color w:val="000000" w:themeColor="text1"/>
+          <w:sz w:val="28"/>
+          <w:szCs w:val="28"/>
+        </w:rPr>
+        <w:t>&amp;</w:t>
+      </w:r>
+      <w:r>
+        <w:rPr>
+          <w:rFonts w:ascii="Times New Roman" w:eastAsia="Yu Gothic UI" w:hAnsi="Times New Roman" w:cs="Times New Roman"/>
+          <w:color w:val="000000" w:themeColor="text1"/>
+          <w:sz w:val="28"/>
+          <w:szCs w:val="28"/>
+        </w:rPr>
+        <w:t xml:space="preserve"> scopes using</w:t>
+      </w:r>
+      <w:r>
+        <w:rPr>
+          <w:rFonts w:ascii="Times New Roman" w:eastAsia="Yu Gothic UI" w:hAnsi="Times New Roman" w:cs="Times New Roman"/>
+          <w:color w:val="000000" w:themeColor="text1"/>
+          <w:sz w:val="28"/>
+          <w:szCs w:val="28"/>
+        </w:rPr>
+        <w:t xml:space="preserve"> </w:t>
+      </w:r>
+      <w:r>
+        <w:rPr>
+          <w:rFonts w:ascii="Times New Roman" w:eastAsia="Yu Gothic UI" w:hAnsi="Times New Roman" w:cs="Times New Roman"/>
+          <w:b/>
+          <w:bCs/>
+          <w:color w:val="000000" w:themeColor="text1"/>
+          <w:sz w:val="28"/>
+          <w:szCs w:val="28"/>
+        </w:rPr>
+        <w:t>TypeScript</w:t>
+      </w:r>
+      <w:r>
+        <w:rPr>
+          <w:rFonts w:ascii="Times New Roman" w:eastAsia="Yu Gothic UI" w:hAnsi="Times New Roman" w:cs="Times New Roman"/>
+          <w:color w:val="000000" w:themeColor="text1"/>
+          <w:sz w:val="28"/>
+          <w:szCs w:val="28"/>
+        </w:rPr>
+        <w:t xml:space="preserve"> with</w:t>
+      </w:r>
+      <w:r>
+        <w:rPr>
+          <w:rFonts w:ascii="Times New Roman" w:eastAsia="Yu Gothic UI" w:hAnsi="Times New Roman" w:cs="Times New Roman"/>
+          <w:color w:val="000000" w:themeColor="text1"/>
+          <w:sz w:val="28"/>
+          <w:szCs w:val="28"/>
+        </w:rPr>
+        <w:t xml:space="preserve"> </w:t>
+      </w:r>
+      <w:r>
+        <w:rPr>
+          <w:rFonts w:ascii="Times New Roman" w:eastAsia="Yu Gothic UI" w:hAnsi="Times New Roman" w:cs="Times New Roman"/>
+          <w:b/>
+          <w:bCs/>
+          <w:color w:val="000000" w:themeColor="text1"/>
+          <w:sz w:val="28"/>
+          <w:szCs w:val="28"/>
+        </w:rPr>
+        <w:t>Bun.js</w:t>
+      </w:r>
+      <w:r>
+        <w:rPr>
+          <w:rFonts w:ascii="Times New Roman" w:eastAsia="Yu Gothic UI" w:hAnsi="Times New Roman" w:cs="Times New Roman"/>
+          <w:b/>
+          <w:bCs/>
+          <w:color w:val="000000" w:themeColor="text1"/>
+          <w:sz w:val="28"/>
+          <w:szCs w:val="28"/>
+        </w:rPr>
+        <w:t xml:space="preserve"> &amp;</w:t>
+      </w:r>
+      <w:r>
+        <w:rPr>
+          <w:rFonts w:ascii="Times New Roman" w:eastAsia="Yu Gothic UI" w:hAnsi="Times New Roman" w:cs="Times New Roman"/>
+          <w:b/>
+          <w:bCs/>
+          <w:color w:val="000000" w:themeColor="text1"/>
+          <w:sz w:val="28"/>
+          <w:szCs w:val="28"/>
+        </w:rPr>
+        <w:t xml:space="preserve"> PostgreSQL</w:t>
+      </w:r>
+      <w:r>
+        <w:rPr>
+          <w:rFonts w:ascii="Times New Roman" w:eastAsia="Yu Gothic UI" w:hAnsi="Times New Roman" w:cs="Times New Roman"/>
+          <w:color w:val="000000" w:themeColor="text1"/>
+          <w:sz w:val="28"/>
+          <w:szCs w:val="28"/>
+        </w:rPr>
+        <w:t>.</w:t>
       </w:r>
     </w:p>
     <w:p>
@@ -1097,13 +1560,76 @@
       <w:r>
         <w:rPr>
           <w:rFonts w:ascii="Times New Roman" w:eastAsia="Yu Gothic UI" w:hAnsi="Times New Roman" w:cs="Times New Roman"/>
-          <w:b/>
-          <w:bCs/>
-          <w:color w:val="000000" w:themeColor="text1"/>
-          <w:sz w:val="28"/>
-          <w:szCs w:val="28"/>
-        </w:rPr>
-        <w:t>Reduced cloud costs</w:t>
+          <w:color w:val="000000" w:themeColor="text1"/>
+          <w:sz w:val="28"/>
+          <w:szCs w:val="28"/>
+        </w:rPr>
+        <w:t xml:space="preserve">Designed &amp; developed an interactive web app for predicting kidney disease for a given patient using </w:t>
+      </w:r>
+      <w:r>
+        <w:rPr>
+          <w:rFonts w:ascii="Times New Roman" w:eastAsia="Yu Gothic UI" w:hAnsi="Times New Roman" w:cs="Times New Roman"/>
+          <w:b/>
+          <w:bCs/>
+          <w:color w:val="000000" w:themeColor="text1"/>
+          <w:sz w:val="28"/>
+          <w:szCs w:val="28"/>
+        </w:rPr>
+        <w:t>React.js, Node.js, PostgreSQL</w:t>
+      </w:r>
+      <w:r>
+        <w:rPr>
+          <w:rFonts w:ascii="Times New Roman" w:eastAsia="Yu Gothic UI" w:hAnsi="Times New Roman" w:cs="Times New Roman"/>
+          <w:color w:val="000000" w:themeColor="text1"/>
+          <w:sz w:val="28"/>
+          <w:szCs w:val="28"/>
+        </w:rPr>
+        <w:t xml:space="preserve">, </w:t>
+      </w:r>
+      <w:r>
+        <w:rPr>
+          <w:rFonts w:ascii="Times New Roman" w:eastAsia="Yu Gothic UI" w:hAnsi="Times New Roman" w:cs="Times New Roman"/>
+          <w:color w:val="000000" w:themeColor="text1"/>
+          <w:sz w:val="28"/>
+          <w:szCs w:val="28"/>
+        </w:rPr>
+        <w:t>and</w:t>
+      </w:r>
+      <w:r>
+        <w:rPr>
+          <w:rFonts w:ascii="Times New Roman" w:eastAsia="Yu Gothic UI" w:hAnsi="Times New Roman" w:cs="Times New Roman"/>
+          <w:color w:val="000000" w:themeColor="text1"/>
+          <w:sz w:val="28"/>
+          <w:szCs w:val="28"/>
+        </w:rPr>
+        <w:t xml:space="preserve"> a Desktop App</w:t>
+      </w:r>
+      <w:r>
+        <w:rPr>
+          <w:rFonts w:ascii="Times New Roman" w:eastAsia="Yu Gothic UI" w:hAnsi="Times New Roman" w:cs="Times New Roman"/>
+          <w:color w:val="000000" w:themeColor="text1"/>
+          <w:sz w:val="28"/>
+          <w:szCs w:val="28"/>
+        </w:rPr>
+        <w:t>lication</w:t>
+      </w:r>
+      <w:r>
+        <w:rPr>
+          <w:rFonts w:ascii="Times New Roman" w:eastAsia="Yu Gothic UI" w:hAnsi="Times New Roman" w:cs="Times New Roman"/>
+          <w:color w:val="000000" w:themeColor="text1"/>
+          <w:sz w:val="28"/>
+          <w:szCs w:val="28"/>
+        </w:rPr>
+        <w:t xml:space="preserve"> for managing Real Time Clock (RTC) dongles using</w:t>
+      </w:r>
+      <w:r>
+        <w:rPr>
+          <w:rFonts w:ascii="Times New Roman" w:eastAsia="Yu Gothic UI" w:hAnsi="Times New Roman" w:cs="Times New Roman"/>
+          <w:color w:val="000000" w:themeColor="text1"/>
+          <w:sz w:val="28"/>
+          <w:szCs w:val="28"/>
+        </w:rPr>
+        <w:t xml:space="preserve"> TypeScript with</w:t>
       </w:r>
       <w:r>
         <w:rPr>
@@ -1117,83 +1643,13 @@
       <w:r>
         <w:rPr>
           <w:rFonts w:ascii="Times New Roman" w:eastAsia="Yu Gothic UI" w:hAnsi="Times New Roman" w:cs="Times New Roman"/>
-          <w:color w:val="000000" w:themeColor="text1"/>
-          <w:sz w:val="28"/>
-          <w:szCs w:val="28"/>
-        </w:rPr>
-        <w:t>by</w:t>
-      </w:r>
-      <w:r>
-        <w:rPr>
-          <w:rFonts w:ascii="Times New Roman" w:eastAsia="Yu Gothic UI" w:hAnsi="Times New Roman" w:cs="Times New Roman"/>
-          <w:color w:val="000000" w:themeColor="text1"/>
-          <w:sz w:val="28"/>
-          <w:szCs w:val="28"/>
-        </w:rPr>
-        <w:t xml:space="preserve"> simplifying the cloud architecture</w:t>
-      </w:r>
-      <w:r>
-        <w:rPr>
-          <w:rFonts w:ascii="Times New Roman" w:eastAsia="Yu Gothic UI" w:hAnsi="Times New Roman" w:cs="Times New Roman"/>
-          <w:color w:val="000000" w:themeColor="text1"/>
-          <w:sz w:val="28"/>
-          <w:szCs w:val="28"/>
-        </w:rPr>
-        <w:t xml:space="preserve"> &amp; by</w:t>
-      </w:r>
-      <w:r>
-        <w:rPr>
-          <w:rFonts w:ascii="Times New Roman" w:eastAsia="Yu Gothic UI" w:hAnsi="Times New Roman" w:cs="Times New Roman"/>
-          <w:color w:val="000000" w:themeColor="text1"/>
-          <w:sz w:val="28"/>
-          <w:szCs w:val="28"/>
-        </w:rPr>
-        <w:t xml:space="preserve"> using</w:t>
-      </w:r>
-      <w:r>
-        <w:rPr>
-          <w:rFonts w:ascii="Times New Roman" w:eastAsia="Yu Gothic UI" w:hAnsi="Times New Roman" w:cs="Times New Roman"/>
-          <w:color w:val="000000" w:themeColor="text1"/>
-          <w:sz w:val="28"/>
-          <w:szCs w:val="28"/>
-        </w:rPr>
-        <w:t xml:space="preserve"> the custom scheduler </w:t>
-      </w:r>
-      <w:r>
-        <w:rPr>
-          <w:rFonts w:ascii="Times New Roman" w:eastAsia="Yu Gothic UI" w:hAnsi="Times New Roman" w:cs="Times New Roman"/>
-          <w:color w:val="000000" w:themeColor="text1"/>
-          <w:sz w:val="28"/>
-          <w:szCs w:val="28"/>
-        </w:rPr>
-        <w:t>with</w:t>
-      </w:r>
-      <w:r>
-        <w:rPr>
-          <w:rFonts w:ascii="Times New Roman" w:eastAsia="Yu Gothic UI" w:hAnsi="Times New Roman" w:cs="Times New Roman"/>
-          <w:color w:val="000000" w:themeColor="text1"/>
-          <w:sz w:val="28"/>
-          <w:szCs w:val="28"/>
-        </w:rPr>
-        <w:t xml:space="preserve"> fine grained control</w:t>
-      </w:r>
-      <w:r>
-        <w:rPr>
-          <w:rFonts w:ascii="Times New Roman" w:eastAsia="Yu Gothic UI" w:hAnsi="Times New Roman" w:cs="Times New Roman"/>
-          <w:color w:val="000000" w:themeColor="text1"/>
-          <w:sz w:val="28"/>
-          <w:szCs w:val="28"/>
-        </w:rPr>
-        <w:t xml:space="preserve"> over </w:t>
-      </w:r>
-      <w:r>
-        <w:rPr>
-          <w:rFonts w:ascii="Times New Roman" w:eastAsia="Yu Gothic UI" w:hAnsi="Times New Roman" w:cs="Times New Roman"/>
-          <w:color w:val="000000" w:themeColor="text1"/>
-          <w:sz w:val="28"/>
-          <w:szCs w:val="28"/>
-        </w:rPr>
-        <w:t>resources</w:t>
+          <w:b/>
+          <w:bCs/>
+          <w:color w:val="000000" w:themeColor="text1"/>
+          <w:sz w:val="28"/>
+          <w:szCs w:val="28"/>
+        </w:rPr>
+        <w:t>Electron.js, Python</w:t>
       </w:r>
       <w:r>
         <w:rPr>
@@ -1224,31 +1680,13 @@
       <w:r>
         <w:rPr>
           <w:rFonts w:ascii="Times New Roman" w:eastAsia="Yu Gothic UI" w:hAnsi="Times New Roman" w:cs="Times New Roman"/>
-          <w:color w:val="000000" w:themeColor="text1"/>
-          <w:sz w:val="28"/>
-          <w:szCs w:val="28"/>
-        </w:rPr>
-        <w:t xml:space="preserve">Architected an </w:t>
-      </w:r>
-      <w:r>
-        <w:rPr>
-          <w:rFonts w:ascii="Times New Roman" w:eastAsia="Yu Gothic UI" w:hAnsi="Times New Roman" w:cs="Times New Roman"/>
-          <w:b/>
-          <w:bCs/>
-          <w:color w:val="000000" w:themeColor="text1"/>
-          <w:sz w:val="28"/>
-          <w:szCs w:val="28"/>
-        </w:rPr>
-        <w:t>SSO</w:t>
-      </w:r>
-      <w:r>
-        <w:rPr>
-          <w:rFonts w:ascii="Times New Roman" w:eastAsia="Yu Gothic UI" w:hAnsi="Times New Roman" w:cs="Times New Roman"/>
-          <w:color w:val="000000" w:themeColor="text1"/>
-          <w:sz w:val="28"/>
-          <w:szCs w:val="28"/>
-        </w:rPr>
-        <w:t xml:space="preserve"> for Quadrus App Suite, managing licenses, subscriptions, invoices</w:t>
+          <w:b/>
+          <w:bCs/>
+          <w:color w:val="000000" w:themeColor="text1"/>
+          <w:sz w:val="28"/>
+          <w:szCs w:val="28"/>
+        </w:rPr>
+        <w:t>Reduced cloud costs</w:t>
       </w:r>
       <w:r>
         <w:rPr>
@@ -1266,78 +1704,79 @@
           <w:sz w:val="28"/>
           <w:szCs w:val="28"/>
         </w:rPr>
-        <w:t xml:space="preserve">etc., backed by an in-house </w:t>
-      </w:r>
-      <w:r>
-        <w:rPr>
-          <w:rFonts w:ascii="Times New Roman" w:eastAsia="Yu Gothic UI" w:hAnsi="Times New Roman" w:cs="Times New Roman"/>
-          <w:b/>
-          <w:bCs/>
-          <w:color w:val="000000" w:themeColor="text1"/>
-          <w:sz w:val="28"/>
-          <w:szCs w:val="28"/>
-        </w:rPr>
-        <w:t>OAuth 2.0</w:t>
-      </w:r>
-      <w:r>
-        <w:rPr>
-          <w:rFonts w:ascii="Times New Roman" w:eastAsia="Yu Gothic UI" w:hAnsi="Times New Roman" w:cs="Times New Roman"/>
-          <w:color w:val="000000" w:themeColor="text1"/>
-          <w:sz w:val="28"/>
-          <w:szCs w:val="28"/>
-        </w:rPr>
-        <w:t xml:space="preserve"> Server using Authorization Code Grant for authentication &amp; authorization, with support for roles </w:t>
-      </w:r>
-      <w:r>
-        <w:rPr>
-          <w:rFonts w:ascii="Times New Roman" w:eastAsia="Yu Gothic UI" w:hAnsi="Times New Roman" w:cs="Times New Roman"/>
-          <w:color w:val="000000" w:themeColor="text1"/>
-          <w:sz w:val="28"/>
-          <w:szCs w:val="28"/>
-        </w:rPr>
-        <w:t>&amp;</w:t>
-      </w:r>
-      <w:r>
-        <w:rPr>
-          <w:rFonts w:ascii="Times New Roman" w:eastAsia="Yu Gothic UI" w:hAnsi="Times New Roman" w:cs="Times New Roman"/>
-          <w:color w:val="000000" w:themeColor="text1"/>
-          <w:sz w:val="28"/>
-          <w:szCs w:val="28"/>
-        </w:rPr>
-        <w:t xml:space="preserve"> scopes using </w:t>
-      </w:r>
-      <w:r>
-        <w:rPr>
-          <w:rFonts w:ascii="Times New Roman" w:eastAsia="Yu Gothic UI" w:hAnsi="Times New Roman" w:cs="Times New Roman"/>
-          <w:b/>
-          <w:bCs/>
-          <w:color w:val="000000" w:themeColor="text1"/>
-          <w:sz w:val="28"/>
-          <w:szCs w:val="28"/>
-        </w:rPr>
-        <w:t xml:space="preserve">Bun.js </w:t>
-      </w:r>
-      <w:r>
-        <w:rPr>
-          <w:rFonts w:ascii="Times New Roman" w:eastAsia="Yu Gothic UI" w:hAnsi="Times New Roman" w:cs="Times New Roman"/>
-          <w:b/>
-          <w:bCs/>
-          <w:color w:val="000000" w:themeColor="text1"/>
-          <w:sz w:val="28"/>
-          <w:szCs w:val="28"/>
-        </w:rPr>
-        <w:t>&amp;</w:t>
-      </w:r>
-      <w:r>
-        <w:rPr>
-          <w:rFonts w:ascii="Times New Roman" w:eastAsia="Yu Gothic UI" w:hAnsi="Times New Roman" w:cs="Times New Roman"/>
-          <w:b/>
-          <w:bCs/>
-          <w:color w:val="000000" w:themeColor="text1"/>
-          <w:sz w:val="28"/>
-          <w:szCs w:val="28"/>
-        </w:rPr>
-        <w:t xml:space="preserve"> PostgreSQL</w:t>
+        <w:t>by</w:t>
+      </w:r>
+      <w:r>
+        <w:rPr>
+          <w:rFonts w:ascii="Times New Roman" w:eastAsia="Yu Gothic UI" w:hAnsi="Times New Roman" w:cs="Times New Roman"/>
+          <w:color w:val="000000" w:themeColor="text1"/>
+          <w:sz w:val="28"/>
+          <w:szCs w:val="28"/>
+        </w:rPr>
+        <w:t xml:space="preserve"> simplifying the cloud architecture</w:t>
+      </w:r>
+      <w:r>
+        <w:rPr>
+          <w:rFonts w:ascii="Times New Roman" w:eastAsia="Yu Gothic UI" w:hAnsi="Times New Roman" w:cs="Times New Roman"/>
+          <w:color w:val="000000" w:themeColor="text1"/>
+          <w:sz w:val="28"/>
+          <w:szCs w:val="28"/>
+        </w:rPr>
+        <w:t xml:space="preserve"> &amp; by</w:t>
+      </w:r>
+      <w:r>
+        <w:rPr>
+          <w:rFonts w:ascii="Times New Roman" w:eastAsia="Yu Gothic UI" w:hAnsi="Times New Roman" w:cs="Times New Roman"/>
+          <w:color w:val="000000" w:themeColor="text1"/>
+          <w:sz w:val="28"/>
+          <w:szCs w:val="28"/>
+        </w:rPr>
+        <w:t xml:space="preserve"> using</w:t>
+      </w:r>
+      <w:r>
+        <w:rPr>
+          <w:rFonts w:ascii="Times New Roman" w:eastAsia="Yu Gothic UI" w:hAnsi="Times New Roman" w:cs="Times New Roman"/>
+          <w:color w:val="000000" w:themeColor="text1"/>
+          <w:sz w:val="28"/>
+          <w:szCs w:val="28"/>
+        </w:rPr>
+        <w:t xml:space="preserve"> the custom scheduler </w:t>
+      </w:r>
+      <w:r>
+        <w:rPr>
+          <w:rFonts w:ascii="Times New Roman" w:eastAsia="Yu Gothic UI" w:hAnsi="Times New Roman" w:cs="Times New Roman"/>
+          <w:color w:val="000000" w:themeColor="text1"/>
+          <w:sz w:val="28"/>
+          <w:szCs w:val="28"/>
+        </w:rPr>
+        <w:t>with</w:t>
+      </w:r>
+      <w:r>
+        <w:rPr>
+          <w:rFonts w:ascii="Times New Roman" w:eastAsia="Yu Gothic UI" w:hAnsi="Times New Roman" w:cs="Times New Roman"/>
+          <w:color w:val="000000" w:themeColor="text1"/>
+          <w:sz w:val="28"/>
+          <w:szCs w:val="28"/>
+        </w:rPr>
+        <w:t xml:space="preserve"> fine grained control</w:t>
+      </w:r>
+      <w:r>
+        <w:rPr>
+          <w:rFonts w:ascii="Times New Roman" w:eastAsia="Yu Gothic UI" w:hAnsi="Times New Roman" w:cs="Times New Roman"/>
+          <w:color w:val="000000" w:themeColor="text1"/>
+          <w:sz w:val="28"/>
+          <w:szCs w:val="28"/>
+        </w:rPr>
+        <w:t xml:space="preserve"> over </w:t>
+      </w:r>
+      <w:r>
+        <w:rPr>
+          <w:rFonts w:ascii="Times New Roman" w:eastAsia="Yu Gothic UI" w:hAnsi="Times New Roman" w:cs="Times New Roman"/>
+          <w:color w:val="000000" w:themeColor="text1"/>
+          <w:sz w:val="28"/>
+          <w:szCs w:val="28"/>
+        </w:rPr>
+        <w:t>resources</w:t>
       </w:r>
       <w:r>
         <w:rPr>
@@ -1351,119 +1790,6 @@
     </w:p>
     <w:p>
       <w:pPr>
-        <w:pStyle w:val="ListParagraph"/>
-        <w:numPr>
-          <w:ilvl w:val="0"/>
-          <w:numId w:val="2"/>
-        </w:numPr>
-        <w:ind w:left="-180" w:right="-622"/>
-        <w:jc w:val="both"/>
-        <w:rPr>
-          <w:rFonts w:ascii="Times New Roman" w:eastAsia="Yu Gothic UI" w:hAnsi="Times New Roman" w:cs="Times New Roman"/>
-          <w:color w:val="000000" w:themeColor="text1"/>
-          <w:sz w:val="28"/>
-          <w:szCs w:val="28"/>
-        </w:rPr>
-      </w:pPr>
-      <w:r>
-        <w:rPr>
-          <w:rFonts w:ascii="Times New Roman" w:eastAsia="Yu Gothic UI" w:hAnsi="Times New Roman" w:cs="Times New Roman"/>
-          <w:color w:val="000000" w:themeColor="text1"/>
-          <w:sz w:val="28"/>
-          <w:szCs w:val="28"/>
-        </w:rPr>
-        <w:t xml:space="preserve">Designed &amp; developed an interactive web app for predicting kidney disease for a given patient using </w:t>
-      </w:r>
-      <w:r>
-        <w:rPr>
-          <w:rFonts w:ascii="Times New Roman" w:eastAsia="Yu Gothic UI" w:hAnsi="Times New Roman" w:cs="Times New Roman"/>
-          <w:b/>
-          <w:bCs/>
-          <w:color w:val="000000" w:themeColor="text1"/>
-          <w:sz w:val="28"/>
-          <w:szCs w:val="28"/>
-        </w:rPr>
-        <w:t>React.js, Node.js, PostgreSQL</w:t>
-      </w:r>
-      <w:r>
-        <w:rPr>
-          <w:rFonts w:ascii="Times New Roman" w:eastAsia="Yu Gothic UI" w:hAnsi="Times New Roman" w:cs="Times New Roman"/>
-          <w:color w:val="000000" w:themeColor="text1"/>
-          <w:sz w:val="28"/>
-          <w:szCs w:val="28"/>
-        </w:rPr>
-        <w:t xml:space="preserve">, </w:t>
-      </w:r>
-      <w:r>
-        <w:rPr>
-          <w:rFonts w:ascii="Times New Roman" w:eastAsia="Yu Gothic UI" w:hAnsi="Times New Roman" w:cs="Times New Roman"/>
-          <w:color w:val="000000" w:themeColor="text1"/>
-          <w:sz w:val="28"/>
-          <w:szCs w:val="28"/>
-        </w:rPr>
-        <w:t>and</w:t>
-      </w:r>
-      <w:r>
-        <w:rPr>
-          <w:rFonts w:ascii="Times New Roman" w:eastAsia="Yu Gothic UI" w:hAnsi="Times New Roman" w:cs="Times New Roman"/>
-          <w:color w:val="000000" w:themeColor="text1"/>
-          <w:sz w:val="28"/>
-          <w:szCs w:val="28"/>
-        </w:rPr>
-        <w:t xml:space="preserve"> a Desktop App</w:t>
-      </w:r>
-      <w:r>
-        <w:rPr>
-          <w:rFonts w:ascii="Times New Roman" w:eastAsia="Yu Gothic UI" w:hAnsi="Times New Roman" w:cs="Times New Roman"/>
-          <w:color w:val="000000" w:themeColor="text1"/>
-          <w:sz w:val="28"/>
-          <w:szCs w:val="28"/>
-        </w:rPr>
-        <w:t>lication</w:t>
-      </w:r>
-      <w:r>
-        <w:rPr>
-          <w:rFonts w:ascii="Times New Roman" w:eastAsia="Yu Gothic UI" w:hAnsi="Times New Roman" w:cs="Times New Roman"/>
-          <w:color w:val="000000" w:themeColor="text1"/>
-          <w:sz w:val="28"/>
-          <w:szCs w:val="28"/>
-        </w:rPr>
-        <w:t xml:space="preserve"> for managing Real Time Clock (RTC) dongles using </w:t>
-      </w:r>
-      <w:r>
-        <w:rPr>
-          <w:rFonts w:ascii="Times New Roman" w:eastAsia="Yu Gothic UI" w:hAnsi="Times New Roman" w:cs="Times New Roman"/>
-          <w:b/>
-          <w:bCs/>
-          <w:color w:val="000000" w:themeColor="text1"/>
-          <w:sz w:val="28"/>
-          <w:szCs w:val="28"/>
-        </w:rPr>
-        <w:t>Electron.js, Pytho</w:t>
-      </w:r>
-      <w:r>
-        <w:rPr>
-          <w:rFonts w:ascii="Times New Roman" w:eastAsia="Yu Gothic UI" w:hAnsi="Times New Roman" w:cs="Times New Roman"/>
-          <w:b/>
-          <w:bCs/>
-          <w:color w:val="000000" w:themeColor="text1"/>
-          <w:sz w:val="28"/>
-          <w:szCs w:val="28"/>
-        </w:rPr>
-        <w:t>n</w:t>
-      </w:r>
-      <w:r>
-        <w:rPr>
-          <w:rFonts w:ascii="Times New Roman" w:eastAsia="Yu Gothic UI" w:hAnsi="Times New Roman" w:cs="Times New Roman"/>
-          <w:color w:val="000000" w:themeColor="text1"/>
-          <w:sz w:val="28"/>
-          <w:szCs w:val="28"/>
-        </w:rPr>
-        <w:t>.</w:t>
-      </w:r>
-    </w:p>
-    <w:p>
-      <w:pPr>
         <w:ind w:left="-540" w:right="-622"/>
         <w:jc w:val="both"/>
         <w:rPr>
@@ -1486,6 +1812,7 @@
         </w:rPr>
         <w:t xml:space="preserve">Senior Software Engineer at </w:t>
       </w:r>
+      <w:proofErr w:type="spellStart"/>
       <w:r>
         <w:rPr>
           <w:rFonts w:ascii="Times New Roman" w:eastAsia="Yu Gothic UI" w:hAnsi="Times New Roman" w:cs="Times New Roman"/>
@@ -1497,7 +1824,21 @@
           <w:sz w:val="28"/>
           <w:szCs w:val="28"/>
         </w:rPr>
-        <w:t xml:space="preserve">KIoT Innovations, Hyderabad, India                                                                    </w:t>
+        <w:t>KIoT</w:t>
+      </w:r>
+      <w:proofErr w:type="spellEnd"/>
+      <w:r>
+        <w:rPr>
+          <w:rFonts w:ascii="Times New Roman" w:eastAsia="Yu Gothic UI" w:hAnsi="Times New Roman" w:cs="Times New Roman"/>
+          <w:b/>
+          <w:bCs/>
+          <w:i/>
+          <w:iCs/>
+          <w:color w:val="000000" w:themeColor="text1"/>
+          <w:sz w:val="28"/>
+          <w:szCs w:val="28"/>
+        </w:rPr>
+        <w:t xml:space="preserve"> Innovations, Hyderabad, India                                                                    </w:t>
       </w:r>
       <w:r>
         <w:rPr>
@@ -1752,8 +2093,18 @@
           <w:sz w:val="28"/>
           <w:szCs w:val="28"/>
         </w:rPr>
-        <w:t>monitoring, collecting and analyzing data from Newrelic</w:t>
-      </w:r>
+        <w:t xml:space="preserve">monitoring, collecting and analyzing data from </w:t>
+      </w:r>
+      <w:proofErr w:type="spellStart"/>
+      <w:r>
+        <w:rPr>
+          <w:rFonts w:ascii="Times New Roman" w:eastAsia="Yu Gothic UI" w:hAnsi="Times New Roman" w:cs="Times New Roman"/>
+          <w:sz w:val="28"/>
+          <w:szCs w:val="28"/>
+        </w:rPr>
+        <w:t>Newrelic</w:t>
+      </w:r>
+      <w:proofErr w:type="spellEnd"/>
       <w:r>
         <w:rPr>
           <w:rFonts w:ascii="Times New Roman" w:eastAsia="Yu Gothic UI" w:hAnsi="Times New Roman" w:cs="Times New Roman"/>
@@ -2541,21 +2892,37 @@
         <w:jc w:val="both"/>
         <w:rPr>
           <w:rFonts w:ascii="Times New Roman" w:eastAsia="Yu Gothic UI" w:hAnsi="Times New Roman" w:cs="Times New Roman"/>
+          <w:sz w:val="28"/>
+          <w:szCs w:val="28"/>
+        </w:rPr>
+      </w:pPr>
+      <w:r>
+        <w:rPr>
+          <w:rFonts w:ascii="Times New Roman" w:eastAsia="Yu Gothic UI" w:hAnsi="Times New Roman" w:cs="Times New Roman"/>
+          <w:b/>
+          <w:bCs/>
+          <w:sz w:val="28"/>
+          <w:szCs w:val="28"/>
+        </w:rPr>
+        <w:t xml:space="preserve">Master of Science in Computer Science </w:t>
+      </w:r>
+      <w:r>
+        <w:rPr>
+          <w:rFonts w:ascii="Times New Roman" w:eastAsia="Yu Gothic UI" w:hAnsi="Times New Roman" w:cs="Times New Roman"/>
           <w:i/>
           <w:iCs/>
           <w:sz w:val="28"/>
           <w:szCs w:val="28"/>
         </w:rPr>
-      </w:pPr>
-      <w:r>
-        <w:rPr>
-          <w:rFonts w:ascii="Times New Roman" w:eastAsia="Yu Gothic UI" w:hAnsi="Times New Roman" w:cs="Times New Roman"/>
-          <w:b/>
-          <w:bCs/>
-          <w:sz w:val="28"/>
-          <w:szCs w:val="28"/>
-        </w:rPr>
-        <w:t xml:space="preserve">Master of Science in Computer Science </w:t>
+        <w:t>at</w:t>
+      </w:r>
+      <w:r>
+        <w:rPr>
+          <w:rFonts w:ascii="Times New Roman" w:eastAsia="Yu Gothic UI" w:hAnsi="Times New Roman" w:cs="Times New Roman"/>
+          <w:sz w:val="28"/>
+          <w:szCs w:val="28"/>
+        </w:rPr>
+        <w:t xml:space="preserve"> </w:t>
       </w:r>
       <w:r>
         <w:rPr>
@@ -2565,15 +2932,7 @@
           <w:sz w:val="28"/>
           <w:szCs w:val="28"/>
         </w:rPr>
-        <w:t>at</w:t>
-      </w:r>
-      <w:r>
-        <w:rPr>
-          <w:rFonts w:ascii="Times New Roman" w:eastAsia="Yu Gothic UI" w:hAnsi="Times New Roman" w:cs="Times New Roman"/>
-          <w:sz w:val="28"/>
-          <w:szCs w:val="28"/>
-        </w:rPr>
-        <w:t xml:space="preserve"> </w:t>
+        <w:t>Stevens Institute of Technology, NJ</w:t>
       </w:r>
       <w:r>
         <w:rPr>
@@ -2583,7 +2942,17 @@
           <w:sz w:val="28"/>
           <w:szCs w:val="28"/>
         </w:rPr>
-        <w:t>Stevens Institute of Technology, NJ</w:t>
+        <w:t xml:space="preserve">                                       </w:t>
+      </w:r>
+      <w:r>
+        <w:rPr>
+          <w:rFonts w:ascii="Times New Roman" w:eastAsia="Yu Gothic UI" w:hAnsi="Times New Roman" w:cs="Times New Roman"/>
+          <w:b/>
+          <w:bCs/>
+          <w:sz w:val="28"/>
+          <w:szCs w:val="28"/>
+        </w:rPr>
+        <w:t>August 2022 – December 2023</w:t>
       </w:r>
     </w:p>
     <w:p>
@@ -2634,127 +3003,41 @@
           <w:sz w:val="28"/>
           <w:szCs w:val="28"/>
         </w:rPr>
-        <w:t xml:space="preserve">SWS: </w:t>
-      </w:r>
-      <w:r>
-        <w:rPr>
-          <w:rFonts w:ascii="Times New Roman" w:eastAsia="Yu Gothic UI" w:hAnsi="Times New Roman" w:cs="Times New Roman"/>
-          <w:sz w:val="28"/>
-          <w:szCs w:val="28"/>
-        </w:rPr>
-        <w:t xml:space="preserve">An </w:t>
-      </w:r>
-      <w:r>
-        <w:rPr>
-          <w:rFonts w:ascii="Times New Roman" w:eastAsia="Yu Gothic UI" w:hAnsi="Times New Roman" w:cs="Times New Roman"/>
-          <w:b/>
-          <w:bCs/>
-          <w:sz w:val="28"/>
-          <w:szCs w:val="28"/>
-        </w:rPr>
-        <w:t>HTTP/1.0</w:t>
-      </w:r>
-      <w:r>
-        <w:rPr>
-          <w:rFonts w:ascii="Times New Roman" w:eastAsia="Yu Gothic UI" w:hAnsi="Times New Roman" w:cs="Times New Roman"/>
-          <w:sz w:val="28"/>
-          <w:szCs w:val="28"/>
-        </w:rPr>
-        <w:t xml:space="preserve"> web server </w:t>
-      </w:r>
-      <w:r>
-        <w:rPr>
-          <w:rFonts w:ascii="Times New Roman" w:eastAsia="Yu Gothic UI" w:hAnsi="Times New Roman" w:cs="Times New Roman"/>
-          <w:b/>
-          <w:bCs/>
-          <w:sz w:val="28"/>
-          <w:szCs w:val="28"/>
-        </w:rPr>
-        <w:t>written in</w:t>
-      </w:r>
-      <w:r>
-        <w:rPr>
-          <w:rFonts w:ascii="Times New Roman" w:eastAsia="Yu Gothic UI" w:hAnsi="Times New Roman" w:cs="Times New Roman"/>
-          <w:sz w:val="28"/>
-          <w:szCs w:val="28"/>
-        </w:rPr>
-        <w:t xml:space="preserve"> </w:t>
-      </w:r>
-      <w:r>
-        <w:rPr>
-          <w:rFonts w:ascii="Times New Roman" w:eastAsia="Yu Gothic UI" w:hAnsi="Times New Roman" w:cs="Times New Roman"/>
-          <w:b/>
-          <w:bCs/>
-          <w:sz w:val="28"/>
-          <w:szCs w:val="28"/>
-        </w:rPr>
-        <w:t xml:space="preserve">C </w:t>
-      </w:r>
-      <w:r>
-        <w:rPr>
-          <w:rFonts w:ascii="Times New Roman" w:eastAsia="Yu Gothic UI" w:hAnsi="Times New Roman" w:cs="Times New Roman"/>
-          <w:sz w:val="28"/>
-          <w:szCs w:val="28"/>
-        </w:rPr>
-        <w:t xml:space="preserve">based on </w:t>
-      </w:r>
-      <w:r>
-        <w:rPr>
-          <w:rFonts w:ascii="Times New Roman" w:eastAsia="Yu Gothic UI" w:hAnsi="Times New Roman" w:cs="Times New Roman"/>
-          <w:b/>
-          <w:bCs/>
-          <w:sz w:val="28"/>
-          <w:szCs w:val="28"/>
-        </w:rPr>
-        <w:t>RFC1945</w:t>
-      </w:r>
-      <w:r>
-        <w:rPr>
-          <w:rFonts w:ascii="Times New Roman" w:eastAsia="Yu Gothic UI" w:hAnsi="Times New Roman" w:cs="Times New Roman"/>
-          <w:sz w:val="28"/>
-          <w:szCs w:val="28"/>
-        </w:rPr>
-        <w:t xml:space="preserve"> with features like serving static content, directory indexing, CGI execution, logging, daemon mode, debug mode </w:t>
-      </w:r>
-      <w:r>
-        <w:rPr>
-          <w:rFonts w:ascii="Times New Roman" w:eastAsia="Yu Gothic UI" w:hAnsi="Times New Roman" w:cs="Times New Roman"/>
-          <w:sz w:val="28"/>
-          <w:szCs w:val="28"/>
-        </w:rPr>
-        <w:t>and</w:t>
-      </w:r>
-      <w:r>
-        <w:rPr>
-          <w:rFonts w:ascii="Times New Roman" w:eastAsia="Yu Gothic UI" w:hAnsi="Times New Roman" w:cs="Times New Roman"/>
-          <w:sz w:val="28"/>
-          <w:szCs w:val="28"/>
-        </w:rPr>
-        <w:t xml:space="preserve"> support for parallel request processing using </w:t>
-      </w:r>
-      <w:r>
-        <w:rPr>
-          <w:rFonts w:ascii="Times New Roman" w:eastAsia="Yu Gothic UI" w:hAnsi="Times New Roman" w:cs="Times New Roman"/>
-          <w:sz w:val="28"/>
-          <w:szCs w:val="28"/>
-        </w:rPr>
-        <w:t xml:space="preserve">sub-processes via </w:t>
-      </w:r>
-      <w:r>
-        <w:rPr>
-          <w:rFonts w:ascii="Times New Roman" w:eastAsia="Yu Gothic UI" w:hAnsi="Times New Roman" w:cs="Times New Roman"/>
-          <w:sz w:val="28"/>
-          <w:szCs w:val="28"/>
-        </w:rPr>
-        <w:t>fork</w:t>
-      </w:r>
-      <w:r>
-        <w:rPr>
-          <w:rFonts w:ascii="Times New Roman" w:eastAsia="Yu Gothic UI" w:hAnsi="Times New Roman" w:cs="Times New Roman"/>
-          <w:sz w:val="28"/>
-          <w:szCs w:val="28"/>
-        </w:rPr>
-        <w:t>(2)</w:t>
+        <w:t>Task Scheduler in Go:</w:t>
+      </w:r>
+      <w:r>
+        <w:rPr>
+          <w:rFonts w:ascii="Times New Roman" w:eastAsia="Yu Gothic UI" w:hAnsi="Times New Roman" w:cs="Times New Roman"/>
+          <w:sz w:val="28"/>
+          <w:szCs w:val="28"/>
+        </w:rPr>
+        <w:t xml:space="preserve"> A REST application which takes jobs from HTTP requests and schedules them to execute, it uses </w:t>
+      </w:r>
+      <w:r>
+        <w:rPr>
+          <w:rFonts w:ascii="Times New Roman" w:eastAsia="Yu Gothic UI" w:hAnsi="Times New Roman" w:cs="Times New Roman"/>
+          <w:b/>
+          <w:bCs/>
+          <w:sz w:val="28"/>
+          <w:szCs w:val="28"/>
+        </w:rPr>
+        <w:t>Golang</w:t>
+      </w:r>
+      <w:r>
+        <w:rPr>
+          <w:rFonts w:ascii="Times New Roman" w:eastAsia="Yu Gothic UI" w:hAnsi="Times New Roman" w:cs="Times New Roman"/>
+          <w:sz w:val="28"/>
+          <w:szCs w:val="28"/>
+        </w:rPr>
+        <w:t xml:space="preserve"> subroutines to run every job in parallel, uses an async web server to accept non-blocking connections</w:t>
+      </w:r>
+      <w:r>
+        <w:rPr>
+          <w:rFonts w:ascii="Times New Roman" w:eastAsia="Yu Gothic UI" w:hAnsi="Times New Roman" w:cs="Times New Roman"/>
+          <w:sz w:val="28"/>
+          <w:szCs w:val="28"/>
+        </w:rPr>
+        <w:t xml:space="preserve"> &amp; SQLite as persistence layer</w:t>
       </w:r>
       <w:r>
         <w:rPr>
@@ -2789,7 +3072,43 @@
           <w:sz w:val="28"/>
           <w:szCs w:val="28"/>
         </w:rPr>
-        <w:t>Extended SQL:</w:t>
+        <w:t xml:space="preserve">SWS: </w:t>
+      </w:r>
+      <w:r>
+        <w:rPr>
+          <w:rFonts w:ascii="Times New Roman" w:eastAsia="Yu Gothic UI" w:hAnsi="Times New Roman" w:cs="Times New Roman"/>
+          <w:sz w:val="28"/>
+          <w:szCs w:val="28"/>
+        </w:rPr>
+        <w:t xml:space="preserve">An </w:t>
+      </w:r>
+      <w:r>
+        <w:rPr>
+          <w:rFonts w:ascii="Times New Roman" w:eastAsia="Yu Gothic UI" w:hAnsi="Times New Roman" w:cs="Times New Roman"/>
+          <w:b/>
+          <w:bCs/>
+          <w:sz w:val="28"/>
+          <w:szCs w:val="28"/>
+        </w:rPr>
+        <w:t>HTTP/1.0</w:t>
+      </w:r>
+      <w:r>
+        <w:rPr>
+          <w:rFonts w:ascii="Times New Roman" w:eastAsia="Yu Gothic UI" w:hAnsi="Times New Roman" w:cs="Times New Roman"/>
+          <w:sz w:val="28"/>
+          <w:szCs w:val="28"/>
+        </w:rPr>
+        <w:t xml:space="preserve"> web server </w:t>
+      </w:r>
+      <w:r>
+        <w:rPr>
+          <w:rFonts w:ascii="Times New Roman" w:eastAsia="Yu Gothic UI" w:hAnsi="Times New Roman" w:cs="Times New Roman"/>
+          <w:b/>
+          <w:bCs/>
+          <w:sz w:val="28"/>
+          <w:szCs w:val="28"/>
+        </w:rPr>
+        <w:t>written in</w:t>
       </w:r>
       <w:r>
         <w:rPr>
@@ -2802,28 +3121,96 @@
       <w:r>
         <w:rPr>
           <w:rFonts w:ascii="Times New Roman" w:eastAsia="Yu Gothic UI" w:hAnsi="Times New Roman" w:cs="Times New Roman"/>
-          <w:sz w:val="28"/>
-          <w:szCs w:val="28"/>
-        </w:rPr>
-        <w:t>A query processing engine for Ad-Hoc OLAP queries. The query construct is based on an extended SQL syntax known as Multi-Feature &amp; Extended MF queries. ESQL introduces a new operator called PHI to standard SQL to extend &amp; simplify OLAP SQL queries in a succinct way</w:t>
-      </w:r>
-      <w:r>
-        <w:rPr>
-          <w:rFonts w:ascii="Times New Roman" w:eastAsia="Yu Gothic UI" w:hAnsi="Times New Roman" w:cs="Times New Roman"/>
-          <w:sz w:val="28"/>
-          <w:szCs w:val="28"/>
-        </w:rPr>
-        <w:t xml:space="preserve"> built using </w:t>
-      </w:r>
-      <w:r>
-        <w:rPr>
-          <w:rFonts w:ascii="Times New Roman" w:eastAsia="Yu Gothic UI" w:hAnsi="Times New Roman" w:cs="Times New Roman"/>
-          <w:b/>
-          <w:bCs/>
-          <w:sz w:val="28"/>
-          <w:szCs w:val="28"/>
-        </w:rPr>
-        <w:t>Python, PostgreSQL.</w:t>
+          <w:b/>
+          <w:bCs/>
+          <w:sz w:val="28"/>
+          <w:szCs w:val="28"/>
+        </w:rPr>
+        <w:t xml:space="preserve">C </w:t>
+      </w:r>
+      <w:r>
+        <w:rPr>
+          <w:rFonts w:ascii="Times New Roman" w:eastAsia="Yu Gothic UI" w:hAnsi="Times New Roman" w:cs="Times New Roman"/>
+          <w:sz w:val="28"/>
+          <w:szCs w:val="28"/>
+        </w:rPr>
+        <w:t xml:space="preserve">based on </w:t>
+      </w:r>
+      <w:r>
+        <w:rPr>
+          <w:rFonts w:ascii="Times New Roman" w:eastAsia="Yu Gothic UI" w:hAnsi="Times New Roman" w:cs="Times New Roman"/>
+          <w:b/>
+          <w:bCs/>
+          <w:sz w:val="28"/>
+          <w:szCs w:val="28"/>
+        </w:rPr>
+        <w:t>RFC1945</w:t>
+      </w:r>
+      <w:r>
+        <w:rPr>
+          <w:rFonts w:ascii="Times New Roman" w:eastAsia="Yu Gothic UI" w:hAnsi="Times New Roman" w:cs="Times New Roman"/>
+          <w:sz w:val="28"/>
+          <w:szCs w:val="28"/>
+        </w:rPr>
+        <w:t xml:space="preserve"> with features like serving static content, directory indexing, CGI execution, logging, daemon mode, debug mode </w:t>
+      </w:r>
+      <w:r>
+        <w:rPr>
+          <w:rFonts w:ascii="Times New Roman" w:eastAsia="Yu Gothic UI" w:hAnsi="Times New Roman" w:cs="Times New Roman"/>
+          <w:sz w:val="28"/>
+          <w:szCs w:val="28"/>
+        </w:rPr>
+        <w:t>and</w:t>
+      </w:r>
+      <w:r>
+        <w:rPr>
+          <w:rFonts w:ascii="Times New Roman" w:eastAsia="Yu Gothic UI" w:hAnsi="Times New Roman" w:cs="Times New Roman"/>
+          <w:sz w:val="28"/>
+          <w:szCs w:val="28"/>
+        </w:rPr>
+        <w:t xml:space="preserve"> support for parallel request processing using </w:t>
+      </w:r>
+      <w:r>
+        <w:rPr>
+          <w:rFonts w:ascii="Times New Roman" w:eastAsia="Yu Gothic UI" w:hAnsi="Times New Roman" w:cs="Times New Roman"/>
+          <w:sz w:val="28"/>
+          <w:szCs w:val="28"/>
+        </w:rPr>
+        <w:t xml:space="preserve">sub-processes via </w:t>
+      </w:r>
+      <w:proofErr w:type="gramStart"/>
+      <w:r>
+        <w:rPr>
+          <w:rFonts w:ascii="Times New Roman" w:eastAsia="Yu Gothic UI" w:hAnsi="Times New Roman" w:cs="Times New Roman"/>
+          <w:sz w:val="28"/>
+          <w:szCs w:val="28"/>
+        </w:rPr>
+        <w:t>fork</w:t>
+      </w:r>
+      <w:r>
+        <w:rPr>
+          <w:rFonts w:ascii="Times New Roman" w:eastAsia="Yu Gothic UI" w:hAnsi="Times New Roman" w:cs="Times New Roman"/>
+          <w:sz w:val="28"/>
+          <w:szCs w:val="28"/>
+        </w:rPr>
+        <w:t>(</w:t>
+      </w:r>
+      <w:proofErr w:type="gramEnd"/>
+      <w:r>
+        <w:rPr>
+          <w:rFonts w:ascii="Times New Roman" w:eastAsia="Yu Gothic UI" w:hAnsi="Times New Roman" w:cs="Times New Roman"/>
+          <w:sz w:val="28"/>
+          <w:szCs w:val="28"/>
+        </w:rPr>
+        <w:t>2)</w:t>
+      </w:r>
+      <w:r>
+        <w:rPr>
+          <w:rFonts w:ascii="Times New Roman" w:eastAsia="Yu Gothic UI" w:hAnsi="Times New Roman" w:cs="Times New Roman"/>
+          <w:sz w:val="28"/>
+          <w:szCs w:val="28"/>
+        </w:rPr>
+        <w:t>.</w:t>
       </w:r>
     </w:p>
     <w:p>
@@ -2833,81 +3220,24 @@
           <w:ilvl w:val="0"/>
           <w:numId w:val="8"/>
         </w:numPr>
-        <w:spacing w:before="60" w:after="0" w:line="276" w:lineRule="auto"/>
-        <w:ind w:left="-180" w:right="-607"/>
+        <w:spacing w:after="0" w:line="324" w:lineRule="auto"/>
+        <w:ind w:left="-180" w:right="-605"/>
         <w:jc w:val="both"/>
         <w:rPr>
           <w:rFonts w:ascii="Times New Roman" w:eastAsia="Yu Gothic UI" w:hAnsi="Times New Roman" w:cs="Times New Roman"/>
-          <w:b/>
-          <w:bCs/>
-          <w:sz w:val="28"/>
-          <w:szCs w:val="28"/>
-        </w:rPr>
-      </w:pPr>
-      <w:r>
-        <w:rPr>
-          <w:rFonts w:ascii="Times New Roman" w:eastAsia="Yu Gothic UI" w:hAnsi="Times New Roman" w:cs="Times New Roman"/>
-          <w:b/>
-          <w:bCs/>
-          <w:sz w:val="28"/>
-          <w:szCs w:val="28"/>
-        </w:rPr>
-        <w:t>Chrome Password Stealer:</w:t>
-      </w:r>
-      <w:r>
-        <w:rPr>
-          <w:rFonts w:ascii="Times New Roman" w:eastAsia="Yu Gothic UI" w:hAnsi="Times New Roman" w:cs="Times New Roman"/>
-          <w:sz w:val="28"/>
-          <w:szCs w:val="28"/>
-        </w:rPr>
-        <w:t xml:space="preserve"> A Python script that exploits the way Google Chrome stores passwords on Windows machines using win32 API and upload the credentials to my private Dropbox cloud, this vulnerability has been reported to Google &amp; has been fixed.</w:t>
-      </w:r>
-    </w:p>
-    <w:p>
-      <w:pPr>
-        <w:pStyle w:val="ListParagraph"/>
-        <w:numPr>
-          <w:ilvl w:val="0"/>
-          <w:numId w:val="7"/>
-        </w:numPr>
-        <w:spacing w:before="60" w:after="0" w:line="276" w:lineRule="auto"/>
-        <w:ind w:left="-180" w:right="-607"/>
-        <w:jc w:val="both"/>
-        <w:rPr>
-          <w:rFonts w:ascii="Times New Roman" w:eastAsia="Yu Gothic UI" w:hAnsi="Times New Roman" w:cs="Times New Roman"/>
-          <w:b/>
-          <w:bCs/>
-          <w:sz w:val="28"/>
-          <w:szCs w:val="28"/>
-        </w:rPr>
-      </w:pPr>
-      <w:r>
-        <w:rPr>
-          <w:rFonts w:ascii="Times New Roman" w:eastAsia="Yu Gothic UI" w:hAnsi="Times New Roman" w:cs="Times New Roman"/>
-          <w:b/>
-          <w:bCs/>
-          <w:sz w:val="28"/>
-          <w:szCs w:val="28"/>
-        </w:rPr>
-        <w:t>SISH:</w:t>
-      </w:r>
-      <w:r>
-        <w:rPr>
-          <w:rFonts w:ascii="Times New Roman" w:eastAsia="Yu Gothic UI" w:hAnsi="Times New Roman" w:cs="Times New Roman"/>
-          <w:sz w:val="28"/>
-          <w:szCs w:val="28"/>
-        </w:rPr>
-        <w:t xml:space="preserve"> A POSIX complaint simple shell </w:t>
-      </w:r>
-      <w:r>
-        <w:rPr>
-          <w:rFonts w:ascii="Times New Roman" w:eastAsia="Yu Gothic UI" w:hAnsi="Times New Roman" w:cs="Times New Roman"/>
-          <w:b/>
-          <w:bCs/>
-          <w:sz w:val="28"/>
-          <w:szCs w:val="28"/>
-        </w:rPr>
-        <w:t>built using</w:t>
+          <w:sz w:val="28"/>
+          <w:szCs w:val="28"/>
+        </w:rPr>
+      </w:pPr>
+      <w:r>
+        <w:rPr>
+          <w:rFonts w:ascii="Times New Roman" w:eastAsia="Yu Gothic UI" w:hAnsi="Times New Roman" w:cs="Times New Roman"/>
+          <w:b/>
+          <w:bCs/>
+          <w:sz w:val="28"/>
+          <w:szCs w:val="28"/>
+        </w:rPr>
+        <w:t>Extended SQL:</w:t>
       </w:r>
       <w:r>
         <w:rPr>
@@ -2920,100 +3250,28 @@
       <w:r>
         <w:rPr>
           <w:rFonts w:ascii="Times New Roman" w:eastAsia="Yu Gothic UI" w:hAnsi="Times New Roman" w:cs="Times New Roman"/>
-          <w:b/>
-          <w:bCs/>
-          <w:sz w:val="28"/>
-          <w:szCs w:val="28"/>
-        </w:rPr>
-        <w:t xml:space="preserve">C, </w:t>
-      </w:r>
-      <w:r>
-        <w:rPr>
-          <w:rFonts w:ascii="Times New Roman" w:eastAsia="Yu Gothic UI" w:hAnsi="Times New Roman" w:cs="Times New Roman"/>
-          <w:sz w:val="28"/>
-          <w:szCs w:val="28"/>
-        </w:rPr>
-        <w:t>with support for pipelining commands (e.g. ls | more), input output redirections</w:t>
-      </w:r>
-      <w:r>
-        <w:rPr>
-          <w:rFonts w:ascii="Times New Roman" w:eastAsia="Yu Gothic UI" w:hAnsi="Times New Roman" w:cs="Times New Roman"/>
-          <w:sz w:val="28"/>
-          <w:szCs w:val="28"/>
-        </w:rPr>
-        <w:t xml:space="preserve"> (</w:t>
-      </w:r>
-      <w:r>
-        <w:rPr>
-          <w:rFonts w:ascii="Times New Roman" w:eastAsia="Yu Gothic UI" w:hAnsi="Times New Roman" w:cs="Times New Roman"/>
-          <w:sz w:val="28"/>
-          <w:szCs w:val="28"/>
-        </w:rPr>
-        <w:t>e.g ls &gt; file</w:t>
-      </w:r>
-      <w:r>
-        <w:rPr>
-          <w:rFonts w:ascii="Times New Roman" w:eastAsia="Yu Gothic UI" w:hAnsi="Times New Roman" w:cs="Times New Roman"/>
-          <w:sz w:val="28"/>
-          <w:szCs w:val="28"/>
-        </w:rPr>
-        <w:t>)</w:t>
-      </w:r>
-      <w:r>
-        <w:rPr>
-          <w:rFonts w:ascii="Times New Roman" w:eastAsia="Yu Gothic UI" w:hAnsi="Times New Roman" w:cs="Times New Roman"/>
-          <w:sz w:val="28"/>
-          <w:szCs w:val="28"/>
-        </w:rPr>
-        <w:t xml:space="preserve">, background commands (&amp;), shell built-ins (cd, echo etc.), </w:t>
-      </w:r>
-      <w:r>
-        <w:rPr>
-          <w:rFonts w:ascii="Times New Roman" w:eastAsia="Yu Gothic UI" w:hAnsi="Times New Roman" w:cs="Times New Roman"/>
-          <w:sz w:val="28"/>
-          <w:szCs w:val="28"/>
-        </w:rPr>
-        <w:t>which could</w:t>
-      </w:r>
-      <w:r>
-        <w:rPr>
-          <w:rFonts w:ascii="Times New Roman" w:eastAsia="Yu Gothic UI" w:hAnsi="Times New Roman" w:cs="Times New Roman"/>
-          <w:sz w:val="28"/>
-          <w:szCs w:val="28"/>
-        </w:rPr>
-        <w:t xml:space="preserve"> be</w:t>
-      </w:r>
-      <w:r>
-        <w:rPr>
-          <w:rFonts w:ascii="Times New Roman" w:eastAsia="Yu Gothic UI" w:hAnsi="Times New Roman" w:cs="Times New Roman"/>
-          <w:sz w:val="28"/>
-          <w:szCs w:val="28"/>
-        </w:rPr>
-        <w:t xml:space="preserve"> </w:t>
-      </w:r>
-      <w:r>
-        <w:rPr>
-          <w:rFonts w:ascii="Times New Roman" w:eastAsia="Yu Gothic UI" w:hAnsi="Times New Roman" w:cs="Times New Roman"/>
-          <w:sz w:val="28"/>
-          <w:szCs w:val="28"/>
-        </w:rPr>
-        <w:t>used as a login shell</w:t>
-      </w:r>
-      <w:r>
-        <w:rPr>
-          <w:rFonts w:ascii="Times New Roman" w:eastAsia="Yu Gothic UI" w:hAnsi="Times New Roman" w:cs="Times New Roman"/>
-          <w:sz w:val="28"/>
-          <w:szCs w:val="28"/>
-        </w:rPr>
-        <w:t xml:space="preserve"> built using execve(2)</w:t>
-      </w:r>
-      <w:r>
-        <w:rPr>
-          <w:rFonts w:ascii="Times New Roman" w:eastAsia="Yu Gothic UI" w:hAnsi="Times New Roman" w:cs="Times New Roman"/>
-          <w:sz w:val="28"/>
-          <w:szCs w:val="28"/>
-        </w:rPr>
-        <w:t>.</w:t>
+          <w:sz w:val="28"/>
+          <w:szCs w:val="28"/>
+        </w:rPr>
+        <w:t>A query processing engine for Ad-Hoc OLAP queries. The query construct is based on an extended SQL syntax known as Multi-Feature &amp; Extended MF queries. ESQL introduces a new operator called PHI to standard SQL to extend &amp; simplify OLAP SQL queries in a succinct way</w:t>
+      </w:r>
+      <w:r>
+        <w:rPr>
+          <w:rFonts w:ascii="Times New Roman" w:eastAsia="Yu Gothic UI" w:hAnsi="Times New Roman" w:cs="Times New Roman"/>
+          <w:sz w:val="28"/>
+          <w:szCs w:val="28"/>
+        </w:rPr>
+        <w:t xml:space="preserve"> built using </w:t>
+      </w:r>
+      <w:r>
+        <w:rPr>
+          <w:rFonts w:ascii="Times New Roman" w:eastAsia="Yu Gothic UI" w:hAnsi="Times New Roman" w:cs="Times New Roman"/>
+          <w:b/>
+          <w:bCs/>
+          <w:sz w:val="28"/>
+          <w:szCs w:val="28"/>
+        </w:rPr>
+        <w:t>Python, PostgreSQL.</w:t>
       </w:r>
     </w:p>
     <w:sectPr>
@@ -3027,7 +3285,7 @@
 </file>
 
 <file path=word/numbering.xml><?xml version="1.0" encoding="utf-8"?>
-<w:numbering xmlns:wpc="http://schemas.microsoft.com/office/word/2010/wordprocessingCanvas" xmlns:cx="http://schemas.microsoft.com/office/drawing/2014/chartex" xmlns:cx1="http://schemas.microsoft.com/office/drawing/2015/9/8/chartex" xmlns:cx2="http://schemas.microsoft.com/office/drawing/2015/10/21/chartex" xmlns:cx3="http://schemas.microsoft.com/office/drawing/2016/5/9/chartex" xmlns:cx4="http://schemas.microsoft.com/office/drawing/2016/5/10/chartex" xmlns:cx5="http://schemas.microsoft.com/office/drawing/2016/5/11/chartex" xmlns:cx6="http://schemas.microsoft.com/office/drawing/2016/5/12/chartex" xmlns:cx7="http://schemas.microsoft.com/office/drawing/2016/5/13/chartex" xmlns:cx8="http://schemas.microsoft.com/office/drawing/2016/5/14/chartex" xmlns:mc="http://schemas.openxmlformats.org/markup-compatibility/2006" xmlns:aink="http://schemas.microsoft.com/office/drawing/2016/ink" xmlns:am3d="http://schemas.microsoft.com/office/drawing/2017/model3d" xmlns:o="urn:schemas-microsoft-com:office:office" xmlns:oel="http://schemas.microsoft.com/office/2019/extlst" xmlns:r="http://schemas.openxmlformats.org/officeDocument/2006/relationships" xmlns:m="http://schemas.openxmlformats.org/officeDocument/2006/math" xmlns:v="urn:schemas-microsoft-com:vml" xmlns:wp14="http://schemas.microsoft.com/office/word/2010/wordprocessingDrawing" xmlns:wp="http://schemas.openxmlformats.org/drawingml/2006/wordprocessingDrawing" xmlns:w10="urn:schemas-microsoft-com:office:word" xmlns:w="http://schemas.openxmlformats.org/wordprocessingml/2006/main" xmlns:w14="http://schemas.microsoft.com/office/word/2010/wordml" xmlns:w15="http://schemas.microsoft.com/office/word/2012/wordml" xmlns:w16cex="http://schemas.microsoft.com/office/word/2018/wordml/cex" xmlns:w16cid="http://schemas.microsoft.com/office/word/2016/wordml/cid" xmlns:w16="http://schemas.microsoft.com/office/word/2018/wordml" xmlns:w16du="http://schemas.microsoft.com/office/word/2023/wordml/word16du" xmlns:w16sdtdh="http://schemas.microsoft.com/office/word/2020/wordml/sdtdatahash" xmlns:w16se="http://schemas.microsoft.com/office/word/2015/wordml/symex" xmlns:wpg="http://schemas.microsoft.com/office/word/2010/wordprocessingGroup" xmlns:wpi="http://schemas.microsoft.com/office/word/2010/wordprocessingInk" xmlns:wne="http://schemas.microsoft.com/office/word/2006/wordml" xmlns:wps="http://schemas.microsoft.com/office/word/2010/wordprocessingShape" mc:Ignorable="w14 w15 w16se w16cid w16 w16cex w16sdtdh w16du wp14">
+<w:numbering xmlns:wpc="http://schemas.microsoft.com/office/word/2010/wordprocessingCanvas" xmlns:cx="http://schemas.microsoft.com/office/drawing/2014/chartex" xmlns:cx1="http://schemas.microsoft.com/office/drawing/2015/9/8/chartex" xmlns:cx2="http://schemas.microsoft.com/office/drawing/2015/10/21/chartex" xmlns:cx3="http://schemas.microsoft.com/office/drawing/2016/5/9/chartex" xmlns:cx4="http://schemas.microsoft.com/office/drawing/2016/5/10/chartex" xmlns:cx5="http://schemas.microsoft.com/office/drawing/2016/5/11/chartex" xmlns:cx6="http://schemas.microsoft.com/office/drawing/2016/5/12/chartex" xmlns:cx7="http://schemas.microsoft.com/office/drawing/2016/5/13/chartex" xmlns:cx8="http://schemas.microsoft.com/office/drawing/2016/5/14/chartex" xmlns:mc="http://schemas.openxmlformats.org/markup-compatibility/2006" xmlns:aink="http://schemas.microsoft.com/office/drawing/2016/ink" xmlns:am3d="http://schemas.microsoft.com/office/drawing/2017/model3d" xmlns:o="urn:schemas-microsoft-com:office:office" xmlns:oel="http://schemas.microsoft.com/office/2019/extlst" xmlns:r="http://schemas.openxmlformats.org/officeDocument/2006/relationships" xmlns:m="http://schemas.openxmlformats.org/officeDocument/2006/math" xmlns:v="urn:schemas-microsoft-com:vml" xmlns:wp14="http://schemas.microsoft.com/office/word/2010/wordprocessingDrawing" xmlns:wp="http://schemas.openxmlformats.org/drawingml/2006/wordprocessingDrawing" xmlns:w10="urn:schemas-microsoft-com:office:word" xmlns:w="http://schemas.openxmlformats.org/wordprocessingml/2006/main" xmlns:w14="http://schemas.microsoft.com/office/word/2010/wordml" xmlns:w15="http://schemas.microsoft.com/office/word/2012/wordml" xmlns:w16cex="http://schemas.microsoft.com/office/word/2018/wordml/cex" xmlns:w16cid="http://schemas.microsoft.com/office/word/2016/wordml/cid" xmlns:w16="http://schemas.microsoft.com/office/word/2018/wordml" xmlns:w16du="http://schemas.microsoft.com/office/word/2023/wordml/word16du" xmlns:w16sdtdh="http://schemas.microsoft.com/office/word/2020/wordml/sdtdatahash" xmlns:w16sdtfl="http://schemas.microsoft.com/office/word/2024/wordml/sdtformatlock" xmlns:w16se="http://schemas.microsoft.com/office/word/2015/wordml/symex" xmlns:wpg="http://schemas.microsoft.com/office/word/2010/wordprocessingGroup" xmlns:wpi="http://schemas.microsoft.com/office/word/2010/wordprocessingInk" xmlns:wne="http://schemas.microsoft.com/office/word/2006/wordml" xmlns:wps="http://schemas.microsoft.com/office/word/2010/wordprocessingShape" mc:Ignorable="w14 w15 w16se w16cid w16 w16cex w16sdtdh w16sdtfl w16du wp14">
   <w:abstractNum w:abstractNumId="0" w15:restartNumberingAfterBreak="0">
     <w:nsid w:val="12F02712"/>
     <w:multiLevelType w:val="hybridMultilevel"/>
@@ -3960,7 +4218,7 @@
 </file>
 
 <file path=word/styles.xml><?xml version="1.0" encoding="utf-8"?>
-<w:styles xmlns:mc="http://schemas.openxmlformats.org/markup-compatibility/2006" xmlns:r="http://schemas.openxmlformats.org/officeDocument/2006/relationships" xmlns:w="http://schemas.openxmlformats.org/wordprocessingml/2006/main" xmlns:w14="http://schemas.microsoft.com/office/word/2010/wordml" xmlns:w15="http://schemas.microsoft.com/office/word/2012/wordml" xmlns:w16cex="http://schemas.microsoft.com/office/word/2018/wordml/cex" xmlns:w16cid="http://schemas.microsoft.com/office/word/2016/wordml/cid" xmlns:w16="http://schemas.microsoft.com/office/word/2018/wordml" xmlns:w16du="http://schemas.microsoft.com/office/word/2023/wordml/word16du" xmlns:w16sdtdh="http://schemas.microsoft.com/office/word/2020/wordml/sdtdatahash" xmlns:w16se="http://schemas.microsoft.com/office/word/2015/wordml/symex" mc:Ignorable="w14 w15 w16se w16cid w16 w16cex w16sdtdh w16du">
+<w:styles xmlns:mc="http://schemas.openxmlformats.org/markup-compatibility/2006" xmlns:r="http://schemas.openxmlformats.org/officeDocument/2006/relationships" xmlns:w="http://schemas.openxmlformats.org/wordprocessingml/2006/main" xmlns:w14="http://schemas.microsoft.com/office/word/2010/wordml" xmlns:w15="http://schemas.microsoft.com/office/word/2012/wordml" xmlns:w16cex="http://schemas.microsoft.com/office/word/2018/wordml/cex" xmlns:w16cid="http://schemas.microsoft.com/office/word/2016/wordml/cid" xmlns:w16="http://schemas.microsoft.com/office/word/2018/wordml" xmlns:w16du="http://schemas.microsoft.com/office/word/2023/wordml/word16du" xmlns:w16sdtdh="http://schemas.microsoft.com/office/word/2020/wordml/sdtdatahash" xmlns:w16sdtfl="http://schemas.microsoft.com/office/word/2024/wordml/sdtformatlock" xmlns:w16se="http://schemas.microsoft.com/office/word/2015/wordml/symex" mc:Ignorable="w14 w15 w16se w16cid w16 w16cex w16sdtdh w16sdtfl w16du">
   <w:docDefaults>
     <w:rPrDefault>
       <w:rPr>
@@ -4363,6 +4621,7 @@
   <w:style w:type="character" w:default="1" w:styleId="DefaultParagraphFont">
     <w:name w:val="Default Paragraph Font"/>
     <w:uiPriority w:val="1"/>
+    <w:semiHidden/>
     <w:unhideWhenUsed/>
   </w:style>
   <w:style w:type="table" w:default="1" w:styleId="TableNormal">
@@ -4418,6 +4677,18 @@
     <w:rPr>
       <w:color w:val="605E5C"/>
       <w:shd w:val="clear" w:color="auto" w:fill="E1DFDD"/>
+    </w:rPr>
+  </w:style>
+  <w:style w:type="character" w:styleId="FollowedHyperlink">
+    <w:name w:val="FollowedHyperlink"/>
+    <w:basedOn w:val="DefaultParagraphFont"/>
+    <w:uiPriority w:val="99"/>
+    <w:semiHidden/>
+    <w:unhideWhenUsed/>
+    <w:rsid w:val="005612EE"/>
+    <w:rPr>
+      <w:color w:val="954F72" w:themeColor="followedHyperlink"/>
+      <w:u w:val="single"/>
     </w:rPr>
   </w:style>
 </w:styles>
@@ -4716,4 +4987,16 @@
     </a:ext>
   </a:extLst>
 </a:theme>
+</file>
+
+<file path=customXml/item1.xml><?xml version="1.0" encoding="utf-8"?>
+<b:Sources xmlns:b="http://schemas.openxmlformats.org/officeDocument/2006/bibliography" xmlns="http://schemas.openxmlformats.org/officeDocument/2006/bibliography" SelectedStyle="\APASixthEditionOfficeOnline.xsl" StyleName="APA" Version="6"/>
+</file>
+
+<file path=customXml/itemProps1.xml><?xml version="1.0" encoding="utf-8"?>
+<ds:datastoreItem xmlns:ds="http://schemas.openxmlformats.org/officeDocument/2006/customXml" ds:itemID="{F14A4D3B-8C1A-4F38-B95D-4714F182B7F3}">
+  <ds:schemaRefs>
+    <ds:schemaRef ds:uri="http://schemas.openxmlformats.org/officeDocument/2006/bibliography"/>
+  </ds:schemaRefs>
+</ds:datastoreItem>
 </file>
</xml_diff>